<commit_message>
Updated Buffer Overflows.docx Added BufferOverrun code.
</commit_message>
<xml_diff>
--- a/BAIST/BAIS3110/Buffer Overflows.docx
+++ b/BAIST/BAIS3110/Buffer Overflows.docx
@@ -7,6 +7,9 @@
         <w:pStyle w:val="Title"/>
       </w:pPr>
       <w:r>
+        <w:t xml:space="preserve">Preventing </w:t>
+      </w:r>
+      <w:r>
         <w:t>Buffer Overflows</w:t>
       </w:r>
     </w:p>
@@ -23,13 +26,10 @@
         <w:pStyle w:val="Heading1"/>
       </w:pPr>
       <w:r>
-        <w:t>Exploitation</w:t>
-      </w:r>
-      <w:r>
-        <w:t xml:space="preserve"> </w:t>
-      </w:r>
-      <w:r>
-        <w:t>Techniques</w:t>
+        <w:t xml:space="preserve">Code Based </w:t>
+      </w:r>
+      <w:r>
+        <w:t>Protection</w:t>
       </w:r>
     </w:p>
     <w:p>
@@ -37,7 +37,7 @@
         <w:pStyle w:val="Heading2"/>
       </w:pPr>
       <w:r>
-        <w:t>Buffer Overflow</w:t>
+        <w:t>Programming Language</w:t>
       </w:r>
     </w:p>
     <w:p>
@@ -45,28 +45,23 @@
         <w:pStyle w:val="Heading2"/>
       </w:pPr>
       <w:r>
-        <w:t>Stack Overflow and Underflow</w:t>
+        <w:t>Bounds Checking</w:t>
       </w:r>
     </w:p>
     <w:p>
       <w:pPr>
-        <w:pStyle w:val="Heading3"/>
-      </w:pPr>
-      <w:r>
-        <w:t>Return-To-</w:t>
-      </w:r>
-      <w:proofErr w:type="spellStart"/>
-      <w:r>
-        <w:t>Libc</w:t>
-      </w:r>
-      <w:proofErr w:type="spellEnd"/>
+        <w:pStyle w:val="Heading2"/>
+      </w:pPr>
+      <w:r>
+        <w:t>Safe Libraries</w:t>
+      </w:r>
     </w:p>
     <w:p>
       <w:pPr>
-        <w:pStyle w:val="Heading1"/>
-      </w:pPr>
-      <w:r>
-        <w:t>Prevention</w:t>
+        <w:pStyle w:val="Heading2"/>
+      </w:pPr>
+      <w:r>
+        <w:t>Static Code Analysis</w:t>
       </w:r>
     </w:p>
     <w:p>
@@ -74,94 +69,50 @@
         <w:pStyle w:val="Heading2"/>
       </w:pPr>
       <w:r>
-        <w:t xml:space="preserve">Code Based </w:t>
-      </w:r>
-      <w:r>
-        <w:t>Protection</w:t>
+        <w:t>Canaries</w:t>
       </w:r>
     </w:p>
     <w:p>
       <w:pPr>
-        <w:pStyle w:val="Heading3"/>
-      </w:pPr>
-      <w:r>
-        <w:t>Programming Language</w:t>
+        <w:pStyle w:val="Heading2"/>
+      </w:pPr>
+      <w:r>
+        <w:t xml:space="preserve">/GS Compiler </w:t>
+      </w:r>
+      <w:r>
+        <w:t>O</w:t>
+      </w:r>
+      <w:bookmarkStart w:id="0" w:name="_GoBack"/>
+      <w:bookmarkEnd w:id="0"/>
+      <w:r>
+        <w:t>ption</w:t>
       </w:r>
     </w:p>
     <w:p>
       <w:pPr>
-        <w:pStyle w:val="Heading3"/>
-      </w:pPr>
-      <w:r>
-        <w:t>Bounds Checking</w:t>
+        <w:pStyle w:val="Heading1"/>
+      </w:pPr>
+      <w:r>
+        <w:t>System Level Protection</w:t>
       </w:r>
     </w:p>
     <w:p>
       <w:pPr>
-        <w:pStyle w:val="Heading3"/>
-      </w:pPr>
-      <w:r>
-        <w:t>Safe Libraries</w:t>
+        <w:pStyle w:val="Heading2"/>
+      </w:pPr>
+      <w:r>
+        <w:t>No Execute Bit</w:t>
       </w:r>
     </w:p>
     <w:p>
       <w:pPr>
-        <w:pStyle w:val="Heading3"/>
-      </w:pPr>
-      <w:r>
-        <w:t>Static Code Analysis</w:t>
+        <w:pStyle w:val="Heading2"/>
+      </w:pPr>
+      <w:r>
+        <w:t>ASLR</w:t>
       </w:r>
     </w:p>
-    <w:p>
-      <w:pPr>
-        <w:pStyle w:val="Heading3"/>
-      </w:pPr>
-      <w:r>
-        <w:t>Dynamic Code Analysis</w:t>
-      </w:r>
-    </w:p>
-    <w:p>
-      <w:pPr>
-        <w:pStyle w:val="Heading3"/>
-      </w:pPr>
-      <w:r>
-        <w:t>Canaries</w:t>
-      </w:r>
-    </w:p>
-    <w:p>
-      <w:pPr>
-        <w:pStyle w:val="Heading2"/>
-      </w:pPr>
-      <w:r>
-        <w:t>System Level Protection</w:t>
-      </w:r>
-    </w:p>
-    <w:p>
-      <w:pPr>
-        <w:pStyle w:val="Heading3"/>
-      </w:pPr>
-      <w:r>
-        <w:t>No Execute B</w:t>
-      </w:r>
-      <w:bookmarkStart w:id="0" w:name="_GoBack"/>
-      <w:bookmarkEnd w:id="0"/>
-      <w:r>
-        <w:t>it</w:t>
-      </w:r>
-    </w:p>
-    <w:p>
-      <w:pPr>
-        <w:pStyle w:val="Heading3"/>
-      </w:pPr>
-      <w:r>
-        <w:t>ASLR</w:t>
-      </w:r>
-    </w:p>
-    <w:p>
-      <w:pPr>
-        <w:pStyle w:val="Heading3"/>
-      </w:pPr>
-    </w:p>
+    <w:p/>
     <w:sectPr>
       <w:pgSz w:w="12240" w:h="15840"/>
       <w:pgMar w:top="1440" w:right="1440" w:bottom="1440" w:left="1440" w:header="720" w:footer="720" w:gutter="0"/>
@@ -1307,7 +1258,7 @@
 </file>
 
 <file path=customXml/itemProps1.xml><?xml version="1.0" encoding="utf-8"?>
-<ds:datastoreItem xmlns:ds="http://schemas.openxmlformats.org/officeDocument/2006/customXml" ds:itemID="{D00F1AC1-3F16-4417-BCB5-1F1E925B76BE}">
+<ds:datastoreItem xmlns:ds="http://schemas.openxmlformats.org/officeDocument/2006/customXml" ds:itemID="{DB8F1913-C417-41A6-8319-7F4A662608FF}">
   <ds:schemaRefs>
     <ds:schemaRef ds:uri="http://schemas.openxmlformats.org/officeDocument/2006/bibliography"/>
   </ds:schemaRefs>

</xml_diff>

<commit_message>
Good enough for tonight.
</commit_message>
<xml_diff>
--- a/BAIST/BAIS3110/Buffer Overflows.docx
+++ b/BAIST/BAIS3110/Buffer Overflows.docx
@@ -83,6 +83,9 @@
       <w:r>
         <w:t>Libraries were designed before security was taken seriously in information technology.</w:t>
       </w:r>
+      <w:r>
+        <w:t xml:space="preserve"> The string manipulation functions in particular are full of non-obvious sharp edges.</w:t>
+      </w:r>
     </w:p>
     <w:p>
       <w:pPr>
@@ -208,25 +211,7 @@
           <w:szCs w:val="19"/>
         </w:rPr>
         <w:tab/>
-        <w:t xml:space="preserve">FILE* file = </w:t>
-      </w:r>
-      <w:proofErr w:type="spellStart"/>
-      <w:r>
-        <w:rPr>
-          <w:rFonts w:ascii="Consolas" w:hAnsi="Consolas" w:cs="Consolas"/>
-          <w:sz w:val="19"/>
-          <w:szCs w:val="19"/>
-        </w:rPr>
-        <w:t>fopen</w:t>
-      </w:r>
-      <w:proofErr w:type="spellEnd"/>
-      <w:r>
-        <w:rPr>
-          <w:rFonts w:ascii="Consolas" w:hAnsi="Consolas" w:cs="Consolas"/>
-          <w:sz w:val="19"/>
-          <w:szCs w:val="19"/>
-        </w:rPr>
-        <w:t xml:space="preserve"> (</w:t>
+        <w:t>FILE* file = fopen (</w:t>
       </w:r>
       <w:r>
         <w:rPr>
@@ -283,7 +268,6 @@
         </w:rPr>
         <w:tab/>
       </w:r>
-      <w:proofErr w:type="gramStart"/>
       <w:r>
         <w:rPr>
           <w:rFonts w:ascii="Consolas" w:hAnsi="Consolas" w:cs="Consolas"/>
@@ -293,23 +277,13 @@
         </w:rPr>
         <w:t>char</w:t>
       </w:r>
-      <w:proofErr w:type="gramEnd"/>
-      <w:r>
-        <w:rPr>
-          <w:rFonts w:ascii="Consolas" w:hAnsi="Consolas" w:cs="Consolas"/>
-          <w:sz w:val="19"/>
-          <w:szCs w:val="19"/>
-        </w:rPr>
-        <w:t xml:space="preserve"> </w:t>
-      </w:r>
-      <w:proofErr w:type="spellStart"/>
-      <w:r>
-        <w:rPr>
-          <w:rFonts w:ascii="Consolas" w:hAnsi="Consolas" w:cs="Consolas"/>
-          <w:sz w:val="19"/>
-          <w:szCs w:val="19"/>
-        </w:rPr>
-        <w:t>hello</w:t>
+      <w:r>
+        <w:rPr>
+          <w:rFonts w:ascii="Consolas" w:hAnsi="Consolas" w:cs="Consolas"/>
+          <w:sz w:val="19"/>
+          <w:szCs w:val="19"/>
+        </w:rPr>
+        <w:t xml:space="preserve"> hello</w:t>
       </w:r>
       <w:r>
         <w:rPr>
@@ -319,7 +293,6 @@
         </w:rPr>
         <w:t>_string</w:t>
       </w:r>
-      <w:proofErr w:type="spellEnd"/>
       <w:r>
         <w:rPr>
           <w:rFonts w:ascii="Consolas" w:hAnsi="Consolas" w:cs="Consolas"/>
@@ -335,25 +308,7 @@
           <w:szCs w:val="19"/>
         </w:rPr>
         <w:tab/>
-        <w:t>//</w:t>
-      </w:r>
-      <w:proofErr w:type="spellStart"/>
-      <w:r>
-        <w:rPr>
-          <w:rFonts w:ascii="Consolas" w:hAnsi="Consolas" w:cs="Consolas"/>
-          <w:sz w:val="19"/>
-          <w:szCs w:val="19"/>
-        </w:rPr>
-        <w:t>Unintialized</w:t>
-      </w:r>
-      <w:proofErr w:type="spellEnd"/>
-      <w:r>
-        <w:rPr>
-          <w:rFonts w:ascii="Consolas" w:hAnsi="Consolas" w:cs="Consolas"/>
-          <w:sz w:val="19"/>
-          <w:szCs w:val="19"/>
-        </w:rPr>
-        <w:t>!</w:t>
+        <w:t>//Unintialized!</w:t>
       </w:r>
     </w:p>
     <w:p>
@@ -375,35 +330,7 @@
           <w:szCs w:val="19"/>
         </w:rPr>
         <w:tab/>
-      </w:r>
-      <w:proofErr w:type="spellStart"/>
-      <w:proofErr w:type="gramStart"/>
-      <w:r>
-        <w:rPr>
-          <w:rFonts w:ascii="Consolas" w:hAnsi="Consolas" w:cs="Consolas"/>
-          <w:sz w:val="19"/>
-          <w:szCs w:val="19"/>
-        </w:rPr>
-        <w:t>fread</w:t>
-      </w:r>
-      <w:proofErr w:type="spellEnd"/>
-      <w:proofErr w:type="gramEnd"/>
-      <w:r>
-        <w:rPr>
-          <w:rFonts w:ascii="Consolas" w:hAnsi="Consolas" w:cs="Consolas"/>
-          <w:sz w:val="19"/>
-          <w:szCs w:val="19"/>
-        </w:rPr>
-        <w:t xml:space="preserve"> (</w:t>
-      </w:r>
-      <w:proofErr w:type="spellStart"/>
-      <w:r>
-        <w:rPr>
-          <w:rFonts w:ascii="Consolas" w:hAnsi="Consolas" w:cs="Consolas"/>
-          <w:sz w:val="19"/>
-          <w:szCs w:val="19"/>
-        </w:rPr>
-        <w:t>hello</w:t>
+        <w:t>fread (hello</w:t>
       </w:r>
       <w:r>
         <w:rPr>
@@ -413,7 +340,6 @@
         </w:rPr>
         <w:t>_string</w:t>
       </w:r>
-      <w:proofErr w:type="spellEnd"/>
       <w:r>
         <w:rPr>
           <w:rFonts w:ascii="Consolas" w:hAnsi="Consolas" w:cs="Consolas"/>
@@ -422,7 +348,6 @@
         </w:rPr>
         <w:t xml:space="preserve">, </w:t>
       </w:r>
-      <w:proofErr w:type="spellStart"/>
       <w:r>
         <w:rPr>
           <w:rFonts w:ascii="Consolas" w:hAnsi="Consolas" w:cs="Consolas"/>
@@ -432,7 +357,6 @@
         </w:rPr>
         <w:t>sizeof</w:t>
       </w:r>
-      <w:proofErr w:type="spellEnd"/>
       <w:r>
         <w:rPr>
           <w:rFonts w:ascii="Consolas" w:hAnsi="Consolas" w:cs="Consolas"/>
@@ -487,24 +411,7 @@
           <w:szCs w:val="19"/>
         </w:rPr>
         <w:tab/>
-      </w:r>
-      <w:proofErr w:type="gramStart"/>
-      <w:r>
-        <w:rPr>
-          <w:rFonts w:ascii="Consolas" w:hAnsi="Consolas" w:cs="Consolas"/>
-          <w:sz w:val="19"/>
-          <w:szCs w:val="19"/>
-        </w:rPr>
-        <w:t>printf</w:t>
-      </w:r>
-      <w:proofErr w:type="gramEnd"/>
-      <w:r>
-        <w:rPr>
-          <w:rFonts w:ascii="Consolas" w:hAnsi="Consolas" w:cs="Consolas"/>
-          <w:sz w:val="19"/>
-          <w:szCs w:val="19"/>
-        </w:rPr>
-        <w:t xml:space="preserve"> (</w:t>
+        <w:t>printf (</w:t>
       </w:r>
       <w:r>
         <w:rPr>
@@ -521,16 +428,7 @@
           <w:sz w:val="19"/>
           <w:szCs w:val="19"/>
         </w:rPr>
-        <w:t xml:space="preserve">, </w:t>
-      </w:r>
-      <w:proofErr w:type="spellStart"/>
-      <w:r>
-        <w:rPr>
-          <w:rFonts w:ascii="Consolas" w:hAnsi="Consolas" w:cs="Consolas"/>
-          <w:sz w:val="19"/>
-          <w:szCs w:val="19"/>
-        </w:rPr>
-        <w:t>hello</w:t>
+        <w:t>, hello</w:t>
       </w:r>
       <w:r>
         <w:rPr>
@@ -540,7 +438,6 @@
         </w:rPr>
         <w:t>_string</w:t>
       </w:r>
-      <w:proofErr w:type="spellEnd"/>
       <w:r>
         <w:rPr>
           <w:rFonts w:ascii="Consolas" w:hAnsi="Consolas" w:cs="Consolas"/>
@@ -568,62 +465,62 @@
         <w:t xml:space="preserve">The content of hello.txt is simply “Hello”. The problem with this example is that </w:t>
       </w:r>
       <w:r>
-        <w:t xml:space="preserve">the null terminator is missing from the end of </w:t>
-      </w:r>
-      <w:proofErr w:type="spellStart"/>
-      <w:r>
-        <w:t>hello_string</w:t>
-      </w:r>
-      <w:proofErr w:type="spellEnd"/>
+        <w:t xml:space="preserve">the null terminator is missing from the end of hello_string. </w:t>
+      </w:r>
+    </w:p>
+    <w:p>
+      <w:pPr>
+        <w:pStyle w:val="Heading2"/>
+      </w:pPr>
+      <w:r>
+        <w:t>Safe Libraries</w:t>
+      </w:r>
+    </w:p>
+    <w:p>
+      <w:pPr>
+        <w:pStyle w:val="Heading3"/>
+      </w:pPr>
+      <w:r>
+        <w:t>Format String Vulnerabilities</w:t>
+      </w:r>
+    </w:p>
+    <w:p>
+      <w:r>
+        <w:t>Bounds checking will usually only get you so far. Your lead developers can preach bounds checking until they are blue in the face and still not cover all possible buffer overflows.</w:t>
+      </w:r>
+    </w:p>
+    <w:p>
+      <w:r>
+        <w:t xml:space="preserve">Consider the C function </w:t>
+      </w:r>
+      <w:r>
+        <w:rPr>
+          <w:rStyle w:val="CodeChar"/>
+        </w:rPr>
+        <w:t>printf</w:t>
+      </w:r>
       <w:r>
         <w:t xml:space="preserve">. </w:t>
       </w:r>
-    </w:p>
-    <w:p>
-      <w:pPr>
-        <w:pStyle w:val="Heading2"/>
-      </w:pPr>
-      <w:r>
-        <w:t>Safe Libraries</w:t>
-      </w:r>
-    </w:p>
-    <w:p>
-      <w:r>
-        <w:t>Bounds checking will usually only get you so far. Your lead developers can preach bounds checking until they are blue in the face and still not cover all possible buffer overflows.</w:t>
-      </w:r>
-    </w:p>
-    <w:p>
-      <w:r>
-        <w:t xml:space="preserve">Consider the C function </w:t>
-      </w:r>
       <w:r>
         <w:rPr>
           <w:rStyle w:val="CodeChar"/>
         </w:rPr>
+        <w:t>Printf</w:t>
+      </w:r>
+      <w:r>
+        <w:t xml:space="preserve"> </w:t>
+      </w:r>
+      <w:r>
+        <w:t xml:space="preserve">takes an arbitrary number of arguments, the first being a format string and every argument after that is parsed using the format string. The </w:t>
+      </w:r>
+      <w:r>
+        <w:rPr>
+          <w:rStyle w:val="CodeChar"/>
+        </w:rPr>
         <w:t>printf</w:t>
       </w:r>
       <w:r>
-        <w:t xml:space="preserve">. </w:t>
-      </w:r>
-      <w:r>
-        <w:rPr>
-          <w:rStyle w:val="CodeChar"/>
-        </w:rPr>
-        <w:t>Printf</w:t>
-      </w:r>
-      <w:r>
-        <w:t xml:space="preserve"> </w:t>
-      </w:r>
-      <w:r>
-        <w:t xml:space="preserve">takes an arbitrary number of arguments, the first being a format string and every argument after that is parsed using the format string. The </w:t>
-      </w:r>
-      <w:r>
-        <w:rPr>
-          <w:rStyle w:val="CodeChar"/>
-        </w:rPr>
-        <w:t>printf</w:t>
-      </w:r>
-      <w:r>
         <w:t xml:space="preserve"> function will then take those arguments, format them into a string in the manner specified by the programmer and output them to the console. However it is all too easy for a programmer to make the following mistake:</w:t>
       </w:r>
     </w:p>
@@ -634,33 +531,11 @@
           <w:color w:val="FF0000"/>
         </w:rPr>
       </w:pPr>
-      <w:proofErr w:type="gramStart"/>
       <w:r>
         <w:rPr>
           <w:color w:val="FF0000"/>
         </w:rPr>
-        <w:t>printf</w:t>
-      </w:r>
-      <w:proofErr w:type="gramEnd"/>
-      <w:r>
-        <w:rPr>
-          <w:color w:val="FF0000"/>
-        </w:rPr>
-        <w:t xml:space="preserve"> (</w:t>
-      </w:r>
-      <w:proofErr w:type="spellStart"/>
-      <w:r>
-        <w:rPr>
-          <w:color w:val="FF0000"/>
-        </w:rPr>
-        <w:t>somestring</w:t>
-      </w:r>
-      <w:proofErr w:type="spellEnd"/>
-      <w:r>
-        <w:rPr>
-          <w:color w:val="FF0000"/>
-        </w:rPr>
-        <w:t>);</w:t>
+        <w:t>printf (somestring);</w:t>
       </w:r>
       <w:r>
         <w:rPr>
@@ -680,13 +555,8 @@
       <w:pPr>
         <w:pStyle w:val="Code"/>
       </w:pPr>
-      <w:proofErr w:type="gramStart"/>
-      <w:r>
-        <w:t>printf</w:t>
-      </w:r>
-      <w:proofErr w:type="gramEnd"/>
-      <w:r>
-        <w:t xml:space="preserve"> (</w:t>
+      <w:r>
+        <w:t>printf (</w:t>
       </w:r>
       <w:r>
         <w:t>"</w:t>
@@ -698,15 +568,7 @@
         <w:t>"</w:t>
       </w:r>
       <w:r>
-        <w:t xml:space="preserve">, </w:t>
-      </w:r>
-      <w:proofErr w:type="spellStart"/>
-      <w:r>
-        <w:t>somestring</w:t>
-      </w:r>
-      <w:proofErr w:type="spellEnd"/>
-      <w:r>
-        <w:t>);</w:t>
+        <w:t>, somestring);</w:t>
       </w:r>
       <w:r>
         <w:tab/>
@@ -718,14 +580,12 @@
       <w:r>
         <w:t xml:space="preserve">The first line in the above code can become dangerous if </w:t>
       </w:r>
-      <w:proofErr w:type="spellStart"/>
       <w:r>
         <w:rPr>
           <w:rStyle w:val="CodeChar"/>
         </w:rPr>
         <w:t>somestring</w:t>
       </w:r>
-      <w:proofErr w:type="spellEnd"/>
       <w:r>
         <w:t xml:space="preserve"> </w:t>
       </w:r>
@@ -737,37 +597,23 @@
       <w:pPr>
         <w:pStyle w:val="Code"/>
       </w:pPr>
-      <w:proofErr w:type="spellStart"/>
-      <w:proofErr w:type="gramStart"/>
-      <w:r>
-        <w:t>int</w:t>
-      </w:r>
-      <w:proofErr w:type="spellEnd"/>
-      <w:proofErr w:type="gramEnd"/>
-      <w:r>
-        <w:t xml:space="preserve"> characters;</w:t>
+      <w:r>
+        <w:t>int characters;</w:t>
       </w:r>
     </w:p>
     <w:p>
       <w:pPr>
         <w:pStyle w:val="Code"/>
       </w:pPr>
-      <w:proofErr w:type="gramStart"/>
-      <w:r>
-        <w:t>printf</w:t>
-      </w:r>
-      <w:proofErr w:type="gramEnd"/>
-      <w:r>
-        <w:t xml:space="preserve"> (</w:t>
+      <w:r>
+        <w:t>printf (</w:t>
       </w:r>
       <w:r>
         <w:t>"</w:t>
       </w:r>
-      <w:proofErr w:type="spellStart"/>
       <w:r>
         <w:t>Hello%n</w:t>
       </w:r>
-      <w:proofErr w:type="spellEnd"/>
       <w:r>
         <w:t>"</w:t>
       </w:r>
@@ -779,13 +625,8 @@
       <w:pPr>
         <w:pStyle w:val="Code"/>
       </w:pPr>
-      <w:proofErr w:type="gramStart"/>
-      <w:r>
-        <w:t>if</w:t>
-      </w:r>
-      <w:proofErr w:type="gramEnd"/>
-      <w:r>
-        <w:t xml:space="preserve"> (characters == 5) {</w:t>
+      <w:r>
+        <w:t>if (characters == 5) {</w:t>
       </w:r>
     </w:p>
     <w:p>
@@ -800,68 +641,94 @@
         <w:t>"</w:t>
       </w:r>
       <w:r>
-        <w:t xml:space="preserve"> </w:t>
-      </w:r>
+        <w:t xml:space="preserve"> world\n</w:t>
+      </w:r>
+      <w:r>
+        <w:t>"</w:t>
+      </w:r>
+      <w:r>
+        <w:t>);</w:t>
+      </w:r>
+    </w:p>
+    <w:p>
+      <w:pPr>
+        <w:pStyle w:val="Code"/>
+      </w:pPr>
+      <w:r>
+        <w:t>}</w:t>
+      </w:r>
+    </w:p>
+    <w:p>
+      <w:pPr>
+        <w:pStyle w:val="Code"/>
+      </w:pPr>
+    </w:p>
+    <w:p>
+      <w:r>
+        <w:t>If a sufficiently clever user is allowed to construct a format string</w:t>
+      </w:r>
+      <w:r>
+        <w:t xml:space="preserve"> (like in the danger zone code)</w:t>
+      </w:r>
+      <w:r>
+        <w:t xml:space="preserve">, they can use the %n specifier to write arbitrary values to </w:t>
+      </w:r>
+      <w:r>
+        <w:t xml:space="preserve">arbitrary memory locations </w:t>
+      </w:r>
+      <w:r>
+        <w:t xml:space="preserve">by varying the length of the format string. </w:t>
+      </w:r>
+      <w:r>
+        <w:t>The printf function will interpret the stack as containing one or more pointers to an int somewhere else in memory and will dutifully write the number of characters printed to that location. Just like that, the user is writing arbitrary data to an arbitrary memory location.</w:t>
+      </w:r>
+    </w:p>
+    <w:p>
+      <w:r>
+        <w:lastRenderedPageBreak/>
+        <w:t xml:space="preserve">Thankfully the danger zone code is fairly easy to spot in code review. But the developer doing the code review needs to be aware of the issue in order to catch it, and this one is well hidden. I’ve personally ran into developers with decades of experience making this simple mistake. </w:t>
+      </w:r>
+    </w:p>
+    <w:p>
+      <w:r>
+        <w:t>It’s not just printf that can be exploited. sprintf is another function in the C library that be exploited in almost the same way. The syslog function in Linux exposes an interface that’</w:t>
+      </w:r>
+      <w:r>
+        <w:t>s similar to printf and uses the same format string.</w:t>
+      </w:r>
+    </w:p>
+    <w:p>
+      <w:r>
+        <w:t xml:space="preserve"> Avoiding the sprintf and printf functions is easy for C++ developers, use the stringstream and iostream libraries respectively. The stream libraries do not expose format strings and as such as much harder to exploit:</w:t>
+      </w:r>
+    </w:p>
+    <w:p>
+      <w:r>
+        <w:t>printf (“Some value: %d\n”, value);</w:t>
+      </w:r>
+    </w:p>
+    <w:p>
+      <w:r>
+        <w:t>std::cout &lt;&lt; “Some value: “ &lt;&lt; value &lt;&lt; std::endl;</w:t>
+      </w:r>
+    </w:p>
+    <w:p>
+      <w:pPr>
+        <w:pStyle w:val="Heading3"/>
+      </w:pPr>
+      <w:r>
+        <w:t>String Manipulation</w:t>
+      </w:r>
+    </w:p>
+    <w:p>
       <w:bookmarkStart w:id="0" w:name="_GoBack"/>
       <w:bookmarkEnd w:id="0"/>
-      <w:r>
-        <w:t>world\n</w:t>
-      </w:r>
-      <w:r>
-        <w:t>"</w:t>
-      </w:r>
-      <w:r>
-        <w:t>);</w:t>
-      </w:r>
-    </w:p>
-    <w:p>
-      <w:pPr>
-        <w:pStyle w:val="Code"/>
-      </w:pPr>
-      <w:r>
-        <w:t>}</w:t>
-      </w:r>
-    </w:p>
-    <w:p>
-      <w:pPr>
-        <w:pStyle w:val="Code"/>
-      </w:pPr>
-    </w:p>
-    <w:p>
-      <w:r>
-        <w:t>If a sufficiently clever user is allowed to construct a format string</w:t>
-      </w:r>
-      <w:r>
-        <w:t xml:space="preserve"> (like in the danger zone code)</w:t>
-      </w:r>
-      <w:r>
-        <w:t xml:space="preserve">, they can use the %n specifier to write arbitrary values to </w:t>
-      </w:r>
-      <w:r>
-        <w:t xml:space="preserve">arbitrary memory locations </w:t>
-      </w:r>
-      <w:r>
-        <w:t xml:space="preserve">by varying the length of the format string. </w:t>
-      </w:r>
-      <w:r>
-        <w:t xml:space="preserve">The printf function will interpret the stack as containing one or more pointers to an </w:t>
-      </w:r>
-      <w:proofErr w:type="spellStart"/>
-      <w:r>
-        <w:t>int</w:t>
-      </w:r>
-      <w:proofErr w:type="spellEnd"/>
-      <w:r>
-        <w:t xml:space="preserve"> somewhere else in memory and will dutifully write the number of characters printed to that location. Just like that, the user is writing arbitrary data to an arbitrary memory location.</w:t>
-      </w:r>
-    </w:p>
-    <w:p/>
+    </w:p>
     <w:p>
       <w:pPr>
         <w:pStyle w:val="Heading2"/>
       </w:pPr>
       <w:r>
-        <w:lastRenderedPageBreak/>
         <w:t>Static Code Analysis</w:t>
       </w:r>
     </w:p>
@@ -2271,7 +2138,7 @@
 </file>
 
 <file path=customXml/itemProps1.xml><?xml version="1.0" encoding="utf-8"?>
-<ds:datastoreItem xmlns:ds="http://schemas.openxmlformats.org/officeDocument/2006/customXml" ds:itemID="{647DEB9C-2A35-4771-B9CB-AAB2852E67EE}">
+<ds:datastoreItem xmlns:ds="http://schemas.openxmlformats.org/officeDocument/2006/customXml" ds:itemID="{2DD1D1BB-3EE1-47AA-954F-C7EE3164D58C}">
   <ds:schemaRefs>
     <ds:schemaRef ds:uri="http://schemas.openxmlformats.org/officeDocument/2006/bibliography"/>
   </ds:schemaRefs>

</xml_diff>

<commit_message>
Work on the paper.
</commit_message>
<xml_diff>
--- a/BAIST/BAIS3110/Buffer Overflows.docx
+++ b/BAIST/BAIS3110/Buffer Overflows.docx
@@ -210,7 +210,6 @@
           <w:sz w:val="19"/>
           <w:szCs w:val="19"/>
         </w:rPr>
-        <w:tab/>
         <w:t>FILE* file = fopen (</w:t>
       </w:r>
       <w:r>
@@ -263,14 +262,6 @@
       <w:r>
         <w:rPr>
           <w:rFonts w:ascii="Consolas" w:hAnsi="Consolas" w:cs="Consolas"/>
-          <w:sz w:val="19"/>
-          <w:szCs w:val="19"/>
-        </w:rPr>
-        <w:tab/>
-      </w:r>
-      <w:r>
-        <w:rPr>
-          <w:rFonts w:ascii="Consolas" w:hAnsi="Consolas" w:cs="Consolas"/>
           <w:color w:val="0000FF"/>
           <w:sz w:val="19"/>
           <w:szCs w:val="19"/>
@@ -329,7 +320,6 @@
           <w:sz w:val="19"/>
           <w:szCs w:val="19"/>
         </w:rPr>
-        <w:tab/>
         <w:t>fread (hello</w:t>
       </w:r>
       <w:r>
@@ -410,7 +400,6 @@
           <w:sz w:val="19"/>
           <w:szCs w:val="19"/>
         </w:rPr>
-        <w:tab/>
         <w:t>printf (</w:t>
       </w:r>
       <w:r>
@@ -575,7 +564,6 @@
         <w:t>//Working fine</w:t>
       </w:r>
     </w:p>
-    <w:p/>
     <w:p>
       <w:r>
         <w:t xml:space="preserve">The first line in the above code can become dangerous if </w:t>
@@ -659,11 +647,6 @@
       </w:r>
     </w:p>
     <w:p>
-      <w:pPr>
-        <w:pStyle w:val="Code"/>
-      </w:pPr>
-    </w:p>
-    <w:p>
       <w:r>
         <w:t>If a sufficiently clever user is allowed to construct a format string</w:t>
       </w:r>
@@ -699,15 +682,19 @@
     </w:p>
     <w:p>
       <w:r>
-        <w:t xml:space="preserve"> Avoiding the sprintf and printf functions is easy for C++ developers, use the stringstream and iostream libraries respectively. The stream libraries do not expose format strings and as such as much harder to exploit:</w:t>
-      </w:r>
-    </w:p>
-    <w:p>
-      <w:r>
-        <w:t>printf (“Some value: %d\n”, value);</w:t>
-      </w:r>
-    </w:p>
-    <w:p>
+        <w:t xml:space="preserve"> Avoiding the sprintf and printf functions is easy for C++ developers, use the stringstream and iostream libraries respectively. The stream libraries do not expose format strings and as such </w:t>
+      </w:r>
+      <w:r>
+        <w:t>are</w:t>
+      </w:r>
+      <w:r>
+        <w:t xml:space="preserve"> much harder to exploit:</w:t>
+      </w:r>
+    </w:p>
+    <w:p>
+      <w:pPr>
+        <w:pStyle w:val="Code"/>
+      </w:pPr>
       <w:r>
         <w:t>std::cout &lt;&lt; “Some value: “ &lt;&lt; value &lt;&lt; std::endl;</w:t>
       </w:r>
@@ -717,19 +704,114 @@
         <w:pStyle w:val="Heading3"/>
       </w:pPr>
       <w:r>
+        <w:t>Examples of Format String Vulnerabilities</w:t>
+      </w:r>
+    </w:p>
+    <w:p>
+      <w:r>
+        <w:t>A reddit user rece</w:t>
+      </w:r>
+      <w:r>
+        <w:t>ntly</w:t>
+      </w:r>
+      <w:r>
+        <w:t xml:space="preserve"> </w:t>
+      </w:r>
+      <w:sdt>
+        <w:sdtPr>
+          <w:id w:val="-1368128474"/>
+          <w:citation/>
+        </w:sdtPr>
+        <w:sdtContent>
+          <w:r>
+            <w:fldChar w:fldCharType="begin"/>
+          </w:r>
+          <w:r>
+            <w:instrText xml:space="preserve"> CITATION adm14 \l 1033 </w:instrText>
+          </w:r>
+          <w:r>
+            <w:fldChar w:fldCharType="separate"/>
+          </w:r>
+          <w:r>
+            <w:rPr>
+              <w:noProof/>
+            </w:rPr>
+            <w:t>(admin)</w:t>
+          </w:r>
+          <w:r>
+            <w:fldChar w:fldCharType="end"/>
+          </w:r>
+        </w:sdtContent>
+      </w:sdt>
+      <w:r>
+        <w:t xml:space="preserve">implemented in a single call to the printf function. The gory details are available on the website so I will spare you the full description here. The basic idea is that the author put the assembly code for his function into a long string, </w:t>
+      </w:r>
+      <w:r>
+        <w:t>and then</w:t>
+      </w:r>
+      <w:r>
+        <w:t xml:space="preserve"> used the %n format specifier to place the code into memory and overwrite the stack. </w:t>
+      </w:r>
+    </w:p>
+    <w:p>
+      <w:pPr>
+        <w:pStyle w:val="Heading3"/>
+      </w:pPr>
+      <w:r>
         <w:t>String Manipulation</w:t>
       </w:r>
     </w:p>
-    <w:p>
+    <w:p/>
+    <w:p>
+      <w:pPr>
+        <w:pStyle w:val="Heading2"/>
+      </w:pPr>
+      <w:r>
+        <w:t>Static Code Analysis</w:t>
+      </w:r>
+    </w:p>
+    <w:p>
+      <w:r>
+        <w:t xml:space="preserve">Static code analysis tools are a lot like a compiler that only produces errors and warnings instead of code. This may not sound useful, but code analysis tools generally do a much more thorough job of analyzing code than a typical compiler will. A compiler is developed for compilation speed and will only produce common warnings that can be quickly detected. </w:t>
+      </w:r>
+    </w:p>
+    <w:p>
+      <w:r>
+        <w:t xml:space="preserve">These days it is becoming more and more common for static code analysis tools to be built into integrated development environments like Visual Studio. The code analysis tools are usually presented as separate options in the IDE since code analysis tools only need to be run occasionally. Visual C++ 2012 includes a quite good code analysis tool for C++ that can catch a number of potential buffer overflows (among other problems). </w:t>
+      </w:r>
+    </w:p>
+    <w:p>
+      <w:r>
+        <w:t>Clang.</w:t>
+      </w:r>
       <w:bookmarkStart w:id="0" w:name="_GoBack"/>
       <w:bookmarkEnd w:id="0"/>
     </w:p>
     <w:p>
+      <w:hyperlink r:id="rId9" w:history="1">
+        <w:r>
+          <w:rPr>
+            <w:rStyle w:val="Hyperlink"/>
+          </w:rPr>
+          <w:t>http://msdn.microsoft.com/en-us/library/vstudio/dd264897(v=vs.110).aspx</w:t>
+        </w:r>
+      </w:hyperlink>
+    </w:p>
+    <w:p>
+      <w:r>
+        <w:t xml:space="preserve">List of warnings: </w:t>
+      </w:r>
+      <w:r>
+        <w:t>http://msdn.microsoft.com/en-us/library/vstudio/a5b9aa09(v=vs.110).aspx</w:t>
+      </w:r>
+    </w:p>
+    <w:p>
       <w:pPr>
         <w:pStyle w:val="Heading2"/>
       </w:pPr>
       <w:r>
-        <w:t>Static Code Analysis</w:t>
+        <w:lastRenderedPageBreak/>
+        <w:t>Canaries</w:t>
       </w:r>
     </w:p>
     <w:p>
@@ -737,7 +819,21 @@
         <w:pStyle w:val="Heading2"/>
       </w:pPr>
       <w:r>
-        <w:t>Canaries</w:t>
+        <w:t xml:space="preserve">/GS Compiler </w:t>
+      </w:r>
+      <w:r>
+        <w:t>O</w:t>
+      </w:r>
+      <w:r>
+        <w:t>ption</w:t>
+      </w:r>
+    </w:p>
+    <w:p>
+      <w:pPr>
+        <w:pStyle w:val="Heading1"/>
+      </w:pPr>
+      <w:r>
+        <w:t>System Level Protection</w:t>
       </w:r>
     </w:p>
     <w:p>
@@ -745,13 +841,15 @@
         <w:pStyle w:val="Heading2"/>
       </w:pPr>
       <w:r>
-        <w:t xml:space="preserve">/GS Compiler </w:t>
-      </w:r>
-      <w:r>
-        <w:t>O</w:t>
-      </w:r>
-      <w:r>
-        <w:t>ption</w:t>
+        <w:t>No Execute Bit</w:t>
+      </w:r>
+    </w:p>
+    <w:p>
+      <w:pPr>
+        <w:pStyle w:val="Heading2"/>
+      </w:pPr>
+      <w:r>
+        <w:t>ASLR</w:t>
       </w:r>
     </w:p>
     <w:p>
@@ -759,26 +857,81 @@
         <w:pStyle w:val="Heading1"/>
       </w:pPr>
       <w:r>
-        <w:t>System Level Protection</w:t>
-      </w:r>
-    </w:p>
-    <w:p>
-      <w:pPr>
-        <w:pStyle w:val="Heading2"/>
-      </w:pPr>
-      <w:r>
-        <w:t>No Execute Bit</w:t>
-      </w:r>
-    </w:p>
-    <w:p>
-      <w:pPr>
-        <w:pStyle w:val="Heading2"/>
-      </w:pPr>
-      <w:r>
-        <w:t>ASLR</w:t>
-      </w:r>
-    </w:p>
-    <w:p/>
+        <w:t>Works Cited</w:t>
+      </w:r>
+    </w:p>
+    <w:p>
+      <w:pPr>
+        <w:pStyle w:val="Bibliography"/>
+        <w:ind w:left="720" w:hanging="720"/>
+        <w:rPr>
+          <w:noProof/>
+        </w:rPr>
+      </w:pPr>
+      <w:r>
+        <w:fldChar w:fldCharType="begin"/>
+      </w:r>
+      <w:r>
+        <w:instrText xml:space="preserve"> BIBLIOGRAPHY  \l 1033 </w:instrText>
+      </w:r>
+      <w:r>
+        <w:fldChar w:fldCharType="separate"/>
+      </w:r>
+      <w:r>
+        <w:rPr>
+          <w:noProof/>
+        </w:rPr>
+        <w:t xml:space="preserve">admin. </w:t>
+      </w:r>
+      <w:r>
+        <w:rPr>
+          <w:i/>
+          <w:iCs/>
+          <w:noProof/>
+        </w:rPr>
+        <w:t>Implementing a web server in a single printf() call</w:t>
+      </w:r>
+      <w:r>
+        <w:rPr>
+          <w:noProof/>
+        </w:rPr>
+        <w:t>. 12 March 2014. 13 March 2014. &lt;http://tinyhack.com/2014/03/12/implementing-a-web-server-in-a-single-printf-call/&gt;.</w:t>
+      </w:r>
+    </w:p>
+    <w:p>
+      <w:pPr>
+        <w:pStyle w:val="Bibliography"/>
+        <w:ind w:left="720" w:hanging="720"/>
+        <w:rPr>
+          <w:noProof/>
+        </w:rPr>
+      </w:pPr>
+      <w:r>
+        <w:rPr>
+          <w:noProof/>
+        </w:rPr>
+        <w:t xml:space="preserve">Vieque. </w:t>
+      </w:r>
+      <w:r>
+        <w:rPr>
+          <w:i/>
+          <w:iCs/>
+          <w:noProof/>
+        </w:rPr>
+        <w:t>Dynamic Program Analysis</w:t>
+      </w:r>
+      <w:r>
+        <w:rPr>
+          <w:noProof/>
+        </w:rPr>
+        <w:t>. 2 February 2014. 27 February 2014. &lt;http://en.wikipedia.org/wiki/Dynamic_code_analysis&gt;.</w:t>
+      </w:r>
+    </w:p>
+    <w:p>
+      <w:r>
+        <w:fldChar w:fldCharType="end"/>
+      </w:r>
+    </w:p>
     <w:sectPr>
       <w:pgSz w:w="12240" w:h="15840"/>
       <w:pgMar w:top="1440" w:right="1440" w:bottom="1440" w:left="1440" w:header="720" w:footer="720" w:gutter="0"/>
@@ -787,6 +940,56 @@
     </w:sectPr>
   </w:body>
 </w:document>
+</file>
+
+<file path=word/endnotes.xml><?xml version="1.0" encoding="utf-8"?>
+<w:endnotes xmlns:wpc="http://schemas.microsoft.com/office/word/2010/wordprocessingCanvas" xmlns:mc="http://schemas.openxmlformats.org/markup-compatibility/2006" xmlns:o="urn:schemas-microsoft-com:office:office" xmlns:r="http://schemas.openxmlformats.org/officeDocument/2006/relationships" xmlns:m="http://schemas.openxmlformats.org/officeDocument/2006/math" xmlns:v="urn:schemas-microsoft-com:vml" xmlns:wp14="http://schemas.microsoft.com/office/word/2010/wordprocessingDrawing" xmlns:wp="http://schemas.openxmlformats.org/drawingml/2006/wordprocessingDrawing" xmlns:w10="urn:schemas-microsoft-com:office:word" xmlns:w="http://schemas.openxmlformats.org/wordprocessingml/2006/main" xmlns:w14="http://schemas.microsoft.com/office/word/2010/wordml" xmlns:wpg="http://schemas.microsoft.com/office/word/2010/wordprocessingGroup" xmlns:wpi="http://schemas.microsoft.com/office/word/2010/wordprocessingInk" xmlns:wne="http://schemas.microsoft.com/office/word/2006/wordml" xmlns:wps="http://schemas.microsoft.com/office/word/2010/wordprocessingShape" mc:Ignorable="w14 wp14">
+  <w:endnote w:type="separator" w:id="-1">
+    <w:p>
+      <w:pPr>
+        <w:spacing w:after="0" w:line="240" w:lineRule="auto"/>
+      </w:pPr>
+      <w:r>
+        <w:separator/>
+      </w:r>
+    </w:p>
+  </w:endnote>
+  <w:endnote w:type="continuationSeparator" w:id="0">
+    <w:p>
+      <w:pPr>
+        <w:spacing w:after="0" w:line="240" w:lineRule="auto"/>
+      </w:pPr>
+      <w:r>
+        <w:continuationSeparator/>
+      </w:r>
+    </w:p>
+  </w:endnote>
+</w:endnotes>
+</file>
+
+<file path=word/footnotes.xml><?xml version="1.0" encoding="utf-8"?>
+<w:footnotes xmlns:wpc="http://schemas.microsoft.com/office/word/2010/wordprocessingCanvas" xmlns:mc="http://schemas.openxmlformats.org/markup-compatibility/2006" xmlns:o="urn:schemas-microsoft-com:office:office" xmlns:r="http://schemas.openxmlformats.org/officeDocument/2006/relationships" xmlns:m="http://schemas.openxmlformats.org/officeDocument/2006/math" xmlns:v="urn:schemas-microsoft-com:vml" xmlns:wp14="http://schemas.microsoft.com/office/word/2010/wordprocessingDrawing" xmlns:wp="http://schemas.openxmlformats.org/drawingml/2006/wordprocessingDrawing" xmlns:w10="urn:schemas-microsoft-com:office:word" xmlns:w="http://schemas.openxmlformats.org/wordprocessingml/2006/main" xmlns:w14="http://schemas.microsoft.com/office/word/2010/wordml" xmlns:wpg="http://schemas.microsoft.com/office/word/2010/wordprocessingGroup" xmlns:wpi="http://schemas.microsoft.com/office/word/2010/wordprocessingInk" xmlns:wne="http://schemas.microsoft.com/office/word/2006/wordml" xmlns:wps="http://schemas.microsoft.com/office/word/2010/wordprocessingShape" mc:Ignorable="w14 wp14">
+  <w:footnote w:type="separator" w:id="-1">
+    <w:p>
+      <w:pPr>
+        <w:spacing w:after="0" w:line="240" w:lineRule="auto"/>
+      </w:pPr>
+      <w:r>
+        <w:separator/>
+      </w:r>
+    </w:p>
+  </w:footnote>
+  <w:footnote w:type="continuationSeparator" w:id="0">
+    <w:p>
+      <w:pPr>
+        <w:spacing w:after="0" w:line="240" w:lineRule="auto"/>
+      </w:pPr>
+      <w:r>
+        <w:continuationSeparator/>
+      </w:r>
+    </w:p>
+  </w:footnote>
+</w:footnotes>
 </file>
 
 <file path=word/numbering.xml><?xml version="1.0" encoding="utf-8"?>
@@ -1115,6 +1318,7 @@
   <w:style w:type="character" w:default="1" w:styleId="DefaultParagraphFont">
     <w:name w:val="Default Paragraph Font"/>
     <w:uiPriority w:val="1"/>
+    <w:semiHidden/>
     <w:unhideWhenUsed/>
   </w:style>
   <w:style w:type="table" w:default="1" w:styleId="TableNormal">
@@ -1316,9 +1520,14 @@
     <w:basedOn w:val="NoSpacing"/>
     <w:link w:val="CodeChar"/>
     <w:qFormat/>
-    <w:rsid w:val="00D430EF"/>
+    <w:rsid w:val="00EB7013"/>
+    <w:pPr>
+      <w:spacing w:after="240"/>
+      <w:contextualSpacing/>
+    </w:pPr>
     <w:rPr>
       <w:rFonts w:ascii="Consolas" w:hAnsi="Consolas"/>
+      <w:noProof/>
       <w:sz w:val="19"/>
     </w:rPr>
   </w:style>
@@ -1344,10 +1553,69 @@
     <w:name w:val="Code Char"/>
     <w:basedOn w:val="NoSpacingChar"/>
     <w:link w:val="Code"/>
-    <w:rsid w:val="00D430EF"/>
+    <w:rsid w:val="00EB7013"/>
     <w:rPr>
       <w:rFonts w:ascii="Consolas" w:hAnsi="Consolas"/>
+      <w:noProof/>
       <w:sz w:val="19"/>
+    </w:rPr>
+  </w:style>
+  <w:style w:type="paragraph" w:styleId="FootnoteText">
+    <w:name w:val="footnote text"/>
+    <w:basedOn w:val="Normal"/>
+    <w:link w:val="FootnoteTextChar"/>
+    <w:uiPriority w:val="99"/>
+    <w:semiHidden/>
+    <w:unhideWhenUsed/>
+    <w:rsid w:val="00666FAD"/>
+    <w:pPr>
+      <w:spacing w:after="0" w:line="240" w:lineRule="auto"/>
+    </w:pPr>
+    <w:rPr>
+      <w:sz w:val="20"/>
+      <w:szCs w:val="20"/>
+    </w:rPr>
+  </w:style>
+  <w:style w:type="character" w:customStyle="1" w:styleId="FootnoteTextChar">
+    <w:name w:val="Footnote Text Char"/>
+    <w:basedOn w:val="DefaultParagraphFont"/>
+    <w:link w:val="FootnoteText"/>
+    <w:uiPriority w:val="99"/>
+    <w:semiHidden/>
+    <w:rsid w:val="00666FAD"/>
+    <w:rPr>
+      <w:sz w:val="20"/>
+      <w:szCs w:val="20"/>
+    </w:rPr>
+  </w:style>
+  <w:style w:type="character" w:styleId="FootnoteReference">
+    <w:name w:val="footnote reference"/>
+    <w:basedOn w:val="DefaultParagraphFont"/>
+    <w:uiPriority w:val="99"/>
+    <w:semiHidden/>
+    <w:unhideWhenUsed/>
+    <w:rsid w:val="00666FAD"/>
+    <w:rPr>
+      <w:vertAlign w:val="superscript"/>
+    </w:rPr>
+  </w:style>
+  <w:style w:type="paragraph" w:styleId="Bibliography">
+    <w:name w:val="Bibliography"/>
+    <w:basedOn w:val="Normal"/>
+    <w:next w:val="Normal"/>
+    <w:uiPriority w:val="37"/>
+    <w:unhideWhenUsed/>
+    <w:rsid w:val="00666FAD"/>
+  </w:style>
+  <w:style w:type="character" w:styleId="Hyperlink">
+    <w:name w:val="Hyperlink"/>
+    <w:basedOn w:val="DefaultParagraphFont"/>
+    <w:uiPriority w:val="99"/>
+    <w:unhideWhenUsed/>
+    <w:rsid w:val="000822EC"/>
+    <w:rPr>
+      <w:color w:val="0000FF" w:themeColor="hyperlink"/>
+      <w:u w:val="single"/>
     </w:rPr>
   </w:style>
 </w:styles>
@@ -1585,6 +1853,7 @@
   <w:style w:type="character" w:default="1" w:styleId="DefaultParagraphFont">
     <w:name w:val="Default Paragraph Font"/>
     <w:uiPriority w:val="1"/>
+    <w:semiHidden/>
     <w:unhideWhenUsed/>
   </w:style>
   <w:style w:type="table" w:default="1" w:styleId="TableNormal">
@@ -1786,9 +2055,14 @@
     <w:basedOn w:val="NoSpacing"/>
     <w:link w:val="CodeChar"/>
     <w:qFormat/>
-    <w:rsid w:val="00D430EF"/>
+    <w:rsid w:val="00EB7013"/>
+    <w:pPr>
+      <w:spacing w:after="240"/>
+      <w:contextualSpacing/>
+    </w:pPr>
     <w:rPr>
       <w:rFonts w:ascii="Consolas" w:hAnsi="Consolas"/>
+      <w:noProof/>
       <w:sz w:val="19"/>
     </w:rPr>
   </w:style>
@@ -1814,10 +2088,69 @@
     <w:name w:val="Code Char"/>
     <w:basedOn w:val="NoSpacingChar"/>
     <w:link w:val="Code"/>
-    <w:rsid w:val="00D430EF"/>
+    <w:rsid w:val="00EB7013"/>
     <w:rPr>
       <w:rFonts w:ascii="Consolas" w:hAnsi="Consolas"/>
+      <w:noProof/>
       <w:sz w:val="19"/>
+    </w:rPr>
+  </w:style>
+  <w:style w:type="paragraph" w:styleId="FootnoteText">
+    <w:name w:val="footnote text"/>
+    <w:basedOn w:val="Normal"/>
+    <w:link w:val="FootnoteTextChar"/>
+    <w:uiPriority w:val="99"/>
+    <w:semiHidden/>
+    <w:unhideWhenUsed/>
+    <w:rsid w:val="00666FAD"/>
+    <w:pPr>
+      <w:spacing w:after="0" w:line="240" w:lineRule="auto"/>
+    </w:pPr>
+    <w:rPr>
+      <w:sz w:val="20"/>
+      <w:szCs w:val="20"/>
+    </w:rPr>
+  </w:style>
+  <w:style w:type="character" w:customStyle="1" w:styleId="FootnoteTextChar">
+    <w:name w:val="Footnote Text Char"/>
+    <w:basedOn w:val="DefaultParagraphFont"/>
+    <w:link w:val="FootnoteText"/>
+    <w:uiPriority w:val="99"/>
+    <w:semiHidden/>
+    <w:rsid w:val="00666FAD"/>
+    <w:rPr>
+      <w:sz w:val="20"/>
+      <w:szCs w:val="20"/>
+    </w:rPr>
+  </w:style>
+  <w:style w:type="character" w:styleId="FootnoteReference">
+    <w:name w:val="footnote reference"/>
+    <w:basedOn w:val="DefaultParagraphFont"/>
+    <w:uiPriority w:val="99"/>
+    <w:semiHidden/>
+    <w:unhideWhenUsed/>
+    <w:rsid w:val="00666FAD"/>
+    <w:rPr>
+      <w:vertAlign w:val="superscript"/>
+    </w:rPr>
+  </w:style>
+  <w:style w:type="paragraph" w:styleId="Bibliography">
+    <w:name w:val="Bibliography"/>
+    <w:basedOn w:val="Normal"/>
+    <w:next w:val="Normal"/>
+    <w:uiPriority w:val="37"/>
+    <w:unhideWhenUsed/>
+    <w:rsid w:val="00666FAD"/>
+  </w:style>
+  <w:style w:type="character" w:styleId="Hyperlink">
+    <w:name w:val="Hyperlink"/>
+    <w:basedOn w:val="DefaultParagraphFont"/>
+    <w:uiPriority w:val="99"/>
+    <w:unhideWhenUsed/>
+    <w:rsid w:val="000822EC"/>
+    <w:rPr>
+      <w:color w:val="0000FF" w:themeColor="hyperlink"/>
+      <w:u w:val="single"/>
     </w:rPr>
   </w:style>
 </w:styles>
@@ -2109,7 +2442,7 @@
 </file>
 
 <file path=customXml/item1.xml><?xml version="1.0" encoding="utf-8"?>
-<b:Sources xmlns:b="http://schemas.openxmlformats.org/officeDocument/2006/bibliography" xmlns="http://schemas.openxmlformats.org/officeDocument/2006/bibliography" SelectedStyle="\APA.XSL" StyleName="APA">
+<b:Sources xmlns:b="http://schemas.openxmlformats.org/officeDocument/2006/bibliography" xmlns="http://schemas.openxmlformats.org/officeDocument/2006/bibliography" SelectedStyle="\MLASeventhEditionOfficeOnline.xsl" StyleName="MLA Seventh Edition">
   <b:Source>
     <b:Tag>Vie14</b:Tag>
     <b:SourceType>InternetSite</b:SourceType>
@@ -2132,13 +2465,37 @@
     <b:MonthAccessed>February</b:MonthAccessed>
     <b:DayAccessed>27</b:DayAccessed>
     <b:URL>http://en.wikipedia.org/wiki/Dynamic_code_analysis</b:URL>
+    <b:RefOrder>2</b:RefOrder>
+  </b:Source>
+  <b:Source>
+    <b:Tag>adm14</b:Tag>
+    <b:SourceType>InternetSite</b:SourceType>
+    <b:Guid>{E873C0F9-551A-4FEA-AA0D-E9F0E09932FE}</b:Guid>
+    <b:Author>
+      <b:Author>
+        <b:NameList>
+          <b:Person>
+            <b:Last>admin</b:Last>
+          </b:Person>
+        </b:NameList>
+      </b:Author>
+    </b:Author>
+    <b:Title>Implementing a web server in a single printf() call</b:Title>
+    <b:InternetSiteTitle>Tinyhack.com</b:InternetSiteTitle>
+    <b:Year>2014</b:Year>
+    <b:Month>March</b:Month>
+    <b:Day>12</b:Day>
+    <b:YearAccessed>2014</b:YearAccessed>
+    <b:MonthAccessed>March</b:MonthAccessed>
+    <b:DayAccessed>13</b:DayAccessed>
+    <b:URL>http://tinyhack.com/2014/03/12/implementing-a-web-server-in-a-single-printf-call/</b:URL>
     <b:RefOrder>1</b:RefOrder>
   </b:Source>
 </b:Sources>
 </file>
 
 <file path=customXml/itemProps1.xml><?xml version="1.0" encoding="utf-8"?>
-<ds:datastoreItem xmlns:ds="http://schemas.openxmlformats.org/officeDocument/2006/customXml" ds:itemID="{2DD1D1BB-3EE1-47AA-954F-C7EE3164D58C}">
+<ds:datastoreItem xmlns:ds="http://schemas.openxmlformats.org/officeDocument/2006/customXml" ds:itemID="{208A15D0-F001-4D20-A8BC-C1EE1AD693B5}">
   <ds:schemaRefs>
     <ds:schemaRef ds:uri="http://schemas.openxmlformats.org/officeDocument/2006/bibliography"/>
   </ds:schemaRefs>

</xml_diff>

<commit_message>
Worked on string manipulation section. Added title page and TOC.
</commit_message>
<xml_diff>
--- a/BAIST/BAIS3110/Buffer Overflows.docx
+++ b/BAIST/BAIS3110/Buffer Overflows.docx
@@ -2,11 +2,468 @@
 <file path=word/document.xml><?xml version="1.0" encoding="utf-8"?>
 <w:document xmlns:wpc="http://schemas.microsoft.com/office/word/2010/wordprocessingCanvas" xmlns:mc="http://schemas.openxmlformats.org/markup-compatibility/2006" xmlns:o="urn:schemas-microsoft-com:office:office" xmlns:r="http://schemas.openxmlformats.org/officeDocument/2006/relationships" xmlns:m="http://schemas.openxmlformats.org/officeDocument/2006/math" xmlns:v="urn:schemas-microsoft-com:vml" xmlns:wp14="http://schemas.microsoft.com/office/word/2010/wordprocessingDrawing" xmlns:wp="http://schemas.openxmlformats.org/drawingml/2006/wordprocessingDrawing" xmlns:w10="urn:schemas-microsoft-com:office:word" xmlns:w="http://schemas.openxmlformats.org/wordprocessingml/2006/main" xmlns:w14="http://schemas.microsoft.com/office/word/2010/wordml" xmlns:wpg="http://schemas.microsoft.com/office/word/2010/wordprocessingGroup" xmlns:wpi="http://schemas.microsoft.com/office/word/2010/wordprocessingInk" xmlns:wne="http://schemas.microsoft.com/office/word/2006/wordml" xmlns:wps="http://schemas.microsoft.com/office/word/2010/wordprocessingShape" mc:Ignorable="w14 wp14">
   <w:body>
+    <w:sdt>
+      <w:sdtPr>
+        <w:rPr>
+          <w:rFonts w:asciiTheme="majorHAnsi" w:eastAsiaTheme="majorEastAsia" w:hAnsiTheme="majorHAnsi" w:cstheme="majorBidi"/>
+          <w:sz w:val="72"/>
+          <w:szCs w:val="72"/>
+        </w:rPr>
+        <w:id w:val="-1285263221"/>
+        <w:docPartObj>
+          <w:docPartGallery w:val="Cover Pages"/>
+          <w:docPartUnique/>
+        </w:docPartObj>
+      </w:sdtPr>
+      <w:sdtEndPr>
+        <w:rPr>
+          <w:rFonts w:asciiTheme="minorHAnsi" w:eastAsiaTheme="minorEastAsia" w:hAnsiTheme="minorHAnsi" w:cstheme="minorBidi"/>
+          <w:sz w:val="22"/>
+          <w:szCs w:val="22"/>
+        </w:rPr>
+      </w:sdtEndPr>
+      <w:sdtContent>
+        <w:p>
+          <w:pPr>
+            <w:pStyle w:val="NoSpacing"/>
+            <w:rPr>
+              <w:rFonts w:asciiTheme="majorHAnsi" w:eastAsiaTheme="majorEastAsia" w:hAnsiTheme="majorHAnsi" w:cstheme="majorBidi"/>
+              <w:sz w:val="72"/>
+              <w:szCs w:val="72"/>
+            </w:rPr>
+          </w:pPr>
+          <w:r>
+            <w:rPr>
+              <w:noProof/>
+            </w:rPr>
+            <mc:AlternateContent>
+              <mc:Choice Requires="wps">
+                <w:drawing>
+                  <wp:anchor distT="0" distB="0" distL="114300" distR="114300" simplePos="0" relativeHeight="251659264" behindDoc="0" locked="0" layoutInCell="0" allowOverlap="1" wp14:anchorId="73552881" wp14:editId="24FFD700">
+                    <wp:simplePos x="0" y="0"/>
+                    <wp:positionH relativeFrom="page">
+                      <wp:align>center</wp:align>
+                    </wp:positionH>
+                    <wp:positionV relativeFrom="page">
+                      <wp:align>bottom</wp:align>
+                    </wp:positionV>
+                    <wp:extent cx="8161020" cy="817880"/>
+                    <wp:effectExtent l="0" t="0" r="0" b="5080"/>
+                    <wp:wrapNone/>
+                    <wp:docPr id="7" name="Rectangle 2"/>
+                    <wp:cNvGraphicFramePr>
+                      <a:graphicFrameLocks xmlns:a="http://schemas.openxmlformats.org/drawingml/2006/main"/>
+                    </wp:cNvGraphicFramePr>
+                    <a:graphic xmlns:a="http://schemas.openxmlformats.org/drawingml/2006/main">
+                      <a:graphicData uri="http://schemas.microsoft.com/office/word/2010/wordprocessingShape">
+                        <wps:wsp>
+                          <wps:cNvSpPr>
+                            <a:spLocks noChangeArrowheads="1"/>
+                          </wps:cNvSpPr>
+                          <wps:spPr bwMode="auto">
+                            <a:xfrm>
+                              <a:off x="0" y="0"/>
+                              <a:ext cx="8161020" cy="817880"/>
+                            </a:xfrm>
+                            <a:prstGeom prst="rect">
+                              <a:avLst/>
+                            </a:prstGeom>
+                            <a:solidFill>
+                              <a:schemeClr val="accent5"/>
+                            </a:solidFill>
+                            <a:ln w="9525">
+                              <a:solidFill>
+                                <a:schemeClr val="accent1"/>
+                              </a:solidFill>
+                              <a:miter lim="800000"/>
+                              <a:headEnd/>
+                              <a:tailEnd/>
+                            </a:ln>
+                          </wps:spPr>
+                          <wps:bodyPr rot="0" vert="horz" wrap="square" lIns="91440" tIns="45720" rIns="91440" bIns="45720" anchor="t" anchorCtr="0" upright="1">
+                            <a:noAutofit/>
+                          </wps:bodyPr>
+                        </wps:wsp>
+                      </a:graphicData>
+                    </a:graphic>
+                    <wp14:sizeRelH relativeFrom="page">
+                      <wp14:pctWidth>105000</wp14:pctWidth>
+                    </wp14:sizeRelH>
+                    <wp14:sizeRelV relativeFrom="topMargin">
+                      <wp14:pctHeight>90000</wp14:pctHeight>
+                    </wp14:sizeRelV>
+                  </wp:anchor>
+                </w:drawing>
+              </mc:Choice>
+              <mc:Fallback>
+                <w:pict>
+                  <v:rect id="Rectangle 2" o:spid="_x0000_s1026" style="position:absolute;margin-left:0;margin-top:0;width:642.6pt;height:64.4pt;z-index:251659264;visibility:visible;mso-wrap-style:square;mso-width-percent:1050;mso-height-percent:900;mso-wrap-distance-left:9pt;mso-wrap-distance-top:0;mso-wrap-distance-right:9pt;mso-wrap-distance-bottom:0;mso-position-horizontal:center;mso-position-horizontal-relative:page;mso-position-vertical:bottom;mso-position-vertical-relative:page;mso-width-percent:1050;mso-height-percent:900;mso-width-relative:page;mso-height-relative:top-margin-area;v-text-anchor:top" o:gfxdata="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" o:allowincell="f" fillcolor="#4bacc6 [3208]" strokecolor="#4f81bd [3204]">
+                    <w10:wrap anchorx="page" anchory="page"/>
+                  </v:rect>
+                </w:pict>
+              </mc:Fallback>
+            </mc:AlternateContent>
+          </w:r>
+          <w:r>
+            <w:rPr>
+              <w:noProof/>
+            </w:rPr>
+            <mc:AlternateContent>
+              <mc:Choice Requires="wps">
+                <w:drawing>
+                  <wp:anchor distT="0" distB="0" distL="114300" distR="114300" simplePos="0" relativeHeight="251662336" behindDoc="0" locked="0" layoutInCell="0" allowOverlap="1" wp14:anchorId="05E7D154" wp14:editId="29562B14">
+                    <wp:simplePos x="0" y="0"/>
+                    <wp:positionH relativeFrom="leftMargin">
+                      <wp:align>center</wp:align>
+                    </wp:positionH>
+                    <wp:positionV relativeFrom="page">
+                      <wp:align>center</wp:align>
+                    </wp:positionV>
+                    <wp:extent cx="90805" cy="10556240"/>
+                    <wp:effectExtent l="0" t="0" r="4445" b="5080"/>
+                    <wp:wrapNone/>
+                    <wp:docPr id="8" name="Rectangle 5"/>
+                    <wp:cNvGraphicFramePr>
+                      <a:graphicFrameLocks xmlns:a="http://schemas.openxmlformats.org/drawingml/2006/main"/>
+                    </wp:cNvGraphicFramePr>
+                    <a:graphic xmlns:a="http://schemas.openxmlformats.org/drawingml/2006/main">
+                      <a:graphicData uri="http://schemas.microsoft.com/office/word/2010/wordprocessingShape">
+                        <wps:wsp>
+                          <wps:cNvSpPr>
+                            <a:spLocks noChangeArrowheads="1"/>
+                          </wps:cNvSpPr>
+                          <wps:spPr bwMode="auto">
+                            <a:xfrm>
+                              <a:off x="0" y="0"/>
+                              <a:ext cx="90805" cy="10556240"/>
+                            </a:xfrm>
+                            <a:prstGeom prst="rect">
+                              <a:avLst/>
+                            </a:prstGeom>
+                            <a:solidFill>
+                              <a:srgbClr val="FFFFFF"/>
+                            </a:solidFill>
+                            <a:ln w="9525">
+                              <a:solidFill>
+                                <a:schemeClr val="accent1"/>
+                              </a:solidFill>
+                              <a:miter lim="800000"/>
+                              <a:headEnd/>
+                              <a:tailEnd/>
+                            </a:ln>
+                          </wps:spPr>
+                          <wps:bodyPr rot="0" vert="horz" wrap="square" lIns="91440" tIns="45720" rIns="91440" bIns="45720" anchor="t" anchorCtr="0" upright="1">
+                            <a:noAutofit/>
+                          </wps:bodyPr>
+                        </wps:wsp>
+                      </a:graphicData>
+                    </a:graphic>
+                    <wp14:sizeRelH relativeFrom="page">
+                      <wp14:pctWidth>0</wp14:pctWidth>
+                    </wp14:sizeRelH>
+                    <wp14:sizeRelV relativeFrom="page">
+                      <wp14:pctHeight>105000</wp14:pctHeight>
+                    </wp14:sizeRelV>
+                  </wp:anchor>
+                </w:drawing>
+              </mc:Choice>
+              <mc:Fallback>
+                <w:pict>
+                  <v:rect id="Rectangle 5" o:spid="_x0000_s1026" style="position:absolute;margin-left:0;margin-top:0;width:7.15pt;height:831.2pt;z-index:251662336;visibility:visible;mso-wrap-style:square;mso-width-percent:0;mso-height-percent:1050;mso-wrap-distance-left:9pt;mso-wrap-distance-top:0;mso-wrap-distance-right:9pt;mso-wrap-distance-bottom:0;mso-position-horizontal:center;mso-position-horizontal-relative:left-margin-area;mso-position-vertical:center;mso-position-vertical-relative:page;mso-width-percent:0;mso-height-percent:1050;mso-width-relative:page;mso-height-relative:page;v-text-anchor:top" o:gfxdata="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" o:allowincell="f" strokecolor="#4f81bd [3204]">
+                    <w10:wrap anchorx="margin" anchory="page"/>
+                  </v:rect>
+                </w:pict>
+              </mc:Fallback>
+            </mc:AlternateContent>
+          </w:r>
+          <w:r>
+            <w:rPr>
+              <w:noProof/>
+            </w:rPr>
+            <mc:AlternateContent>
+              <mc:Choice Requires="wps">
+                <w:drawing>
+                  <wp:anchor distT="0" distB="0" distL="114300" distR="114300" simplePos="0" relativeHeight="251661312" behindDoc="0" locked="0" layoutInCell="0" allowOverlap="1" wp14:anchorId="69BF7482" wp14:editId="70E57BAF">
+                    <wp:simplePos x="0" y="0"/>
+                    <wp:positionH relativeFrom="rightMargin">
+                      <wp:align>center</wp:align>
+                    </wp:positionH>
+                    <wp:positionV relativeFrom="page">
+                      <wp:align>center</wp:align>
+                    </wp:positionV>
+                    <wp:extent cx="90805" cy="10556240"/>
+                    <wp:effectExtent l="0" t="0" r="4445" b="5080"/>
+                    <wp:wrapNone/>
+                    <wp:docPr id="9" name="Rectangle 4"/>
+                    <wp:cNvGraphicFramePr>
+                      <a:graphicFrameLocks xmlns:a="http://schemas.openxmlformats.org/drawingml/2006/main"/>
+                    </wp:cNvGraphicFramePr>
+                    <a:graphic xmlns:a="http://schemas.openxmlformats.org/drawingml/2006/main">
+                      <a:graphicData uri="http://schemas.microsoft.com/office/word/2010/wordprocessingShape">
+                        <wps:wsp>
+                          <wps:cNvSpPr>
+                            <a:spLocks noChangeArrowheads="1"/>
+                          </wps:cNvSpPr>
+                          <wps:spPr bwMode="auto">
+                            <a:xfrm>
+                              <a:off x="0" y="0"/>
+                              <a:ext cx="90805" cy="10556240"/>
+                            </a:xfrm>
+                            <a:prstGeom prst="rect">
+                              <a:avLst/>
+                            </a:prstGeom>
+                            <a:solidFill>
+                              <a:srgbClr val="FFFFFF"/>
+                            </a:solidFill>
+                            <a:ln w="9525">
+                              <a:solidFill>
+                                <a:schemeClr val="accent1"/>
+                              </a:solidFill>
+                              <a:miter lim="800000"/>
+                              <a:headEnd/>
+                              <a:tailEnd/>
+                            </a:ln>
+                          </wps:spPr>
+                          <wps:bodyPr rot="0" vert="horz" wrap="square" lIns="91440" tIns="45720" rIns="91440" bIns="45720" anchor="t" anchorCtr="0" upright="1">
+                            <a:noAutofit/>
+                          </wps:bodyPr>
+                        </wps:wsp>
+                      </a:graphicData>
+                    </a:graphic>
+                    <wp14:sizeRelH relativeFrom="page">
+                      <wp14:pctWidth>0</wp14:pctWidth>
+                    </wp14:sizeRelH>
+                    <wp14:sizeRelV relativeFrom="page">
+                      <wp14:pctHeight>105000</wp14:pctHeight>
+                    </wp14:sizeRelV>
+                  </wp:anchor>
+                </w:drawing>
+              </mc:Choice>
+              <mc:Fallback>
+                <w:pict>
+                  <v:rect id="Rectangle 4" o:spid="_x0000_s1026" style="position:absolute;margin-left:0;margin-top:0;width:7.15pt;height:831.2pt;z-index:251661312;visibility:visible;mso-wrap-style:square;mso-width-percent:0;mso-height-percent:1050;mso-wrap-distance-left:9pt;mso-wrap-distance-top:0;mso-wrap-distance-right:9pt;mso-wrap-distance-bottom:0;mso-position-horizontal:center;mso-position-horizontal-relative:right-margin-area;mso-position-vertical:center;mso-position-vertical-relative:page;mso-width-percent:0;mso-height-percent:1050;mso-width-relative:page;mso-height-relative:page;v-text-anchor:top" o:gfxdata="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" o:allowincell="f" strokecolor="#4f81bd [3204]">
+                    <w10:wrap anchorx="margin" anchory="page"/>
+                  </v:rect>
+                </w:pict>
+              </mc:Fallback>
+            </mc:AlternateContent>
+          </w:r>
+          <w:r>
+            <w:rPr>
+              <w:noProof/>
+            </w:rPr>
+            <mc:AlternateContent>
+              <mc:Choice Requires="wps">
+                <w:drawing>
+                  <wp:anchor distT="0" distB="0" distL="114300" distR="114300" simplePos="0" relativeHeight="251660288" behindDoc="0" locked="0" layoutInCell="0" allowOverlap="1" wp14:anchorId="2EC6EE53" wp14:editId="20B1A279">
+                    <wp:simplePos x="0" y="0"/>
+                    <wp:positionH relativeFrom="page">
+                      <wp:align>center</wp:align>
+                    </wp:positionH>
+                    <wp:positionV relativeFrom="topMargin">
+                      <wp:align>top</wp:align>
+                    </wp:positionV>
+                    <wp:extent cx="8161020" cy="822960"/>
+                    <wp:effectExtent l="0" t="0" r="0" b="0"/>
+                    <wp:wrapNone/>
+                    <wp:docPr id="10" name="Rectangle 3"/>
+                    <wp:cNvGraphicFramePr>
+                      <a:graphicFrameLocks xmlns:a="http://schemas.openxmlformats.org/drawingml/2006/main"/>
+                    </wp:cNvGraphicFramePr>
+                    <a:graphic xmlns:a="http://schemas.openxmlformats.org/drawingml/2006/main">
+                      <a:graphicData uri="http://schemas.microsoft.com/office/word/2010/wordprocessingShape">
+                        <wps:wsp>
+                          <wps:cNvSpPr>
+                            <a:spLocks noChangeArrowheads="1"/>
+                          </wps:cNvSpPr>
+                          <wps:spPr bwMode="auto">
+                            <a:xfrm>
+                              <a:off x="0" y="0"/>
+                              <a:ext cx="8161020" cy="822960"/>
+                            </a:xfrm>
+                            <a:prstGeom prst="rect">
+                              <a:avLst/>
+                            </a:prstGeom>
+                            <a:solidFill>
+                              <a:schemeClr val="accent5"/>
+                            </a:solidFill>
+                            <a:ln w="9525">
+                              <a:solidFill>
+                                <a:schemeClr val="accent1"/>
+                              </a:solidFill>
+                              <a:miter lim="800000"/>
+                              <a:headEnd/>
+                              <a:tailEnd/>
+                            </a:ln>
+                          </wps:spPr>
+                          <wps:bodyPr rot="0" vert="horz" wrap="square" lIns="91440" tIns="45720" rIns="91440" bIns="45720" anchor="t" anchorCtr="0" upright="1">
+                            <a:noAutofit/>
+                          </wps:bodyPr>
+                        </wps:wsp>
+                      </a:graphicData>
+                    </a:graphic>
+                    <wp14:sizeRelH relativeFrom="page">
+                      <wp14:pctWidth>105000</wp14:pctWidth>
+                    </wp14:sizeRelH>
+                    <wp14:sizeRelV relativeFrom="topMargin">
+                      <wp14:pctHeight>90000</wp14:pctHeight>
+                    </wp14:sizeRelV>
+                  </wp:anchor>
+                </w:drawing>
+              </mc:Choice>
+              <mc:Fallback>
+                <w:pict>
+                  <v:rect id="Rectangle 3" o:spid="_x0000_s1026" style="position:absolute;margin-left:0;margin-top:0;width:642.6pt;height:64.8pt;z-index:251660288;visibility:visible;mso-wrap-style:square;mso-width-percent:1050;mso-height-percent:900;mso-wrap-distance-left:9pt;mso-wrap-distance-top:0;mso-wrap-distance-right:9pt;mso-wrap-distance-bottom:0;mso-position-horizontal:center;mso-position-horizontal-relative:page;mso-position-vertical:top;mso-position-vertical-relative:top-margin-area;mso-width-percent:1050;mso-height-percent:900;mso-width-relative:page;mso-height-relative:top-margin-area;v-text-anchor:top" o:gfxdata="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" o:allowincell="f" fillcolor="#4bacc6 [3208]" strokecolor="#4f81bd [3204]">
+                    <w10:wrap anchorx="page" anchory="margin"/>
+                  </v:rect>
+                </w:pict>
+              </mc:Fallback>
+            </mc:AlternateContent>
+          </w:r>
+        </w:p>
+        <w:sdt>
+          <w:sdtPr>
+            <w:rPr>
+              <w:rFonts w:asciiTheme="majorHAnsi" w:eastAsiaTheme="majorEastAsia" w:hAnsiTheme="majorHAnsi" w:cstheme="majorBidi"/>
+              <w:sz w:val="72"/>
+              <w:szCs w:val="72"/>
+            </w:rPr>
+            <w:alias w:val="Title"/>
+            <w:id w:val="14700071"/>
+            <w:placeholder>
+              <w:docPart w:val="DD5E3CB0B06E4B289BC712A258D9E0BF"/>
+            </w:placeholder>
+            <w:dataBinding w:prefixMappings="xmlns:ns0='http://schemas.openxmlformats.org/package/2006/metadata/core-properties' xmlns:ns1='http://purl.org/dc/elements/1.1/'" w:xpath="/ns0:coreProperties[1]/ns1:title[1]" w:storeItemID="{6C3C8BC8-F283-45AE-878A-BAB7291924A1}"/>
+            <w:text/>
+          </w:sdtPr>
+          <w:sdtContent>
+            <w:p>
+              <w:pPr>
+                <w:pStyle w:val="NoSpacing"/>
+                <w:rPr>
+                  <w:rFonts w:asciiTheme="majorHAnsi" w:eastAsiaTheme="majorEastAsia" w:hAnsiTheme="majorHAnsi" w:cstheme="majorBidi"/>
+                  <w:sz w:val="72"/>
+                  <w:szCs w:val="72"/>
+                </w:rPr>
+              </w:pPr>
+              <w:r>
+                <w:rPr>
+                  <w:rFonts w:asciiTheme="majorHAnsi" w:eastAsiaTheme="majorEastAsia" w:hAnsiTheme="majorHAnsi" w:cstheme="majorBidi"/>
+                  <w:sz w:val="72"/>
+                  <w:szCs w:val="72"/>
+                </w:rPr>
+                <w:t>Preventing Buffer Overflows</w:t>
+              </w:r>
+            </w:p>
+          </w:sdtContent>
+        </w:sdt>
+        <w:p>
+          <w:pPr>
+            <w:pStyle w:val="NoSpacing"/>
+            <w:rPr>
+              <w:rFonts w:asciiTheme="majorHAnsi" w:eastAsiaTheme="majorEastAsia" w:hAnsiTheme="majorHAnsi" w:cstheme="majorBidi"/>
+              <w:sz w:val="36"/>
+              <w:szCs w:val="36"/>
+            </w:rPr>
+          </w:pPr>
+        </w:p>
+        <w:p>
+          <w:pPr>
+            <w:pStyle w:val="NoSpacing"/>
+            <w:rPr>
+              <w:rFonts w:asciiTheme="majorHAnsi" w:eastAsiaTheme="majorEastAsia" w:hAnsiTheme="majorHAnsi" w:cstheme="majorBidi"/>
+              <w:sz w:val="36"/>
+              <w:szCs w:val="36"/>
+            </w:rPr>
+          </w:pPr>
+        </w:p>
+        <w:p>
+          <w:pPr>
+            <w:pStyle w:val="NoSpacing"/>
+            <w:rPr>
+              <w:rFonts w:asciiTheme="majorHAnsi" w:eastAsiaTheme="majorEastAsia" w:hAnsiTheme="majorHAnsi" w:cstheme="majorBidi"/>
+              <w:sz w:val="36"/>
+              <w:szCs w:val="36"/>
+            </w:rPr>
+          </w:pPr>
+        </w:p>
+        <w:sdt>
+          <w:sdtPr>
+            <w:alias w:val="Date"/>
+            <w:id w:val="14700083"/>
+            <w:placeholder>
+              <w:docPart w:val="C9C10B444692464D83BB915592EFB1CD"/>
+            </w:placeholder>
+            <w:dataBinding w:prefixMappings="xmlns:ns0='http://schemas.microsoft.com/office/2006/coverPageProps'" w:xpath="/ns0:CoverPageProperties[1]/ns0:PublishDate[1]" w:storeItemID="{55AF091B-3C7A-41E3-B477-F2FDAA23CFDA}"/>
+            <w:date w:fullDate="2014-04-01T00:00:00Z">
+              <w:dateFormat w:val="M/d/yyyy"/>
+              <w:lid w:val="en-US"/>
+              <w:storeMappedDataAs w:val="dateTime"/>
+              <w:calendar w:val="gregorian"/>
+            </w:date>
+          </w:sdtPr>
+          <w:sdtContent>
+            <w:p>
+              <w:pPr>
+                <w:pStyle w:val="NoSpacing"/>
+              </w:pPr>
+              <w:r>
+                <w:t>4/1/2014</w:t>
+              </w:r>
+            </w:p>
+          </w:sdtContent>
+        </w:sdt>
+        <w:p>
+          <w:pPr>
+            <w:pStyle w:val="NoSpacing"/>
+          </w:pPr>
+        </w:p>
+        <w:sdt>
+          <w:sdtPr>
+            <w:alias w:val="Author"/>
+            <w:id w:val="14700094"/>
+            <w:placeholder>
+              <w:docPart w:val="53436EAD172B4B19A1A698CB099407F0"/>
+            </w:placeholder>
+            <w:dataBinding w:prefixMappings="xmlns:ns0='http://schemas.openxmlformats.org/package/2006/metadata/core-properties' xmlns:ns1='http://purl.org/dc/elements/1.1/'" w:xpath="/ns0:coreProperties[1]/ns1:creator[1]" w:storeItemID="{6C3C8BC8-F283-45AE-878A-BAB7291924A1}"/>
+            <w:text/>
+          </w:sdtPr>
+          <w:sdtContent>
+            <w:p>
+              <w:pPr>
+                <w:pStyle w:val="NoSpacing"/>
+              </w:pPr>
+              <w:r>
+                <w:t>Addison Babcock</w:t>
+              </w:r>
+            </w:p>
+          </w:sdtContent>
+        </w:sdt>
+        <w:p/>
+        <w:p>
+          <w:pPr>
+            <w:spacing w:line="276" w:lineRule="auto"/>
+            <w:rPr>
+              <w:rFonts w:asciiTheme="majorHAnsi" w:eastAsiaTheme="majorEastAsia" w:hAnsiTheme="majorHAnsi" w:cstheme="majorBidi"/>
+              <w:color w:val="17365D" w:themeColor="text2" w:themeShade="BF"/>
+              <w:spacing w:val="5"/>
+              <w:kern w:val="28"/>
+              <w:sz w:val="52"/>
+              <w:szCs w:val="52"/>
+            </w:rPr>
+          </w:pPr>
+          <w:r>
+            <w:br w:type="page"/>
+          </w:r>
+        </w:p>
+      </w:sdtContent>
+    </w:sdt>
     <w:p>
       <w:pPr>
         <w:pStyle w:val="Title"/>
       </w:pPr>
       <w:r>
+        <w:lastRenderedPageBreak/>
         <w:t xml:space="preserve">Preventing </w:t>
       </w:r>
       <w:r>
@@ -21,13 +478,1175 @@
         <w:t>Addison Babcock</w:t>
       </w:r>
     </w:p>
+    <w:sdt>
+      <w:sdtPr>
+        <w:id w:val="914370635"/>
+        <w:docPartObj>
+          <w:docPartGallery w:val="Table of Contents"/>
+          <w:docPartUnique/>
+        </w:docPartObj>
+      </w:sdtPr>
+      <w:sdtEndPr>
+        <w:rPr>
+          <w:rFonts w:asciiTheme="minorHAnsi" w:eastAsiaTheme="minorEastAsia" w:hAnsiTheme="minorHAnsi" w:cstheme="minorBidi"/>
+          <w:noProof/>
+          <w:color w:val="auto"/>
+          <w:sz w:val="22"/>
+          <w:szCs w:val="22"/>
+        </w:rPr>
+      </w:sdtEndPr>
+      <w:sdtContent>
+        <w:p>
+          <w:pPr>
+            <w:pStyle w:val="TOCHeading"/>
+          </w:pPr>
+          <w:r>
+            <w:t>Table of Contents</w:t>
+          </w:r>
+        </w:p>
+        <w:p>
+          <w:pPr>
+            <w:pStyle w:val="TOC1"/>
+            <w:tabs>
+              <w:tab w:val="right" w:leader="dot" w:pos="9350"/>
+            </w:tabs>
+            <w:rPr>
+              <w:noProof/>
+            </w:rPr>
+          </w:pPr>
+          <w:r>
+            <w:fldChar w:fldCharType="begin"/>
+          </w:r>
+          <w:r>
+            <w:instrText xml:space="preserve"> TOC \o "1-3" \h \z \u </w:instrText>
+          </w:r>
+          <w:r>
+            <w:fldChar w:fldCharType="separate"/>
+          </w:r>
+          <w:hyperlink w:anchor="_Toc384136278" w:history="1">
+            <w:r>
+              <w:rPr>
+                <w:rStyle w:val="Hyperlink"/>
+                <w:noProof/>
+              </w:rPr>
+              <w:t>Introduction</w:t>
+            </w:r>
+            <w:r>
+              <w:rPr>
+                <w:noProof/>
+                <w:webHidden/>
+              </w:rPr>
+              <w:tab/>
+            </w:r>
+            <w:r>
+              <w:rPr>
+                <w:noProof/>
+                <w:webHidden/>
+              </w:rPr>
+              <w:fldChar w:fldCharType="begin"/>
+            </w:r>
+            <w:r>
+              <w:rPr>
+                <w:noProof/>
+                <w:webHidden/>
+              </w:rPr>
+              <w:instrText xml:space="preserve"> PAGEREF _Toc384136278 \h </w:instrText>
+            </w:r>
+            <w:r>
+              <w:rPr>
+                <w:noProof/>
+                <w:webHidden/>
+              </w:rPr>
+            </w:r>
+            <w:r>
+              <w:rPr>
+                <w:noProof/>
+                <w:webHidden/>
+              </w:rPr>
+              <w:fldChar w:fldCharType="separate"/>
+            </w:r>
+            <w:r>
+              <w:rPr>
+                <w:noProof/>
+                <w:webHidden/>
+              </w:rPr>
+              <w:t>2</w:t>
+            </w:r>
+            <w:r>
+              <w:rPr>
+                <w:noProof/>
+                <w:webHidden/>
+              </w:rPr>
+              <w:fldChar w:fldCharType="end"/>
+            </w:r>
+          </w:hyperlink>
+        </w:p>
+        <w:p>
+          <w:pPr>
+            <w:pStyle w:val="TOC1"/>
+            <w:tabs>
+              <w:tab w:val="right" w:leader="dot" w:pos="9350"/>
+            </w:tabs>
+            <w:rPr>
+              <w:noProof/>
+            </w:rPr>
+          </w:pPr>
+          <w:hyperlink w:anchor="_Toc384136279" w:history="1">
+            <w:r>
+              <w:rPr>
+                <w:rStyle w:val="Hyperlink"/>
+                <w:noProof/>
+              </w:rPr>
+              <w:t>Code Level Protection</w:t>
+            </w:r>
+            <w:r>
+              <w:rPr>
+                <w:noProof/>
+                <w:webHidden/>
+              </w:rPr>
+              <w:tab/>
+            </w:r>
+            <w:r>
+              <w:rPr>
+                <w:noProof/>
+                <w:webHidden/>
+              </w:rPr>
+              <w:fldChar w:fldCharType="begin"/>
+            </w:r>
+            <w:r>
+              <w:rPr>
+                <w:noProof/>
+                <w:webHidden/>
+              </w:rPr>
+              <w:instrText xml:space="preserve"> PAGEREF _Toc384136279 \h </w:instrText>
+            </w:r>
+            <w:r>
+              <w:rPr>
+                <w:noProof/>
+                <w:webHidden/>
+              </w:rPr>
+            </w:r>
+            <w:r>
+              <w:rPr>
+                <w:noProof/>
+                <w:webHidden/>
+              </w:rPr>
+              <w:fldChar w:fldCharType="separate"/>
+            </w:r>
+            <w:r>
+              <w:rPr>
+                <w:noProof/>
+                <w:webHidden/>
+              </w:rPr>
+              <w:t>2</w:t>
+            </w:r>
+            <w:r>
+              <w:rPr>
+                <w:noProof/>
+                <w:webHidden/>
+              </w:rPr>
+              <w:fldChar w:fldCharType="end"/>
+            </w:r>
+          </w:hyperlink>
+        </w:p>
+        <w:p>
+          <w:pPr>
+            <w:pStyle w:val="TOC2"/>
+            <w:tabs>
+              <w:tab w:val="right" w:leader="dot" w:pos="9350"/>
+            </w:tabs>
+            <w:rPr>
+              <w:noProof/>
+            </w:rPr>
+          </w:pPr>
+          <w:hyperlink w:anchor="_Toc384136280" w:history="1">
+            <w:r>
+              <w:rPr>
+                <w:rStyle w:val="Hyperlink"/>
+                <w:noProof/>
+              </w:rPr>
+              <w:t>Programming Language Selection</w:t>
+            </w:r>
+            <w:r>
+              <w:rPr>
+                <w:noProof/>
+                <w:webHidden/>
+              </w:rPr>
+              <w:tab/>
+            </w:r>
+            <w:r>
+              <w:rPr>
+                <w:noProof/>
+                <w:webHidden/>
+              </w:rPr>
+              <w:fldChar w:fldCharType="begin"/>
+            </w:r>
+            <w:r>
+              <w:rPr>
+                <w:noProof/>
+                <w:webHidden/>
+              </w:rPr>
+              <w:instrText xml:space="preserve"> PAGEREF _Toc384136280 \h </w:instrText>
+            </w:r>
+            <w:r>
+              <w:rPr>
+                <w:noProof/>
+                <w:webHidden/>
+              </w:rPr>
+            </w:r>
+            <w:r>
+              <w:rPr>
+                <w:noProof/>
+                <w:webHidden/>
+              </w:rPr>
+              <w:fldChar w:fldCharType="separate"/>
+            </w:r>
+            <w:r>
+              <w:rPr>
+                <w:noProof/>
+                <w:webHidden/>
+              </w:rPr>
+              <w:t>2</w:t>
+            </w:r>
+            <w:r>
+              <w:rPr>
+                <w:noProof/>
+                <w:webHidden/>
+              </w:rPr>
+              <w:fldChar w:fldCharType="end"/>
+            </w:r>
+          </w:hyperlink>
+        </w:p>
+        <w:p>
+          <w:pPr>
+            <w:pStyle w:val="TOC2"/>
+            <w:tabs>
+              <w:tab w:val="right" w:leader="dot" w:pos="9350"/>
+            </w:tabs>
+            <w:rPr>
+              <w:noProof/>
+            </w:rPr>
+          </w:pPr>
+          <w:hyperlink w:anchor="_Toc384136281" w:history="1">
+            <w:r>
+              <w:rPr>
+                <w:rStyle w:val="Hyperlink"/>
+                <w:noProof/>
+              </w:rPr>
+              <w:t>Bounds Checking</w:t>
+            </w:r>
+            <w:r>
+              <w:rPr>
+                <w:noProof/>
+                <w:webHidden/>
+              </w:rPr>
+              <w:tab/>
+            </w:r>
+            <w:r>
+              <w:rPr>
+                <w:noProof/>
+                <w:webHidden/>
+              </w:rPr>
+              <w:fldChar w:fldCharType="begin"/>
+            </w:r>
+            <w:r>
+              <w:rPr>
+                <w:noProof/>
+                <w:webHidden/>
+              </w:rPr>
+              <w:instrText xml:space="preserve"> PAGEREF _Toc384136281 \h </w:instrText>
+            </w:r>
+            <w:r>
+              <w:rPr>
+                <w:noProof/>
+                <w:webHidden/>
+              </w:rPr>
+            </w:r>
+            <w:r>
+              <w:rPr>
+                <w:noProof/>
+                <w:webHidden/>
+              </w:rPr>
+              <w:fldChar w:fldCharType="separate"/>
+            </w:r>
+            <w:r>
+              <w:rPr>
+                <w:noProof/>
+                <w:webHidden/>
+              </w:rPr>
+              <w:t>3</w:t>
+            </w:r>
+            <w:r>
+              <w:rPr>
+                <w:noProof/>
+                <w:webHidden/>
+              </w:rPr>
+              <w:fldChar w:fldCharType="end"/>
+            </w:r>
+          </w:hyperlink>
+        </w:p>
+        <w:p>
+          <w:pPr>
+            <w:pStyle w:val="TOC2"/>
+            <w:tabs>
+              <w:tab w:val="right" w:leader="dot" w:pos="9350"/>
+            </w:tabs>
+            <w:rPr>
+              <w:noProof/>
+            </w:rPr>
+          </w:pPr>
+          <w:hyperlink w:anchor="_Toc384136282" w:history="1">
+            <w:r>
+              <w:rPr>
+                <w:rStyle w:val="Hyperlink"/>
+                <w:noProof/>
+              </w:rPr>
+              <w:t>Safe Libraries</w:t>
+            </w:r>
+            <w:r>
+              <w:rPr>
+                <w:noProof/>
+                <w:webHidden/>
+              </w:rPr>
+              <w:tab/>
+            </w:r>
+            <w:r>
+              <w:rPr>
+                <w:noProof/>
+                <w:webHidden/>
+              </w:rPr>
+              <w:fldChar w:fldCharType="begin"/>
+            </w:r>
+            <w:r>
+              <w:rPr>
+                <w:noProof/>
+                <w:webHidden/>
+              </w:rPr>
+              <w:instrText xml:space="preserve"> PAGEREF _Toc384136282 \h </w:instrText>
+            </w:r>
+            <w:r>
+              <w:rPr>
+                <w:noProof/>
+                <w:webHidden/>
+              </w:rPr>
+            </w:r>
+            <w:r>
+              <w:rPr>
+                <w:noProof/>
+                <w:webHidden/>
+              </w:rPr>
+              <w:fldChar w:fldCharType="separate"/>
+            </w:r>
+            <w:r>
+              <w:rPr>
+                <w:noProof/>
+                <w:webHidden/>
+              </w:rPr>
+              <w:t>4</w:t>
+            </w:r>
+            <w:r>
+              <w:rPr>
+                <w:noProof/>
+                <w:webHidden/>
+              </w:rPr>
+              <w:fldChar w:fldCharType="end"/>
+            </w:r>
+          </w:hyperlink>
+        </w:p>
+        <w:p>
+          <w:pPr>
+            <w:pStyle w:val="TOC3"/>
+            <w:tabs>
+              <w:tab w:val="right" w:leader="dot" w:pos="9350"/>
+            </w:tabs>
+            <w:rPr>
+              <w:noProof/>
+            </w:rPr>
+          </w:pPr>
+          <w:hyperlink w:anchor="_Toc384136283" w:history="1">
+            <w:r>
+              <w:rPr>
+                <w:rStyle w:val="Hyperlink"/>
+                <w:noProof/>
+              </w:rPr>
+              <w:t>Format String Vulnerabilities</w:t>
+            </w:r>
+            <w:r>
+              <w:rPr>
+                <w:noProof/>
+                <w:webHidden/>
+              </w:rPr>
+              <w:tab/>
+            </w:r>
+            <w:r>
+              <w:rPr>
+                <w:noProof/>
+                <w:webHidden/>
+              </w:rPr>
+              <w:fldChar w:fldCharType="begin"/>
+            </w:r>
+            <w:r>
+              <w:rPr>
+                <w:noProof/>
+                <w:webHidden/>
+              </w:rPr>
+              <w:instrText xml:space="preserve"> PAGEREF _Toc384136283 \h </w:instrText>
+            </w:r>
+            <w:r>
+              <w:rPr>
+                <w:noProof/>
+                <w:webHidden/>
+              </w:rPr>
+            </w:r>
+            <w:r>
+              <w:rPr>
+                <w:noProof/>
+                <w:webHidden/>
+              </w:rPr>
+              <w:fldChar w:fldCharType="separate"/>
+            </w:r>
+            <w:r>
+              <w:rPr>
+                <w:noProof/>
+                <w:webHidden/>
+              </w:rPr>
+              <w:t>4</w:t>
+            </w:r>
+            <w:r>
+              <w:rPr>
+                <w:noProof/>
+                <w:webHidden/>
+              </w:rPr>
+              <w:fldChar w:fldCharType="end"/>
+            </w:r>
+          </w:hyperlink>
+        </w:p>
+        <w:p>
+          <w:pPr>
+            <w:pStyle w:val="TOC3"/>
+            <w:tabs>
+              <w:tab w:val="right" w:leader="dot" w:pos="9350"/>
+            </w:tabs>
+            <w:rPr>
+              <w:noProof/>
+            </w:rPr>
+          </w:pPr>
+          <w:hyperlink w:anchor="_Toc384136284" w:history="1">
+            <w:r>
+              <w:rPr>
+                <w:rStyle w:val="Hyperlink"/>
+                <w:noProof/>
+              </w:rPr>
+              <w:t>Examples of Format String Vulnerabilities</w:t>
+            </w:r>
+            <w:r>
+              <w:rPr>
+                <w:noProof/>
+                <w:webHidden/>
+              </w:rPr>
+              <w:tab/>
+            </w:r>
+            <w:r>
+              <w:rPr>
+                <w:noProof/>
+                <w:webHidden/>
+              </w:rPr>
+              <w:fldChar w:fldCharType="begin"/>
+            </w:r>
+            <w:r>
+              <w:rPr>
+                <w:noProof/>
+                <w:webHidden/>
+              </w:rPr>
+              <w:instrText xml:space="preserve"> PAGEREF _Toc384136284 \h </w:instrText>
+            </w:r>
+            <w:r>
+              <w:rPr>
+                <w:noProof/>
+                <w:webHidden/>
+              </w:rPr>
+            </w:r>
+            <w:r>
+              <w:rPr>
+                <w:noProof/>
+                <w:webHidden/>
+              </w:rPr>
+              <w:fldChar w:fldCharType="separate"/>
+            </w:r>
+            <w:r>
+              <w:rPr>
+                <w:noProof/>
+                <w:webHidden/>
+              </w:rPr>
+              <w:t>5</w:t>
+            </w:r>
+            <w:r>
+              <w:rPr>
+                <w:noProof/>
+                <w:webHidden/>
+              </w:rPr>
+              <w:fldChar w:fldCharType="end"/>
+            </w:r>
+          </w:hyperlink>
+        </w:p>
+        <w:p>
+          <w:pPr>
+            <w:pStyle w:val="TOC3"/>
+            <w:tabs>
+              <w:tab w:val="right" w:leader="dot" w:pos="9350"/>
+            </w:tabs>
+            <w:rPr>
+              <w:noProof/>
+            </w:rPr>
+          </w:pPr>
+          <w:hyperlink w:anchor="_Toc384136285" w:history="1">
+            <w:r>
+              <w:rPr>
+                <w:rStyle w:val="Hyperlink"/>
+                <w:noProof/>
+              </w:rPr>
+              <w:t>String Manipulation</w:t>
+            </w:r>
+            <w:r>
+              <w:rPr>
+                <w:noProof/>
+                <w:webHidden/>
+              </w:rPr>
+              <w:tab/>
+            </w:r>
+            <w:r>
+              <w:rPr>
+                <w:noProof/>
+                <w:webHidden/>
+              </w:rPr>
+              <w:fldChar w:fldCharType="begin"/>
+            </w:r>
+            <w:r>
+              <w:rPr>
+                <w:noProof/>
+                <w:webHidden/>
+              </w:rPr>
+              <w:instrText xml:space="preserve"> PAGEREF _Toc384136285 \h </w:instrText>
+            </w:r>
+            <w:r>
+              <w:rPr>
+                <w:noProof/>
+                <w:webHidden/>
+              </w:rPr>
+            </w:r>
+            <w:r>
+              <w:rPr>
+                <w:noProof/>
+                <w:webHidden/>
+              </w:rPr>
+              <w:fldChar w:fldCharType="separate"/>
+            </w:r>
+            <w:r>
+              <w:rPr>
+                <w:noProof/>
+                <w:webHidden/>
+              </w:rPr>
+              <w:t>5</w:t>
+            </w:r>
+            <w:r>
+              <w:rPr>
+                <w:noProof/>
+                <w:webHidden/>
+              </w:rPr>
+              <w:fldChar w:fldCharType="end"/>
+            </w:r>
+          </w:hyperlink>
+        </w:p>
+        <w:p>
+          <w:pPr>
+            <w:pStyle w:val="TOC2"/>
+            <w:tabs>
+              <w:tab w:val="right" w:leader="dot" w:pos="9350"/>
+            </w:tabs>
+            <w:rPr>
+              <w:noProof/>
+            </w:rPr>
+          </w:pPr>
+          <w:hyperlink w:anchor="_Toc384136286" w:history="1">
+            <w:r>
+              <w:rPr>
+                <w:rStyle w:val="Hyperlink"/>
+                <w:noProof/>
+              </w:rPr>
+              <w:t>Static Code Analysis</w:t>
+            </w:r>
+            <w:r>
+              <w:rPr>
+                <w:noProof/>
+                <w:webHidden/>
+              </w:rPr>
+              <w:tab/>
+            </w:r>
+            <w:r>
+              <w:rPr>
+                <w:noProof/>
+                <w:webHidden/>
+              </w:rPr>
+              <w:fldChar w:fldCharType="begin"/>
+            </w:r>
+            <w:r>
+              <w:rPr>
+                <w:noProof/>
+                <w:webHidden/>
+              </w:rPr>
+              <w:instrText xml:space="preserve"> PAGEREF _Toc384136286 \h </w:instrText>
+            </w:r>
+            <w:r>
+              <w:rPr>
+                <w:noProof/>
+                <w:webHidden/>
+              </w:rPr>
+            </w:r>
+            <w:r>
+              <w:rPr>
+                <w:noProof/>
+                <w:webHidden/>
+              </w:rPr>
+              <w:fldChar w:fldCharType="separate"/>
+            </w:r>
+            <w:r>
+              <w:rPr>
+                <w:noProof/>
+                <w:webHidden/>
+              </w:rPr>
+              <w:t>6</w:t>
+            </w:r>
+            <w:r>
+              <w:rPr>
+                <w:noProof/>
+                <w:webHidden/>
+              </w:rPr>
+              <w:fldChar w:fldCharType="end"/>
+            </w:r>
+          </w:hyperlink>
+        </w:p>
+        <w:p>
+          <w:pPr>
+            <w:pStyle w:val="TOC2"/>
+            <w:tabs>
+              <w:tab w:val="right" w:leader="dot" w:pos="9350"/>
+            </w:tabs>
+            <w:rPr>
+              <w:noProof/>
+            </w:rPr>
+          </w:pPr>
+          <w:hyperlink w:anchor="_Toc384136287" w:history="1">
+            <w:r>
+              <w:rPr>
+                <w:rStyle w:val="Hyperlink"/>
+                <w:noProof/>
+              </w:rPr>
+              <w:t>Canaries</w:t>
+            </w:r>
+            <w:r>
+              <w:rPr>
+                <w:noProof/>
+                <w:webHidden/>
+              </w:rPr>
+              <w:tab/>
+            </w:r>
+            <w:r>
+              <w:rPr>
+                <w:noProof/>
+                <w:webHidden/>
+              </w:rPr>
+              <w:fldChar w:fldCharType="begin"/>
+            </w:r>
+            <w:r>
+              <w:rPr>
+                <w:noProof/>
+                <w:webHidden/>
+              </w:rPr>
+              <w:instrText xml:space="preserve"> PAGEREF _Toc384136287 \h </w:instrText>
+            </w:r>
+            <w:r>
+              <w:rPr>
+                <w:noProof/>
+                <w:webHidden/>
+              </w:rPr>
+            </w:r>
+            <w:r>
+              <w:rPr>
+                <w:noProof/>
+                <w:webHidden/>
+              </w:rPr>
+              <w:fldChar w:fldCharType="separate"/>
+            </w:r>
+            <w:r>
+              <w:rPr>
+                <w:noProof/>
+                <w:webHidden/>
+              </w:rPr>
+              <w:t>6</w:t>
+            </w:r>
+            <w:r>
+              <w:rPr>
+                <w:noProof/>
+                <w:webHidden/>
+              </w:rPr>
+              <w:fldChar w:fldCharType="end"/>
+            </w:r>
+          </w:hyperlink>
+        </w:p>
+        <w:p>
+          <w:pPr>
+            <w:pStyle w:val="TOC3"/>
+            <w:tabs>
+              <w:tab w:val="right" w:leader="dot" w:pos="9350"/>
+            </w:tabs>
+            <w:rPr>
+              <w:noProof/>
+            </w:rPr>
+          </w:pPr>
+          <w:hyperlink w:anchor="_Toc384136288" w:history="1">
+            <w:r>
+              <w:rPr>
+                <w:rStyle w:val="Hyperlink"/>
+                <w:noProof/>
+              </w:rPr>
+              <w:t>/GS Compiler Option</w:t>
+            </w:r>
+            <w:r>
+              <w:rPr>
+                <w:noProof/>
+                <w:webHidden/>
+              </w:rPr>
+              <w:tab/>
+            </w:r>
+            <w:r>
+              <w:rPr>
+                <w:noProof/>
+                <w:webHidden/>
+              </w:rPr>
+              <w:fldChar w:fldCharType="begin"/>
+            </w:r>
+            <w:r>
+              <w:rPr>
+                <w:noProof/>
+                <w:webHidden/>
+              </w:rPr>
+              <w:instrText xml:space="preserve"> PAGEREF _Toc384136288 \h </w:instrText>
+            </w:r>
+            <w:r>
+              <w:rPr>
+                <w:noProof/>
+                <w:webHidden/>
+              </w:rPr>
+            </w:r>
+            <w:r>
+              <w:rPr>
+                <w:noProof/>
+                <w:webHidden/>
+              </w:rPr>
+              <w:fldChar w:fldCharType="separate"/>
+            </w:r>
+            <w:r>
+              <w:rPr>
+                <w:noProof/>
+                <w:webHidden/>
+              </w:rPr>
+              <w:t>7</w:t>
+            </w:r>
+            <w:r>
+              <w:rPr>
+                <w:noProof/>
+                <w:webHidden/>
+              </w:rPr>
+              <w:fldChar w:fldCharType="end"/>
+            </w:r>
+          </w:hyperlink>
+        </w:p>
+        <w:p>
+          <w:pPr>
+            <w:pStyle w:val="TOC1"/>
+            <w:tabs>
+              <w:tab w:val="right" w:leader="dot" w:pos="9350"/>
+            </w:tabs>
+            <w:rPr>
+              <w:noProof/>
+            </w:rPr>
+          </w:pPr>
+          <w:hyperlink w:anchor="_Toc384136289" w:history="1">
+            <w:r>
+              <w:rPr>
+                <w:rStyle w:val="Hyperlink"/>
+                <w:noProof/>
+              </w:rPr>
+              <w:t>System Level Protection</w:t>
+            </w:r>
+            <w:r>
+              <w:rPr>
+                <w:noProof/>
+                <w:webHidden/>
+              </w:rPr>
+              <w:tab/>
+            </w:r>
+            <w:r>
+              <w:rPr>
+                <w:noProof/>
+                <w:webHidden/>
+              </w:rPr>
+              <w:fldChar w:fldCharType="begin"/>
+            </w:r>
+            <w:r>
+              <w:rPr>
+                <w:noProof/>
+                <w:webHidden/>
+              </w:rPr>
+              <w:instrText xml:space="preserve"> PAGEREF _Toc384136289 \h </w:instrText>
+            </w:r>
+            <w:r>
+              <w:rPr>
+                <w:noProof/>
+                <w:webHidden/>
+              </w:rPr>
+            </w:r>
+            <w:r>
+              <w:rPr>
+                <w:noProof/>
+                <w:webHidden/>
+              </w:rPr>
+              <w:fldChar w:fldCharType="separate"/>
+            </w:r>
+            <w:r>
+              <w:rPr>
+                <w:noProof/>
+                <w:webHidden/>
+              </w:rPr>
+              <w:t>7</w:t>
+            </w:r>
+            <w:r>
+              <w:rPr>
+                <w:noProof/>
+                <w:webHidden/>
+              </w:rPr>
+              <w:fldChar w:fldCharType="end"/>
+            </w:r>
+          </w:hyperlink>
+        </w:p>
+        <w:p>
+          <w:pPr>
+            <w:pStyle w:val="TOC2"/>
+            <w:tabs>
+              <w:tab w:val="right" w:leader="dot" w:pos="9350"/>
+            </w:tabs>
+            <w:rPr>
+              <w:noProof/>
+            </w:rPr>
+          </w:pPr>
+          <w:hyperlink w:anchor="_Toc384136290" w:history="1">
+            <w:r>
+              <w:rPr>
+                <w:rStyle w:val="Hyperlink"/>
+                <w:noProof/>
+              </w:rPr>
+              <w:t>No Execute Bit</w:t>
+            </w:r>
+            <w:r>
+              <w:rPr>
+                <w:noProof/>
+                <w:webHidden/>
+              </w:rPr>
+              <w:tab/>
+            </w:r>
+            <w:r>
+              <w:rPr>
+                <w:noProof/>
+                <w:webHidden/>
+              </w:rPr>
+              <w:fldChar w:fldCharType="begin"/>
+            </w:r>
+            <w:r>
+              <w:rPr>
+                <w:noProof/>
+                <w:webHidden/>
+              </w:rPr>
+              <w:instrText xml:space="preserve"> PAGEREF _Toc384136290 \h </w:instrText>
+            </w:r>
+            <w:r>
+              <w:rPr>
+                <w:noProof/>
+                <w:webHidden/>
+              </w:rPr>
+            </w:r>
+            <w:r>
+              <w:rPr>
+                <w:noProof/>
+                <w:webHidden/>
+              </w:rPr>
+              <w:fldChar w:fldCharType="separate"/>
+            </w:r>
+            <w:r>
+              <w:rPr>
+                <w:noProof/>
+                <w:webHidden/>
+              </w:rPr>
+              <w:t>7</w:t>
+            </w:r>
+            <w:r>
+              <w:rPr>
+                <w:noProof/>
+                <w:webHidden/>
+              </w:rPr>
+              <w:fldChar w:fldCharType="end"/>
+            </w:r>
+          </w:hyperlink>
+        </w:p>
+        <w:p>
+          <w:pPr>
+            <w:pStyle w:val="TOC2"/>
+            <w:tabs>
+              <w:tab w:val="right" w:leader="dot" w:pos="9350"/>
+            </w:tabs>
+            <w:rPr>
+              <w:noProof/>
+            </w:rPr>
+          </w:pPr>
+          <w:hyperlink w:anchor="_Toc384136291" w:history="1">
+            <w:r>
+              <w:rPr>
+                <w:rStyle w:val="Hyperlink"/>
+                <w:noProof/>
+              </w:rPr>
+              <w:t>ASLR</w:t>
+            </w:r>
+            <w:r>
+              <w:rPr>
+                <w:noProof/>
+                <w:webHidden/>
+              </w:rPr>
+              <w:tab/>
+            </w:r>
+            <w:r>
+              <w:rPr>
+                <w:noProof/>
+                <w:webHidden/>
+              </w:rPr>
+              <w:fldChar w:fldCharType="begin"/>
+            </w:r>
+            <w:r>
+              <w:rPr>
+                <w:noProof/>
+                <w:webHidden/>
+              </w:rPr>
+              <w:instrText xml:space="preserve"> PAGEREF _Toc384136291 \h </w:instrText>
+            </w:r>
+            <w:r>
+              <w:rPr>
+                <w:noProof/>
+                <w:webHidden/>
+              </w:rPr>
+            </w:r>
+            <w:r>
+              <w:rPr>
+                <w:noProof/>
+                <w:webHidden/>
+              </w:rPr>
+              <w:fldChar w:fldCharType="separate"/>
+            </w:r>
+            <w:r>
+              <w:rPr>
+                <w:noProof/>
+                <w:webHidden/>
+              </w:rPr>
+              <w:t>7</w:t>
+            </w:r>
+            <w:r>
+              <w:rPr>
+                <w:noProof/>
+                <w:webHidden/>
+              </w:rPr>
+              <w:fldChar w:fldCharType="end"/>
+            </w:r>
+          </w:hyperlink>
+        </w:p>
+        <w:p>
+          <w:pPr>
+            <w:pStyle w:val="TOC2"/>
+            <w:tabs>
+              <w:tab w:val="right" w:leader="dot" w:pos="9350"/>
+            </w:tabs>
+            <w:rPr>
+              <w:noProof/>
+            </w:rPr>
+          </w:pPr>
+          <w:hyperlink w:anchor="_Toc384136292" w:history="1">
+            <w:r>
+              <w:rPr>
+                <w:rStyle w:val="Hyperlink"/>
+                <w:noProof/>
+                <w:highlight w:val="yellow"/>
+              </w:rPr>
+              <w:t>Network Firewalls</w:t>
+            </w:r>
+            <w:r>
+              <w:rPr>
+                <w:rStyle w:val="Hyperlink"/>
+                <w:noProof/>
+              </w:rPr>
+              <w:t>…?</w:t>
+            </w:r>
+            <w:r>
+              <w:rPr>
+                <w:noProof/>
+                <w:webHidden/>
+              </w:rPr>
+              <w:tab/>
+            </w:r>
+            <w:r>
+              <w:rPr>
+                <w:noProof/>
+                <w:webHidden/>
+              </w:rPr>
+              <w:fldChar w:fldCharType="begin"/>
+            </w:r>
+            <w:r>
+              <w:rPr>
+                <w:noProof/>
+                <w:webHidden/>
+              </w:rPr>
+              <w:instrText xml:space="preserve"> PAGEREF _Toc384136292 \h </w:instrText>
+            </w:r>
+            <w:r>
+              <w:rPr>
+                <w:noProof/>
+                <w:webHidden/>
+              </w:rPr>
+            </w:r>
+            <w:r>
+              <w:rPr>
+                <w:noProof/>
+                <w:webHidden/>
+              </w:rPr>
+              <w:fldChar w:fldCharType="separate"/>
+            </w:r>
+            <w:r>
+              <w:rPr>
+                <w:noProof/>
+                <w:webHidden/>
+              </w:rPr>
+              <w:t>7</w:t>
+            </w:r>
+            <w:r>
+              <w:rPr>
+                <w:noProof/>
+                <w:webHidden/>
+              </w:rPr>
+              <w:fldChar w:fldCharType="end"/>
+            </w:r>
+          </w:hyperlink>
+        </w:p>
+        <w:p>
+          <w:pPr>
+            <w:pStyle w:val="TOC1"/>
+            <w:tabs>
+              <w:tab w:val="right" w:leader="dot" w:pos="9350"/>
+            </w:tabs>
+            <w:rPr>
+              <w:noProof/>
+            </w:rPr>
+          </w:pPr>
+          <w:hyperlink w:anchor="_Toc384136293" w:history="1">
+            <w:r>
+              <w:rPr>
+                <w:rStyle w:val="Hyperlink"/>
+                <w:noProof/>
+              </w:rPr>
+              <w:t>Works Cited</w:t>
+            </w:r>
+            <w:r>
+              <w:rPr>
+                <w:noProof/>
+                <w:webHidden/>
+              </w:rPr>
+              <w:tab/>
+            </w:r>
+            <w:r>
+              <w:rPr>
+                <w:noProof/>
+                <w:webHidden/>
+              </w:rPr>
+              <w:fldChar w:fldCharType="begin"/>
+            </w:r>
+            <w:r>
+              <w:rPr>
+                <w:noProof/>
+                <w:webHidden/>
+              </w:rPr>
+              <w:instrText xml:space="preserve"> PAGEREF _Toc384136293 \h </w:instrText>
+            </w:r>
+            <w:r>
+              <w:rPr>
+                <w:noProof/>
+                <w:webHidden/>
+              </w:rPr>
+            </w:r>
+            <w:r>
+              <w:rPr>
+                <w:noProof/>
+                <w:webHidden/>
+              </w:rPr>
+              <w:fldChar w:fldCharType="separate"/>
+            </w:r>
+            <w:r>
+              <w:rPr>
+                <w:noProof/>
+                <w:webHidden/>
+              </w:rPr>
+              <w:t>7</w:t>
+            </w:r>
+            <w:r>
+              <w:rPr>
+                <w:noProof/>
+                <w:webHidden/>
+              </w:rPr>
+              <w:fldChar w:fldCharType="end"/>
+            </w:r>
+          </w:hyperlink>
+        </w:p>
+        <w:p>
+          <w:r>
+            <w:rPr>
+              <w:b/>
+              <w:bCs/>
+              <w:noProof/>
+            </w:rPr>
+            <w:fldChar w:fldCharType="end"/>
+          </w:r>
+        </w:p>
+      </w:sdtContent>
+    </w:sdt>
+    <w:p>
+      <w:pPr>
+        <w:spacing w:line="276" w:lineRule="auto"/>
+        <w:rPr>
+          <w:rFonts w:asciiTheme="majorHAnsi" w:eastAsiaTheme="majorEastAsia" w:hAnsiTheme="majorHAnsi" w:cstheme="majorBidi"/>
+          <w:b/>
+          <w:bCs/>
+          <w:color w:val="365F91" w:themeColor="accent1" w:themeShade="BF"/>
+          <w:sz w:val="28"/>
+          <w:szCs w:val="28"/>
+        </w:rPr>
+      </w:pPr>
+      <w:r>
+        <w:br w:type="page"/>
+      </w:r>
+    </w:p>
     <w:p>
       <w:pPr>
         <w:pStyle w:val="Heading1"/>
       </w:pPr>
-      <w:r>
+      <w:bookmarkStart w:id="0" w:name="_Toc384136278"/>
+      <w:r>
+        <w:lastRenderedPageBreak/>
         <w:t>Introduction</w:t>
       </w:r>
+      <w:bookmarkEnd w:id="0"/>
     </w:p>
     <w:p>
       <w:r>
@@ -79,6 +1698,7 @@
           <w:id w:val="560054939"/>
           <w:citation/>
         </w:sdtPr>
+        <w:sdtEndPr/>
         <w:sdtContent>
           <w:r>
             <w:fldChar w:fldCharType="begin"/>
@@ -90,6 +1710,9 @@
             <w:fldChar w:fldCharType="separate"/>
           </w:r>
           <w:r>
+            <w:rPr>
+              <w:noProof/>
+            </w:rPr>
             <w:t xml:space="preserve"> (Wikipedia)</w:t>
           </w:r>
           <w:r>
@@ -101,12 +1724,7 @@
         <w:t xml:space="preserve">. </w:t>
       </w:r>
       <w:r>
-        <w:t>Consider how much damage could be caused if 75000 SQL Server</w:t>
-      </w:r>
-      <w:bookmarkStart w:id="0" w:name="_GoBack"/>
-      <w:bookmarkEnd w:id="0"/>
-      <w:r>
-        <w:t xml:space="preserve"> instances were to suddenly fall into the wrong hands. </w:t>
+        <w:t xml:space="preserve">Consider how much damage could be caused if 75000 SQL Server instances were to suddenly fall into the wrong hands. </w:t>
       </w:r>
     </w:p>
     <w:p>
@@ -121,6 +1739,7 @@
       <w:pPr>
         <w:pStyle w:val="Heading1"/>
       </w:pPr>
+      <w:bookmarkStart w:id="1" w:name="_Toc384136279"/>
       <w:r>
         <w:t xml:space="preserve">Code </w:t>
       </w:r>
@@ -133,6 +1752,7 @@
       <w:r>
         <w:t>Protection</w:t>
       </w:r>
+      <w:bookmarkEnd w:id="1"/>
     </w:p>
     <w:p>
       <w:r>
@@ -143,12 +1763,14 @@
       <w:pPr>
         <w:pStyle w:val="Heading2"/>
       </w:pPr>
+      <w:bookmarkStart w:id="2" w:name="_Toc384136280"/>
       <w:r>
         <w:t>Programming Language</w:t>
       </w:r>
       <w:r>
         <w:t xml:space="preserve"> Selection</w:t>
       </w:r>
+      <w:bookmarkEnd w:id="2"/>
     </w:p>
     <w:p>
       <w:r>
@@ -188,7 +1810,6 @@
         </w:numPr>
       </w:pPr>
       <w:r>
-        <w:lastRenderedPageBreak/>
         <w:t>Libraries were designed before security was taken seriously in information technology.</w:t>
       </w:r>
       <w:r>
@@ -222,6 +1843,7 @@
         </w:numPr>
       </w:pPr>
       <w:r>
+        <w:lastRenderedPageBreak/>
         <w:t>C developers tend to place buffers on the stack in order to avoid dynamic memory allocation. While this allows for faster execution, it results in the mixing of data and the addresses of code next to each other in memory.</w:t>
       </w:r>
     </w:p>
@@ -292,9 +1914,11 @@
       <w:pPr>
         <w:pStyle w:val="Heading2"/>
       </w:pPr>
+      <w:bookmarkStart w:id="3" w:name="_Toc384136281"/>
       <w:r>
         <w:t>Bounds Checking</w:t>
       </w:r>
+      <w:bookmarkEnd w:id="3"/>
     </w:p>
     <w:p>
       <w:r>
@@ -425,7 +2049,6 @@
         <w:pStyle w:val="Code"/>
       </w:pPr>
       <w:r>
-        <w:lastRenderedPageBreak/>
         <w:t>printf (</w:t>
       </w:r>
       <w:r>
@@ -465,17 +2088,22 @@
       <w:pPr>
         <w:pStyle w:val="Heading2"/>
       </w:pPr>
-      <w:r>
+      <w:bookmarkStart w:id="4" w:name="_Toc384136282"/>
+      <w:r>
+        <w:lastRenderedPageBreak/>
         <w:t>Safe Libraries</w:t>
       </w:r>
+      <w:bookmarkEnd w:id="4"/>
     </w:p>
     <w:p>
       <w:pPr>
         <w:pStyle w:val="Heading3"/>
       </w:pPr>
+      <w:bookmarkStart w:id="5" w:name="_Toc384136283"/>
       <w:r>
         <w:t>Format String Vulnerabilities</w:t>
       </w:r>
+      <w:bookmarkEnd w:id="5"/>
     </w:p>
     <w:p>
       <w:r>
@@ -739,7 +2367,6 @@
     </w:p>
     <w:p>
       <w:r>
-        <w:lastRenderedPageBreak/>
         <w:t xml:space="preserve">Avoiding the </w:t>
       </w:r>
       <w:r>
@@ -800,9 +2427,12 @@
       <w:pPr>
         <w:pStyle w:val="Heading3"/>
       </w:pPr>
-      <w:r>
+      <w:bookmarkStart w:id="6" w:name="_Toc384136284"/>
+      <w:r>
+        <w:lastRenderedPageBreak/>
         <w:t>Examples of Format String Vulnerabilities</w:t>
       </w:r>
+      <w:bookmarkEnd w:id="6"/>
     </w:p>
     <w:p>
       <w:r>
@@ -892,89 +2522,270 @@
       <w:r>
         <w:t xml:space="preserve"> used the %n format specifier to place the code into memory and overwrite the stack. </w:t>
       </w:r>
+      <w:bookmarkStart w:id="7" w:name="_GoBack"/>
+      <w:bookmarkEnd w:id="7"/>
     </w:p>
     <w:p>
       <w:pPr>
         <w:pStyle w:val="Heading3"/>
       </w:pPr>
+      <w:bookmarkStart w:id="8" w:name="_Toc384136285"/>
       <w:r>
         <w:t>String Manipulation</w:t>
       </w:r>
-    </w:p>
-    <w:p>
-      <w:r>
-        <w:t xml:space="preserve">Safe string manipulation libraries are common for C++. Two of the most popular options are the built-in &lt;string&gt; header and the </w:t>
-      </w:r>
-      <w:r>
-        <w:t>Boost String Algorithms Library. The Boost library</w:t>
-      </w:r>
-      <w:r>
-        <w:t xml:space="preserve"> can be viewed as an ex</w:t>
-      </w:r>
-      <w:r>
-        <w:t>tension of the &lt;string&gt; header, which fills in some gaps for missing functionality. Both libraries provide type safe, flexible and overrun safe classes and functions when used within the spec.</w:t>
-      </w:r>
-    </w:p>
-    <w:p>
+      <w:bookmarkEnd w:id="8"/>
+    </w:p>
+    <w:p>
+      <w:r>
+        <w:t xml:space="preserve">The string manipulation libraries built in to </w:t>
+      </w:r>
+      <w:proofErr w:type="spellStart"/>
+      <w:r>
+        <w:t>libc</w:t>
+      </w:r>
+      <w:proofErr w:type="spellEnd"/>
+      <w:r>
+        <w:t xml:space="preserve"> are very difficult to use correctly. Even experienced developers will make mistakes using them, and often those mistakes can appear to work correctly. </w:t>
+      </w:r>
+    </w:p>
+    <w:p>
+      <w:pPr>
+        <w:pStyle w:val="Code"/>
+      </w:pPr>
+      <w:r>
+        <w:t>void getStuff (char* someBuffer)</w:t>
+      </w:r>
+    </w:p>
+    <w:p>
+      <w:pPr>
+        <w:pStyle w:val="Code"/>
+      </w:pPr>
+      <w:r>
+        <w:t>{</w:t>
+      </w:r>
+    </w:p>
+    <w:p>
+      <w:pPr>
+        <w:pStyle w:val="Code"/>
+      </w:pPr>
+      <w:r>
+        <w:tab/>
+        <w:t>strcpy (someBuffer, “lengthy stuff.”);</w:t>
+      </w:r>
+      <w:r>
+        <w:tab/>
+      </w:r>
+      <w:r>
+        <w:tab/>
+        <w:t>//dangerous</w:t>
+      </w:r>
+    </w:p>
+    <w:p>
+      <w:pPr>
+        <w:pStyle w:val="Code"/>
+      </w:pPr>
+      <w:r>
+        <w:t>}</w:t>
+      </w:r>
+    </w:p>
+    <w:p>
+      <w:r>
+        <w:t xml:space="preserve">The above code should be considered dangerous because it’s unclear to the caller how big of a buffer needs to be passed in. In addition, there is no way for the </w:t>
+      </w:r>
       <w:r>
         <w:rPr>
-          <w:highlight w:val="yellow"/>
+          <w:rStyle w:val="CodeChar"/>
         </w:rPr>
-        <w:t xml:space="preserve">Show stuff with a </w:t>
-      </w:r>
-      <w:proofErr w:type="spellStart"/>
+        <w:t>getStuff</w:t>
+      </w:r>
+      <w:r>
+        <w:t xml:space="preserve"> function to validate the size of the buffer. This can make it difficult for developers to spot problems because it can be hard to track down all the places where </w:t>
+      </w:r>
       <w:r>
         <w:rPr>
-          <w:highlight w:val="yellow"/>
+          <w:rStyle w:val="CodeChar"/>
         </w:rPr>
-        <w:t>stringstream</w:t>
-      </w:r>
-      <w:proofErr w:type="spellEnd"/>
+        <w:t>getStuff</w:t>
+      </w:r>
+      <w:r>
+        <w:t xml:space="preserve"> is called, especially </w:t>
+      </w:r>
+      <w:r>
+        <w:t xml:space="preserve">if it is a common name in the application. Because of reasons like this, developers should prefer to use safer string manipulation libraries.  </w:t>
+      </w:r>
+    </w:p>
+    <w:p>
+      <w:r>
+        <w:t xml:space="preserve">Safe string manipulation libraries are common for C++. Two of the most popular options are the built-in </w:t>
+      </w:r>
       <w:r>
         <w:rPr>
-          <w:highlight w:val="yellow"/>
+          <w:rStyle w:val="CodeChar"/>
         </w:rPr>
-        <w:t xml:space="preserve"> instead of </w:t>
-      </w:r>
-      <w:proofErr w:type="spellStart"/>
+        <w:t>&lt;string&gt;</w:t>
+      </w:r>
+      <w:r>
+        <w:t xml:space="preserve"> header and the Boost String Algorithms Library. The Boost library can be viewed as an extension of the </w:t>
+      </w:r>
       <w:r>
         <w:rPr>
-          <w:highlight w:val="yellow"/>
+          <w:rStyle w:val="CodeChar"/>
         </w:rPr>
-        <w:t>strcpy</w:t>
-      </w:r>
-      <w:proofErr w:type="spellEnd"/>
+        <w:t>&lt;string&gt;</w:t>
+      </w:r>
+      <w:r>
+        <w:t xml:space="preserve"> header, which fills in some gaps for missing functionality. Both libraries provide type safe, flexible and overrun safe classes and functions when used within the spec.</w:t>
+      </w:r>
+      <w:r>
+        <w:t xml:space="preserve"> Consider how the above code could be rewritten using the C++ </w:t>
+      </w:r>
       <w:r>
         <w:rPr>
-          <w:highlight w:val="yellow"/>
+          <w:rStyle w:val="CodeChar"/>
         </w:rPr>
-        <w:t xml:space="preserve">, </w:t>
-      </w:r>
-      <w:proofErr w:type="spellStart"/>
+        <w:t>&lt;string&gt;</w:t>
+      </w:r>
+      <w:r>
+        <w:t xml:space="preserve"> library.</w:t>
+      </w:r>
+    </w:p>
+    <w:p>
+      <w:pPr>
+        <w:pStyle w:val="Code"/>
+      </w:pPr>
+      <w:r>
+        <w:t>void getStuff (std::string&amp; someString)</w:t>
+      </w:r>
+    </w:p>
+    <w:p>
+      <w:pPr>
+        <w:pStyle w:val="Code"/>
+      </w:pPr>
+      <w:r>
+        <w:t>{</w:t>
+      </w:r>
+    </w:p>
+    <w:p>
+      <w:pPr>
+        <w:pStyle w:val="Code"/>
+      </w:pPr>
+      <w:r>
+        <w:tab/>
+        <w:t>someString += “lengthy stuff.”;</w:t>
+      </w:r>
+      <w:r>
+        <w:tab/>
+      </w:r>
+      <w:r>
+        <w:tab/>
+        <w:t>//safe</w:t>
+      </w:r>
+    </w:p>
+    <w:p>
+      <w:pPr>
+        <w:pStyle w:val="Code"/>
+      </w:pPr>
+      <w:r>
+        <w:t>}</w:t>
+      </w:r>
+    </w:p>
+    <w:p>
+      <w:r>
+        <w:t xml:space="preserve">The </w:t>
+      </w:r>
       <w:r>
         <w:rPr>
-          <w:highlight w:val="yellow"/>
+          <w:rStyle w:val="CodeChar"/>
         </w:rPr>
-        <w:t>strcat</w:t>
-      </w:r>
-      <w:proofErr w:type="spellEnd"/>
-      <w:r>
+        <w:t>std::string</w:t>
+      </w:r>
+      <w:r>
+        <w:t xml:space="preserve"> class contains all the information it needs to know when it needs to reallocate its buffer. The buffer reallocation will occur automatically when the length of the string would exceed the buffer size. Because of this, there is no potential for the buffer to overflow and no potential for the buffer to be exploited. It should be noted that there can be a minor performance hit if the string happens to be quite long and needs to reallocate. This performance hit won’t be noticed in the vast majority of applications and developers should not worry about it unless the performance becomes a problem.</w:t>
+      </w:r>
+      <w:r>
+        <w:t xml:space="preserve"> </w:t>
+      </w:r>
+    </w:p>
+    <w:p>
+      <w:pPr>
+        <w:pStyle w:val="Quote"/>
         <w:rPr>
-          <w:highlight w:val="yellow"/>
+          <w:lang w:val="en"/>
         </w:rPr>
-        <w:t>, etc.</w:t>
-      </w:r>
-      <w:r>
+      </w:pPr>
+      <w:r>
+        <w:rPr>
+          <w:lang w:val="en"/>
+        </w:rPr>
+        <w:t xml:space="preserve">We should forget about small efficiencies, say about 97% of the time: premature optimization is the root </w:t>
+      </w:r>
+      <w:proofErr w:type="gramStart"/>
+      <w:r>
+        <w:rPr>
+          <w:lang w:val="en"/>
+        </w:rPr>
+        <w:t>of</w:t>
+      </w:r>
+      <w:proofErr w:type="gramEnd"/>
+      <w:r>
+        <w:rPr>
+          <w:lang w:val="en"/>
+        </w:rPr>
+        <w:t xml:space="preserve"> all evil</w:t>
+      </w:r>
+      <w:r>
+        <w:rPr>
+          <w:lang w:val="en"/>
+        </w:rPr>
+        <w:t>.</w:t>
+      </w:r>
+      <w:r>
+        <w:rPr>
+          <w:lang w:val="en"/>
+        </w:rPr>
         <w:t xml:space="preserve"> </w:t>
       </w:r>
+      <w:sdt>
+        <w:sdtPr>
+          <w:id w:val="1359852349"/>
+          <w:citation/>
+        </w:sdtPr>
+        <w:sdtContent>
+          <w:r>
+            <w:fldChar w:fldCharType="begin"/>
+          </w:r>
+          <w:r>
+            <w:rPr>
+              <w:b/>
+              <w:bCs/>
+            </w:rPr>
+            <w:instrText xml:space="preserve">CITATION Pro14 \l 1033 </w:instrText>
+          </w:r>
+          <w:r>
+            <w:fldChar w:fldCharType="separate"/>
+          </w:r>
+          <w:r>
+            <w:rPr>
+              <w:noProof/>
+            </w:rPr>
+            <w:t>(Knuth)</w:t>
+          </w:r>
+          <w:r>
+            <w:fldChar w:fldCharType="end"/>
+          </w:r>
+        </w:sdtContent>
+      </w:sdt>
     </w:p>
     <w:p>
       <w:pPr>
         <w:pStyle w:val="Heading2"/>
       </w:pPr>
-      <w:r>
+      <w:bookmarkStart w:id="9" w:name="_Toc384136286"/>
+      <w:r>
+        <w:lastRenderedPageBreak/>
         <w:t>Static Code Analysis</w:t>
       </w:r>
+      <w:bookmarkEnd w:id="9"/>
     </w:p>
     <w:p>
       <w:r>
@@ -1001,6 +2812,7 @@
           <w:id w:val="-2111579911"/>
           <w:citation/>
         </w:sdtPr>
+        <w:sdtEndPr/>
         <w:sdtContent>
           <w:r>
             <w:fldChar w:fldCharType="begin"/>
@@ -1053,6 +2865,7 @@
           <w:id w:val="-328053664"/>
           <w:citation/>
         </w:sdtPr>
+        <w:sdtEndPr/>
         <w:sdtContent>
           <w:r>
             <w:fldChar w:fldCharType="begin"/>
@@ -1080,7 +2893,6 @@
     </w:p>
     <w:p>
       <w:r>
-        <w:lastRenderedPageBreak/>
         <w:t xml:space="preserve">The downside to running tools outside of the compilation process is that they can take a significant amount of time to run for large projects, often several hours. This can be an issue for teams that want to run code analysis on every build and still want to release frequently. Projects of this size should consider setting their compiler </w:t>
       </w:r>
       <w:r>
@@ -1120,9 +2932,11 @@
       <w:pPr>
         <w:pStyle w:val="Heading2"/>
       </w:pPr>
+      <w:bookmarkStart w:id="10" w:name="_Toc384136287"/>
       <w:r>
         <w:t>Canaries</w:t>
       </w:r>
+      <w:bookmarkEnd w:id="10"/>
     </w:p>
     <w:p>
       <w:r>
@@ -1137,8 +2951,9 @@
     </w:p>
     <w:p>
       <w:pPr>
-        <w:pStyle w:val="Heading2"/>
+        <w:pStyle w:val="Heading3"/>
       </w:pPr>
+      <w:bookmarkStart w:id="11" w:name="_Toc384136288"/>
       <w:r>
         <w:t xml:space="preserve">/GS Compiler </w:t>
       </w:r>
@@ -1148,6 +2963,7 @@
       <w:r>
         <w:t>ption</w:t>
       </w:r>
+      <w:bookmarkEnd w:id="11"/>
     </w:p>
     <w:p>
       <w:proofErr w:type="spellStart"/>
@@ -1177,28 +2993,17 @@
     </w:p>
     <w:p>
       <w:r>
+        <w:lastRenderedPageBreak/>
         <w:t>Should probably be a part of the Canaries section.</w:t>
       </w:r>
     </w:p>
     <w:p>
-      <w:hyperlink r:id="rId9" w:history="1">
+      <w:hyperlink r:id="rId10" w:history="1">
         <w:r>
           <w:rPr>
             <w:rStyle w:val="Hyperlink"/>
           </w:rPr>
-          <w:t>http://msdn.microsoft.com/en-us/library/8dbf</w:t>
-        </w:r>
-        <w:r>
-          <w:rPr>
-            <w:rStyle w:val="Hyperlink"/>
-          </w:rPr>
-          <w:t>7</w:t>
-        </w:r>
-        <w:r>
-          <w:rPr>
-            <w:rStyle w:val="Hyperlink"/>
-          </w:rPr>
-          <w:t>01c.aspx</w:t>
+          <w:t>http://msdn.microsoft.com/en-us/library/8dbf701c.aspx</w:t>
         </w:r>
       </w:hyperlink>
     </w:p>
@@ -1206,9 +3011,11 @@
       <w:pPr>
         <w:pStyle w:val="Heading1"/>
       </w:pPr>
+      <w:bookmarkStart w:id="12" w:name="_Toc384136289"/>
       <w:r>
         <w:t>System Level Protection</w:t>
       </w:r>
+      <w:bookmarkEnd w:id="12"/>
     </w:p>
     <w:p>
       <w:r>
@@ -1225,24 +3032,28 @@
       <w:pPr>
         <w:pStyle w:val="Heading2"/>
       </w:pPr>
-      <w:r>
-        <w:lastRenderedPageBreak/>
+      <w:bookmarkStart w:id="13" w:name="_Toc384136290"/>
+      <w:r>
         <w:t>No Execute Bit</w:t>
       </w:r>
+      <w:bookmarkEnd w:id="13"/>
     </w:p>
     <w:p>
       <w:pPr>
         <w:pStyle w:val="Heading2"/>
       </w:pPr>
+      <w:bookmarkStart w:id="14" w:name="_Toc384136291"/>
       <w:r>
         <w:t>ASLR</w:t>
       </w:r>
+      <w:bookmarkEnd w:id="14"/>
     </w:p>
     <w:p>
       <w:pPr>
         <w:pStyle w:val="Heading2"/>
         <w:ind w:left="720" w:hanging="720"/>
       </w:pPr>
+      <w:bookmarkStart w:id="15" w:name="_Toc384136292"/>
       <w:r>
         <w:rPr>
           <w:highlight w:val="yellow"/>
@@ -1252,23 +3063,26 @@
       <w:r>
         <w:t>…?</w:t>
       </w:r>
-    </w:p>
+      <w:bookmarkEnd w:id="15"/>
+    </w:p>
+    <w:bookmarkStart w:id="16" w:name="_Toc384136293" w:displacedByCustomXml="next"/>
     <w:sdt>
       <w:sdtPr>
+        <w:rPr>
+          <w:rFonts w:asciiTheme="minorHAnsi" w:eastAsiaTheme="minorEastAsia" w:hAnsiTheme="minorHAnsi" w:cstheme="minorBidi"/>
+          <w:b w:val="0"/>
+          <w:bCs w:val="0"/>
+          <w:color w:val="auto"/>
+          <w:sz w:val="22"/>
+          <w:szCs w:val="22"/>
+        </w:rPr>
         <w:id w:val="-1601093358"/>
         <w:docPartObj>
           <w:docPartGallery w:val="Bibliographies"/>
           <w:docPartUnique/>
         </w:docPartObj>
       </w:sdtPr>
-      <w:sdtEndPr>
-        <w:rPr>
-          <w:rFonts w:asciiTheme="minorHAnsi" w:eastAsiaTheme="minorEastAsia" w:hAnsiTheme="minorHAnsi" w:cstheme="minorBidi"/>
-          <w:color w:val="auto"/>
-          <w:sz w:val="22"/>
-          <w:szCs w:val="22"/>
-        </w:rPr>
-      </w:sdtEndPr>
+      <w:sdtEndPr/>
       <w:sdtContent>
         <w:p>
           <w:pPr>
@@ -1277,6 +3091,7 @@
           <w:r>
             <w:t>Works Cited</w:t>
           </w:r>
+          <w:bookmarkEnd w:id="16"/>
         </w:p>
         <w:p>
           <w:pPr>
@@ -1331,6 +3146,35 @@
               <w:noProof/>
             </w:rPr>
             <w:t>. 12 March 2014. 13 March 2014. &lt;http://tinyhack.com/2014/03/12/implementing-a-web-server-in-a-single-printf-call/&gt;.</w:t>
+          </w:r>
+        </w:p>
+        <w:p>
+          <w:pPr>
+            <w:pStyle w:val="Bibliography"/>
+            <w:ind w:left="720" w:hanging="720"/>
+            <w:rPr>
+              <w:noProof/>
+            </w:rPr>
+          </w:pPr>
+          <w:r>
+            <w:rPr>
+              <w:noProof/>
+            </w:rPr>
+            <w:t xml:space="preserve">Knuth, Donald. </w:t>
+          </w:r>
+          <w:r>
+            <w:rPr>
+              <w:i/>
+              <w:iCs/>
+              <w:noProof/>
+            </w:rPr>
+            <w:t>Program optimization</w:t>
+          </w:r>
+          <w:r>
+            <w:rPr>
+              <w:noProof/>
+            </w:rPr>
+            <w:t>. 2 February 2014. 1 April 2014. &lt;http://en.wikipedia.org/w/index.php?title=Program_optimization&amp;oldid=593530416&gt;.</w:t>
           </w:r>
         </w:p>
         <w:p>
@@ -1433,15 +3277,17 @@
     </w:sdt>
     <w:p/>
     <w:sectPr>
-      <w:headerReference w:type="even" r:id="rId10"/>
-      <w:headerReference w:type="default" r:id="rId11"/>
-      <w:footerReference w:type="even" r:id="rId12"/>
-      <w:footerReference w:type="default" r:id="rId13"/>
-      <w:headerReference w:type="first" r:id="rId14"/>
-      <w:footerReference w:type="first" r:id="rId15"/>
+      <w:headerReference w:type="even" r:id="rId11"/>
+      <w:headerReference w:type="default" r:id="rId12"/>
+      <w:footerReference w:type="even" r:id="rId13"/>
+      <w:footerReference w:type="default" r:id="rId14"/>
+      <w:headerReference w:type="first" r:id="rId15"/>
+      <w:footerReference w:type="first" r:id="rId16"/>
       <w:pgSz w:w="12240" w:h="15840"/>
       <w:pgMar w:top="1440" w:right="1440" w:bottom="1440" w:left="1440" w:header="720" w:footer="720" w:gutter="0"/>
+      <w:pgNumType w:start="0"/>
       <w:cols w:space="720"/>
+      <w:titlePg/>
       <w:docGrid w:linePitch="360"/>
     </w:sectPr>
   </w:body>
@@ -1517,7 +3363,7 @@
           <w:rPr>
             <w:noProof/>
           </w:rPr>
-          <w:t>2</w:t>
+          <w:t>7</w:t>
         </w:r>
         <w:r>
           <w:rPr>
@@ -2074,6 +3920,7 @@
   <w:style w:type="character" w:default="1" w:styleId="DefaultParagraphFont">
     <w:name w:val="Default Paragraph Font"/>
     <w:uiPriority w:val="1"/>
+    <w:semiHidden/>
     <w:unhideWhenUsed/>
   </w:style>
   <w:style w:type="table" w:default="1" w:styleId="TableNormal">
@@ -2685,6 +4532,44 @@
     <w:rsid w:val="000A3786"/>
     <w:pPr>
       <w:outlineLvl w:val="9"/>
+    </w:pPr>
+  </w:style>
+  <w:style w:type="paragraph" w:styleId="TOC1">
+    <w:name w:val="toc 1"/>
+    <w:basedOn w:val="Normal"/>
+    <w:next w:val="Normal"/>
+    <w:autoRedefine/>
+    <w:uiPriority w:val="39"/>
+    <w:unhideWhenUsed/>
+    <w:rsid w:val="00CA6D89"/>
+    <w:pPr>
+      <w:spacing w:after="100"/>
+    </w:pPr>
+  </w:style>
+  <w:style w:type="paragraph" w:styleId="TOC2">
+    <w:name w:val="toc 2"/>
+    <w:basedOn w:val="Normal"/>
+    <w:next w:val="Normal"/>
+    <w:autoRedefine/>
+    <w:uiPriority w:val="39"/>
+    <w:unhideWhenUsed/>
+    <w:rsid w:val="00CA6D89"/>
+    <w:pPr>
+      <w:spacing w:after="100"/>
+      <w:ind w:left="220"/>
+    </w:pPr>
+  </w:style>
+  <w:style w:type="paragraph" w:styleId="TOC3">
+    <w:name w:val="toc 3"/>
+    <w:basedOn w:val="Normal"/>
+    <w:next w:val="Normal"/>
+    <w:autoRedefine/>
+    <w:uiPriority w:val="39"/>
+    <w:unhideWhenUsed/>
+    <w:rsid w:val="00CA6D89"/>
+    <w:pPr>
+      <w:spacing w:after="100"/>
+      <w:ind w:left="440"/>
     </w:pPr>
   </w:style>
 </w:styles>
@@ -3066,6 +4951,7 @@
   <w:style w:type="character" w:default="1" w:styleId="DefaultParagraphFont">
     <w:name w:val="Default Paragraph Font"/>
     <w:uiPriority w:val="1"/>
+    <w:semiHidden/>
     <w:unhideWhenUsed/>
   </w:style>
   <w:style w:type="table" w:default="1" w:styleId="TableNormal">
@@ -3679,11 +5565,135 @@
       <w:outlineLvl w:val="9"/>
     </w:pPr>
   </w:style>
+  <w:style w:type="paragraph" w:styleId="TOC1">
+    <w:name w:val="toc 1"/>
+    <w:basedOn w:val="Normal"/>
+    <w:next w:val="Normal"/>
+    <w:autoRedefine/>
+    <w:uiPriority w:val="39"/>
+    <w:unhideWhenUsed/>
+    <w:rsid w:val="00CA6D89"/>
+    <w:pPr>
+      <w:spacing w:after="100"/>
+    </w:pPr>
+  </w:style>
+  <w:style w:type="paragraph" w:styleId="TOC2">
+    <w:name w:val="toc 2"/>
+    <w:basedOn w:val="Normal"/>
+    <w:next w:val="Normal"/>
+    <w:autoRedefine/>
+    <w:uiPriority w:val="39"/>
+    <w:unhideWhenUsed/>
+    <w:rsid w:val="00CA6D89"/>
+    <w:pPr>
+      <w:spacing w:after="100"/>
+      <w:ind w:left="220"/>
+    </w:pPr>
+  </w:style>
+  <w:style w:type="paragraph" w:styleId="TOC3">
+    <w:name w:val="toc 3"/>
+    <w:basedOn w:val="Normal"/>
+    <w:next w:val="Normal"/>
+    <w:autoRedefine/>
+    <w:uiPriority w:val="39"/>
+    <w:unhideWhenUsed/>
+    <w:rsid w:val="00CA6D89"/>
+    <w:pPr>
+      <w:spacing w:after="100"/>
+      <w:ind w:left="440"/>
+    </w:pPr>
+  </w:style>
 </w:styles>
 </file>
 
 <file path=word/glossary/document.xml><?xml version="1.0" encoding="utf-8"?>
-<w:glossaryDocument xmlns:wpc="http://schemas.microsoft.com/office/word/2010/wordprocessingCanvas" xmlns:mc="http://schemas.openxmlformats.org/markup-compatibility/2006" xmlns:o="urn:schemas-microsoft-com:office:office" xmlns:r="http://schemas.openxmlformats.org/officeDocument/2006/relationships" xmlns:m="http://schemas.openxmlformats.org/officeDocument/2006/math" xmlns:v="urn:schemas-microsoft-com:vml" xmlns:wp14="http://schemas.microsoft.com/office/word/2010/wordprocessingDrawing" xmlns:wp="http://schemas.openxmlformats.org/drawingml/2006/wordprocessingDrawing" xmlns:w10="urn:schemas-microsoft-com:office:word" xmlns:w="http://schemas.openxmlformats.org/wordprocessingml/2006/main" xmlns:w14="http://schemas.microsoft.com/office/word/2010/wordml" xmlns:wpg="http://schemas.microsoft.com/office/word/2010/wordprocessingGroup" xmlns:wpi="http://schemas.microsoft.com/office/word/2010/wordprocessingInk" xmlns:wne="http://schemas.microsoft.com/office/word/2006/wordml" xmlns:wps="http://schemas.microsoft.com/office/word/2010/wordprocessingShape" mc:Ignorable="w14 wp14"/>
+<w:glossaryDocument xmlns:wpc="http://schemas.microsoft.com/office/word/2010/wordprocessingCanvas" xmlns:mc="http://schemas.openxmlformats.org/markup-compatibility/2006" xmlns:o="urn:schemas-microsoft-com:office:office" xmlns:r="http://schemas.openxmlformats.org/officeDocument/2006/relationships" xmlns:m="http://schemas.openxmlformats.org/officeDocument/2006/math" xmlns:v="urn:schemas-microsoft-com:vml" xmlns:wp14="http://schemas.microsoft.com/office/word/2010/wordprocessingDrawing" xmlns:wp="http://schemas.openxmlformats.org/drawingml/2006/wordprocessingDrawing" xmlns:w10="urn:schemas-microsoft-com:office:word" xmlns:w="http://schemas.openxmlformats.org/wordprocessingml/2006/main" xmlns:w14="http://schemas.microsoft.com/office/word/2010/wordml" xmlns:wpg="http://schemas.microsoft.com/office/word/2010/wordprocessingGroup" xmlns:wpi="http://schemas.microsoft.com/office/word/2010/wordprocessingInk" xmlns:wne="http://schemas.microsoft.com/office/word/2006/wordml" xmlns:wps="http://schemas.microsoft.com/office/word/2010/wordprocessingShape" mc:Ignorable="w14 wp14">
+  <w:docParts>
+    <w:docPart>
+      <w:docPartPr>
+        <w:name w:val="DD5E3CB0B06E4B289BC712A258D9E0BF"/>
+        <w:category>
+          <w:name w:val="General"/>
+          <w:gallery w:val="placeholder"/>
+        </w:category>
+        <w:types>
+          <w:type w:val="bbPlcHdr"/>
+        </w:types>
+        <w:behaviors>
+          <w:behavior w:val="content"/>
+        </w:behaviors>
+        <w:guid w:val="{F832BD03-0BFB-4A57-8881-5164830B66E4}"/>
+      </w:docPartPr>
+      <w:docPartBody>
+        <w:p>
+          <w:pPr>
+            <w:pStyle w:val="DD5E3CB0B06E4B289BC712A258D9E0BF"/>
+          </w:pPr>
+          <w:r>
+            <w:rPr>
+              <w:rFonts w:asciiTheme="majorHAnsi" w:eastAsiaTheme="majorEastAsia" w:hAnsiTheme="majorHAnsi" w:cstheme="majorBidi"/>
+              <w:sz w:val="72"/>
+              <w:szCs w:val="72"/>
+            </w:rPr>
+            <w:t>[Type the document title]</w:t>
+          </w:r>
+        </w:p>
+      </w:docPartBody>
+    </w:docPart>
+    <w:docPart>
+      <w:docPartPr>
+        <w:name w:val="C9C10B444692464D83BB915592EFB1CD"/>
+        <w:category>
+          <w:name w:val="General"/>
+          <w:gallery w:val="placeholder"/>
+        </w:category>
+        <w:types>
+          <w:type w:val="bbPlcHdr"/>
+        </w:types>
+        <w:behaviors>
+          <w:behavior w:val="content"/>
+        </w:behaviors>
+        <w:guid w:val="{D1C7DCCD-78E5-435A-8E4C-1B5F5B1E8C38}"/>
+      </w:docPartPr>
+      <w:docPartBody>
+        <w:p>
+          <w:pPr>
+            <w:pStyle w:val="C9C10B444692464D83BB915592EFB1CD"/>
+          </w:pPr>
+          <w:r>
+            <w:t>[Pick the date]</w:t>
+          </w:r>
+        </w:p>
+      </w:docPartBody>
+    </w:docPart>
+    <w:docPart>
+      <w:docPartPr>
+        <w:name w:val="53436EAD172B4B19A1A698CB099407F0"/>
+        <w:category>
+          <w:name w:val="General"/>
+          <w:gallery w:val="placeholder"/>
+        </w:category>
+        <w:types>
+          <w:type w:val="bbPlcHdr"/>
+        </w:types>
+        <w:behaviors>
+          <w:behavior w:val="content"/>
+        </w:behaviors>
+        <w:guid w:val="{CD71DC8C-43F9-43CA-AA11-E848EF097240}"/>
+      </w:docPartPr>
+      <w:docPartBody>
+        <w:p>
+          <w:pPr>
+            <w:pStyle w:val="53436EAD172B4B19A1A698CB099407F0"/>
+          </w:pPr>
+          <w:r>
+            <w:t>[Type the author name]</w:t>
+          </w:r>
+        </w:p>
+      </w:docPartBody>
+    </w:docPart>
+  </w:docParts>
+</w:glossaryDocument>
 </file>
 
 <file path=word/glossary/fontTable.xml><?xml version="1.0" encoding="utf-8"?>
@@ -3749,6 +5759,8 @@
     <w:rsidRoot w:val="005B5D39"/>
     <w:rsid w:val="003912C2"/>
     <w:rsid w:val="005B5D39"/>
+    <w:rsid w:val="00700D52"/>
+    <w:rsid w:val="00BE4BB6"/>
   </w:rsids>
   <m:mathPr>
     <m:mathFont m:val="Cambria Math"/>
@@ -3985,6 +5997,26 @@
     <w:name w:val="7EDC3A0DED25470DBB088C5318B48F1E"/>
     <w:rsid w:val="005B5D39"/>
   </w:style>
+  <w:style w:type="paragraph" w:customStyle="1" w:styleId="DD5E3CB0B06E4B289BC712A258D9E0BF">
+    <w:name w:val="DD5E3CB0B06E4B289BC712A258D9E0BF"/>
+    <w:rsid w:val="00700D52"/>
+  </w:style>
+  <w:style w:type="paragraph" w:customStyle="1" w:styleId="E2BE2A78ED2A4361817DDA1979D23120">
+    <w:name w:val="E2BE2A78ED2A4361817DDA1979D23120"/>
+    <w:rsid w:val="00700D52"/>
+  </w:style>
+  <w:style w:type="paragraph" w:customStyle="1" w:styleId="C9C10B444692464D83BB915592EFB1CD">
+    <w:name w:val="C9C10B444692464D83BB915592EFB1CD"/>
+    <w:rsid w:val="00700D52"/>
+  </w:style>
+  <w:style w:type="paragraph" w:customStyle="1" w:styleId="3D755355CF7741F09A02491F0E2336E3">
+    <w:name w:val="3D755355CF7741F09A02491F0E2336E3"/>
+    <w:rsid w:val="00700D52"/>
+  </w:style>
+  <w:style w:type="paragraph" w:customStyle="1" w:styleId="53436EAD172B4B19A1A698CB099407F0">
+    <w:name w:val="53436EAD172B4B19A1A698CB099407F0"/>
+    <w:rsid w:val="00700D52"/>
+  </w:style>
 </w:styles>
 </file>
 
@@ -4202,6 +6234,26 @@
   <w:style w:type="paragraph" w:customStyle="1" w:styleId="7EDC3A0DED25470DBB088C5318B48F1E">
     <w:name w:val="7EDC3A0DED25470DBB088C5318B48F1E"/>
     <w:rsid w:val="005B5D39"/>
+  </w:style>
+  <w:style w:type="paragraph" w:customStyle="1" w:styleId="DD5E3CB0B06E4B289BC712A258D9E0BF">
+    <w:name w:val="DD5E3CB0B06E4B289BC712A258D9E0BF"/>
+    <w:rsid w:val="00700D52"/>
+  </w:style>
+  <w:style w:type="paragraph" w:customStyle="1" w:styleId="E2BE2A78ED2A4361817DDA1979D23120">
+    <w:name w:val="E2BE2A78ED2A4361817DDA1979D23120"/>
+    <w:rsid w:val="00700D52"/>
+  </w:style>
+  <w:style w:type="paragraph" w:customStyle="1" w:styleId="C9C10B444692464D83BB915592EFB1CD">
+    <w:name w:val="C9C10B444692464D83BB915592EFB1CD"/>
+    <w:rsid w:val="00700D52"/>
+  </w:style>
+  <w:style w:type="paragraph" w:customStyle="1" w:styleId="3D755355CF7741F09A02491F0E2336E3">
+    <w:name w:val="3D755355CF7741F09A02491F0E2336E3"/>
+    <w:rsid w:val="00700D52"/>
+  </w:style>
+  <w:style w:type="paragraph" w:customStyle="1" w:styleId="53436EAD172B4B19A1A698CB099407F0">
+    <w:name w:val="53436EAD172B4B19A1A698CB099407F0"/>
+    <w:rsid w:val="00700D52"/>
   </w:style>
 </w:styles>
 </file>
@@ -4499,6 +6551,17 @@
 </file>
 
 <file path=customXml/item1.xml><?xml version="1.0" encoding="utf-8"?>
+<CoverPageProperties xmlns="http://schemas.microsoft.com/office/2006/coverPageProps">
+  <PublishDate>2014-04-01T00:00:00</PublishDate>
+  <Abstract/>
+  <CompanyAddress/>
+  <CompanyPhone/>
+  <CompanyFax/>
+  <CompanyEmail/>
+</CoverPageProperties>
+</file>
+
+<file path=customXml/item2.xml><?xml version="1.0" encoding="utf-8"?>
 <b:Sources xmlns:b="http://schemas.openxmlformats.org/officeDocument/2006/bibliography" xmlns="http://schemas.openxmlformats.org/officeDocument/2006/bibliography" SelectedStyle="\MLASeventhEditionOfficeOnline.xsl" StyleName="MLA Seventh Edition">
   <b:Source>
     <b:Tag>Vie14</b:Tag>
@@ -4522,7 +6585,7 @@
     <b:MonthAccessed>February</b:MonthAccessed>
     <b:DayAccessed>27</b:DayAccessed>
     <b:URL>http://en.wikipedia.org/wiki/Dynamic_code_analysis</b:URL>
-    <b:RefOrder>5</b:RefOrder>
+    <b:RefOrder>6</b:RefOrder>
   </b:Source>
   <b:Source>
     <b:Tag>cpp14</b:Tag>
@@ -4536,7 +6599,7 @@
     <b:MonthAccessed>March</b:MonthAccessed>
     <b:DayAccessed>18</b:DayAccessed>
     <b:URL>https://code.google.com/a/eclipselabs.org/p/cppcheclipse/?redir=1</b:URL>
-    <b:RefOrder>4</b:RefOrder>
+    <b:RefOrder>5</b:RefOrder>
   </b:Source>
   <b:Source>
     <b:Tag>MSD14</b:Tag>
@@ -4555,7 +6618,7 @@
     <b:MonthAccessed>March</b:MonthAccessed>
     <b:DayAccessed>18</b:DayAccessed>
     <b:URL>http://msdn.microsoft.com/en-us/library/vstudio/a5b9aa09(v=vs.110).aspx</b:URL>
-    <b:RefOrder>3</b:RefOrder>
+    <b:RefOrder>4</b:RefOrder>
   </b:Source>
   <b:Source>
     <b:Tag>Wik14</b:Tag>
@@ -4596,11 +6659,44 @@
     <b:URL>http://tinyhack.com/2014/03/12/implementing-a-web-server-in-a-single-printf-call/</b:URL>
     <b:RefOrder>2</b:RefOrder>
   </b:Source>
+  <b:Source>
+    <b:Tag>Pro14</b:Tag>
+    <b:SourceType>InternetSite</b:SourceType>
+    <b:Guid>{99A59939-DC8D-470A-A9A2-CB1D976D9635}</b:Guid>
+    <b:Title>Program optimization</b:Title>
+    <b:Year>2014</b:Year>
+    <b:Month>February</b:Month>
+    <b:Day>2</b:Day>
+    <b:YearAccessed>2014</b:YearAccessed>
+    <b:MonthAccessed>April</b:MonthAccessed>
+    <b:DayAccessed>1</b:DayAccessed>
+    <b:InternetSiteTitle>Wikipedia</b:InternetSiteTitle>
+    <b:URL>http://en.wikipedia.org/w/index.php?title=Program_optimization&amp;oldid=593530416</b:URL>
+    <b:Author>
+      <b:Author>
+        <b:NameList>
+          <b:Person>
+            <b:Last>Knuth</b:Last>
+            <b:First>Donald</b:First>
+          </b:Person>
+        </b:NameList>
+      </b:Author>
+    </b:Author>
+    <b:RefOrder>3</b:RefOrder>
+  </b:Source>
 </b:Sources>
 </file>
 
 <file path=customXml/itemProps1.xml><?xml version="1.0" encoding="utf-8"?>
-<ds:datastoreItem xmlns:ds="http://schemas.openxmlformats.org/officeDocument/2006/customXml" ds:itemID="{D464583D-65D3-4835-8F6C-A6B85DECB0AD}">
+<ds:datastoreItem xmlns:ds="http://schemas.openxmlformats.org/officeDocument/2006/customXml" ds:itemID="{55AF091B-3C7A-41E3-B477-F2FDAA23CFDA}">
+  <ds:schemaRefs>
+    <ds:schemaRef ds:uri="http://schemas.microsoft.com/office/2006/coverPageProps"/>
+  </ds:schemaRefs>
+</ds:datastoreItem>
+</file>
+
+<file path=customXml/itemProps2.xml><?xml version="1.0" encoding="utf-8"?>
+<ds:datastoreItem xmlns:ds="http://schemas.openxmlformats.org/officeDocument/2006/customXml" ds:itemID="{D4F51EAD-8653-4D91-B4B0-421DC6E270E5}">
   <ds:schemaRefs>
     <ds:schemaRef ds:uri="http://schemas.openxmlformats.org/officeDocument/2006/bibliography"/>
   </ds:schemaRefs>

</xml_diff>

<commit_message>
Wrote the NX bit section
</commit_message>
<xml_diff>
--- a/BAIST/BAIS3110/Buffer Overflows.docx
+++ b/BAIST/BAIS3110/Buffer Overflows.docx
@@ -2522,18 +2522,16 @@
       <w:r>
         <w:t xml:space="preserve"> used the %n format specifier to place the code into memory and overwrite the stack. </w:t>
       </w:r>
-      <w:bookmarkStart w:id="7" w:name="_GoBack"/>
-      <w:bookmarkEnd w:id="7"/>
     </w:p>
     <w:p>
       <w:pPr>
         <w:pStyle w:val="Heading3"/>
       </w:pPr>
-      <w:bookmarkStart w:id="8" w:name="_Toc384136285"/>
+      <w:bookmarkStart w:id="7" w:name="_Toc384136285"/>
       <w:r>
         <w:t>String Manipulation</w:t>
       </w:r>
-      <w:bookmarkEnd w:id="8"/>
+      <w:bookmarkEnd w:id="7"/>
     </w:p>
     <w:p>
       <w:r>
@@ -2780,12 +2778,12 @@
       <w:pPr>
         <w:pStyle w:val="Heading2"/>
       </w:pPr>
-      <w:bookmarkStart w:id="9" w:name="_Toc384136286"/>
+      <w:bookmarkStart w:id="8" w:name="_Toc384136286"/>
       <w:r>
         <w:lastRenderedPageBreak/>
         <w:t>Static Code Analysis</w:t>
       </w:r>
-      <w:bookmarkEnd w:id="9"/>
+      <w:bookmarkEnd w:id="8"/>
     </w:p>
     <w:p>
       <w:r>
@@ -2932,11 +2930,11 @@
       <w:pPr>
         <w:pStyle w:val="Heading2"/>
       </w:pPr>
-      <w:bookmarkStart w:id="10" w:name="_Toc384136287"/>
+      <w:bookmarkStart w:id="9" w:name="_Toc384136287"/>
       <w:r>
         <w:t>Canaries</w:t>
       </w:r>
-      <w:bookmarkEnd w:id="10"/>
+      <w:bookmarkEnd w:id="9"/>
     </w:p>
     <w:p>
       <w:r>
@@ -2953,7 +2951,7 @@
       <w:pPr>
         <w:pStyle w:val="Heading3"/>
       </w:pPr>
-      <w:bookmarkStart w:id="11" w:name="_Toc384136288"/>
+      <w:bookmarkStart w:id="10" w:name="_Toc384136288"/>
       <w:r>
         <w:t xml:space="preserve">/GS Compiler </w:t>
       </w:r>
@@ -2963,7 +2961,7 @@
       <w:r>
         <w:t>ption</w:t>
       </w:r>
-      <w:bookmarkEnd w:id="11"/>
+      <w:bookmarkEnd w:id="10"/>
     </w:p>
     <w:p>
       <w:proofErr w:type="spellStart"/>
@@ -3011,11 +3009,11 @@
       <w:pPr>
         <w:pStyle w:val="Heading1"/>
       </w:pPr>
-      <w:bookmarkStart w:id="12" w:name="_Toc384136289"/>
+      <w:bookmarkStart w:id="11" w:name="_Toc384136289"/>
       <w:r>
         <w:t>System Level Protection</w:t>
       </w:r>
-      <w:bookmarkEnd w:id="12"/>
+      <w:bookmarkEnd w:id="11"/>
     </w:p>
     <w:p>
       <w:r>
@@ -3032,21 +3030,78 @@
       <w:pPr>
         <w:pStyle w:val="Heading2"/>
       </w:pPr>
-      <w:bookmarkStart w:id="13" w:name="_Toc384136290"/>
+      <w:bookmarkStart w:id="12" w:name="_Toc384136290"/>
       <w:r>
         <w:t>No Execute Bit</w:t>
       </w:r>
-      <w:bookmarkEnd w:id="13"/>
+      <w:bookmarkStart w:id="13" w:name="_Toc384136291"/>
+      <w:bookmarkEnd w:id="12"/>
+    </w:p>
+    <w:p>
+      <w:r>
+        <w:t xml:space="preserve">The no execute bit (often referred to as the NX bit) is a feature present on most desktop CPUs built in the last decade or so and supported by most platforms. It allows the operating system to mark an area of memory as not being non-executable. This effectively segregates data and code in memory, which goes a long way to preventing exploits. </w:t>
+      </w:r>
+    </w:p>
+    <w:p>
+      <w:r>
+        <w:t xml:space="preserve">Think of the NX bit like removing </w:t>
+      </w:r>
+      <w:proofErr w:type="gramStart"/>
+      <w:r>
+        <w:t>execute</w:t>
+      </w:r>
+      <w:proofErr w:type="gramEnd"/>
+      <w:r>
+        <w:t xml:space="preserve"> privileges from the users documents folder. The user can still trash the documents folder, but they won’t be able to bring in arbitrary executable files. Similarly, a hacker will be able to trash the stack and overwrite memory but the hacker will not be able to execute arbitrary code. </w:t>
+      </w:r>
+    </w:p>
+    <w:p>
+      <w:r>
+        <w:t>The NX bit is enabled by default on every version of Windows since Windows XP SP2</w:t>
+      </w:r>
+      <w:sdt>
+        <w:sdtPr>
+          <w:id w:val="731123055"/>
+          <w:citation/>
+        </w:sdtPr>
+        <w:sdtContent>
+          <w:r>
+            <w:fldChar w:fldCharType="begin"/>
+          </w:r>
+          <w:r>
+            <w:instrText xml:space="preserve"> CITATION NXB14 \l 1033 </w:instrText>
+          </w:r>
+          <w:r>
+            <w:fldChar w:fldCharType="separate"/>
+          </w:r>
+          <w:r>
+            <w:rPr>
+              <w:noProof/>
+            </w:rPr>
+            <w:t xml:space="preserve"> (NX Bit)</w:t>
+          </w:r>
+          <w:r>
+            <w:fldChar w:fldCharType="end"/>
+          </w:r>
+        </w:sdtContent>
+      </w:sdt>
+      <w:r>
+        <w:t xml:space="preserve">. Because the NX bit is checked by dedicated hardware there is virtually no performance impact </w:t>
+      </w:r>
+      <w:r>
+        <w:t xml:space="preserve">associated with having the protection enabled. </w:t>
+      </w:r>
+      <w:bookmarkStart w:id="14" w:name="_GoBack"/>
+      <w:bookmarkEnd w:id="14"/>
     </w:p>
     <w:p>
       <w:pPr>
         <w:pStyle w:val="Heading2"/>
       </w:pPr>
-      <w:bookmarkStart w:id="14" w:name="_Toc384136291"/>
       <w:r>
         <w:t>ASLR</w:t>
       </w:r>
-      <w:bookmarkEnd w:id="14"/>
+      <w:bookmarkEnd w:id="13"/>
     </w:p>
     <w:p>
       <w:pPr>
@@ -3160,6 +3215,7 @@
             <w:rPr>
               <w:noProof/>
             </w:rPr>
+            <w:lastRenderedPageBreak/>
             <w:t xml:space="preserve">Knuth, Donald. </w:t>
           </w:r>
           <w:r>
@@ -3363,7 +3419,7 @@
           <w:rPr>
             <w:noProof/>
           </w:rPr>
-          <w:t>7</w:t>
+          <w:t>8</w:t>
         </w:r>
         <w:r>
           <w:rPr>
@@ -5759,8 +5815,8 @@
     <w:rsidRoot w:val="005B5D39"/>
     <w:rsid w:val="003912C2"/>
     <w:rsid w:val="005B5D39"/>
+    <w:rsid w:val="00681852"/>
     <w:rsid w:val="00700D52"/>
-    <w:rsid w:val="00BE4BB6"/>
   </w:rsids>
   <m:mathPr>
     <m:mathFont m:val="Cambria Math"/>
@@ -6585,7 +6641,7 @@
     <b:MonthAccessed>February</b:MonthAccessed>
     <b:DayAccessed>27</b:DayAccessed>
     <b:URL>http://en.wikipedia.org/wiki/Dynamic_code_analysis</b:URL>
-    <b:RefOrder>6</b:RefOrder>
+    <b:RefOrder>7</b:RefOrder>
   </b:Source>
   <b:Source>
     <b:Tag>cpp14</b:Tag>
@@ -6684,6 +6740,21 @@
     </b:Author>
     <b:RefOrder>3</b:RefOrder>
   </b:Source>
+  <b:Source>
+    <b:Tag>NXB14</b:Tag>
+    <b:SourceType>InternetSite</b:SourceType>
+    <b:Guid>{F7B562DE-3C9D-4CA7-B7AE-BA48C526BA33}</b:Guid>
+    <b:Title>NX Bit</b:Title>
+    <b:Year>2014</b:Year>
+    <b:Month>March</b:Month>
+    <b:Day>24</b:Day>
+    <b:YearAccessed>2014</b:YearAccessed>
+    <b:MonthAccessed>April</b:MonthAccessed>
+    <b:DayAccessed>1</b:DayAccessed>
+    <b:InternetSiteTitle>Wikipedia</b:InternetSiteTitle>
+    <b:URL>http://en.wikipedia.org/w/index.php?title=NX_bit&amp;oldid=601000671#Microsoft_Windows</b:URL>
+    <b:RefOrder>6</b:RefOrder>
+  </b:Source>
 </b:Sources>
 </file>
 
@@ -6696,7 +6767,7 @@
 </file>
 
 <file path=customXml/itemProps2.xml><?xml version="1.0" encoding="utf-8"?>
-<ds:datastoreItem xmlns:ds="http://schemas.openxmlformats.org/officeDocument/2006/customXml" ds:itemID="{D4F51EAD-8653-4D91-B4B0-421DC6E270E5}">
+<ds:datastoreItem xmlns:ds="http://schemas.openxmlformats.org/officeDocument/2006/customXml" ds:itemID="{B39A62DD-0996-4F55-B771-020CB92BF926}">
   <ds:schemaRefs>
     <ds:schemaRef ds:uri="http://schemas.openxmlformats.org/officeDocument/2006/bibliography"/>
   </ds:schemaRefs>

</xml_diff>

<commit_message>
Wrote the ASLR section.
</commit_message>
<xml_diff>
--- a/BAIST/BAIS3110/Buffer Overflows.docx
+++ b/BAIST/BAIS3110/Buffer Overflows.docx
@@ -523,7 +523,7 @@
           <w:r>
             <w:fldChar w:fldCharType="separate"/>
           </w:r>
-          <w:hyperlink w:anchor="_Toc384136278" w:history="1">
+          <w:hyperlink w:anchor="_Toc384137999" w:history="1">
             <w:r>
               <w:rPr>
                 <w:rStyle w:val="Hyperlink"/>
@@ -550,7 +550,7 @@
                 <w:noProof/>
                 <w:webHidden/>
               </w:rPr>
-              <w:instrText xml:space="preserve"> PAGEREF _Toc384136278 \h </w:instrText>
+              <w:instrText xml:space="preserve"> PAGEREF _Toc384137999 \h </w:instrText>
             </w:r>
             <w:r>
               <w:rPr>
@@ -591,7 +591,7 @@
               <w:noProof/>
             </w:rPr>
           </w:pPr>
-          <w:hyperlink w:anchor="_Toc384136279" w:history="1">
+          <w:hyperlink w:anchor="_Toc384138000" w:history="1">
             <w:r>
               <w:rPr>
                 <w:rStyle w:val="Hyperlink"/>
@@ -618,7 +618,7 @@
                 <w:noProof/>
                 <w:webHidden/>
               </w:rPr>
-              <w:instrText xml:space="preserve"> PAGEREF _Toc384136279 \h </w:instrText>
+              <w:instrText xml:space="preserve"> PAGEREF _Toc384138000 \h </w:instrText>
             </w:r>
             <w:r>
               <w:rPr>
@@ -659,7 +659,7 @@
               <w:noProof/>
             </w:rPr>
           </w:pPr>
-          <w:hyperlink w:anchor="_Toc384136280" w:history="1">
+          <w:hyperlink w:anchor="_Toc384138001" w:history="1">
             <w:r>
               <w:rPr>
                 <w:rStyle w:val="Hyperlink"/>
@@ -686,7 +686,7 @@
                 <w:noProof/>
                 <w:webHidden/>
               </w:rPr>
-              <w:instrText xml:space="preserve"> PAGEREF _Toc384136280 \h </w:instrText>
+              <w:instrText xml:space="preserve"> PAGEREF _Toc384138001 \h </w:instrText>
             </w:r>
             <w:r>
               <w:rPr>
@@ -727,7 +727,7 @@
               <w:noProof/>
             </w:rPr>
           </w:pPr>
-          <w:hyperlink w:anchor="_Toc384136281" w:history="1">
+          <w:hyperlink w:anchor="_Toc384138002" w:history="1">
             <w:r>
               <w:rPr>
                 <w:rStyle w:val="Hyperlink"/>
@@ -754,7 +754,7 @@
                 <w:noProof/>
                 <w:webHidden/>
               </w:rPr>
-              <w:instrText xml:space="preserve"> PAGEREF _Toc384136281 \h </w:instrText>
+              <w:instrText xml:space="preserve"> PAGEREF _Toc384138002 \h </w:instrText>
             </w:r>
             <w:r>
               <w:rPr>
@@ -795,7 +795,7 @@
               <w:noProof/>
             </w:rPr>
           </w:pPr>
-          <w:hyperlink w:anchor="_Toc384136282" w:history="1">
+          <w:hyperlink w:anchor="_Toc384138003" w:history="1">
             <w:r>
               <w:rPr>
                 <w:rStyle w:val="Hyperlink"/>
@@ -822,7 +822,7 @@
                 <w:noProof/>
                 <w:webHidden/>
               </w:rPr>
-              <w:instrText xml:space="preserve"> PAGEREF _Toc384136282 \h </w:instrText>
+              <w:instrText xml:space="preserve"> PAGEREF _Toc384138003 \h </w:instrText>
             </w:r>
             <w:r>
               <w:rPr>
@@ -863,7 +863,7 @@
               <w:noProof/>
             </w:rPr>
           </w:pPr>
-          <w:hyperlink w:anchor="_Toc384136283" w:history="1">
+          <w:hyperlink w:anchor="_Toc384138004" w:history="1">
             <w:r>
               <w:rPr>
                 <w:rStyle w:val="Hyperlink"/>
@@ -890,7 +890,7 @@
                 <w:noProof/>
                 <w:webHidden/>
               </w:rPr>
-              <w:instrText xml:space="preserve"> PAGEREF _Toc384136283 \h </w:instrText>
+              <w:instrText xml:space="preserve"> PAGEREF _Toc384138004 \h </w:instrText>
             </w:r>
             <w:r>
               <w:rPr>
@@ -931,7 +931,7 @@
               <w:noProof/>
             </w:rPr>
           </w:pPr>
-          <w:hyperlink w:anchor="_Toc384136284" w:history="1">
+          <w:hyperlink w:anchor="_Toc384138005" w:history="1">
             <w:r>
               <w:rPr>
                 <w:rStyle w:val="Hyperlink"/>
@@ -958,7 +958,7 @@
                 <w:noProof/>
                 <w:webHidden/>
               </w:rPr>
-              <w:instrText xml:space="preserve"> PAGEREF _Toc384136284 \h </w:instrText>
+              <w:instrText xml:space="preserve"> PAGEREF _Toc384138005 \h </w:instrText>
             </w:r>
             <w:r>
               <w:rPr>
@@ -999,7 +999,7 @@
               <w:noProof/>
             </w:rPr>
           </w:pPr>
-          <w:hyperlink w:anchor="_Toc384136285" w:history="1">
+          <w:hyperlink w:anchor="_Toc384138006" w:history="1">
             <w:r>
               <w:rPr>
                 <w:rStyle w:val="Hyperlink"/>
@@ -1026,7 +1026,7 @@
                 <w:noProof/>
                 <w:webHidden/>
               </w:rPr>
-              <w:instrText xml:space="preserve"> PAGEREF _Toc384136285 \h </w:instrText>
+              <w:instrText xml:space="preserve"> PAGEREF _Toc384138006 \h </w:instrText>
             </w:r>
             <w:r>
               <w:rPr>
@@ -1067,7 +1067,7 @@
               <w:noProof/>
             </w:rPr>
           </w:pPr>
-          <w:hyperlink w:anchor="_Toc384136286" w:history="1">
+          <w:hyperlink w:anchor="_Toc384138007" w:history="1">
             <w:r>
               <w:rPr>
                 <w:rStyle w:val="Hyperlink"/>
@@ -1094,7 +1094,7 @@
                 <w:noProof/>
                 <w:webHidden/>
               </w:rPr>
-              <w:instrText xml:space="preserve"> PAGEREF _Toc384136286 \h </w:instrText>
+              <w:instrText xml:space="preserve"> PAGEREF _Toc384138007 \h </w:instrText>
             </w:r>
             <w:r>
               <w:rPr>
@@ -1135,7 +1135,7 @@
               <w:noProof/>
             </w:rPr>
           </w:pPr>
-          <w:hyperlink w:anchor="_Toc384136287" w:history="1">
+          <w:hyperlink w:anchor="_Toc384138008" w:history="1">
             <w:r>
               <w:rPr>
                 <w:rStyle w:val="Hyperlink"/>
@@ -1162,7 +1162,7 @@
                 <w:noProof/>
                 <w:webHidden/>
               </w:rPr>
-              <w:instrText xml:space="preserve"> PAGEREF _Toc384136287 \h </w:instrText>
+              <w:instrText xml:space="preserve"> PAGEREF _Toc384138008 \h </w:instrText>
             </w:r>
             <w:r>
               <w:rPr>
@@ -1203,7 +1203,7 @@
               <w:noProof/>
             </w:rPr>
           </w:pPr>
-          <w:hyperlink w:anchor="_Toc384136288" w:history="1">
+          <w:hyperlink w:anchor="_Toc384138009" w:history="1">
             <w:r>
               <w:rPr>
                 <w:rStyle w:val="Hyperlink"/>
@@ -1230,7 +1230,7 @@
                 <w:noProof/>
                 <w:webHidden/>
               </w:rPr>
-              <w:instrText xml:space="preserve"> PAGEREF _Toc384136288 \h </w:instrText>
+              <w:instrText xml:space="preserve"> PAGEREF _Toc384138009 \h </w:instrText>
             </w:r>
             <w:r>
               <w:rPr>
@@ -1250,7 +1250,7 @@
                 <w:noProof/>
                 <w:webHidden/>
               </w:rPr>
-              <w:t>7</w:t>
+              <w:t>6</w:t>
             </w:r>
             <w:r>
               <w:rPr>
@@ -1271,7 +1271,7 @@
               <w:noProof/>
             </w:rPr>
           </w:pPr>
-          <w:hyperlink w:anchor="_Toc384136289" w:history="1">
+          <w:hyperlink w:anchor="_Toc384138010" w:history="1">
             <w:r>
               <w:rPr>
                 <w:rStyle w:val="Hyperlink"/>
@@ -1298,7 +1298,7 @@
                 <w:noProof/>
                 <w:webHidden/>
               </w:rPr>
-              <w:instrText xml:space="preserve"> PAGEREF _Toc384136289 \h </w:instrText>
+              <w:instrText xml:space="preserve"> PAGEREF _Toc384138010 \h </w:instrText>
             </w:r>
             <w:r>
               <w:rPr>
@@ -1339,7 +1339,7 @@
               <w:noProof/>
             </w:rPr>
           </w:pPr>
-          <w:hyperlink w:anchor="_Toc384136290" w:history="1">
+          <w:hyperlink w:anchor="_Toc384138011" w:history="1">
             <w:r>
               <w:rPr>
                 <w:rStyle w:val="Hyperlink"/>
@@ -1366,7 +1366,7 @@
                 <w:noProof/>
                 <w:webHidden/>
               </w:rPr>
-              <w:instrText xml:space="preserve"> PAGEREF _Toc384136290 \h </w:instrText>
+              <w:instrText xml:space="preserve"> PAGEREF _Toc384138011 \h </w:instrText>
             </w:r>
             <w:r>
               <w:rPr>
@@ -1407,13 +1407,13 @@
               <w:noProof/>
             </w:rPr>
           </w:pPr>
-          <w:hyperlink w:anchor="_Toc384136291" w:history="1">
+          <w:hyperlink w:anchor="_Toc384138012" w:history="1">
             <w:r>
               <w:rPr>
                 <w:rStyle w:val="Hyperlink"/>
                 <w:noProof/>
               </w:rPr>
-              <w:t>ASLR</w:t>
+              <w:t>Address Space Layout Randomization</w:t>
             </w:r>
             <w:r>
               <w:rPr>
@@ -1434,7 +1434,7 @@
                 <w:noProof/>
                 <w:webHidden/>
               </w:rPr>
-              <w:instrText xml:space="preserve"> PAGEREF _Toc384136291 \h </w:instrText>
+              <w:instrText xml:space="preserve"> PAGEREF _Toc384138012 \h </w:instrText>
             </w:r>
             <w:r>
               <w:rPr>
@@ -1475,7 +1475,7 @@
               <w:noProof/>
             </w:rPr>
           </w:pPr>
-          <w:hyperlink w:anchor="_Toc384136292" w:history="1">
+          <w:hyperlink w:anchor="_Toc384138013" w:history="1">
             <w:r>
               <w:rPr>
                 <w:rStyle w:val="Hyperlink"/>
@@ -1510,7 +1510,7 @@
                 <w:noProof/>
                 <w:webHidden/>
               </w:rPr>
-              <w:instrText xml:space="preserve"> PAGEREF _Toc384136292 \h </w:instrText>
+              <w:instrText xml:space="preserve"> PAGEREF _Toc384138013 \h </w:instrText>
             </w:r>
             <w:r>
               <w:rPr>
@@ -1551,7 +1551,7 @@
               <w:noProof/>
             </w:rPr>
           </w:pPr>
-          <w:hyperlink w:anchor="_Toc384136293" w:history="1">
+          <w:hyperlink w:anchor="_Toc384138014" w:history="1">
             <w:r>
               <w:rPr>
                 <w:rStyle w:val="Hyperlink"/>
@@ -1578,7 +1578,7 @@
                 <w:noProof/>
                 <w:webHidden/>
               </w:rPr>
-              <w:instrText xml:space="preserve"> PAGEREF _Toc384136293 \h </w:instrText>
+              <w:instrText xml:space="preserve"> PAGEREF _Toc384138014 \h </w:instrText>
             </w:r>
             <w:r>
               <w:rPr>
@@ -1641,7 +1641,7 @@
       <w:pPr>
         <w:pStyle w:val="Heading1"/>
       </w:pPr>
-      <w:bookmarkStart w:id="0" w:name="_Toc384136278"/>
+      <w:bookmarkStart w:id="0" w:name="_Toc384137999"/>
       <w:r>
         <w:lastRenderedPageBreak/>
         <w:t>Introduction</w:t>
@@ -1739,7 +1739,7 @@
       <w:pPr>
         <w:pStyle w:val="Heading1"/>
       </w:pPr>
-      <w:bookmarkStart w:id="1" w:name="_Toc384136279"/>
+      <w:bookmarkStart w:id="1" w:name="_Toc384138000"/>
       <w:r>
         <w:t xml:space="preserve">Code </w:t>
       </w:r>
@@ -1763,7 +1763,7 @@
       <w:pPr>
         <w:pStyle w:val="Heading2"/>
       </w:pPr>
-      <w:bookmarkStart w:id="2" w:name="_Toc384136280"/>
+      <w:bookmarkStart w:id="2" w:name="_Toc384138001"/>
       <w:r>
         <w:t>Programming Language</w:t>
       </w:r>
@@ -1914,7 +1914,7 @@
       <w:pPr>
         <w:pStyle w:val="Heading2"/>
       </w:pPr>
-      <w:bookmarkStart w:id="3" w:name="_Toc384136281"/>
+      <w:bookmarkStart w:id="3" w:name="_Toc384138002"/>
       <w:r>
         <w:t>Bounds Checking</w:t>
       </w:r>
@@ -2088,7 +2088,7 @@
       <w:pPr>
         <w:pStyle w:val="Heading2"/>
       </w:pPr>
-      <w:bookmarkStart w:id="4" w:name="_Toc384136282"/>
+      <w:bookmarkStart w:id="4" w:name="_Toc384138003"/>
       <w:r>
         <w:lastRenderedPageBreak/>
         <w:t>Safe Libraries</w:t>
@@ -2099,7 +2099,7 @@
       <w:pPr>
         <w:pStyle w:val="Heading3"/>
       </w:pPr>
-      <w:bookmarkStart w:id="5" w:name="_Toc384136283"/>
+      <w:bookmarkStart w:id="5" w:name="_Toc384138004"/>
       <w:r>
         <w:t>Format String Vulnerabilities</w:t>
       </w:r>
@@ -2427,7 +2427,7 @@
       <w:pPr>
         <w:pStyle w:val="Heading3"/>
       </w:pPr>
-      <w:bookmarkStart w:id="6" w:name="_Toc384136284"/>
+      <w:bookmarkStart w:id="6" w:name="_Toc384138005"/>
       <w:r>
         <w:lastRenderedPageBreak/>
         <w:t>Examples of Format String Vulnerabilities</w:t>
@@ -2527,7 +2527,7 @@
       <w:pPr>
         <w:pStyle w:val="Heading3"/>
       </w:pPr>
-      <w:bookmarkStart w:id="7" w:name="_Toc384136285"/>
+      <w:bookmarkStart w:id="7" w:name="_Toc384138006"/>
       <w:r>
         <w:t>String Manipulation</w:t>
       </w:r>
@@ -2535,15 +2535,7 @@
     </w:p>
     <w:p>
       <w:r>
-        <w:t xml:space="preserve">The string manipulation libraries built in to </w:t>
-      </w:r>
-      <w:proofErr w:type="spellStart"/>
-      <w:r>
-        <w:t>libc</w:t>
-      </w:r>
-      <w:proofErr w:type="spellEnd"/>
-      <w:r>
-        <w:t xml:space="preserve"> are very difficult to use correctly. Even experienced developers will make mistakes using them, and often those mistakes can appear to work correctly. </w:t>
+        <w:t xml:space="preserve">The string manipulation libraries built in to libc are very difficult to use correctly. Even experienced developers will make mistakes using them, and often those mistakes can appear to work correctly. </w:t>
       </w:r>
     </w:p>
     <w:p>
@@ -2715,21 +2707,7 @@
         <w:rPr>
           <w:lang w:val="en"/>
         </w:rPr>
-        <w:t xml:space="preserve">We should forget about small efficiencies, say about 97% of the time: premature optimization is the root </w:t>
-      </w:r>
-      <w:proofErr w:type="gramStart"/>
-      <w:r>
-        <w:rPr>
-          <w:lang w:val="en"/>
-        </w:rPr>
-        <w:t>of</w:t>
-      </w:r>
-      <w:proofErr w:type="gramEnd"/>
-      <w:r>
-        <w:rPr>
-          <w:lang w:val="en"/>
-        </w:rPr>
-        <w:t xml:space="preserve"> all evil</w:t>
+        <w:t>We should forget about small efficiencies, say about 97% of the time: premature optimization is the root of all evil</w:t>
       </w:r>
       <w:r>
         <w:rPr>
@@ -2778,7 +2756,7 @@
       <w:pPr>
         <w:pStyle w:val="Heading2"/>
       </w:pPr>
-      <w:bookmarkStart w:id="8" w:name="_Toc384136286"/>
+      <w:bookmarkStart w:id="8" w:name="_Toc384138007"/>
       <w:r>
         <w:lastRenderedPageBreak/>
         <w:t>Static Code Analysis</w:t>
@@ -2930,7 +2908,7 @@
       <w:pPr>
         <w:pStyle w:val="Heading2"/>
       </w:pPr>
-      <w:bookmarkStart w:id="9" w:name="_Toc384136287"/>
+      <w:bookmarkStart w:id="9" w:name="_Toc384138008"/>
       <w:r>
         <w:t>Canaries</w:t>
       </w:r>
@@ -2951,7 +2929,7 @@
       <w:pPr>
         <w:pStyle w:val="Heading3"/>
       </w:pPr>
-      <w:bookmarkStart w:id="10" w:name="_Toc384136288"/>
+      <w:bookmarkStart w:id="10" w:name="_Toc384138009"/>
       <w:r>
         <w:t xml:space="preserve">/GS Compiler </w:t>
       </w:r>
@@ -2964,29 +2942,8 @@
       <w:bookmarkEnd w:id="10"/>
     </w:p>
     <w:p>
-      <w:proofErr w:type="spellStart"/>
-      <w:r>
-        <w:t>Vtable</w:t>
-      </w:r>
-      <w:proofErr w:type="spellEnd"/>
-      <w:r>
-        <w:t xml:space="preserve"> is still exploitable in C++. </w:t>
-      </w:r>
-      <w:proofErr w:type="gramStart"/>
-      <w:r>
-        <w:t>Can cause the program to execute arbitrary memory.</w:t>
-      </w:r>
-      <w:proofErr w:type="gramEnd"/>
-      <w:r>
-        <w:t xml:space="preserve"> </w:t>
-      </w:r>
-      <w:proofErr w:type="gramStart"/>
-      <w:r>
-        <w:t>Can mask bad code.</w:t>
-      </w:r>
-      <w:proofErr w:type="gramEnd"/>
-      <w:r>
-        <w:t xml:space="preserve"> </w:t>
+      <w:r>
+        <w:t xml:space="preserve">Vtable is still exploitable in C++. Can cause the program to execute arbitrary memory. Can mask bad code. </w:t>
       </w:r>
     </w:p>
     <w:p>
@@ -3009,7 +2966,7 @@
       <w:pPr>
         <w:pStyle w:val="Heading1"/>
       </w:pPr>
-      <w:bookmarkStart w:id="11" w:name="_Toc384136289"/>
+      <w:bookmarkStart w:id="11" w:name="_Toc384138010"/>
       <w:r>
         <w:t>System Level Protection</w:t>
       </w:r>
@@ -3030,11 +2987,10 @@
       <w:pPr>
         <w:pStyle w:val="Heading2"/>
       </w:pPr>
-      <w:bookmarkStart w:id="12" w:name="_Toc384136290"/>
+      <w:bookmarkStart w:id="12" w:name="_Toc384138011"/>
       <w:r>
         <w:t>No Execute Bit</w:t>
       </w:r>
-      <w:bookmarkStart w:id="13" w:name="_Toc384136291"/>
       <w:bookmarkEnd w:id="12"/>
     </w:p>
     <w:p>
@@ -3044,15 +3000,7 @@
     </w:p>
     <w:p>
       <w:r>
-        <w:t xml:space="preserve">Think of the NX bit like removing </w:t>
-      </w:r>
-      <w:proofErr w:type="gramStart"/>
-      <w:r>
-        <w:t>execute</w:t>
-      </w:r>
-      <w:proofErr w:type="gramEnd"/>
-      <w:r>
-        <w:t xml:space="preserve"> privileges from the users documents folder. The user can still trash the documents folder, but they won’t be able to bring in arbitrary executable files. Similarly, a hacker will be able to trash the stack and overwrite memory but the hacker will not be able to execute arbitrary code. </w:t>
+        <w:t xml:space="preserve">Think of the NX bit like removing execute privileges from the users documents folder. The user can still trash the documents folder, but they won’t be able to bring in arbitrary executable files. Similarly, a hacker will be able to trash the stack and overwrite memory but the hacker will not be able to execute arbitrary code. </w:t>
       </w:r>
     </w:p>
     <w:p>
@@ -3091,36 +3039,104 @@
       <w:r>
         <w:t xml:space="preserve">associated with having the protection enabled. </w:t>
       </w:r>
-      <w:bookmarkStart w:id="14" w:name="_GoBack"/>
-      <w:bookmarkEnd w:id="14"/>
     </w:p>
     <w:p>
       <w:pPr>
         <w:pStyle w:val="Heading2"/>
       </w:pPr>
-      <w:r>
-        <w:t>ASLR</w:t>
+      <w:bookmarkStart w:id="13" w:name="_Toc384138012"/>
+      <w:r>
+        <w:t>Address Space Layout Randomization</w:t>
       </w:r>
       <w:bookmarkEnd w:id="13"/>
+    </w:p>
+    <w:p>
+      <w:r>
+        <w:t xml:space="preserve">Address Space Layout Randomization, or ASLR for short, is a technique that is used by modern operating systems to make the address of critical areas of memory random. </w:t>
+      </w:r>
+      <w:r>
+        <w:t xml:space="preserve">This will not absolutely prevent an exploit from occurring on its own, but the difficulty is increased to the point that an exploit might no longer be feasible. </w:t>
+      </w:r>
+      <w:bookmarkStart w:id="14" w:name="_Toc384138013"/>
+    </w:p>
+    <w:p>
+      <w:r>
+        <w:t xml:space="preserve">For example, an attacker who wants to execute code in libc would first have to find where libc is located in memory. The location of the libc code will no longer be the same every time the program is executed. Buffers allocated by the program will also change address </w:t>
+      </w:r>
+      <w:r>
+        <w:t xml:space="preserve">with every execution. </w:t>
+      </w:r>
+    </w:p>
+    <w:p>
+      <w:r>
+        <w:t xml:space="preserve">However ASLR should not be relied on as an absolute protection against exploits. Hackers can potentially use a printf exploit (described earlier) to leak the address of the printf function. Once a </w:t>
+      </w:r>
+      <w:r>
+        <w:lastRenderedPageBreak/>
+        <w:t xml:space="preserve">hacker has this address they can use the address to offset into the libc library and ASLR has effectively been defeated. </w:t>
+      </w:r>
+    </w:p>
+    <w:p>
+      <w:r>
+        <w:t xml:space="preserve">Although Windows Vista and higher have support for ASLR, the programs that are executed by Windows quite often do not. A program/DLL must be compiled with ASLR enabled (via the /DYNAMICBASE linker option) and all the DLLs that the program loads must have the switch enabled. If only one DLL is loaded without ASLR enabled the ASLR mechanism will not be enabled. </w:t>
+      </w:r>
+    </w:p>
+    <w:p>
+      <w:r>
+        <w:t xml:space="preserve">That ASLR is frequently disabled can sometimes come as a surprise to developers. Even popular internet facing applications can be shipped with ASLR disabled. In 2013, blogger Graham Sutherland discovered that ASLR is disabled on a Firefox plugin shipped by Dropbox. Because the plugin DLL did not have ASLR enabled, in effect Firefox was slightly easier to exploit. Thankfully the issue has since been resolved. </w:t>
+      </w:r>
+      <w:sdt>
+        <w:sdtPr>
+          <w:id w:val="-1960558365"/>
+          <w:citation/>
+        </w:sdtPr>
+        <w:sdtContent>
+          <w:r>
+            <w:fldChar w:fldCharType="begin"/>
+          </w:r>
+          <w:r>
+            <w:instrText xml:space="preserve"> CITATION Sut13 \l 1033 </w:instrText>
+          </w:r>
+          <w:r>
+            <w:fldChar w:fldCharType="separate"/>
+          </w:r>
+          <w:r>
+            <w:rPr>
+              <w:noProof/>
+            </w:rPr>
+            <w:t>(Sutherland)</w:t>
+          </w:r>
+          <w:r>
+            <w:fldChar w:fldCharType="end"/>
+          </w:r>
+        </w:sdtContent>
+      </w:sdt>
     </w:p>
     <w:p>
       <w:pPr>
         <w:pStyle w:val="Heading2"/>
         <w:ind w:left="720" w:hanging="720"/>
       </w:pPr>
-      <w:bookmarkStart w:id="15" w:name="_Toc384136292"/>
       <w:r>
         <w:rPr>
           <w:highlight w:val="yellow"/>
         </w:rPr>
-        <w:t>Network Firewalls</w:t>
+        <w:t xml:space="preserve">Network </w:t>
+      </w:r>
+      <w:bookmarkStart w:id="15" w:name="_GoBack"/>
+      <w:bookmarkEnd w:id="15"/>
+      <w:r>
+        <w:rPr>
+          <w:highlight w:val="yellow"/>
+        </w:rPr>
+        <w:t>Firewalls</w:t>
       </w:r>
       <w:r>
         <w:t>…?</w:t>
       </w:r>
-      <w:bookmarkEnd w:id="15"/>
-    </w:p>
-    <w:bookmarkStart w:id="16" w:name="_Toc384136293" w:displacedByCustomXml="next"/>
+      <w:bookmarkEnd w:id="14"/>
+    </w:p>
+    <w:bookmarkStart w:id="16" w:name="_Toc384138014" w:displacedByCustomXml="next"/>
     <w:sdt>
       <w:sdtPr>
         <w:rPr>
@@ -3215,7 +3231,6 @@
             <w:rPr>
               <w:noProof/>
             </w:rPr>
-            <w:lastRenderedPageBreak/>
             <w:t xml:space="preserve">Knuth, Donald. </w:t>
           </w:r>
           <w:r>
@@ -3260,6 +3275,29 @@
               <w:noProof/>
             </w:rPr>
             <w:t>. 18 March 2014. 18 March 2014. &lt;http://msdn.microsoft.com/en-us/library/vstudio/a5b9aa09(v=vs.110).aspx&gt;.</w:t>
+          </w:r>
+        </w:p>
+        <w:p>
+          <w:pPr>
+            <w:pStyle w:val="Bibliography"/>
+            <w:ind w:left="720" w:hanging="720"/>
+            <w:rPr>
+              <w:noProof/>
+            </w:rPr>
+          </w:pPr>
+          <w:r>
+            <w:rPr>
+              <w:i/>
+              <w:iCs/>
+              <w:noProof/>
+            </w:rPr>
+            <w:t>NX Bit</w:t>
+          </w:r>
+          <w:r>
+            <w:rPr>
+              <w:noProof/>
+            </w:rPr>
+            <w:t>. 24 March 2014. 1 April 2014. &lt;http://en.wikipedia.org/w/index.php?title=NX_bit&amp;oldid=601000671#Microsoft_Windows&gt;.</w:t>
           </w:r>
         </w:p>
         <w:p>
@@ -5815,8 +5853,8 @@
     <w:rsidRoot w:val="005B5D39"/>
     <w:rsid w:val="003912C2"/>
     <w:rsid w:val="005B5D39"/>
-    <w:rsid w:val="00681852"/>
     <w:rsid w:val="00700D52"/>
+    <w:rsid w:val="00B91F0D"/>
   </w:rsids>
   <m:mathPr>
     <m:mathFont m:val="Cambria Math"/>
@@ -6641,7 +6679,7 @@
     <b:MonthAccessed>February</b:MonthAccessed>
     <b:DayAccessed>27</b:DayAccessed>
     <b:URL>http://en.wikipedia.org/wiki/Dynamic_code_analysis</b:URL>
-    <b:RefOrder>7</b:RefOrder>
+    <b:RefOrder>8</b:RefOrder>
   </b:Source>
   <b:Source>
     <b:Tag>cpp14</b:Tag>
@@ -6755,6 +6793,31 @@
     <b:URL>http://en.wikipedia.org/w/index.php?title=NX_bit&amp;oldid=601000671#Microsoft_Windows</b:URL>
     <b:RefOrder>6</b:RefOrder>
   </b:Source>
+  <b:Source>
+    <b:Tag>Sut13</b:Tag>
+    <b:SourceType>InternetSite</b:SourceType>
+    <b:Guid>{BC70C63B-036F-460C-9BE1-B85BEFD8AC42}</b:Guid>
+    <b:Author>
+      <b:Author>
+        <b:NameList>
+          <b:Person>
+            <b:Last>Sutherland</b:Last>
+            <b:First>Graham</b:First>
+          </b:Person>
+        </b:NameList>
+      </b:Author>
+    </b:Author>
+    <b:Title>Installing Dropbox? Prepare to lose ASLR</b:Title>
+    <b:Year>2013</b:Year>
+    <b:Month>September</b:Month>
+    <b:Day>9</b:Day>
+    <b:YearAccessed>2014</b:YearAccessed>
+    <b:MonthAccessed>April</b:MonthAccessed>
+    <b:DayAccessed>1</b:DayAccessed>
+    <b:InternetSiteTitle>codeinsecurity</b:InternetSiteTitle>
+    <b:URL>http://codeinsecurity.wordpress.com/2013/09/09/installing-dropbox-prepare-to-lose-aslr/</b:URL>
+    <b:RefOrder>7</b:RefOrder>
+  </b:Source>
 </b:Sources>
 </file>
 
@@ -6767,7 +6830,7 @@
 </file>
 
 <file path=customXml/itemProps2.xml><?xml version="1.0" encoding="utf-8"?>
-<ds:datastoreItem xmlns:ds="http://schemas.openxmlformats.org/officeDocument/2006/customXml" ds:itemID="{B39A62DD-0996-4F55-B771-020CB92BF926}">
+<ds:datastoreItem xmlns:ds="http://schemas.openxmlformats.org/officeDocument/2006/customXml" ds:itemID="{05C4E5CA-0EA9-4E08-BC8B-02F61F8F435D}">
   <ds:schemaRefs>
     <ds:schemaRef ds:uri="http://schemas.openxmlformats.org/officeDocument/2006/bibliography"/>
   </ds:schemaRefs>

</xml_diff>

<commit_message>
Added Secure Function Overloads section.
</commit_message>
<xml_diff>
--- a/BAIST/BAIS3110/Buffer Overflows.docx
+++ b/BAIST/BAIS3110/Buffer Overflows.docx
@@ -523,13 +523,128 @@
           <w:r>
             <w:fldChar w:fldCharType="separate"/>
           </w:r>
-          <w:hyperlink w:anchor="_Toc384137999" w:history="1">
+          <w:bookmarkStart w:id="0" w:name="_GoBack"/>
+          <w:bookmarkEnd w:id="0"/>
+          <w:r>
+            <w:rPr>
+              <w:rStyle w:val="Hyperlink"/>
+              <w:noProof/>
+            </w:rPr>
+            <w:fldChar w:fldCharType="begin"/>
+          </w:r>
+          <w:r>
+            <w:rPr>
+              <w:rStyle w:val="Hyperlink"/>
+              <w:noProof/>
+            </w:rPr>
+            <w:instrText xml:space="preserve"> </w:instrText>
+          </w:r>
+          <w:r>
+            <w:rPr>
+              <w:noProof/>
+            </w:rPr>
+            <w:instrText>HYPERLINK \l "_Toc384142160"</w:instrText>
+          </w:r>
+          <w:r>
+            <w:rPr>
+              <w:rStyle w:val="Hyperlink"/>
+              <w:noProof/>
+            </w:rPr>
+            <w:instrText xml:space="preserve"> </w:instrText>
+          </w:r>
+          <w:r>
+            <w:rPr>
+              <w:rStyle w:val="Hyperlink"/>
+              <w:noProof/>
+            </w:rPr>
+          </w:r>
+          <w:r>
+            <w:rPr>
+              <w:rStyle w:val="Hyperlink"/>
+              <w:noProof/>
+            </w:rPr>
+            <w:fldChar w:fldCharType="separate"/>
+          </w:r>
+          <w:r>
+            <w:rPr>
+              <w:rStyle w:val="Hyperlink"/>
+              <w:noProof/>
+            </w:rPr>
+            <w:t>Introduction</w:t>
+          </w:r>
+          <w:r>
+            <w:rPr>
+              <w:noProof/>
+              <w:webHidden/>
+            </w:rPr>
+            <w:tab/>
+          </w:r>
+          <w:r>
+            <w:rPr>
+              <w:noProof/>
+              <w:webHidden/>
+            </w:rPr>
+            <w:fldChar w:fldCharType="begin"/>
+          </w:r>
+          <w:r>
+            <w:rPr>
+              <w:noProof/>
+              <w:webHidden/>
+            </w:rPr>
+            <w:instrText xml:space="preserve"> PAGEREF _Toc384142160 \h </w:instrText>
+          </w:r>
+          <w:r>
+            <w:rPr>
+              <w:noProof/>
+              <w:webHidden/>
+            </w:rPr>
+          </w:r>
+          <w:r>
+            <w:rPr>
+              <w:noProof/>
+              <w:webHidden/>
+            </w:rPr>
+            <w:fldChar w:fldCharType="separate"/>
+          </w:r>
+          <w:r>
+            <w:rPr>
+              <w:noProof/>
+              <w:webHidden/>
+            </w:rPr>
+            <w:t>2</w:t>
+          </w:r>
+          <w:r>
+            <w:rPr>
+              <w:noProof/>
+              <w:webHidden/>
+            </w:rPr>
+            <w:fldChar w:fldCharType="end"/>
+          </w:r>
+          <w:r>
+            <w:rPr>
+              <w:rStyle w:val="Hyperlink"/>
+              <w:noProof/>
+            </w:rPr>
+            <w:fldChar w:fldCharType="end"/>
+          </w:r>
+        </w:p>
+        <w:p>
+          <w:pPr>
+            <w:pStyle w:val="TOC1"/>
+            <w:tabs>
+              <w:tab w:val="right" w:leader="dot" w:pos="9350"/>
+            </w:tabs>
+            <w:rPr>
+              <w:noProof/>
+            </w:rPr>
+          </w:pPr>
+          <w:hyperlink w:anchor="_Toc384142161" w:history="1">
             <w:r>
               <w:rPr>
                 <w:rStyle w:val="Hyperlink"/>
                 <w:noProof/>
               </w:rPr>
-              <w:t>Introduction</w:t>
+              <w:t>Code Level Protection</w:t>
             </w:r>
             <w:r>
               <w:rPr>
@@ -550,7 +665,7 @@
                 <w:noProof/>
                 <w:webHidden/>
               </w:rPr>
-              <w:instrText xml:space="preserve"> PAGEREF _Toc384137999 \h </w:instrText>
+              <w:instrText xml:space="preserve"> PAGEREF _Toc384142161 \h </w:instrText>
             </w:r>
             <w:r>
               <w:rPr>
@@ -571,6 +686,687 @@
                 <w:webHidden/>
               </w:rPr>
               <w:t>2</w:t>
+            </w:r>
+            <w:r>
+              <w:rPr>
+                <w:noProof/>
+                <w:webHidden/>
+              </w:rPr>
+              <w:fldChar w:fldCharType="end"/>
+            </w:r>
+          </w:hyperlink>
+        </w:p>
+        <w:p>
+          <w:pPr>
+            <w:pStyle w:val="TOC2"/>
+            <w:tabs>
+              <w:tab w:val="right" w:leader="dot" w:pos="9350"/>
+            </w:tabs>
+            <w:rPr>
+              <w:noProof/>
+            </w:rPr>
+          </w:pPr>
+          <w:hyperlink w:anchor="_Toc384142162" w:history="1">
+            <w:r>
+              <w:rPr>
+                <w:rStyle w:val="Hyperlink"/>
+                <w:noProof/>
+              </w:rPr>
+              <w:t>Programming Language Selection</w:t>
+            </w:r>
+            <w:r>
+              <w:rPr>
+                <w:noProof/>
+                <w:webHidden/>
+              </w:rPr>
+              <w:tab/>
+            </w:r>
+            <w:r>
+              <w:rPr>
+                <w:noProof/>
+                <w:webHidden/>
+              </w:rPr>
+              <w:fldChar w:fldCharType="begin"/>
+            </w:r>
+            <w:r>
+              <w:rPr>
+                <w:noProof/>
+                <w:webHidden/>
+              </w:rPr>
+              <w:instrText xml:space="preserve"> PAGEREF _Toc384142162 \h </w:instrText>
+            </w:r>
+            <w:r>
+              <w:rPr>
+                <w:noProof/>
+                <w:webHidden/>
+              </w:rPr>
+            </w:r>
+            <w:r>
+              <w:rPr>
+                <w:noProof/>
+                <w:webHidden/>
+              </w:rPr>
+              <w:fldChar w:fldCharType="separate"/>
+            </w:r>
+            <w:r>
+              <w:rPr>
+                <w:noProof/>
+                <w:webHidden/>
+              </w:rPr>
+              <w:t>2</w:t>
+            </w:r>
+            <w:r>
+              <w:rPr>
+                <w:noProof/>
+                <w:webHidden/>
+              </w:rPr>
+              <w:fldChar w:fldCharType="end"/>
+            </w:r>
+          </w:hyperlink>
+        </w:p>
+        <w:p>
+          <w:pPr>
+            <w:pStyle w:val="TOC2"/>
+            <w:tabs>
+              <w:tab w:val="right" w:leader="dot" w:pos="9350"/>
+            </w:tabs>
+            <w:rPr>
+              <w:noProof/>
+            </w:rPr>
+          </w:pPr>
+          <w:hyperlink w:anchor="_Toc384142163" w:history="1">
+            <w:r>
+              <w:rPr>
+                <w:rStyle w:val="Hyperlink"/>
+                <w:noProof/>
+              </w:rPr>
+              <w:t>Bounds Checking</w:t>
+            </w:r>
+            <w:r>
+              <w:rPr>
+                <w:noProof/>
+                <w:webHidden/>
+              </w:rPr>
+              <w:tab/>
+            </w:r>
+            <w:r>
+              <w:rPr>
+                <w:noProof/>
+                <w:webHidden/>
+              </w:rPr>
+              <w:fldChar w:fldCharType="begin"/>
+            </w:r>
+            <w:r>
+              <w:rPr>
+                <w:noProof/>
+                <w:webHidden/>
+              </w:rPr>
+              <w:instrText xml:space="preserve"> PAGEREF _Toc384142163 \h </w:instrText>
+            </w:r>
+            <w:r>
+              <w:rPr>
+                <w:noProof/>
+                <w:webHidden/>
+              </w:rPr>
+            </w:r>
+            <w:r>
+              <w:rPr>
+                <w:noProof/>
+                <w:webHidden/>
+              </w:rPr>
+              <w:fldChar w:fldCharType="separate"/>
+            </w:r>
+            <w:r>
+              <w:rPr>
+                <w:noProof/>
+                <w:webHidden/>
+              </w:rPr>
+              <w:t>3</w:t>
+            </w:r>
+            <w:r>
+              <w:rPr>
+                <w:noProof/>
+                <w:webHidden/>
+              </w:rPr>
+              <w:fldChar w:fldCharType="end"/>
+            </w:r>
+          </w:hyperlink>
+        </w:p>
+        <w:p>
+          <w:pPr>
+            <w:pStyle w:val="TOC2"/>
+            <w:tabs>
+              <w:tab w:val="right" w:leader="dot" w:pos="9350"/>
+            </w:tabs>
+            <w:rPr>
+              <w:noProof/>
+            </w:rPr>
+          </w:pPr>
+          <w:hyperlink w:anchor="_Toc384142164" w:history="1">
+            <w:r>
+              <w:rPr>
+                <w:rStyle w:val="Hyperlink"/>
+                <w:noProof/>
+              </w:rPr>
+              <w:t>Safe Libraries</w:t>
+            </w:r>
+            <w:r>
+              <w:rPr>
+                <w:noProof/>
+                <w:webHidden/>
+              </w:rPr>
+              <w:tab/>
+            </w:r>
+            <w:r>
+              <w:rPr>
+                <w:noProof/>
+                <w:webHidden/>
+              </w:rPr>
+              <w:fldChar w:fldCharType="begin"/>
+            </w:r>
+            <w:r>
+              <w:rPr>
+                <w:noProof/>
+                <w:webHidden/>
+              </w:rPr>
+              <w:instrText xml:space="preserve"> PAGEREF _Toc384142164 \h </w:instrText>
+            </w:r>
+            <w:r>
+              <w:rPr>
+                <w:noProof/>
+                <w:webHidden/>
+              </w:rPr>
+            </w:r>
+            <w:r>
+              <w:rPr>
+                <w:noProof/>
+                <w:webHidden/>
+              </w:rPr>
+              <w:fldChar w:fldCharType="separate"/>
+            </w:r>
+            <w:r>
+              <w:rPr>
+                <w:noProof/>
+                <w:webHidden/>
+              </w:rPr>
+              <w:t>4</w:t>
+            </w:r>
+            <w:r>
+              <w:rPr>
+                <w:noProof/>
+                <w:webHidden/>
+              </w:rPr>
+              <w:fldChar w:fldCharType="end"/>
+            </w:r>
+          </w:hyperlink>
+        </w:p>
+        <w:p>
+          <w:pPr>
+            <w:pStyle w:val="TOC3"/>
+            <w:tabs>
+              <w:tab w:val="right" w:leader="dot" w:pos="9350"/>
+            </w:tabs>
+            <w:rPr>
+              <w:noProof/>
+            </w:rPr>
+          </w:pPr>
+          <w:hyperlink w:anchor="_Toc384142165" w:history="1">
+            <w:r>
+              <w:rPr>
+                <w:rStyle w:val="Hyperlink"/>
+                <w:noProof/>
+              </w:rPr>
+              <w:t>Format String Vulnerabilities</w:t>
+            </w:r>
+            <w:r>
+              <w:rPr>
+                <w:noProof/>
+                <w:webHidden/>
+              </w:rPr>
+              <w:tab/>
+            </w:r>
+            <w:r>
+              <w:rPr>
+                <w:noProof/>
+                <w:webHidden/>
+              </w:rPr>
+              <w:fldChar w:fldCharType="begin"/>
+            </w:r>
+            <w:r>
+              <w:rPr>
+                <w:noProof/>
+                <w:webHidden/>
+              </w:rPr>
+              <w:instrText xml:space="preserve"> PAGEREF _Toc384142165 \h </w:instrText>
+            </w:r>
+            <w:r>
+              <w:rPr>
+                <w:noProof/>
+                <w:webHidden/>
+              </w:rPr>
+            </w:r>
+            <w:r>
+              <w:rPr>
+                <w:noProof/>
+                <w:webHidden/>
+              </w:rPr>
+              <w:fldChar w:fldCharType="separate"/>
+            </w:r>
+            <w:r>
+              <w:rPr>
+                <w:noProof/>
+                <w:webHidden/>
+              </w:rPr>
+              <w:t>4</w:t>
+            </w:r>
+            <w:r>
+              <w:rPr>
+                <w:noProof/>
+                <w:webHidden/>
+              </w:rPr>
+              <w:fldChar w:fldCharType="end"/>
+            </w:r>
+          </w:hyperlink>
+        </w:p>
+        <w:p>
+          <w:pPr>
+            <w:pStyle w:val="TOC3"/>
+            <w:tabs>
+              <w:tab w:val="right" w:leader="dot" w:pos="9350"/>
+            </w:tabs>
+            <w:rPr>
+              <w:noProof/>
+            </w:rPr>
+          </w:pPr>
+          <w:hyperlink w:anchor="_Toc384142166" w:history="1">
+            <w:r>
+              <w:rPr>
+                <w:rStyle w:val="Hyperlink"/>
+                <w:noProof/>
+              </w:rPr>
+              <w:t>Examples of Format String Vulnerabilities</w:t>
+            </w:r>
+            <w:r>
+              <w:rPr>
+                <w:noProof/>
+                <w:webHidden/>
+              </w:rPr>
+              <w:tab/>
+            </w:r>
+            <w:r>
+              <w:rPr>
+                <w:noProof/>
+                <w:webHidden/>
+              </w:rPr>
+              <w:fldChar w:fldCharType="begin"/>
+            </w:r>
+            <w:r>
+              <w:rPr>
+                <w:noProof/>
+                <w:webHidden/>
+              </w:rPr>
+              <w:instrText xml:space="preserve"> PAGEREF _Toc384142166 \h </w:instrText>
+            </w:r>
+            <w:r>
+              <w:rPr>
+                <w:noProof/>
+                <w:webHidden/>
+              </w:rPr>
+            </w:r>
+            <w:r>
+              <w:rPr>
+                <w:noProof/>
+                <w:webHidden/>
+              </w:rPr>
+              <w:fldChar w:fldCharType="separate"/>
+            </w:r>
+            <w:r>
+              <w:rPr>
+                <w:noProof/>
+                <w:webHidden/>
+              </w:rPr>
+              <w:t>5</w:t>
+            </w:r>
+            <w:r>
+              <w:rPr>
+                <w:noProof/>
+                <w:webHidden/>
+              </w:rPr>
+              <w:fldChar w:fldCharType="end"/>
+            </w:r>
+          </w:hyperlink>
+        </w:p>
+        <w:p>
+          <w:pPr>
+            <w:pStyle w:val="TOC3"/>
+            <w:tabs>
+              <w:tab w:val="right" w:leader="dot" w:pos="9350"/>
+            </w:tabs>
+            <w:rPr>
+              <w:noProof/>
+            </w:rPr>
+          </w:pPr>
+          <w:hyperlink w:anchor="_Toc384142167" w:history="1">
+            <w:r>
+              <w:rPr>
+                <w:rStyle w:val="Hyperlink"/>
+                <w:noProof/>
+              </w:rPr>
+              <w:t>String Manipulation</w:t>
+            </w:r>
+            <w:r>
+              <w:rPr>
+                <w:noProof/>
+                <w:webHidden/>
+              </w:rPr>
+              <w:tab/>
+            </w:r>
+            <w:r>
+              <w:rPr>
+                <w:noProof/>
+                <w:webHidden/>
+              </w:rPr>
+              <w:fldChar w:fldCharType="begin"/>
+            </w:r>
+            <w:r>
+              <w:rPr>
+                <w:noProof/>
+                <w:webHidden/>
+              </w:rPr>
+              <w:instrText xml:space="preserve"> PAGEREF _Toc384142167 \h </w:instrText>
+            </w:r>
+            <w:r>
+              <w:rPr>
+                <w:noProof/>
+                <w:webHidden/>
+              </w:rPr>
+            </w:r>
+            <w:r>
+              <w:rPr>
+                <w:noProof/>
+                <w:webHidden/>
+              </w:rPr>
+              <w:fldChar w:fldCharType="separate"/>
+            </w:r>
+            <w:r>
+              <w:rPr>
+                <w:noProof/>
+                <w:webHidden/>
+              </w:rPr>
+              <w:t>5</w:t>
+            </w:r>
+            <w:r>
+              <w:rPr>
+                <w:noProof/>
+                <w:webHidden/>
+              </w:rPr>
+              <w:fldChar w:fldCharType="end"/>
+            </w:r>
+          </w:hyperlink>
+        </w:p>
+        <w:p>
+          <w:pPr>
+            <w:pStyle w:val="TOC3"/>
+            <w:tabs>
+              <w:tab w:val="right" w:leader="dot" w:pos="9350"/>
+            </w:tabs>
+            <w:rPr>
+              <w:noProof/>
+            </w:rPr>
+          </w:pPr>
+          <w:hyperlink w:anchor="_Toc384142168" w:history="1">
+            <w:r>
+              <w:rPr>
+                <w:rStyle w:val="Hyperlink"/>
+                <w:noProof/>
+                <w:lang w:val="en"/>
+              </w:rPr>
+              <w:t>Secure Function Overloads</w:t>
+            </w:r>
+            <w:r>
+              <w:rPr>
+                <w:noProof/>
+                <w:webHidden/>
+              </w:rPr>
+              <w:tab/>
+            </w:r>
+            <w:r>
+              <w:rPr>
+                <w:noProof/>
+                <w:webHidden/>
+              </w:rPr>
+              <w:fldChar w:fldCharType="begin"/>
+            </w:r>
+            <w:r>
+              <w:rPr>
+                <w:noProof/>
+                <w:webHidden/>
+              </w:rPr>
+              <w:instrText xml:space="preserve"> PAGEREF _Toc384142168 \h </w:instrText>
+            </w:r>
+            <w:r>
+              <w:rPr>
+                <w:noProof/>
+                <w:webHidden/>
+              </w:rPr>
+            </w:r>
+            <w:r>
+              <w:rPr>
+                <w:noProof/>
+                <w:webHidden/>
+              </w:rPr>
+              <w:fldChar w:fldCharType="separate"/>
+            </w:r>
+            <w:r>
+              <w:rPr>
+                <w:noProof/>
+                <w:webHidden/>
+              </w:rPr>
+              <w:t>6</w:t>
+            </w:r>
+            <w:r>
+              <w:rPr>
+                <w:noProof/>
+                <w:webHidden/>
+              </w:rPr>
+              <w:fldChar w:fldCharType="end"/>
+            </w:r>
+          </w:hyperlink>
+        </w:p>
+        <w:p>
+          <w:pPr>
+            <w:pStyle w:val="TOC2"/>
+            <w:tabs>
+              <w:tab w:val="right" w:leader="dot" w:pos="9350"/>
+            </w:tabs>
+            <w:rPr>
+              <w:noProof/>
+            </w:rPr>
+          </w:pPr>
+          <w:hyperlink w:anchor="_Toc384142169" w:history="1">
+            <w:r>
+              <w:rPr>
+                <w:rStyle w:val="Hyperlink"/>
+                <w:noProof/>
+              </w:rPr>
+              <w:t>Static Code Analysis</w:t>
+            </w:r>
+            <w:r>
+              <w:rPr>
+                <w:noProof/>
+                <w:webHidden/>
+              </w:rPr>
+              <w:tab/>
+            </w:r>
+            <w:r>
+              <w:rPr>
+                <w:noProof/>
+                <w:webHidden/>
+              </w:rPr>
+              <w:fldChar w:fldCharType="begin"/>
+            </w:r>
+            <w:r>
+              <w:rPr>
+                <w:noProof/>
+                <w:webHidden/>
+              </w:rPr>
+              <w:instrText xml:space="preserve"> PAGEREF _Toc384142169 \h </w:instrText>
+            </w:r>
+            <w:r>
+              <w:rPr>
+                <w:noProof/>
+                <w:webHidden/>
+              </w:rPr>
+            </w:r>
+            <w:r>
+              <w:rPr>
+                <w:noProof/>
+                <w:webHidden/>
+              </w:rPr>
+              <w:fldChar w:fldCharType="separate"/>
+            </w:r>
+            <w:r>
+              <w:rPr>
+                <w:noProof/>
+                <w:webHidden/>
+              </w:rPr>
+              <w:t>6</w:t>
+            </w:r>
+            <w:r>
+              <w:rPr>
+                <w:noProof/>
+                <w:webHidden/>
+              </w:rPr>
+              <w:fldChar w:fldCharType="end"/>
+            </w:r>
+          </w:hyperlink>
+        </w:p>
+        <w:p>
+          <w:pPr>
+            <w:pStyle w:val="TOC2"/>
+            <w:tabs>
+              <w:tab w:val="right" w:leader="dot" w:pos="9350"/>
+            </w:tabs>
+            <w:rPr>
+              <w:noProof/>
+            </w:rPr>
+          </w:pPr>
+          <w:hyperlink w:anchor="_Toc384142170" w:history="1">
+            <w:r>
+              <w:rPr>
+                <w:rStyle w:val="Hyperlink"/>
+                <w:noProof/>
+              </w:rPr>
+              <w:t>Canaries</w:t>
+            </w:r>
+            <w:r>
+              <w:rPr>
+                <w:noProof/>
+                <w:webHidden/>
+              </w:rPr>
+              <w:tab/>
+            </w:r>
+            <w:r>
+              <w:rPr>
+                <w:noProof/>
+                <w:webHidden/>
+              </w:rPr>
+              <w:fldChar w:fldCharType="begin"/>
+            </w:r>
+            <w:r>
+              <w:rPr>
+                <w:noProof/>
+                <w:webHidden/>
+              </w:rPr>
+              <w:instrText xml:space="preserve"> PAGEREF _Toc384142170 \h </w:instrText>
+            </w:r>
+            <w:r>
+              <w:rPr>
+                <w:noProof/>
+                <w:webHidden/>
+              </w:rPr>
+            </w:r>
+            <w:r>
+              <w:rPr>
+                <w:noProof/>
+                <w:webHidden/>
+              </w:rPr>
+              <w:fldChar w:fldCharType="separate"/>
+            </w:r>
+            <w:r>
+              <w:rPr>
+                <w:noProof/>
+                <w:webHidden/>
+              </w:rPr>
+              <w:t>7</w:t>
+            </w:r>
+            <w:r>
+              <w:rPr>
+                <w:noProof/>
+                <w:webHidden/>
+              </w:rPr>
+              <w:fldChar w:fldCharType="end"/>
+            </w:r>
+          </w:hyperlink>
+        </w:p>
+        <w:p>
+          <w:pPr>
+            <w:pStyle w:val="TOC3"/>
+            <w:tabs>
+              <w:tab w:val="right" w:leader="dot" w:pos="9350"/>
+            </w:tabs>
+            <w:rPr>
+              <w:noProof/>
+            </w:rPr>
+          </w:pPr>
+          <w:hyperlink w:anchor="_Toc384142171" w:history="1">
+            <w:r>
+              <w:rPr>
+                <w:rStyle w:val="Hyperlink"/>
+                <w:noProof/>
+              </w:rPr>
+              <w:t>/GS Compiler Option</w:t>
+            </w:r>
+            <w:r>
+              <w:rPr>
+                <w:noProof/>
+                <w:webHidden/>
+              </w:rPr>
+              <w:tab/>
+            </w:r>
+            <w:r>
+              <w:rPr>
+                <w:noProof/>
+                <w:webHidden/>
+              </w:rPr>
+              <w:fldChar w:fldCharType="begin"/>
+            </w:r>
+            <w:r>
+              <w:rPr>
+                <w:noProof/>
+                <w:webHidden/>
+              </w:rPr>
+              <w:instrText xml:space="preserve"> PAGEREF _Toc384142171 \h </w:instrText>
+            </w:r>
+            <w:r>
+              <w:rPr>
+                <w:noProof/>
+                <w:webHidden/>
+              </w:rPr>
+            </w:r>
+            <w:r>
+              <w:rPr>
+                <w:noProof/>
+                <w:webHidden/>
+              </w:rPr>
+              <w:fldChar w:fldCharType="separate"/>
+            </w:r>
+            <w:r>
+              <w:rPr>
+                <w:noProof/>
+                <w:webHidden/>
+              </w:rPr>
+              <w:t>7</w:t>
             </w:r>
             <w:r>
               <w:rPr>
@@ -591,13 +1387,13 @@
               <w:noProof/>
             </w:rPr>
           </w:pPr>
-          <w:hyperlink w:anchor="_Toc384138000" w:history="1">
+          <w:hyperlink w:anchor="_Toc384142172" w:history="1">
             <w:r>
               <w:rPr>
                 <w:rStyle w:val="Hyperlink"/>
                 <w:noProof/>
               </w:rPr>
-              <w:t>Code Level Protection</w:t>
+              <w:t>System Level Protection</w:t>
             </w:r>
             <w:r>
               <w:rPr>
@@ -618,7 +1414,7 @@
                 <w:noProof/>
                 <w:webHidden/>
               </w:rPr>
-              <w:instrText xml:space="preserve"> PAGEREF _Toc384138000 \h </w:instrText>
+              <w:instrText xml:space="preserve"> PAGEREF _Toc384142172 \h </w:instrText>
             </w:r>
             <w:r>
               <w:rPr>
@@ -638,7 +1434,7 @@
                 <w:noProof/>
                 <w:webHidden/>
               </w:rPr>
-              <w:t>2</w:t>
+              <w:t>7</w:t>
             </w:r>
             <w:r>
               <w:rPr>
@@ -659,13 +1455,13 @@
               <w:noProof/>
             </w:rPr>
           </w:pPr>
-          <w:hyperlink w:anchor="_Toc384138001" w:history="1">
+          <w:hyperlink w:anchor="_Toc384142173" w:history="1">
             <w:r>
               <w:rPr>
                 <w:rStyle w:val="Hyperlink"/>
                 <w:noProof/>
               </w:rPr>
-              <w:t>Programming Language Selection</w:t>
+              <w:t>No Execute Bit</w:t>
             </w:r>
             <w:r>
               <w:rPr>
@@ -686,7 +1482,7 @@
                 <w:noProof/>
                 <w:webHidden/>
               </w:rPr>
-              <w:instrText xml:space="preserve"> PAGEREF _Toc384138001 \h </w:instrText>
+              <w:instrText xml:space="preserve"> PAGEREF _Toc384142173 \h </w:instrText>
             </w:r>
             <w:r>
               <w:rPr>
@@ -706,7 +1502,7 @@
                 <w:noProof/>
                 <w:webHidden/>
               </w:rPr>
-              <w:t>2</w:t>
+              <w:t>8</w:t>
             </w:r>
             <w:r>
               <w:rPr>
@@ -727,13 +1523,13 @@
               <w:noProof/>
             </w:rPr>
           </w:pPr>
-          <w:hyperlink w:anchor="_Toc384138002" w:history="1">
+          <w:hyperlink w:anchor="_Toc384142174" w:history="1">
             <w:r>
               <w:rPr>
                 <w:rStyle w:val="Hyperlink"/>
                 <w:noProof/>
               </w:rPr>
-              <w:t>Bounds Checking</w:t>
+              <w:t>Address Space Layout Randomization</w:t>
             </w:r>
             <w:r>
               <w:rPr>
@@ -754,7 +1550,7 @@
                 <w:noProof/>
                 <w:webHidden/>
               </w:rPr>
-              <w:instrText xml:space="preserve"> PAGEREF _Toc384138002 \h </w:instrText>
+              <w:instrText xml:space="preserve"> PAGEREF _Toc384142174 \h </w:instrText>
             </w:r>
             <w:r>
               <w:rPr>
@@ -774,483 +1570,7 @@
                 <w:noProof/>
                 <w:webHidden/>
               </w:rPr>
-              <w:t>3</w:t>
-            </w:r>
-            <w:r>
-              <w:rPr>
-                <w:noProof/>
-                <w:webHidden/>
-              </w:rPr>
-              <w:fldChar w:fldCharType="end"/>
-            </w:r>
-          </w:hyperlink>
-        </w:p>
-        <w:p>
-          <w:pPr>
-            <w:pStyle w:val="TOC2"/>
-            <w:tabs>
-              <w:tab w:val="right" w:leader="dot" w:pos="9350"/>
-            </w:tabs>
-            <w:rPr>
-              <w:noProof/>
-            </w:rPr>
-          </w:pPr>
-          <w:hyperlink w:anchor="_Toc384138003" w:history="1">
-            <w:r>
-              <w:rPr>
-                <w:rStyle w:val="Hyperlink"/>
-                <w:noProof/>
-              </w:rPr>
-              <w:t>Safe Libraries</w:t>
-            </w:r>
-            <w:r>
-              <w:rPr>
-                <w:noProof/>
-                <w:webHidden/>
-              </w:rPr>
-              <w:tab/>
-            </w:r>
-            <w:r>
-              <w:rPr>
-                <w:noProof/>
-                <w:webHidden/>
-              </w:rPr>
-              <w:fldChar w:fldCharType="begin"/>
-            </w:r>
-            <w:r>
-              <w:rPr>
-                <w:noProof/>
-                <w:webHidden/>
-              </w:rPr>
-              <w:instrText xml:space="preserve"> PAGEREF _Toc384138003 \h </w:instrText>
-            </w:r>
-            <w:r>
-              <w:rPr>
-                <w:noProof/>
-                <w:webHidden/>
-              </w:rPr>
-            </w:r>
-            <w:r>
-              <w:rPr>
-                <w:noProof/>
-                <w:webHidden/>
-              </w:rPr>
-              <w:fldChar w:fldCharType="separate"/>
-            </w:r>
-            <w:r>
-              <w:rPr>
-                <w:noProof/>
-                <w:webHidden/>
-              </w:rPr>
-              <w:t>4</w:t>
-            </w:r>
-            <w:r>
-              <w:rPr>
-                <w:noProof/>
-                <w:webHidden/>
-              </w:rPr>
-              <w:fldChar w:fldCharType="end"/>
-            </w:r>
-          </w:hyperlink>
-        </w:p>
-        <w:p>
-          <w:pPr>
-            <w:pStyle w:val="TOC3"/>
-            <w:tabs>
-              <w:tab w:val="right" w:leader="dot" w:pos="9350"/>
-            </w:tabs>
-            <w:rPr>
-              <w:noProof/>
-            </w:rPr>
-          </w:pPr>
-          <w:hyperlink w:anchor="_Toc384138004" w:history="1">
-            <w:r>
-              <w:rPr>
-                <w:rStyle w:val="Hyperlink"/>
-                <w:noProof/>
-              </w:rPr>
-              <w:t>Format String Vulnerabilities</w:t>
-            </w:r>
-            <w:r>
-              <w:rPr>
-                <w:noProof/>
-                <w:webHidden/>
-              </w:rPr>
-              <w:tab/>
-            </w:r>
-            <w:r>
-              <w:rPr>
-                <w:noProof/>
-                <w:webHidden/>
-              </w:rPr>
-              <w:fldChar w:fldCharType="begin"/>
-            </w:r>
-            <w:r>
-              <w:rPr>
-                <w:noProof/>
-                <w:webHidden/>
-              </w:rPr>
-              <w:instrText xml:space="preserve"> PAGEREF _Toc384138004 \h </w:instrText>
-            </w:r>
-            <w:r>
-              <w:rPr>
-                <w:noProof/>
-                <w:webHidden/>
-              </w:rPr>
-            </w:r>
-            <w:r>
-              <w:rPr>
-                <w:noProof/>
-                <w:webHidden/>
-              </w:rPr>
-              <w:fldChar w:fldCharType="separate"/>
-            </w:r>
-            <w:r>
-              <w:rPr>
-                <w:noProof/>
-                <w:webHidden/>
-              </w:rPr>
-              <w:t>4</w:t>
-            </w:r>
-            <w:r>
-              <w:rPr>
-                <w:noProof/>
-                <w:webHidden/>
-              </w:rPr>
-              <w:fldChar w:fldCharType="end"/>
-            </w:r>
-          </w:hyperlink>
-        </w:p>
-        <w:p>
-          <w:pPr>
-            <w:pStyle w:val="TOC3"/>
-            <w:tabs>
-              <w:tab w:val="right" w:leader="dot" w:pos="9350"/>
-            </w:tabs>
-            <w:rPr>
-              <w:noProof/>
-            </w:rPr>
-          </w:pPr>
-          <w:hyperlink w:anchor="_Toc384138005" w:history="1">
-            <w:r>
-              <w:rPr>
-                <w:rStyle w:val="Hyperlink"/>
-                <w:noProof/>
-              </w:rPr>
-              <w:t>Examples of Format String Vulnerabilities</w:t>
-            </w:r>
-            <w:r>
-              <w:rPr>
-                <w:noProof/>
-                <w:webHidden/>
-              </w:rPr>
-              <w:tab/>
-            </w:r>
-            <w:r>
-              <w:rPr>
-                <w:noProof/>
-                <w:webHidden/>
-              </w:rPr>
-              <w:fldChar w:fldCharType="begin"/>
-            </w:r>
-            <w:r>
-              <w:rPr>
-                <w:noProof/>
-                <w:webHidden/>
-              </w:rPr>
-              <w:instrText xml:space="preserve"> PAGEREF _Toc384138005 \h </w:instrText>
-            </w:r>
-            <w:r>
-              <w:rPr>
-                <w:noProof/>
-                <w:webHidden/>
-              </w:rPr>
-            </w:r>
-            <w:r>
-              <w:rPr>
-                <w:noProof/>
-                <w:webHidden/>
-              </w:rPr>
-              <w:fldChar w:fldCharType="separate"/>
-            </w:r>
-            <w:r>
-              <w:rPr>
-                <w:noProof/>
-                <w:webHidden/>
-              </w:rPr>
-              <w:t>5</w:t>
-            </w:r>
-            <w:r>
-              <w:rPr>
-                <w:noProof/>
-                <w:webHidden/>
-              </w:rPr>
-              <w:fldChar w:fldCharType="end"/>
-            </w:r>
-          </w:hyperlink>
-        </w:p>
-        <w:p>
-          <w:pPr>
-            <w:pStyle w:val="TOC3"/>
-            <w:tabs>
-              <w:tab w:val="right" w:leader="dot" w:pos="9350"/>
-            </w:tabs>
-            <w:rPr>
-              <w:noProof/>
-            </w:rPr>
-          </w:pPr>
-          <w:hyperlink w:anchor="_Toc384138006" w:history="1">
-            <w:r>
-              <w:rPr>
-                <w:rStyle w:val="Hyperlink"/>
-                <w:noProof/>
-              </w:rPr>
-              <w:t>String Manipulation</w:t>
-            </w:r>
-            <w:r>
-              <w:rPr>
-                <w:noProof/>
-                <w:webHidden/>
-              </w:rPr>
-              <w:tab/>
-            </w:r>
-            <w:r>
-              <w:rPr>
-                <w:noProof/>
-                <w:webHidden/>
-              </w:rPr>
-              <w:fldChar w:fldCharType="begin"/>
-            </w:r>
-            <w:r>
-              <w:rPr>
-                <w:noProof/>
-                <w:webHidden/>
-              </w:rPr>
-              <w:instrText xml:space="preserve"> PAGEREF _Toc384138006 \h </w:instrText>
-            </w:r>
-            <w:r>
-              <w:rPr>
-                <w:noProof/>
-                <w:webHidden/>
-              </w:rPr>
-            </w:r>
-            <w:r>
-              <w:rPr>
-                <w:noProof/>
-                <w:webHidden/>
-              </w:rPr>
-              <w:fldChar w:fldCharType="separate"/>
-            </w:r>
-            <w:r>
-              <w:rPr>
-                <w:noProof/>
-                <w:webHidden/>
-              </w:rPr>
-              <w:t>5</w:t>
-            </w:r>
-            <w:r>
-              <w:rPr>
-                <w:noProof/>
-                <w:webHidden/>
-              </w:rPr>
-              <w:fldChar w:fldCharType="end"/>
-            </w:r>
-          </w:hyperlink>
-        </w:p>
-        <w:p>
-          <w:pPr>
-            <w:pStyle w:val="TOC2"/>
-            <w:tabs>
-              <w:tab w:val="right" w:leader="dot" w:pos="9350"/>
-            </w:tabs>
-            <w:rPr>
-              <w:noProof/>
-            </w:rPr>
-          </w:pPr>
-          <w:hyperlink w:anchor="_Toc384138007" w:history="1">
-            <w:r>
-              <w:rPr>
-                <w:rStyle w:val="Hyperlink"/>
-                <w:noProof/>
-              </w:rPr>
-              <w:t>Static Code Analysis</w:t>
-            </w:r>
-            <w:r>
-              <w:rPr>
-                <w:noProof/>
-                <w:webHidden/>
-              </w:rPr>
-              <w:tab/>
-            </w:r>
-            <w:r>
-              <w:rPr>
-                <w:noProof/>
-                <w:webHidden/>
-              </w:rPr>
-              <w:fldChar w:fldCharType="begin"/>
-            </w:r>
-            <w:r>
-              <w:rPr>
-                <w:noProof/>
-                <w:webHidden/>
-              </w:rPr>
-              <w:instrText xml:space="preserve"> PAGEREF _Toc384138007 \h </w:instrText>
-            </w:r>
-            <w:r>
-              <w:rPr>
-                <w:noProof/>
-                <w:webHidden/>
-              </w:rPr>
-            </w:r>
-            <w:r>
-              <w:rPr>
-                <w:noProof/>
-                <w:webHidden/>
-              </w:rPr>
-              <w:fldChar w:fldCharType="separate"/>
-            </w:r>
-            <w:r>
-              <w:rPr>
-                <w:noProof/>
-                <w:webHidden/>
-              </w:rPr>
-              <w:t>6</w:t>
-            </w:r>
-            <w:r>
-              <w:rPr>
-                <w:noProof/>
-                <w:webHidden/>
-              </w:rPr>
-              <w:fldChar w:fldCharType="end"/>
-            </w:r>
-          </w:hyperlink>
-        </w:p>
-        <w:p>
-          <w:pPr>
-            <w:pStyle w:val="TOC2"/>
-            <w:tabs>
-              <w:tab w:val="right" w:leader="dot" w:pos="9350"/>
-            </w:tabs>
-            <w:rPr>
-              <w:noProof/>
-            </w:rPr>
-          </w:pPr>
-          <w:hyperlink w:anchor="_Toc384138008" w:history="1">
-            <w:r>
-              <w:rPr>
-                <w:rStyle w:val="Hyperlink"/>
-                <w:noProof/>
-              </w:rPr>
-              <w:t>Canaries</w:t>
-            </w:r>
-            <w:r>
-              <w:rPr>
-                <w:noProof/>
-                <w:webHidden/>
-              </w:rPr>
-              <w:tab/>
-            </w:r>
-            <w:r>
-              <w:rPr>
-                <w:noProof/>
-                <w:webHidden/>
-              </w:rPr>
-              <w:fldChar w:fldCharType="begin"/>
-            </w:r>
-            <w:r>
-              <w:rPr>
-                <w:noProof/>
-                <w:webHidden/>
-              </w:rPr>
-              <w:instrText xml:space="preserve"> PAGEREF _Toc384138008 \h </w:instrText>
-            </w:r>
-            <w:r>
-              <w:rPr>
-                <w:noProof/>
-                <w:webHidden/>
-              </w:rPr>
-            </w:r>
-            <w:r>
-              <w:rPr>
-                <w:noProof/>
-                <w:webHidden/>
-              </w:rPr>
-              <w:fldChar w:fldCharType="separate"/>
-            </w:r>
-            <w:r>
-              <w:rPr>
-                <w:noProof/>
-                <w:webHidden/>
-              </w:rPr>
-              <w:t>6</w:t>
-            </w:r>
-            <w:r>
-              <w:rPr>
-                <w:noProof/>
-                <w:webHidden/>
-              </w:rPr>
-              <w:fldChar w:fldCharType="end"/>
-            </w:r>
-          </w:hyperlink>
-        </w:p>
-        <w:p>
-          <w:pPr>
-            <w:pStyle w:val="TOC3"/>
-            <w:tabs>
-              <w:tab w:val="right" w:leader="dot" w:pos="9350"/>
-            </w:tabs>
-            <w:rPr>
-              <w:noProof/>
-            </w:rPr>
-          </w:pPr>
-          <w:hyperlink w:anchor="_Toc384138009" w:history="1">
-            <w:r>
-              <w:rPr>
-                <w:rStyle w:val="Hyperlink"/>
-                <w:noProof/>
-              </w:rPr>
-              <w:t>/GS Compiler Option</w:t>
-            </w:r>
-            <w:r>
-              <w:rPr>
-                <w:noProof/>
-                <w:webHidden/>
-              </w:rPr>
-              <w:tab/>
-            </w:r>
-            <w:r>
-              <w:rPr>
-                <w:noProof/>
-                <w:webHidden/>
-              </w:rPr>
-              <w:fldChar w:fldCharType="begin"/>
-            </w:r>
-            <w:r>
-              <w:rPr>
-                <w:noProof/>
-                <w:webHidden/>
-              </w:rPr>
-              <w:instrText xml:space="preserve"> PAGEREF _Toc384138009 \h </w:instrText>
-            </w:r>
-            <w:r>
-              <w:rPr>
-                <w:noProof/>
-                <w:webHidden/>
-              </w:rPr>
-            </w:r>
-            <w:r>
-              <w:rPr>
-                <w:noProof/>
-                <w:webHidden/>
-              </w:rPr>
-              <w:fldChar w:fldCharType="separate"/>
-            </w:r>
-            <w:r>
-              <w:rPr>
-                <w:noProof/>
-                <w:webHidden/>
-              </w:rPr>
-              <w:t>6</w:t>
+              <w:t>8</w:t>
             </w:r>
             <w:r>
               <w:rPr>
@@ -1271,13 +1591,13 @@
               <w:noProof/>
             </w:rPr>
           </w:pPr>
-          <w:hyperlink w:anchor="_Toc384138010" w:history="1">
+          <w:hyperlink w:anchor="_Toc384142175" w:history="1">
             <w:r>
               <w:rPr>
                 <w:rStyle w:val="Hyperlink"/>
                 <w:noProof/>
               </w:rPr>
-              <w:t>System Level Protection</w:t>
+              <w:t>Works Cited</w:t>
             </w:r>
             <w:r>
               <w:rPr>
@@ -1298,7 +1618,7 @@
                 <w:noProof/>
                 <w:webHidden/>
               </w:rPr>
-              <w:instrText xml:space="preserve"> PAGEREF _Toc384138010 \h </w:instrText>
+              <w:instrText xml:space="preserve"> PAGEREF _Toc384142175 \h </w:instrText>
             </w:r>
             <w:r>
               <w:rPr>
@@ -1318,287 +1638,7 @@
                 <w:noProof/>
                 <w:webHidden/>
               </w:rPr>
-              <w:t>7</w:t>
-            </w:r>
-            <w:r>
-              <w:rPr>
-                <w:noProof/>
-                <w:webHidden/>
-              </w:rPr>
-              <w:fldChar w:fldCharType="end"/>
-            </w:r>
-          </w:hyperlink>
-        </w:p>
-        <w:p>
-          <w:pPr>
-            <w:pStyle w:val="TOC2"/>
-            <w:tabs>
-              <w:tab w:val="right" w:leader="dot" w:pos="9350"/>
-            </w:tabs>
-            <w:rPr>
-              <w:noProof/>
-            </w:rPr>
-          </w:pPr>
-          <w:hyperlink w:anchor="_Toc384138011" w:history="1">
-            <w:r>
-              <w:rPr>
-                <w:rStyle w:val="Hyperlink"/>
-                <w:noProof/>
-              </w:rPr>
-              <w:t>No Execute Bit</w:t>
-            </w:r>
-            <w:r>
-              <w:rPr>
-                <w:noProof/>
-                <w:webHidden/>
-              </w:rPr>
-              <w:tab/>
-            </w:r>
-            <w:r>
-              <w:rPr>
-                <w:noProof/>
-                <w:webHidden/>
-              </w:rPr>
-              <w:fldChar w:fldCharType="begin"/>
-            </w:r>
-            <w:r>
-              <w:rPr>
-                <w:noProof/>
-                <w:webHidden/>
-              </w:rPr>
-              <w:instrText xml:space="preserve"> PAGEREF _Toc384138011 \h </w:instrText>
-            </w:r>
-            <w:r>
-              <w:rPr>
-                <w:noProof/>
-                <w:webHidden/>
-              </w:rPr>
-            </w:r>
-            <w:r>
-              <w:rPr>
-                <w:noProof/>
-                <w:webHidden/>
-              </w:rPr>
-              <w:fldChar w:fldCharType="separate"/>
-            </w:r>
-            <w:r>
-              <w:rPr>
-                <w:noProof/>
-                <w:webHidden/>
-              </w:rPr>
-              <w:t>7</w:t>
-            </w:r>
-            <w:r>
-              <w:rPr>
-                <w:noProof/>
-                <w:webHidden/>
-              </w:rPr>
-              <w:fldChar w:fldCharType="end"/>
-            </w:r>
-          </w:hyperlink>
-        </w:p>
-        <w:p>
-          <w:pPr>
-            <w:pStyle w:val="TOC2"/>
-            <w:tabs>
-              <w:tab w:val="right" w:leader="dot" w:pos="9350"/>
-            </w:tabs>
-            <w:rPr>
-              <w:noProof/>
-            </w:rPr>
-          </w:pPr>
-          <w:hyperlink w:anchor="_Toc384138012" w:history="1">
-            <w:r>
-              <w:rPr>
-                <w:rStyle w:val="Hyperlink"/>
-                <w:noProof/>
-              </w:rPr>
-              <w:t>Address Space Layout Randomization</w:t>
-            </w:r>
-            <w:r>
-              <w:rPr>
-                <w:noProof/>
-                <w:webHidden/>
-              </w:rPr>
-              <w:tab/>
-            </w:r>
-            <w:r>
-              <w:rPr>
-                <w:noProof/>
-                <w:webHidden/>
-              </w:rPr>
-              <w:fldChar w:fldCharType="begin"/>
-            </w:r>
-            <w:r>
-              <w:rPr>
-                <w:noProof/>
-                <w:webHidden/>
-              </w:rPr>
-              <w:instrText xml:space="preserve"> PAGEREF _Toc384138012 \h </w:instrText>
-            </w:r>
-            <w:r>
-              <w:rPr>
-                <w:noProof/>
-                <w:webHidden/>
-              </w:rPr>
-            </w:r>
-            <w:r>
-              <w:rPr>
-                <w:noProof/>
-                <w:webHidden/>
-              </w:rPr>
-              <w:fldChar w:fldCharType="separate"/>
-            </w:r>
-            <w:r>
-              <w:rPr>
-                <w:noProof/>
-                <w:webHidden/>
-              </w:rPr>
-              <w:t>7</w:t>
-            </w:r>
-            <w:r>
-              <w:rPr>
-                <w:noProof/>
-                <w:webHidden/>
-              </w:rPr>
-              <w:fldChar w:fldCharType="end"/>
-            </w:r>
-          </w:hyperlink>
-        </w:p>
-        <w:p>
-          <w:pPr>
-            <w:pStyle w:val="TOC2"/>
-            <w:tabs>
-              <w:tab w:val="right" w:leader="dot" w:pos="9350"/>
-            </w:tabs>
-            <w:rPr>
-              <w:noProof/>
-            </w:rPr>
-          </w:pPr>
-          <w:hyperlink w:anchor="_Toc384138013" w:history="1">
-            <w:r>
-              <w:rPr>
-                <w:rStyle w:val="Hyperlink"/>
-                <w:noProof/>
-                <w:highlight w:val="yellow"/>
-              </w:rPr>
-              <w:t>Network Firewalls</w:t>
-            </w:r>
-            <w:r>
-              <w:rPr>
-                <w:rStyle w:val="Hyperlink"/>
-                <w:noProof/>
-              </w:rPr>
-              <w:t>…?</w:t>
-            </w:r>
-            <w:r>
-              <w:rPr>
-                <w:noProof/>
-                <w:webHidden/>
-              </w:rPr>
-              <w:tab/>
-            </w:r>
-            <w:r>
-              <w:rPr>
-                <w:noProof/>
-                <w:webHidden/>
-              </w:rPr>
-              <w:fldChar w:fldCharType="begin"/>
-            </w:r>
-            <w:r>
-              <w:rPr>
-                <w:noProof/>
-                <w:webHidden/>
-              </w:rPr>
-              <w:instrText xml:space="preserve"> PAGEREF _Toc384138013 \h </w:instrText>
-            </w:r>
-            <w:r>
-              <w:rPr>
-                <w:noProof/>
-                <w:webHidden/>
-              </w:rPr>
-            </w:r>
-            <w:r>
-              <w:rPr>
-                <w:noProof/>
-                <w:webHidden/>
-              </w:rPr>
-              <w:fldChar w:fldCharType="separate"/>
-            </w:r>
-            <w:r>
-              <w:rPr>
-                <w:noProof/>
-                <w:webHidden/>
-              </w:rPr>
-              <w:t>7</w:t>
-            </w:r>
-            <w:r>
-              <w:rPr>
-                <w:noProof/>
-                <w:webHidden/>
-              </w:rPr>
-              <w:fldChar w:fldCharType="end"/>
-            </w:r>
-          </w:hyperlink>
-        </w:p>
-        <w:p>
-          <w:pPr>
-            <w:pStyle w:val="TOC1"/>
-            <w:tabs>
-              <w:tab w:val="right" w:leader="dot" w:pos="9350"/>
-            </w:tabs>
-            <w:rPr>
-              <w:noProof/>
-            </w:rPr>
-          </w:pPr>
-          <w:hyperlink w:anchor="_Toc384138014" w:history="1">
-            <w:r>
-              <w:rPr>
-                <w:rStyle w:val="Hyperlink"/>
-                <w:noProof/>
-              </w:rPr>
-              <w:t>Works Cited</w:t>
-            </w:r>
-            <w:r>
-              <w:rPr>
-                <w:noProof/>
-                <w:webHidden/>
-              </w:rPr>
-              <w:tab/>
-            </w:r>
-            <w:r>
-              <w:rPr>
-                <w:noProof/>
-                <w:webHidden/>
-              </w:rPr>
-              <w:fldChar w:fldCharType="begin"/>
-            </w:r>
-            <w:r>
-              <w:rPr>
-                <w:noProof/>
-                <w:webHidden/>
-              </w:rPr>
-              <w:instrText xml:space="preserve"> PAGEREF _Toc384138014 \h </w:instrText>
-            </w:r>
-            <w:r>
-              <w:rPr>
-                <w:noProof/>
-                <w:webHidden/>
-              </w:rPr>
-            </w:r>
-            <w:r>
-              <w:rPr>
-                <w:noProof/>
-                <w:webHidden/>
-              </w:rPr>
-              <w:fldChar w:fldCharType="separate"/>
-            </w:r>
-            <w:r>
-              <w:rPr>
-                <w:noProof/>
-                <w:webHidden/>
-              </w:rPr>
-              <w:t>7</w:t>
+              <w:t>9</w:t>
             </w:r>
             <w:r>
               <w:rPr>
@@ -1641,12 +1681,12 @@
       <w:pPr>
         <w:pStyle w:val="Heading1"/>
       </w:pPr>
-      <w:bookmarkStart w:id="0" w:name="_Toc384137999"/>
+      <w:bookmarkStart w:id="1" w:name="_Toc384142160"/>
       <w:r>
         <w:lastRenderedPageBreak/>
         <w:t>Introduction</w:t>
       </w:r>
-      <w:bookmarkEnd w:id="0"/>
+      <w:bookmarkEnd w:id="1"/>
     </w:p>
     <w:p>
       <w:r>
@@ -1739,7 +1779,7 @@
       <w:pPr>
         <w:pStyle w:val="Heading1"/>
       </w:pPr>
-      <w:bookmarkStart w:id="1" w:name="_Toc384138000"/>
+      <w:bookmarkStart w:id="2" w:name="_Toc384142161"/>
       <w:r>
         <w:t xml:space="preserve">Code </w:t>
       </w:r>
@@ -1752,7 +1792,7 @@
       <w:r>
         <w:t>Protection</w:t>
       </w:r>
-      <w:bookmarkEnd w:id="1"/>
+      <w:bookmarkEnd w:id="2"/>
     </w:p>
     <w:p>
       <w:r>
@@ -1763,14 +1803,14 @@
       <w:pPr>
         <w:pStyle w:val="Heading2"/>
       </w:pPr>
-      <w:bookmarkStart w:id="2" w:name="_Toc384138001"/>
+      <w:bookmarkStart w:id="3" w:name="_Toc384142162"/>
       <w:r>
         <w:t>Programming Language</w:t>
       </w:r>
       <w:r>
         <w:t xml:space="preserve"> Selection</w:t>
       </w:r>
-      <w:bookmarkEnd w:id="2"/>
+      <w:bookmarkEnd w:id="3"/>
     </w:p>
     <w:p>
       <w:r>
@@ -1914,11 +1954,11 @@
       <w:pPr>
         <w:pStyle w:val="Heading2"/>
       </w:pPr>
-      <w:bookmarkStart w:id="3" w:name="_Toc384138002"/>
+      <w:bookmarkStart w:id="4" w:name="_Toc384142163"/>
       <w:r>
         <w:t>Bounds Checking</w:t>
       </w:r>
-      <w:bookmarkEnd w:id="3"/>
+      <w:bookmarkEnd w:id="4"/>
     </w:p>
     <w:p>
       <w:r>
@@ -2088,22 +2128,22 @@
       <w:pPr>
         <w:pStyle w:val="Heading2"/>
       </w:pPr>
-      <w:bookmarkStart w:id="4" w:name="_Toc384138003"/>
+      <w:bookmarkStart w:id="5" w:name="_Toc384142164"/>
       <w:r>
         <w:lastRenderedPageBreak/>
         <w:t>Safe Libraries</w:t>
       </w:r>
-      <w:bookmarkEnd w:id="4"/>
+      <w:bookmarkEnd w:id="5"/>
     </w:p>
     <w:p>
       <w:pPr>
         <w:pStyle w:val="Heading3"/>
       </w:pPr>
-      <w:bookmarkStart w:id="5" w:name="_Toc384138004"/>
+      <w:bookmarkStart w:id="6" w:name="_Toc384142165"/>
       <w:r>
         <w:t>Format String Vulnerabilities</w:t>
       </w:r>
-      <w:bookmarkEnd w:id="5"/>
+      <w:bookmarkEnd w:id="6"/>
     </w:p>
     <w:p>
       <w:r>
@@ -2427,12 +2467,12 @@
       <w:pPr>
         <w:pStyle w:val="Heading3"/>
       </w:pPr>
-      <w:bookmarkStart w:id="6" w:name="_Toc384138005"/>
+      <w:bookmarkStart w:id="7" w:name="_Toc384142166"/>
       <w:r>
         <w:lastRenderedPageBreak/>
         <w:t>Examples of Format String Vulnerabilities</w:t>
       </w:r>
-      <w:bookmarkEnd w:id="6"/>
+      <w:bookmarkEnd w:id="7"/>
     </w:p>
     <w:p>
       <w:r>
@@ -2527,11 +2567,11 @@
       <w:pPr>
         <w:pStyle w:val="Heading3"/>
       </w:pPr>
-      <w:bookmarkStart w:id="7" w:name="_Toc384138006"/>
+      <w:bookmarkStart w:id="8" w:name="_Toc384142167"/>
       <w:r>
         <w:t>String Manipulation</w:t>
       </w:r>
-      <w:bookmarkEnd w:id="7"/>
+      <w:bookmarkEnd w:id="8"/>
     </w:p>
     <w:p>
       <w:r>
@@ -2699,15 +2739,26 @@
     <w:p>
       <w:pPr>
         <w:pStyle w:val="Quote"/>
+      </w:pPr>
+      <w:r>
         <w:rPr>
           <w:lang w:val="en"/>
         </w:rPr>
-      </w:pPr>
+        <w:t xml:space="preserve">We should forget about small efficiencies, say about 97% of the time: premature optimization is the root </w:t>
+      </w:r>
+      <w:proofErr w:type="gramStart"/>
       <w:r>
         <w:rPr>
           <w:lang w:val="en"/>
         </w:rPr>
-        <w:t>We should forget about small efficiencies, say about 97% of the time: premature optimization is the root of all evil</w:t>
+        <w:t>of</w:t>
+      </w:r>
+      <w:proofErr w:type="gramEnd"/>
+      <w:r>
+        <w:rPr>
+          <w:lang w:val="en"/>
+        </w:rPr>
+        <w:t xml:space="preserve"> all evil</w:t>
       </w:r>
       <w:r>
         <w:rPr>
@@ -2754,23 +2805,415 @@
     </w:p>
     <w:p>
       <w:pPr>
+        <w:pStyle w:val="Heading3"/>
+        <w:rPr>
+          <w:lang w:val="en"/>
+        </w:rPr>
+      </w:pPr>
+      <w:bookmarkStart w:id="9" w:name="_Toc384142168"/>
+      <w:r>
+        <w:rPr>
+          <w:lang w:val="en"/>
+        </w:rPr>
+        <w:lastRenderedPageBreak/>
+        <w:t>Secure Function Overloads</w:t>
+      </w:r>
+      <w:bookmarkEnd w:id="9"/>
+    </w:p>
+    <w:p>
+      <w:pPr>
+        <w:rPr>
+          <w:lang w:val="en"/>
+        </w:rPr>
+      </w:pPr>
+      <w:r>
+        <w:rPr>
+          <w:lang w:val="en"/>
+        </w:rPr>
+        <w:t xml:space="preserve">Visual C++ 2005 and newer ship with non-standard replacements for the libc string manipulation functions. The functions prevent exploits by also taking the size of the buffer being modified as an argument. For example, the </w:t>
+      </w:r>
+      <w:r>
+        <w:rPr>
+          <w:rStyle w:val="CodeChar"/>
+        </w:rPr>
+        <w:t>strcpy</w:t>
+      </w:r>
+      <w:r>
+        <w:rPr>
+          <w:lang w:val="en"/>
+        </w:rPr>
+        <w:t xml:space="preserve"> function is replaced by </w:t>
+      </w:r>
+      <w:r>
+        <w:rPr>
+          <w:rStyle w:val="CodeChar"/>
+        </w:rPr>
+        <w:t>strcpy_s</w:t>
+      </w:r>
+      <w:r>
+        <w:rPr>
+          <w:lang w:val="en"/>
+        </w:rPr>
+        <w:t xml:space="preserve">. </w:t>
+      </w:r>
+      <w:r>
+        <w:rPr>
+          <w:lang w:val="en"/>
+        </w:rPr>
+        <w:t xml:space="preserve">There are many other functions that the information in this section applies to but for the sake of simplicity I am only going to refer to </w:t>
+      </w:r>
+      <w:r>
+        <w:rPr>
+          <w:rStyle w:val="CodeChar"/>
+        </w:rPr>
+        <w:t>strcpy</w:t>
+      </w:r>
+      <w:r>
+        <w:rPr>
+          <w:lang w:val="en"/>
+        </w:rPr>
+        <w:t xml:space="preserve">. </w:t>
+      </w:r>
+    </w:p>
+    <w:p>
+      <w:pPr>
+        <w:rPr>
+          <w:lang w:val="en"/>
+        </w:rPr>
+      </w:pPr>
+      <w:r>
+        <w:rPr>
+          <w:lang w:val="en"/>
+        </w:rPr>
+        <w:t xml:space="preserve">The problem is that these functions are not portable to other </w:t>
+      </w:r>
+      <w:r>
+        <w:rPr>
+          <w:lang w:val="en"/>
+        </w:rPr>
+        <w:t>platforms;</w:t>
+      </w:r>
+      <w:r>
+        <w:rPr>
+          <w:lang w:val="en"/>
+        </w:rPr>
+        <w:t xml:space="preserve"> they simply don’t ex</w:t>
+      </w:r>
+      <w:r>
+        <w:rPr>
+          <w:lang w:val="en"/>
+        </w:rPr>
+        <w:t xml:space="preserve">ist on Linux. So if a developer were to replace all the </w:t>
+      </w:r>
+      <w:r>
+        <w:rPr>
+          <w:rStyle w:val="CodeChar"/>
+        </w:rPr>
+        <w:t>strcpy</w:t>
+      </w:r>
+      <w:r>
+        <w:rPr>
+          <w:lang w:val="en"/>
+        </w:rPr>
+        <w:t xml:space="preserve"> calls with </w:t>
+      </w:r>
+      <w:r>
+        <w:rPr>
+          <w:rStyle w:val="CodeChar"/>
+        </w:rPr>
+        <w:t>strcpy_s</w:t>
+      </w:r>
+      <w:r>
+        <w:rPr>
+          <w:lang w:val="en"/>
+        </w:rPr>
+        <w:t xml:space="preserve"> calls in their code base they would find that they have broken cross platform compilation. This places developers of cross platform applications in an awkward position. The developer can choose to do one of the following:</w:t>
+      </w:r>
+    </w:p>
+    <w:p>
+      <w:pPr>
+        <w:pStyle w:val="ListParagraph"/>
+        <w:numPr>
+          <w:ilvl w:val="0"/>
+          <w:numId w:val="2"/>
+        </w:numPr>
+        <w:rPr>
+          <w:lang w:val="en"/>
+        </w:rPr>
+      </w:pPr>
+      <w:r>
+        <w:rPr>
+          <w:lang w:val="en"/>
+        </w:rPr>
+        <w:t>Refactoring working code to use more secure libraries (incurring the wrath of the testing team</w:t>
+      </w:r>
+      <w:r>
+        <w:rPr>
+          <w:lang w:val="en"/>
+        </w:rPr>
+        <w:t xml:space="preserve"> for adding to their workload</w:t>
+      </w:r>
+      <w:r>
+        <w:rPr>
+          <w:lang w:val="en"/>
+        </w:rPr>
+        <w:t>)</w:t>
+      </w:r>
+      <w:r>
+        <w:rPr>
+          <w:lang w:val="en"/>
+        </w:rPr>
+        <w:t>.</w:t>
+      </w:r>
+    </w:p>
+    <w:p>
+      <w:pPr>
+        <w:pStyle w:val="ListParagraph"/>
+        <w:numPr>
+          <w:ilvl w:val="0"/>
+          <w:numId w:val="2"/>
+        </w:numPr>
+        <w:rPr>
+          <w:lang w:val="en"/>
+        </w:rPr>
+      </w:pPr>
+      <w:r>
+        <w:rPr>
+          <w:lang w:val="en"/>
+        </w:rPr>
+        <w:t>R</w:t>
+      </w:r>
+      <w:r>
+        <w:rPr>
+          <w:lang w:val="en"/>
+        </w:rPr>
+        <w:t xml:space="preserve">eplacing insecure function calls with a wrapper functions to call either </w:t>
+      </w:r>
+      <w:r>
+        <w:rPr>
+          <w:rStyle w:val="CodeChar"/>
+          <w:lang w:val="en"/>
+        </w:rPr>
+        <w:t>strcpy</w:t>
+      </w:r>
+      <w:r>
+        <w:rPr>
+          <w:lang w:val="en"/>
+        </w:rPr>
+        <w:t xml:space="preserve"> or </w:t>
+      </w:r>
+      <w:r>
+        <w:rPr>
+          <w:rStyle w:val="CodeChar"/>
+          <w:lang w:val="en"/>
+        </w:rPr>
+        <w:t>strcpy_s</w:t>
+      </w:r>
+      <w:r>
+        <w:rPr>
+          <w:lang w:val="en"/>
+        </w:rPr>
+        <w:t xml:space="preserve"> depending on the plat</w:t>
+      </w:r>
+      <w:r>
+        <w:rPr>
+          <w:lang w:val="en"/>
+        </w:rPr>
+        <w:t>form (tedious and error prone)</w:t>
+      </w:r>
+      <w:r>
+        <w:rPr>
+          <w:lang w:val="en"/>
+        </w:rPr>
+        <w:t>.</w:t>
+      </w:r>
+    </w:p>
+    <w:p>
+      <w:pPr>
+        <w:pStyle w:val="ListParagraph"/>
+        <w:numPr>
+          <w:ilvl w:val="0"/>
+          <w:numId w:val="2"/>
+        </w:numPr>
+        <w:rPr>
+          <w:lang w:val="en"/>
+        </w:rPr>
+      </w:pPr>
+      <w:r>
+        <w:rPr>
+          <w:lang w:val="en"/>
+        </w:rPr>
+        <w:t>Ignoring the problem and hoping the code never gets exploited (I shouldn’t need to explain why this is a bad idea!).</w:t>
+      </w:r>
+    </w:p>
+    <w:p>
+      <w:pPr>
+        <w:rPr>
+          <w:lang w:val="en"/>
+        </w:rPr>
+      </w:pPr>
+      <w:r>
+        <w:rPr>
+          <w:lang w:val="en"/>
+        </w:rPr>
+        <w:t xml:space="preserve">Thankfully the Visual C++ team saw that this would be a problem and added a little bit of functionality to their compiler to help developers. Developers using Visual C++ 2005 and newer can have the compiler transform the </w:t>
+      </w:r>
+      <w:r>
+        <w:rPr>
+          <w:rStyle w:val="CodeChar"/>
+        </w:rPr>
+        <w:t>strcpy</w:t>
+      </w:r>
+      <w:r>
+        <w:rPr>
+          <w:lang w:val="en"/>
+        </w:rPr>
+        <w:t xml:space="preserve"> (and similar) function calls to use </w:t>
+      </w:r>
+      <w:r>
+        <w:rPr>
+          <w:rStyle w:val="CodeChar"/>
+        </w:rPr>
+        <w:t>strcpy_s</w:t>
+      </w:r>
+      <w:r>
+        <w:rPr>
+          <w:lang w:val="en"/>
+        </w:rPr>
+        <w:t xml:space="preserve"> instead just by adding the following line to their source code:</w:t>
+      </w:r>
+    </w:p>
+    <w:p>
+      <w:pPr>
+        <w:pStyle w:val="Code"/>
+        <w:rPr>
+          <w:rStyle w:val="code0"/>
+          <w:lang w:val="en"/>
+        </w:rPr>
+      </w:pPr>
+      <w:r>
+        <w:rPr>
+          <w:rStyle w:val="code0"/>
+          <w:lang w:val="en"/>
+        </w:rPr>
+        <w:t>#define _CRT_SECURE_CPP_OVERLOAD_STANDARD_NAMES 1</w:t>
+      </w:r>
+    </w:p>
+    <w:p>
+      <w:pPr>
+        <w:rPr>
+          <w:lang w:val="en"/>
+        </w:rPr>
+      </w:pPr>
+      <w:r>
+        <w:rPr>
+          <w:lang w:val="en"/>
+        </w:rPr>
+        <w:t xml:space="preserve">Code that uses the </w:t>
+      </w:r>
+      <w:r>
+        <w:rPr>
+          <w:rStyle w:val="CodeChar"/>
+        </w:rPr>
+        <w:t>strcpy</w:t>
+      </w:r>
+      <w:r>
+        <w:rPr>
+          <w:lang w:val="en"/>
+        </w:rPr>
+        <w:t xml:space="preserve"> function will automatically be transformed to use the </w:t>
+      </w:r>
+      <w:r>
+        <w:rPr>
+          <w:rStyle w:val="CodeChar"/>
+        </w:rPr>
+        <w:t>strcpy_s</w:t>
+      </w:r>
+      <w:r>
+        <w:rPr>
+          <w:lang w:val="en"/>
+        </w:rPr>
+        <w:t xml:space="preserve"> function wherever the compiler can deduce the size of the buffer. </w:t>
+      </w:r>
+      <w:r>
+        <w:rPr>
+          <w:lang w:val="en"/>
+        </w:rPr>
+        <w:t>That code will continue to be potentially vulnerable on other platforms, so the code should still be fixed properly. The abo</w:t>
+      </w:r>
+      <w:r>
+        <w:rPr>
+          <w:lang w:val="en"/>
+        </w:rPr>
+        <w:t xml:space="preserve">ve macro should be considered an easy </w:t>
+      </w:r>
+      <w:r>
+        <w:rPr>
+          <w:lang w:val="en"/>
+        </w:rPr>
+        <w:t xml:space="preserve">temporary fix. </w:t>
+      </w:r>
+      <w:sdt>
+        <w:sdtPr>
+          <w:rPr>
+            <w:lang w:val="en"/>
+          </w:rPr>
+          <w:id w:val="233128600"/>
+          <w:citation/>
+        </w:sdtPr>
+        <w:sdtContent>
+          <w:r>
+            <w:rPr>
+              <w:lang w:val="en"/>
+            </w:rPr>
+            <w:fldChar w:fldCharType="begin"/>
+          </w:r>
+          <w:r>
+            <w:instrText xml:space="preserve"> CITATION Sec13 \l 1033 </w:instrText>
+          </w:r>
+          <w:r>
+            <w:rPr>
+              <w:lang w:val="en"/>
+            </w:rPr>
+            <w:fldChar w:fldCharType="separate"/>
+          </w:r>
+          <w:r>
+            <w:rPr>
+              <w:noProof/>
+            </w:rPr>
+            <w:t>(Secure Template Overloads)</w:t>
+          </w:r>
+          <w:r>
+            <w:rPr>
+              <w:lang w:val="en"/>
+            </w:rPr>
+            <w:fldChar w:fldCharType="end"/>
+          </w:r>
+        </w:sdtContent>
+      </w:sdt>
+    </w:p>
+    <w:p>
+      <w:pPr>
         <w:pStyle w:val="Heading2"/>
       </w:pPr>
-      <w:bookmarkStart w:id="8" w:name="_Toc384138007"/>
+      <w:bookmarkStart w:id="10" w:name="_Toc384142169"/>
+      <w:r>
+        <w:t>Static Code Analysis</w:t>
+      </w:r>
+      <w:bookmarkEnd w:id="10"/>
+    </w:p>
+    <w:p>
+      <w:r>
+        <w:t xml:space="preserve">Static code analysis tools are a lot like a compiler that only produces errors and warnings instead of code. This may not sound useful, but code analysis tools generally do a much more thorough job of analyzing code than a typical compiler will. A compiler is developed for compilation speed and will only produce common warnings that can be quickly detected. </w:t>
+      </w:r>
+    </w:p>
+    <w:p>
+      <w:r>
+        <w:t xml:space="preserve">These days it is becoming more and more common for static code analysis tools to be built into integrated development environments like Visual Studio. The code analysis tools are usually presented as separate options in the IDE since code analysis tools only need to be run occasionally. Visual C++ 2012 </w:t>
+      </w:r>
       <w:r>
         <w:lastRenderedPageBreak/>
-        <w:t>Static Code Analysis</w:t>
-      </w:r>
-      <w:bookmarkEnd w:id="8"/>
-    </w:p>
-    <w:p>
-      <w:r>
-        <w:t xml:space="preserve">Static code analysis tools are a lot like a compiler that only produces errors and warnings instead of code. This may not sound useful, but code analysis tools generally do a much more thorough job of analyzing code than a typical compiler will. A compiler is developed for compilation speed and will only produce common warnings that can be quickly detected. </w:t>
-      </w:r>
-    </w:p>
-    <w:p>
-      <w:r>
-        <w:t>These days it is becoming more and more common for static code analysis tools to be built into integrated development environments like Visual Studio. The code analysis tools are usually presented as separate options in the IDE since code analysis tools only need to be run occasionally. Visual C++ 2012 includes a quite good code analysis tool for C++ that can catch a numbe</w:t>
+        <w:t>includes a quite good code analysis tool for C++ that can catch a numbe</w:t>
       </w:r>
       <w:r>
         <w:t xml:space="preserve">r of potential buffer overflows, </w:t>
@@ -2908,11 +3351,11 @@
       <w:pPr>
         <w:pStyle w:val="Heading2"/>
       </w:pPr>
-      <w:bookmarkStart w:id="9" w:name="_Toc384138008"/>
+      <w:bookmarkStart w:id="11" w:name="_Toc384142170"/>
       <w:r>
         <w:t>Canaries</w:t>
       </w:r>
-      <w:bookmarkEnd w:id="9"/>
+      <w:bookmarkEnd w:id="11"/>
     </w:p>
     <w:p>
       <w:r>
@@ -2929,7 +3372,7 @@
       <w:pPr>
         <w:pStyle w:val="Heading3"/>
       </w:pPr>
-      <w:bookmarkStart w:id="10" w:name="_Toc384138009"/>
+      <w:bookmarkStart w:id="12" w:name="_Toc384142171"/>
       <w:r>
         <w:t xml:space="preserve">/GS Compiler </w:t>
       </w:r>
@@ -2939,16 +3382,36 @@
       <w:r>
         <w:t>ption</w:t>
       </w:r>
-      <w:bookmarkEnd w:id="10"/>
-    </w:p>
-    <w:p>
-      <w:r>
-        <w:t xml:space="preserve">Vtable is still exploitable in C++. Can cause the program to execute arbitrary memory. Can mask bad code. </w:t>
-      </w:r>
-    </w:p>
-    <w:p>
-      <w:r>
-        <w:lastRenderedPageBreak/>
+      <w:bookmarkEnd w:id="12"/>
+    </w:p>
+    <w:p>
+      <w:proofErr w:type="spellStart"/>
+      <w:r>
+        <w:t>Vtable</w:t>
+      </w:r>
+      <w:proofErr w:type="spellEnd"/>
+      <w:r>
+        <w:t xml:space="preserve"> is still exploitable in C++. </w:t>
+      </w:r>
+      <w:proofErr w:type="gramStart"/>
+      <w:r>
+        <w:t>Can cause the program to execute arbitrary memory.</w:t>
+      </w:r>
+      <w:proofErr w:type="gramEnd"/>
+      <w:r>
+        <w:t xml:space="preserve"> </w:t>
+      </w:r>
+      <w:proofErr w:type="gramStart"/>
+      <w:r>
+        <w:t>Can mask bad code.</w:t>
+      </w:r>
+      <w:proofErr w:type="gramEnd"/>
+      <w:r>
+        <w:t xml:space="preserve"> </w:t>
+      </w:r>
+    </w:p>
+    <w:p>
+      <w:r>
         <w:t>Should probably be a part of the Canaries section.</w:t>
       </w:r>
     </w:p>
@@ -2966,15 +3429,19 @@
       <w:pPr>
         <w:pStyle w:val="Heading1"/>
       </w:pPr>
-      <w:bookmarkStart w:id="11" w:name="_Toc384138010"/>
+      <w:bookmarkStart w:id="13" w:name="_Toc384142172"/>
       <w:r>
         <w:t>System Level Protection</w:t>
       </w:r>
-      <w:bookmarkEnd w:id="11"/>
-    </w:p>
-    <w:p>
-      <w:r>
-        <w:t xml:space="preserve">System level protection is not the preferred way to fight buffer overflow exploits. Because the protection comes from the operating system or hardware and not from the program, system level protection cannot be relied on. A user can turn the protection off, or the system might not support a protection mechanism. </w:t>
+      <w:bookmarkEnd w:id="13"/>
+    </w:p>
+    <w:p>
+      <w:r>
+        <w:t xml:space="preserve">System level protection is not the preferred way to fight buffer overflow exploits. Because the protection comes from the operating system or hardware and not from the program, system level protection cannot be relied on. A user can turn the protection off, or the system might not support a </w:t>
+      </w:r>
+      <w:r>
+        <w:lastRenderedPageBreak/>
+        <w:t xml:space="preserve">protection mechanism. </w:t>
       </w:r>
       <w:r>
         <w:t xml:space="preserve">In some cases system level protection cannot be used because of legacy code that does not support or expect the protection mechanism. </w:t>
@@ -2987,11 +3454,11 @@
       <w:pPr>
         <w:pStyle w:val="Heading2"/>
       </w:pPr>
-      <w:bookmarkStart w:id="12" w:name="_Toc384138011"/>
+      <w:bookmarkStart w:id="14" w:name="_Toc384142173"/>
       <w:r>
         <w:t>No Execute Bit</w:t>
       </w:r>
-      <w:bookmarkEnd w:id="12"/>
+      <w:bookmarkEnd w:id="14"/>
     </w:p>
     <w:p>
       <w:r>
@@ -3000,7 +3467,15 @@
     </w:p>
     <w:p>
       <w:r>
-        <w:t xml:space="preserve">Think of the NX bit like removing execute privileges from the users documents folder. The user can still trash the documents folder, but they won’t be able to bring in arbitrary executable files. Similarly, a hacker will be able to trash the stack and overwrite memory but the hacker will not be able to execute arbitrary code. </w:t>
+        <w:t xml:space="preserve">Think of the NX bit like removing </w:t>
+      </w:r>
+      <w:proofErr w:type="gramStart"/>
+      <w:r>
+        <w:t>execute</w:t>
+      </w:r>
+      <w:proofErr w:type="gramEnd"/>
+      <w:r>
+        <w:t xml:space="preserve"> privileges from the users documents folder. The user can still trash the documents folder, but they won’t be able to bring in arbitrary executable files. Similarly, a hacker will be able to trash the stack and overwrite memory but the hacker will not be able to execute arbitrary code. </w:t>
       </w:r>
     </w:p>
     <w:p>
@@ -3044,11 +3519,11 @@
       <w:pPr>
         <w:pStyle w:val="Heading2"/>
       </w:pPr>
-      <w:bookmarkStart w:id="13" w:name="_Toc384138012"/>
+      <w:bookmarkStart w:id="15" w:name="_Toc384142174"/>
       <w:r>
         <w:t>Address Space Layout Randomization</w:t>
       </w:r>
-      <w:bookmarkEnd w:id="13"/>
+      <w:bookmarkEnd w:id="15"/>
     </w:p>
     <w:p>
       <w:r>
@@ -3057,7 +3532,6 @@
       <w:r>
         <w:t xml:space="preserve">This will not absolutely prevent an exploit from occurring on its own, but the difficulty is increased to the point that an exploit might no longer be feasible. </w:t>
       </w:r>
-      <w:bookmarkStart w:id="14" w:name="_Toc384138013"/>
     </w:p>
     <w:p>
       <w:r>
@@ -3069,20 +3543,68 @@
     </w:p>
     <w:p>
       <w:r>
-        <w:t xml:space="preserve">However ASLR should not be relied on as an absolute protection against exploits. Hackers can potentially use a printf exploit (described earlier) to leak the address of the printf function. Once a </w:t>
-      </w:r>
+        <w:t xml:space="preserve">However ASLR should not be relied on as an absolute protection against exploits. Hackers can potentially use a </w:t>
+      </w:r>
+      <w:proofErr w:type="spellStart"/>
+      <w:r>
+        <w:t>printf</w:t>
+      </w:r>
+      <w:proofErr w:type="spellEnd"/>
+      <w:r>
+        <w:t xml:space="preserve"> exploit (described earlier) to leak the address of the </w:t>
+      </w:r>
+      <w:proofErr w:type="spellStart"/>
+      <w:r>
+        <w:t>printf</w:t>
+      </w:r>
+      <w:proofErr w:type="spellEnd"/>
+      <w:r>
+        <w:t xml:space="preserve"> function. Once a hacker has this address they can use the address to offset into the libc library and ASLR has effectively been defeated. </w:t>
+      </w:r>
+    </w:p>
+    <w:p>
+      <w:r>
+        <w:t xml:space="preserve">Although Windows Vista and higher have support for ASLR, the programs that are executed by Windows quite often do not. A program/DLL must be compiled with ASLR enabled (via the /DYNAMICBASE linker option) and all the DLLs that the program loads must have the switch enabled. If only one DLL is loaded without ASLR enabled the ASLR mechanism will not be enabled. </w:t>
+      </w:r>
+      <w:r>
+        <w:t>Because /DYNAMICBASE was not enabled by default until Visual Studio 20</w:t>
+      </w:r>
+      <w:r>
+        <w:t xml:space="preserve">08 </w:t>
+      </w:r>
+      <w:sdt>
+        <w:sdtPr>
+          <w:id w:val="2138604490"/>
+          <w:citation/>
+        </w:sdtPr>
+        <w:sdtContent>
+          <w:r>
+            <w:fldChar w:fldCharType="begin"/>
+          </w:r>
+          <w:r>
+            <w:instrText xml:space="preserve"> CITATION Fan09 \l 1033 </w:instrText>
+          </w:r>
+          <w:r>
+            <w:fldChar w:fldCharType="separate"/>
+          </w:r>
+          <w:r>
+            <w:rPr>
+              <w:noProof/>
+            </w:rPr>
+            <w:t>(Fan)</w:t>
+          </w:r>
+          <w:r>
+            <w:fldChar w:fldCharType="end"/>
+          </w:r>
+        </w:sdtContent>
+      </w:sdt>
+      <w:r>
+        <w:t>, a program loading older DLLs will not be protected by ASLR.</w:t>
+      </w:r>
+    </w:p>
+    <w:p>
       <w:r>
         <w:lastRenderedPageBreak/>
-        <w:t xml:space="preserve">hacker has this address they can use the address to offset into the libc library and ASLR has effectively been defeated. </w:t>
-      </w:r>
-    </w:p>
-    <w:p>
-      <w:r>
-        <w:t xml:space="preserve">Although Windows Vista and higher have support for ASLR, the programs that are executed by Windows quite often do not. A program/DLL must be compiled with ASLR enabled (via the /DYNAMICBASE linker option) and all the DLLs that the program loads must have the switch enabled. If only one DLL is loaded without ASLR enabled the ASLR mechanism will not be enabled. </w:t>
-      </w:r>
-    </w:p>
-    <w:p>
-      <w:r>
         <w:t xml:space="preserve">That ASLR is frequently disabled can sometimes come as a surprise to developers. Even popular internet facing applications can be shipped with ASLR disabled. In 2013, blogger Graham Sutherland discovered that ASLR is disabled on a Firefox plugin shipped by Dropbox. Because the plugin DLL did not have ASLR enabled, in effect Firefox was slightly easier to exploit. Thankfully the issue has since been resolved. </w:t>
       </w:r>
       <w:sdt>
@@ -3112,31 +3634,7 @@
         </w:sdtContent>
       </w:sdt>
     </w:p>
-    <w:p>
-      <w:pPr>
-        <w:pStyle w:val="Heading2"/>
-        <w:ind w:left="720" w:hanging="720"/>
-      </w:pPr>
-      <w:r>
-        <w:rPr>
-          <w:highlight w:val="yellow"/>
-        </w:rPr>
-        <w:t xml:space="preserve">Network </w:t>
-      </w:r>
-      <w:bookmarkStart w:id="15" w:name="_GoBack"/>
-      <w:bookmarkEnd w:id="15"/>
-      <w:r>
-        <w:rPr>
-          <w:highlight w:val="yellow"/>
-        </w:rPr>
-        <w:t>Firewalls</w:t>
-      </w:r>
-      <w:r>
-        <w:t>…?</w:t>
-      </w:r>
-      <w:bookmarkEnd w:id="14"/>
-    </w:p>
-    <w:bookmarkStart w:id="16" w:name="_Toc384138014" w:displacedByCustomXml="next"/>
+    <w:bookmarkStart w:id="16" w:name="_Toc384142175" w:displacedByCustomXml="next"/>
     <w:sdt>
       <w:sdtPr>
         <w:rPr>
@@ -3206,17 +3704,23 @@
           </w:pPr>
           <w:r>
             <w:rPr>
+              <w:noProof/>
+            </w:rPr>
+            <w:t xml:space="preserve">Fan, Xiang. </w:t>
+          </w:r>
+          <w:r>
+            <w:rPr>
               <w:i/>
               <w:iCs/>
               <w:noProof/>
             </w:rPr>
-            <w:t>Implementing a web server in a single printf() call</w:t>
-          </w:r>
-          <w:r>
-            <w:rPr>
-              <w:noProof/>
-            </w:rPr>
-            <w:t>. 12 March 2014. 13 March 2014. &lt;http://tinyhack.com/2014/03/12/implementing-a-web-server-in-a-single-printf-call/&gt;.</w:t>
+            <w:t>/DYNAMICBASE and /NXCOMPAT</w:t>
+          </w:r>
+          <w:r>
+            <w:rPr>
+              <w:noProof/>
+            </w:rPr>
+            <w:t>. 21 May 2009. 1 April 2014. &lt;http://blogs.msdn.com/b/vcblog/archive/2009/05/21/dynamicbase-and-nxcompat.aspx&gt;.</w:t>
           </w:r>
         </w:p>
         <w:p>
@@ -3229,23 +3733,17 @@
           </w:pPr>
           <w:r>
             <w:rPr>
-              <w:noProof/>
-            </w:rPr>
-            <w:t xml:space="preserve">Knuth, Donald. </w:t>
-          </w:r>
-          <w:r>
-            <w:rPr>
               <w:i/>
               <w:iCs/>
               <w:noProof/>
             </w:rPr>
-            <w:t>Program optimization</w:t>
-          </w:r>
-          <w:r>
-            <w:rPr>
-              <w:noProof/>
-            </w:rPr>
-            <w:t>. 2 February 2014. 1 April 2014. &lt;http://en.wikipedia.org/w/index.php?title=Program_optimization&amp;oldid=593530416&gt;.</w:t>
+            <w:t>Implementing a web server in a single printf() call</w:t>
+          </w:r>
+          <w:r>
+            <w:rPr>
+              <w:noProof/>
+            </w:rPr>
+            <w:t>. 12 March 2014. 13 March 2014. &lt;http://tinyhack.com/2014/03/12/implementing-a-web-server-in-a-single-printf-call/&gt;.</w:t>
           </w:r>
         </w:p>
         <w:p>
@@ -3260,7 +3758,7 @@
             <w:rPr>
               <w:noProof/>
             </w:rPr>
-            <w:t xml:space="preserve">MSDN. </w:t>
+            <w:t xml:space="preserve">Knuth, Donald. </w:t>
           </w:r>
           <w:r>
             <w:rPr>
@@ -3268,13 +3766,13 @@
               <w:iCs/>
               <w:noProof/>
             </w:rPr>
-            <w:t>Code Analysis for C/C++ Warnings</w:t>
-          </w:r>
-          <w:r>
-            <w:rPr>
-              <w:noProof/>
-            </w:rPr>
-            <w:t>. 18 March 2014. 18 March 2014. &lt;http://msdn.microsoft.com/en-us/library/vstudio/a5b9aa09(v=vs.110).aspx&gt;.</w:t>
+            <w:t>Program optimization</w:t>
+          </w:r>
+          <w:r>
+            <w:rPr>
+              <w:noProof/>
+            </w:rPr>
+            <w:t>. 2 February 2014. 1 April 2014. &lt;http://en.wikipedia.org/w/index.php?title=Program_optimization&amp;oldid=593530416&gt;.</w:t>
           </w:r>
         </w:p>
         <w:p>
@@ -3287,10 +3785,39 @@
           </w:pPr>
           <w:r>
             <w:rPr>
+              <w:noProof/>
+            </w:rPr>
+            <w:t xml:space="preserve">MSDN. </w:t>
+          </w:r>
+          <w:r>
+            <w:rPr>
               <w:i/>
               <w:iCs/>
               <w:noProof/>
             </w:rPr>
+            <w:t>Code Analysis for C/C++ Warnings</w:t>
+          </w:r>
+          <w:r>
+            <w:rPr>
+              <w:noProof/>
+            </w:rPr>
+            <w:t>. 18 March 2014. 18 March 2014. &lt;http://msdn.microsoft.com/en-us/library/vstudio/a5b9aa09(v=vs.110).aspx&gt;.</w:t>
+          </w:r>
+        </w:p>
+        <w:p>
+          <w:pPr>
+            <w:pStyle w:val="Bibliography"/>
+            <w:ind w:left="720" w:hanging="720"/>
+            <w:rPr>
+              <w:noProof/>
+            </w:rPr>
+          </w:pPr>
+          <w:r>
+            <w:rPr>
+              <w:i/>
+              <w:iCs/>
+              <w:noProof/>
+            </w:rPr>
             <w:t>NX Bit</w:t>
           </w:r>
           <w:r>
@@ -3298,6 +3825,58 @@
               <w:noProof/>
             </w:rPr>
             <w:t>. 24 March 2014. 1 April 2014. &lt;http://en.wikipedia.org/w/index.php?title=NX_bit&amp;oldid=601000671#Microsoft_Windows&gt;.</w:t>
+          </w:r>
+        </w:p>
+        <w:p>
+          <w:pPr>
+            <w:pStyle w:val="Bibliography"/>
+            <w:ind w:left="720" w:hanging="720"/>
+            <w:rPr>
+              <w:noProof/>
+            </w:rPr>
+          </w:pPr>
+          <w:r>
+            <w:rPr>
+              <w:i/>
+              <w:iCs/>
+              <w:noProof/>
+            </w:rPr>
+            <w:t>Secure Template Overloads</w:t>
+          </w:r>
+          <w:r>
+            <w:rPr>
+              <w:noProof/>
+            </w:rPr>
+            <w:t>. Vers. Visual Studio 2013. 2013. 1 April 2014. &lt;http://msdn.microsoft.com/en-us/library/ms175759.aspx&gt;.</w:t>
+          </w:r>
+        </w:p>
+        <w:p>
+          <w:pPr>
+            <w:pStyle w:val="Bibliography"/>
+            <w:ind w:left="720" w:hanging="720"/>
+            <w:rPr>
+              <w:noProof/>
+            </w:rPr>
+          </w:pPr>
+          <w:r>
+            <w:rPr>
+              <w:noProof/>
+            </w:rPr>
+            <w:t xml:space="preserve">Sutherland, Graham. </w:t>
+          </w:r>
+          <w:r>
+            <w:rPr>
+              <w:i/>
+              <w:iCs/>
+              <w:noProof/>
+            </w:rPr>
+            <w:t>Installing Dropbox? Prepare to lose ASLR</w:t>
+          </w:r>
+          <w:r>
+            <w:rPr>
+              <w:noProof/>
+            </w:rPr>
+            <w:t>. 9 September 2013. 1 April 2014. &lt;http://codeinsecurity.wordpress.com/2013/09/09/installing-dropbox-prepare-to-lose-aslr/&gt;.</w:t>
           </w:r>
         </w:p>
         <w:p>
@@ -3457,7 +4036,7 @@
           <w:rPr>
             <w:noProof/>
           </w:rPr>
-          <w:t>8</w:t>
+          <w:t>9</w:t>
         </w:r>
         <w:r>
           <w:rPr>
@@ -3632,8 +4211,97 @@
       </w:pPr>
     </w:lvl>
   </w:abstractNum>
+  <w:abstractNum w:abstractNumId="1">
+    <w:nsid w:val="38A24C22"/>
+    <w:multiLevelType w:val="hybridMultilevel"/>
+    <w:tmpl w:val="D276B3BA"/>
+    <w:lvl w:ilvl="0" w:tplc="0409000F">
+      <w:start w:val="1"/>
+      <w:numFmt w:val="decimal"/>
+      <w:lvlText w:val="%1."/>
+      <w:lvlJc w:val="left"/>
+      <w:pPr>
+        <w:ind w:left="720" w:hanging="360"/>
+      </w:pPr>
+    </w:lvl>
+    <w:lvl w:ilvl="1" w:tplc="04090019" w:tentative="1">
+      <w:start w:val="1"/>
+      <w:numFmt w:val="lowerLetter"/>
+      <w:lvlText w:val="%2."/>
+      <w:lvlJc w:val="left"/>
+      <w:pPr>
+        <w:ind w:left="1440" w:hanging="360"/>
+      </w:pPr>
+    </w:lvl>
+    <w:lvl w:ilvl="2" w:tplc="0409001B" w:tentative="1">
+      <w:start w:val="1"/>
+      <w:numFmt w:val="lowerRoman"/>
+      <w:lvlText w:val="%3."/>
+      <w:lvlJc w:val="right"/>
+      <w:pPr>
+        <w:ind w:left="2160" w:hanging="180"/>
+      </w:pPr>
+    </w:lvl>
+    <w:lvl w:ilvl="3" w:tplc="0409000F" w:tentative="1">
+      <w:start w:val="1"/>
+      <w:numFmt w:val="decimal"/>
+      <w:lvlText w:val="%4."/>
+      <w:lvlJc w:val="left"/>
+      <w:pPr>
+        <w:ind w:left="2880" w:hanging="360"/>
+      </w:pPr>
+    </w:lvl>
+    <w:lvl w:ilvl="4" w:tplc="04090019" w:tentative="1">
+      <w:start w:val="1"/>
+      <w:numFmt w:val="lowerLetter"/>
+      <w:lvlText w:val="%5."/>
+      <w:lvlJc w:val="left"/>
+      <w:pPr>
+        <w:ind w:left="3600" w:hanging="360"/>
+      </w:pPr>
+    </w:lvl>
+    <w:lvl w:ilvl="5" w:tplc="0409001B" w:tentative="1">
+      <w:start w:val="1"/>
+      <w:numFmt w:val="lowerRoman"/>
+      <w:lvlText w:val="%6."/>
+      <w:lvlJc w:val="right"/>
+      <w:pPr>
+        <w:ind w:left="4320" w:hanging="180"/>
+      </w:pPr>
+    </w:lvl>
+    <w:lvl w:ilvl="6" w:tplc="0409000F" w:tentative="1">
+      <w:start w:val="1"/>
+      <w:numFmt w:val="decimal"/>
+      <w:lvlText w:val="%7."/>
+      <w:lvlJc w:val="left"/>
+      <w:pPr>
+        <w:ind w:left="5040" w:hanging="360"/>
+      </w:pPr>
+    </w:lvl>
+    <w:lvl w:ilvl="7" w:tplc="04090019" w:tentative="1">
+      <w:start w:val="1"/>
+      <w:numFmt w:val="lowerLetter"/>
+      <w:lvlText w:val="%8."/>
+      <w:lvlJc w:val="left"/>
+      <w:pPr>
+        <w:ind w:left="5760" w:hanging="360"/>
+      </w:pPr>
+    </w:lvl>
+    <w:lvl w:ilvl="8" w:tplc="0409001B" w:tentative="1">
+      <w:start w:val="1"/>
+      <w:numFmt w:val="lowerRoman"/>
+      <w:lvlText w:val="%9."/>
+      <w:lvlJc w:val="right"/>
+      <w:pPr>
+        <w:ind w:left="6480" w:hanging="180"/>
+      </w:pPr>
+    </w:lvl>
+  </w:abstractNum>
   <w:num w:numId="1">
     <w:abstractNumId w:val="0"/>
+  </w:num>
+  <w:num w:numId="2">
+    <w:abstractNumId w:val="1"/>
   </w:num>
 </w:numbering>
 </file>
@@ -4666,6 +5334,11 @@
       <w:ind w:left="440"/>
     </w:pPr>
   </w:style>
+  <w:style w:type="character" w:customStyle="1" w:styleId="code0">
+    <w:name w:val="code"/>
+    <w:basedOn w:val="DefaultParagraphFont"/>
+    <w:rsid w:val="00077B8C"/>
+  </w:style>
 </w:styles>
 </file>
 
@@ -5697,6 +6370,11 @@
       <w:ind w:left="440"/>
     </w:pPr>
   </w:style>
+  <w:style w:type="character" w:customStyle="1" w:styleId="code0">
+    <w:name w:val="code"/>
+    <w:basedOn w:val="DefaultParagraphFont"/>
+    <w:rsid w:val="00077B8C"/>
+  </w:style>
 </w:styles>
 </file>
 
@@ -5853,8 +6531,8 @@
     <w:rsidRoot w:val="005B5D39"/>
     <w:rsid w:val="003912C2"/>
     <w:rsid w:val="005B5D39"/>
+    <w:rsid w:val="00665ED9"/>
     <w:rsid w:val="00700D52"/>
-    <w:rsid w:val="00B91F0D"/>
   </w:rsids>
   <m:mathPr>
     <m:mathFont m:val="Cambria Math"/>
@@ -6679,7 +7357,7 @@
     <b:MonthAccessed>February</b:MonthAccessed>
     <b:DayAccessed>27</b:DayAccessed>
     <b:URL>http://en.wikipedia.org/wiki/Dynamic_code_analysis</b:URL>
-    <b:RefOrder>8</b:RefOrder>
+    <b:RefOrder>10</b:RefOrder>
   </b:Source>
   <b:Source>
     <b:Tag>cpp14</b:Tag>
@@ -6693,7 +7371,7 @@
     <b:MonthAccessed>March</b:MonthAccessed>
     <b:DayAccessed>18</b:DayAccessed>
     <b:URL>https://code.google.com/a/eclipselabs.org/p/cppcheclipse/?redir=1</b:URL>
-    <b:RefOrder>5</b:RefOrder>
+    <b:RefOrder>6</b:RefOrder>
   </b:Source>
   <b:Source>
     <b:Tag>MSD14</b:Tag>
@@ -6712,7 +7390,7 @@
     <b:MonthAccessed>March</b:MonthAccessed>
     <b:DayAccessed>18</b:DayAccessed>
     <b:URL>http://msdn.microsoft.com/en-us/library/vstudio/a5b9aa09(v=vs.110).aspx</b:URL>
-    <b:RefOrder>4</b:RefOrder>
+    <b:RefOrder>5</b:RefOrder>
   </b:Source>
   <b:Source>
     <b:Tag>Wik14</b:Tag>
@@ -6791,7 +7469,7 @@
     <b:DayAccessed>1</b:DayAccessed>
     <b:InternetSiteTitle>Wikipedia</b:InternetSiteTitle>
     <b:URL>http://en.wikipedia.org/w/index.php?title=NX_bit&amp;oldid=601000671#Microsoft_Windows</b:URL>
-    <b:RefOrder>6</b:RefOrder>
+    <b:RefOrder>7</b:RefOrder>
   </b:Source>
   <b:Source>
     <b:Tag>Sut13</b:Tag>
@@ -6816,7 +7494,46 @@
     <b:DayAccessed>1</b:DayAccessed>
     <b:InternetSiteTitle>codeinsecurity</b:InternetSiteTitle>
     <b:URL>http://codeinsecurity.wordpress.com/2013/09/09/installing-dropbox-prepare-to-lose-aslr/</b:URL>
-    <b:RefOrder>7</b:RefOrder>
+    <b:RefOrder>9</b:RefOrder>
+  </b:Source>
+  <b:Source>
+    <b:Tag>Fan09</b:Tag>
+    <b:SourceType>InternetSite</b:SourceType>
+    <b:Guid>{378A5B21-5828-4F4B-9EAD-2C158F6B1CCE}</b:Guid>
+    <b:Author>
+      <b:Author>
+        <b:NameList>
+          <b:Person>
+            <b:Last>Fan</b:Last>
+            <b:First>Xiang</b:First>
+          </b:Person>
+        </b:NameList>
+      </b:Author>
+    </b:Author>
+    <b:Title>/DYNAMICBASE and /NXCOMPAT</b:Title>
+    <b:Year>2009</b:Year>
+    <b:Month>May</b:Month>
+    <b:Day>21</b:Day>
+    <b:YearAccessed>2014</b:YearAccessed>
+    <b:MonthAccessed>April</b:MonthAccessed>
+    <b:DayAccessed>1</b:DayAccessed>
+    <b:InternetSiteTitle>Visual C++ Team Blog</b:InternetSiteTitle>
+    <b:URL>http://blogs.msdn.com/b/vcblog/archive/2009/05/21/dynamicbase-and-nxcompat.aspx</b:URL>
+    <b:RefOrder>8</b:RefOrder>
+  </b:Source>
+  <b:Source>
+    <b:Tag>Sec13</b:Tag>
+    <b:SourceType>InternetSite</b:SourceType>
+    <b:Guid>{95D3A4D3-8E55-4E14-AA0E-1E41F391E869}</b:Guid>
+    <b:Title>Secure Template Overloads</b:Title>
+    <b:Year>2013</b:Year>
+    <b:YearAccessed>2014</b:YearAccessed>
+    <b:MonthAccessed>April</b:MonthAccessed>
+    <b:DayAccessed>1</b:DayAccessed>
+    <b:InternetSiteTitle>MSDN</b:InternetSiteTitle>
+    <b:URL>http://msdn.microsoft.com/en-us/library/ms175759.aspx</b:URL>
+    <b:Version>Visual Studio 2013</b:Version>
+    <b:RefOrder>4</b:RefOrder>
   </b:Source>
 </b:Sources>
 </file>
@@ -6830,7 +7547,7 @@
 </file>
 
 <file path=customXml/itemProps2.xml><?xml version="1.0" encoding="utf-8"?>
-<ds:datastoreItem xmlns:ds="http://schemas.openxmlformats.org/officeDocument/2006/customXml" ds:itemID="{05C4E5CA-0EA9-4E08-BC8B-02F61F8F435D}">
+<ds:datastoreItem xmlns:ds="http://schemas.openxmlformats.org/officeDocument/2006/customXml" ds:itemID="{1C59E467-39E0-4746-A7A1-891B10D281D9}">
   <ds:schemaRefs>
     <ds:schemaRef ds:uri="http://schemas.openxmlformats.org/officeDocument/2006/bibliography"/>
   </ds:schemaRefs>

</xml_diff>

<commit_message>
Did something, not sure what.
</commit_message>
<xml_diff>
--- a/BAIST/BAIS3110/Buffer Overflows.docx
+++ b/BAIST/BAIS3110/Buffer Overflows.docx
@@ -417,6 +417,8 @@
           <w:pPr>
             <w:pStyle w:val="NoSpacing"/>
           </w:pPr>
+          <w:bookmarkStart w:id="0" w:name="_GoBack"/>
+          <w:bookmarkEnd w:id="0"/>
         </w:p>
         <w:sdt>
           <w:sdtPr>
@@ -1211,17 +1213,7 @@
                 <w:noProof/>
                 <w:highlight w:val="yellow"/>
               </w:rPr>
-              <w:t>Canari</w:t>
-            </w:r>
-            <w:bookmarkStart w:id="0" w:name="_GoBack"/>
-            <w:bookmarkEnd w:id="0"/>
-            <w:r>
-              <w:rPr>
-                <w:rStyle w:val="Hyperlink"/>
-                <w:noProof/>
-                <w:highlight w:val="yellow"/>
-              </w:rPr>
-              <w:t>es</w:t>
+              <w:t>Canaries</w:t>
             </w:r>
             <w:r>
               <w:rPr>
@@ -2132,7 +2124,13 @@
         <w:rPr>
           <w:rStyle w:val="CodeChar"/>
         </w:rPr>
-        <w:t>Printf</w:t>
+        <w:t>p</w:t>
+      </w:r>
+      <w:r>
+        <w:rPr>
+          <w:rStyle w:val="CodeChar"/>
+        </w:rPr>
+        <w:t>rintf</w:t>
       </w:r>
       <w:r>
         <w:t xml:space="preserve"> </w:t>
@@ -3456,15 +3454,13 @@
     </w:p>
     <w:p>
       <w:r>
-        <w:t xml:space="preserve">Think of the NX bit like removing </w:t>
-      </w:r>
-      <w:proofErr w:type="gramStart"/>
-      <w:r>
-        <w:t>execute</w:t>
-      </w:r>
-      <w:proofErr w:type="gramEnd"/>
-      <w:r>
-        <w:t xml:space="preserve"> privileges from the users documents folder. The user can still trash the documents folder, but they won’t be able to bring in arbitrary executable files. Similarly, a hacker will be able to trash the stack and overwrite memory but the hacker will not be able to execute arbitrary code. </w:t>
+        <w:t>Think of the NX bit like removing</w:t>
+      </w:r>
+      <w:r>
+        <w:t xml:space="preserve"> the execute privilege</w:t>
+      </w:r>
+      <w:r>
+        <w:t xml:space="preserve"> from the users documents folder. The user can still trash the documents folder, but they won’t be able to bring in arbitrary executable files. Similarly, a hacker will be able to trash the stack and overwrite memory but the hacker will not be able to execute arbitrary code. </w:t>
       </w:r>
     </w:p>
     <w:p>
@@ -3534,19 +3530,21 @@
       <w:r>
         <w:t xml:space="preserve">However ASLR should not be relied on as an absolute protection against exploits. Hackers can potentially use a </w:t>
       </w:r>
-      <w:proofErr w:type="spellStart"/>
-      <w:r>
+      <w:r>
+        <w:rPr>
+          <w:rStyle w:val="CodeChar"/>
+        </w:rPr>
         <w:t>printf</w:t>
       </w:r>
-      <w:proofErr w:type="spellEnd"/>
       <w:r>
         <w:t xml:space="preserve"> exploit (described earlier) to leak the address of the </w:t>
       </w:r>
-      <w:proofErr w:type="spellStart"/>
-      <w:r>
+      <w:r>
+        <w:rPr>
+          <w:rStyle w:val="CodeChar"/>
+        </w:rPr>
         <w:t>printf</w:t>
       </w:r>
-      <w:proofErr w:type="spellEnd"/>
       <w:r>
         <w:t xml:space="preserve"> function. Once a hacker has this address they can use the address to offset into the libc library and ASLR has effectively been defeated. </w:t>
       </w:r>
@@ -6524,7 +6522,7 @@
     <w:rsid w:val="003912C2"/>
     <w:rsid w:val="005B5D39"/>
     <w:rsid w:val="00700D52"/>
-    <w:rsid w:val="00FE27BA"/>
+    <w:rsid w:val="008D5E8A"/>
   </w:rsids>
   <m:mathPr>
     <m:mathFont m:val="Cambria Math"/>
@@ -7539,7 +7537,7 @@
 </file>
 
 <file path=customXml/itemProps2.xml><?xml version="1.0" encoding="utf-8"?>
-<ds:datastoreItem xmlns:ds="http://schemas.openxmlformats.org/officeDocument/2006/customXml" ds:itemID="{4803D6CD-912E-4479-A810-D918E2A86D47}">
+<ds:datastoreItem xmlns:ds="http://schemas.openxmlformats.org/officeDocument/2006/customXml" ds:itemID="{A8D06BDA-9226-43F5-8F52-DF2EA73F642E}">
   <ds:schemaRefs>
     <ds:schemaRef ds:uri="http://schemas.openxmlformats.org/officeDocument/2006/bibliography"/>
   </ds:schemaRefs>

</xml_diff>

<commit_message>
changed the title page.
</commit_message>
<xml_diff>
--- a/BAIST/BAIS3110/Buffer Overflows.docx
+++ b/BAIST/BAIS3110/Buffer Overflows.docx
@@ -4,12 +4,7 @@
   <w:body>
     <w:sdt>
       <w:sdtPr>
-        <w:rPr>
-          <w:rFonts w:asciiTheme="majorHAnsi" w:eastAsiaTheme="majorEastAsia" w:hAnsiTheme="majorHAnsi" w:cstheme="majorBidi"/>
-          <w:sz w:val="72"/>
-          <w:szCs w:val="72"/>
-        </w:rPr>
-        <w:id w:val="-1285263221"/>
+        <w:id w:val="1288469080"/>
         <w:docPartObj>
           <w:docPartGallery w:val="Cover Pages"/>
           <w:docPartUnique/>
@@ -17,21 +12,11 @@
       </w:sdtPr>
       <w:sdtEndPr>
         <w:rPr>
-          <w:rFonts w:asciiTheme="minorHAnsi" w:eastAsiaTheme="minorEastAsia" w:hAnsiTheme="minorHAnsi" w:cstheme="minorBidi"/>
-          <w:sz w:val="22"/>
-          <w:szCs w:val="22"/>
+          <w:noProof/>
         </w:rPr>
       </w:sdtEndPr>
       <w:sdtContent>
         <w:p>
-          <w:pPr>
-            <w:pStyle w:val="NoSpacing"/>
-            <w:rPr>
-              <w:rFonts w:asciiTheme="majorHAnsi" w:eastAsiaTheme="majorEastAsia" w:hAnsiTheme="majorHAnsi" w:cstheme="majorBidi"/>
-              <w:sz w:val="72"/>
-              <w:szCs w:val="72"/>
-            </w:rPr>
-          </w:pPr>
           <w:r>
             <w:rPr>
               <w:noProof/>
@@ -39,18 +24,36 @@
             <mc:AlternateContent>
               <mc:Choice Requires="wps">
                 <w:drawing>
-                  <wp:anchor distT="0" distB="0" distL="114300" distR="114300" simplePos="0" relativeHeight="251659264" behindDoc="0" locked="0" layoutInCell="0" allowOverlap="1" wp14:anchorId="7ED0672C" wp14:editId="1C12ECA3">
+                  <wp:anchor distT="0" distB="0" distL="114300" distR="114300" simplePos="0" relativeHeight="251659264" behindDoc="0" locked="0" layoutInCell="1" allowOverlap="1" wp14:editId="6484A8B0">
                     <wp:simplePos x="0" y="0"/>
-                    <wp:positionH relativeFrom="page">
-                      <wp:align>center</wp:align>
-                    </wp:positionH>
-                    <wp:positionV relativeFrom="page">
-                      <wp:align>bottom</wp:align>
-                    </wp:positionV>
-                    <wp:extent cx="8161020" cy="817880"/>
-                    <wp:effectExtent l="0" t="0" r="0" b="5080"/>
+                    <mc:AlternateContent>
+                      <mc:Choice Requires="wp14">
+                        <wp:positionH relativeFrom="page">
+                          <wp14:pctPosHOffset>2000</wp14:pctPosHOffset>
+                        </wp:positionH>
+                      </mc:Choice>
+                      <mc:Fallback>
+                        <wp:positionH relativeFrom="page">
+                          <wp:posOffset>154940</wp:posOffset>
+                        </wp:positionH>
+                      </mc:Fallback>
+                    </mc:AlternateContent>
+                    <mc:AlternateContent>
+                      <mc:Choice Requires="wp14">
+                        <wp:positionV relativeFrom="page">
+                          <wp14:pctPosVOffset>2000</wp14:pctPosVOffset>
+                        </wp:positionV>
+                      </mc:Choice>
+                      <mc:Fallback>
+                        <wp:positionV relativeFrom="page">
+                          <wp:posOffset>200660</wp:posOffset>
+                        </wp:positionV>
+                      </mc:Fallback>
+                    </mc:AlternateContent>
+                    <wp:extent cx="5363210" cy="9655810"/>
+                    <wp:effectExtent l="0" t="0" r="0" b="0"/>
                     <wp:wrapNone/>
-                    <wp:docPr id="7" name="Rectangle 2"/>
+                    <wp:docPr id="47" name="Rectangle 47"/>
                     <wp:cNvGraphicFramePr>
                       <a:graphicFrameLocks xmlns:a="http://schemas.openxmlformats.org/drawingml/2006/main"/>
                     </wp:cNvGraphicFramePr>
@@ -58,46 +61,234 @@
                       <a:graphicData uri="http://schemas.microsoft.com/office/word/2010/wordprocessingShape">
                         <wps:wsp>
                           <wps:cNvSpPr>
-                            <a:spLocks noChangeArrowheads="1"/>
+                            <a:spLocks/>
                           </wps:cNvSpPr>
-                          <wps:spPr bwMode="auto">
+                          <wps:spPr>
                             <a:xfrm>
                               <a:off x="0" y="0"/>
-                              <a:ext cx="8161020" cy="817880"/>
+                              <a:ext cx="5363210" cy="9655810"/>
                             </a:xfrm>
                             <a:prstGeom prst="rect">
                               <a:avLst/>
                             </a:prstGeom>
-                            <a:solidFill>
-                              <a:schemeClr val="accent5"/>
-                            </a:solidFill>
-                            <a:ln w="9525">
-                              <a:solidFill>
-                                <a:schemeClr val="accent1"/>
-                              </a:solidFill>
-                              <a:miter lim="800000"/>
-                              <a:headEnd/>
-                              <a:tailEnd/>
+                            <a:ln>
+                              <a:noFill/>
                             </a:ln>
                           </wps:spPr>
-                          <wps:bodyPr rot="0" vert="horz" wrap="square" lIns="91440" tIns="45720" rIns="91440" bIns="45720" anchor="t" anchorCtr="0" upright="1">
+                          <wps:style>
+                            <a:lnRef idx="2">
+                              <a:schemeClr val="accent1">
+                                <a:shade val="50000"/>
+                              </a:schemeClr>
+                            </a:lnRef>
+                            <a:fillRef idx="1">
+                              <a:schemeClr val="accent1"/>
+                            </a:fillRef>
+                            <a:effectRef idx="0">
+                              <a:schemeClr val="accent1"/>
+                            </a:effectRef>
+                            <a:fontRef idx="minor">
+                              <a:schemeClr val="lt1"/>
+                            </a:fontRef>
+                          </wps:style>
+                          <wps:txbx>
+                            <w:txbxContent>
+                              <w:sdt>
+                                <w:sdtPr>
+                                  <w:rPr>
+                                    <w:caps/>
+                                    <w:color w:val="FFFFFF" w:themeColor="background1"/>
+                                    <w:sz w:val="72"/>
+                                    <w:szCs w:val="72"/>
+                                  </w:rPr>
+                                  <w:alias w:val="Title"/>
+                                  <w:id w:val="-1070349389"/>
+                                  <w:dataBinding w:prefixMappings="xmlns:ns0='http://schemas.openxmlformats.org/package/2006/metadata/core-properties' xmlns:ns1='http://purl.org/dc/elements/1.1/'" w:xpath="/ns0:coreProperties[1]/ns1:title[1]" w:storeItemID="{6C3C8BC8-F283-45AE-878A-BAB7291924A1}"/>
+                                  <w:text/>
+                                </w:sdtPr>
+                                <w:sdtContent>
+                                  <w:p>
+                                    <w:pPr>
+                                      <w:pStyle w:val="Title"/>
+                                      <w:pBdr>
+                                        <w:bottom w:val="none" w:sz="0" w:space="0" w:color="auto"/>
+                                      </w:pBdr>
+                                      <w:jc w:val="right"/>
+                                      <w:rPr>
+                                        <w:caps/>
+                                        <w:color w:val="FFFFFF" w:themeColor="background1"/>
+                                        <w:sz w:val="72"/>
+                                        <w:szCs w:val="72"/>
+                                      </w:rPr>
+                                    </w:pPr>
+                                    <w:r>
+                                      <w:rPr>
+                                        <w:caps/>
+                                        <w:color w:val="FFFFFF" w:themeColor="background1"/>
+                                        <w:sz w:val="72"/>
+                                        <w:szCs w:val="72"/>
+                                      </w:rPr>
+                                      <w:t>Preventing Buffer Overflows</w:t>
+                                    </w:r>
+                                  </w:p>
+                                </w:sdtContent>
+                              </w:sdt>
+                              <w:p>
+                                <w:pPr>
+                                  <w:spacing w:before="240"/>
+                                  <w:ind w:left="720"/>
+                                  <w:jc w:val="right"/>
+                                  <w:rPr>
+                                    <w:color w:val="FFFFFF" w:themeColor="background1"/>
+                                  </w:rPr>
+                                </w:pPr>
+                              </w:p>
+                              <w:sdt>
+                                <w:sdtPr>
+                                  <w:rPr>
+                                    <w:color w:val="FFFFFF" w:themeColor="background1"/>
+                                    <w:sz w:val="21"/>
+                                    <w:szCs w:val="21"/>
+                                  </w:rPr>
+                                  <w:alias w:val="Abstract"/>
+                                  <w:id w:val="307982498"/>
+                                  <w:showingPlcHdr/>
+                                  <w:dataBinding w:prefixMappings="xmlns:ns0='http://schemas.microsoft.com/office/2006/coverPageProps'" w:xpath="/ns0:CoverPageProperties[1]/ns0:Abstract[1]" w:storeItemID="{55AF091B-3C7A-41E3-B477-F2FDAA23CFDA}"/>
+                                  <w:text/>
+                                </w:sdtPr>
+                                <w:sdtContent>
+                                  <w:p>
+                                    <w:pPr>
+                                      <w:spacing w:before="240"/>
+                                      <w:ind w:left="1008"/>
+                                      <w:jc w:val="right"/>
+                                      <w:rPr>
+                                        <w:color w:val="FFFFFF" w:themeColor="background1"/>
+                                      </w:rPr>
+                                    </w:pPr>
+                                    <w:r>
+                                      <w:rPr>
+                                        <w:color w:val="FFFFFF" w:themeColor="background1"/>
+                                        <w:sz w:val="21"/>
+                                        <w:szCs w:val="21"/>
+                                      </w:rPr>
+                                      <w:t xml:space="preserve">     </w:t>
+                                    </w:r>
+                                  </w:p>
+                                </w:sdtContent>
+                              </w:sdt>
+                            </w:txbxContent>
+                          </wps:txbx>
+                          <wps:bodyPr rot="0" spcFirstLastPara="0" vertOverflow="overflow" horzOverflow="overflow" vert="horz" wrap="square" lIns="274320" tIns="914400" rIns="274320" bIns="45720" numCol="1" spcCol="0" rtlCol="0" fromWordArt="0" anchor="ctr" anchorCtr="0" forceAA="0" compatLnSpc="1">
+                            <a:prstTxWarp prst="textNoShape">
+                              <a:avLst/>
+                            </a:prstTxWarp>
                             <a:noAutofit/>
                           </wps:bodyPr>
                         </wps:wsp>
                       </a:graphicData>
                     </a:graphic>
                     <wp14:sizeRelH relativeFrom="page">
-                      <wp14:pctWidth>105000</wp14:pctWidth>
+                      <wp14:pctWidth>69000</wp14:pctWidth>
                     </wp14:sizeRelH>
-                    <wp14:sizeRelV relativeFrom="topMargin">
-                      <wp14:pctHeight>90000</wp14:pctHeight>
+                    <wp14:sizeRelV relativeFrom="page">
+                      <wp14:pctHeight>96000</wp14:pctHeight>
                     </wp14:sizeRelV>
                   </wp:anchor>
                 </w:drawing>
               </mc:Choice>
               <mc:Fallback>
                 <w:pict>
-                  <v:rect id="Rectangle 2" o:spid="_x0000_s1026" style="position:absolute;margin-left:0;margin-top:0;width:642.6pt;height:64.4pt;z-index:251659264;visibility:visible;mso-wrap-style:square;mso-width-percent:1050;mso-height-percent:900;mso-wrap-distance-left:9pt;mso-wrap-distance-top:0;mso-wrap-distance-right:9pt;mso-wrap-distance-bottom:0;mso-position-horizontal:center;mso-position-horizontal-relative:page;mso-position-vertical:bottom;mso-position-vertical-relative:page;mso-width-percent:1050;mso-height-percent:900;mso-width-relative:page;mso-height-relative:top-margin-area;v-text-anchor:top" o:gfxdata="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" o:allowincell="f" fillcolor="#4bacc6 [3208]" strokecolor="#4f81bd [3204]">
+                  <v:rect id="Rectangle 47" o:spid="_x0000_s1026" style="position:absolute;margin-left:0;margin-top:0;width:422.3pt;height:760.3pt;z-index:251659264;visibility:visible;mso-wrap-style:square;mso-width-percent:690;mso-height-percent:960;mso-left-percent:20;mso-top-percent:20;mso-wrap-distance-left:9pt;mso-wrap-distance-top:0;mso-wrap-distance-right:9pt;mso-wrap-distance-bottom:0;mso-position-horizontal-relative:page;mso-position-vertical-relative:page;mso-width-percent:690;mso-height-percent:960;mso-left-percent:20;mso-top-percent:20;mso-width-relative:page;mso-height-relative:page;v-text-anchor:middle" o:gfxdata="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" fillcolor="#4f81bd [3204]" stroked="f" strokeweight="2pt">
+                    <v:path arrowok="t"/>
+                    <v:textbox inset="21.6pt,1in,21.6pt">
+                      <w:txbxContent>
+                        <w:sdt>
+                          <w:sdtPr>
+                            <w:rPr>
+                              <w:caps/>
+                              <w:color w:val="FFFFFF" w:themeColor="background1"/>
+                              <w:sz w:val="72"/>
+                              <w:szCs w:val="72"/>
+                            </w:rPr>
+                            <w:alias w:val="Title"/>
+                            <w:id w:val="-1070349389"/>
+                            <w:dataBinding w:prefixMappings="xmlns:ns0='http://schemas.openxmlformats.org/package/2006/metadata/core-properties' xmlns:ns1='http://purl.org/dc/elements/1.1/'" w:xpath="/ns0:coreProperties[1]/ns1:title[1]" w:storeItemID="{6C3C8BC8-F283-45AE-878A-BAB7291924A1}"/>
+                            <w:text/>
+                          </w:sdtPr>
+                          <w:sdtContent>
+                            <w:p>
+                              <w:pPr>
+                                <w:pStyle w:val="Title"/>
+                                <w:pBdr>
+                                  <w:bottom w:val="none" w:sz="0" w:space="0" w:color="auto"/>
+                                </w:pBdr>
+                                <w:jc w:val="right"/>
+                                <w:rPr>
+                                  <w:caps/>
+                                  <w:color w:val="FFFFFF" w:themeColor="background1"/>
+                                  <w:sz w:val="72"/>
+                                  <w:szCs w:val="72"/>
+                                </w:rPr>
+                              </w:pPr>
+                              <w:r>
+                                <w:rPr>
+                                  <w:caps/>
+                                  <w:color w:val="FFFFFF" w:themeColor="background1"/>
+                                  <w:sz w:val="72"/>
+                                  <w:szCs w:val="72"/>
+                                </w:rPr>
+                                <w:t>Preventing Buffer Overflows</w:t>
+                              </w:r>
+                            </w:p>
+                          </w:sdtContent>
+                        </w:sdt>
+                        <w:p>
+                          <w:pPr>
+                            <w:spacing w:before="240"/>
+                            <w:ind w:left="720"/>
+                            <w:jc w:val="right"/>
+                            <w:rPr>
+                              <w:color w:val="FFFFFF" w:themeColor="background1"/>
+                            </w:rPr>
+                          </w:pPr>
+                        </w:p>
+                        <w:sdt>
+                          <w:sdtPr>
+                            <w:rPr>
+                              <w:color w:val="FFFFFF" w:themeColor="background1"/>
+                              <w:sz w:val="21"/>
+                              <w:szCs w:val="21"/>
+                            </w:rPr>
+                            <w:alias w:val="Abstract"/>
+                            <w:id w:val="307982498"/>
+                            <w:showingPlcHdr/>
+                            <w:dataBinding w:prefixMappings="xmlns:ns0='http://schemas.microsoft.com/office/2006/coverPageProps'" w:xpath="/ns0:CoverPageProperties[1]/ns0:Abstract[1]" w:storeItemID="{55AF091B-3C7A-41E3-B477-F2FDAA23CFDA}"/>
+                            <w:text/>
+                          </w:sdtPr>
+                          <w:sdtContent>
+                            <w:p>
+                              <w:pPr>
+                                <w:spacing w:before="240"/>
+                                <w:ind w:left="1008"/>
+                                <w:jc w:val="right"/>
+                                <w:rPr>
+                                  <w:color w:val="FFFFFF" w:themeColor="background1"/>
+                                </w:rPr>
+                              </w:pPr>
+                              <w:r>
+                                <w:rPr>
+                                  <w:color w:val="FFFFFF" w:themeColor="background1"/>
+                                  <w:sz w:val="21"/>
+                                  <w:szCs w:val="21"/>
+                                </w:rPr>
+                                <w:t xml:space="preserve">     </w:t>
+                              </w:r>
+                            </w:p>
+                          </w:sdtContent>
+                        </w:sdt>
+                      </w:txbxContent>
+                    </v:textbox>
                     <w10:wrap anchorx="page" anchory="page"/>
                   </v:rect>
                 </w:pict>
@@ -111,18 +302,27 @@
             <mc:AlternateContent>
               <mc:Choice Requires="wps">
                 <w:drawing>
-                  <wp:anchor distT="0" distB="0" distL="114300" distR="114300" simplePos="0" relativeHeight="251662336" behindDoc="0" locked="0" layoutInCell="0" allowOverlap="1" wp14:anchorId="1D0CE10A" wp14:editId="1221FC7A">
+                  <wp:anchor distT="0" distB="0" distL="114300" distR="114300" simplePos="0" relativeHeight="251660288" behindDoc="0" locked="0" layoutInCell="1" allowOverlap="1" wp14:editId="5DFADEE9">
                     <wp:simplePos x="0" y="0"/>
-                    <wp:positionH relativeFrom="leftMargin">
-                      <wp:align>center</wp:align>
-                    </wp:positionH>
+                    <mc:AlternateContent>
+                      <mc:Choice Requires="wp14">
+                        <wp:positionH relativeFrom="page">
+                          <wp14:pctPosHOffset>73000</wp14:pctPosHOffset>
+                        </wp:positionH>
+                      </mc:Choice>
+                      <mc:Fallback>
+                        <wp:positionH relativeFrom="page">
+                          <wp:posOffset>5673725</wp:posOffset>
+                        </wp:positionH>
+                      </mc:Fallback>
+                    </mc:AlternateContent>
                     <wp:positionV relativeFrom="page">
                       <wp:align>center</wp:align>
                     </wp:positionV>
-                    <wp:extent cx="90805" cy="10556240"/>
-                    <wp:effectExtent l="0" t="0" r="4445" b="5080"/>
+                    <wp:extent cx="1880870" cy="9655810"/>
+                    <wp:effectExtent l="0" t="0" r="0" b="0"/>
                     <wp:wrapNone/>
-                    <wp:docPr id="8" name="Rectangle 5"/>
+                    <wp:docPr id="48" name="Rectangle 48"/>
                     <wp:cNvGraphicFramePr>
                       <a:graphicFrameLocks xmlns:a="http://schemas.openxmlformats.org/drawingml/2006/main"/>
                     </wp:cNvGraphicFramePr>
@@ -130,332 +330,149 @@
                       <a:graphicData uri="http://schemas.microsoft.com/office/word/2010/wordprocessingShape">
                         <wps:wsp>
                           <wps:cNvSpPr>
-                            <a:spLocks noChangeArrowheads="1"/>
+                            <a:spLocks/>
                           </wps:cNvSpPr>
-                          <wps:spPr bwMode="auto">
+                          <wps:spPr>
                             <a:xfrm>
                               <a:off x="0" y="0"/>
-                              <a:ext cx="90805" cy="10556240"/>
+                              <a:ext cx="1880870" cy="9655810"/>
                             </a:xfrm>
                             <a:prstGeom prst="rect">
                               <a:avLst/>
                             </a:prstGeom>
                             <a:solidFill>
-                              <a:srgbClr val="FFFFFF"/>
+                              <a:schemeClr val="tx2"/>
                             </a:solidFill>
-                            <a:ln w="9525">
-                              <a:solidFill>
-                                <a:schemeClr val="accent1"/>
-                              </a:solidFill>
-                              <a:miter lim="800000"/>
-                              <a:headEnd/>
-                              <a:tailEnd/>
+                            <a:ln>
+                              <a:noFill/>
                             </a:ln>
                           </wps:spPr>
-                          <wps:bodyPr rot="0" vert="horz" wrap="square" lIns="91440" tIns="45720" rIns="91440" bIns="45720" anchor="t" anchorCtr="0" upright="1">
+                          <wps:style>
+                            <a:lnRef idx="2">
+                              <a:schemeClr val="accent1">
+                                <a:shade val="50000"/>
+                              </a:schemeClr>
+                            </a:lnRef>
+                            <a:fillRef idx="1">
+                              <a:schemeClr val="accent1"/>
+                            </a:fillRef>
+                            <a:effectRef idx="0">
+                              <a:schemeClr val="accent1"/>
+                            </a:effectRef>
+                            <a:fontRef idx="minor">
+                              <a:schemeClr val="lt1"/>
+                            </a:fontRef>
+                          </wps:style>
+                          <wps:txbx>
+                            <w:txbxContent>
+                              <w:sdt>
+                                <w:sdtPr>
+                                  <w:rPr>
+                                    <w:color w:val="FFFFFF" w:themeColor="background1"/>
+                                  </w:rPr>
+                                  <w:alias w:val="Subtitle"/>
+                                  <w:id w:val="1090039369"/>
+                                  <w:showingPlcHdr/>
+                                  <w:dataBinding w:prefixMappings="xmlns:ns0='http://schemas.openxmlformats.org/package/2006/metadata/core-properties' xmlns:ns1='http://purl.org/dc/elements/1.1/'" w:xpath="/ns0:coreProperties[1]/ns1:subject[1]" w:storeItemID="{6C3C8BC8-F283-45AE-878A-BAB7291924A1}"/>
+                                  <w:text/>
+                                </w:sdtPr>
+                                <w:sdtContent>
+                                  <w:p>
+                                    <w:pPr>
+                                      <w:pStyle w:val="Subtitle"/>
+                                      <w:rPr>
+                                        <w:color w:val="FFFFFF" w:themeColor="background1"/>
+                                      </w:rPr>
+                                    </w:pPr>
+                                    <w:r>
+                                      <w:rPr>
+                                        <w:color w:val="FFFFFF" w:themeColor="background1"/>
+                                      </w:rPr>
+                                      <w:t xml:space="preserve">     </w:t>
+                                    </w:r>
+                                  </w:p>
+                                </w:sdtContent>
+                              </w:sdt>
+                            </w:txbxContent>
+                          </wps:txbx>
+                          <wps:bodyPr rot="0" spcFirstLastPara="0" vertOverflow="overflow" horzOverflow="overflow" vert="horz" wrap="square" lIns="182880" tIns="45720" rIns="182880" bIns="45720" numCol="1" spcCol="0" rtlCol="0" fromWordArt="0" anchor="ctr" anchorCtr="0" forceAA="0" compatLnSpc="1">
+                            <a:prstTxWarp prst="textNoShape">
+                              <a:avLst/>
+                            </a:prstTxWarp>
                             <a:noAutofit/>
                           </wps:bodyPr>
                         </wps:wsp>
                       </a:graphicData>
                     </a:graphic>
                     <wp14:sizeRelH relativeFrom="page">
-                      <wp14:pctWidth>0</wp14:pctWidth>
+                      <wp14:pctWidth>24200</wp14:pctWidth>
                     </wp14:sizeRelH>
                     <wp14:sizeRelV relativeFrom="page">
-                      <wp14:pctHeight>105000</wp14:pctHeight>
+                      <wp14:pctHeight>96000</wp14:pctHeight>
                     </wp14:sizeRelV>
                   </wp:anchor>
                 </w:drawing>
               </mc:Choice>
               <mc:Fallback>
                 <w:pict>
-                  <v:rect id="Rectangle 5" o:spid="_x0000_s1026" style="position:absolute;margin-left:0;margin-top:0;width:7.15pt;height:831.2pt;z-index:251662336;visibility:visible;mso-wrap-style:square;mso-width-percent:0;mso-height-percent:1050;mso-wrap-distance-left:9pt;mso-wrap-distance-top:0;mso-wrap-distance-right:9pt;mso-wrap-distance-bottom:0;mso-position-horizontal:center;mso-position-horizontal-relative:left-margin-area;mso-position-vertical:center;mso-position-vertical-relative:page;mso-width-percent:0;mso-height-percent:1050;mso-width-relative:page;mso-height-relative:page;v-text-anchor:top" o:gfxdata="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" o:allowincell="f" strokecolor="#4f81bd [3204]">
-                    <w10:wrap anchorx="margin" anchory="page"/>
+                  <v:rect id="Rectangle 48" o:spid="_x0000_s1027" style="position:absolute;margin-left:0;margin-top:0;width:148.1pt;height:760.3pt;z-index:251660288;visibility:visible;mso-wrap-style:square;mso-width-percent:242;mso-height-percent:960;mso-left-percent:730;mso-wrap-distance-left:9pt;mso-wrap-distance-top:0;mso-wrap-distance-right:9pt;mso-wrap-distance-bottom:0;mso-position-horizontal-relative:page;mso-position-vertical:center;mso-position-vertical-relative:page;mso-width-percent:242;mso-height-percent:960;mso-left-percent:730;mso-width-relative:page;mso-height-relative:page;v-text-anchor:middle" o:gfxdata="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" fillcolor="#1f497d [3215]" stroked="f" strokeweight="2pt">
+                    <v:path arrowok="t"/>
+                    <v:textbox inset="14.4pt,,14.4pt">
+                      <w:txbxContent>
+                        <w:sdt>
+                          <w:sdtPr>
+                            <w:rPr>
+                              <w:color w:val="FFFFFF" w:themeColor="background1"/>
+                            </w:rPr>
+                            <w:alias w:val="Subtitle"/>
+                            <w:id w:val="1090039369"/>
+                            <w:showingPlcHdr/>
+                            <w:dataBinding w:prefixMappings="xmlns:ns0='http://schemas.openxmlformats.org/package/2006/metadata/core-properties' xmlns:ns1='http://purl.org/dc/elements/1.1/'" w:xpath="/ns0:coreProperties[1]/ns1:subject[1]" w:storeItemID="{6C3C8BC8-F283-45AE-878A-BAB7291924A1}"/>
+                            <w:text/>
+                          </w:sdtPr>
+                          <w:sdtContent>
+                            <w:p>
+                              <w:pPr>
+                                <w:pStyle w:val="Subtitle"/>
+                                <w:rPr>
+                                  <w:color w:val="FFFFFF" w:themeColor="background1"/>
+                                </w:rPr>
+                              </w:pPr>
+                              <w:r>
+                                <w:rPr>
+                                  <w:color w:val="FFFFFF" w:themeColor="background1"/>
+                                </w:rPr>
+                                <w:t xml:space="preserve">     </w:t>
+                              </w:r>
+                            </w:p>
+                          </w:sdtContent>
+                        </w:sdt>
+                      </w:txbxContent>
+                    </v:textbox>
+                    <w10:wrap anchorx="page" anchory="page"/>
                   </v:rect>
                 </w:pict>
               </mc:Fallback>
             </mc:AlternateContent>
           </w:r>
-          <w:r>
-            <w:rPr>
-              <w:noProof/>
-            </w:rPr>
-            <mc:AlternateContent>
-              <mc:Choice Requires="wps">
-                <w:drawing>
-                  <wp:anchor distT="0" distB="0" distL="114300" distR="114300" simplePos="0" relativeHeight="251661312" behindDoc="0" locked="0" layoutInCell="0" allowOverlap="1" wp14:anchorId="3CDF7E81" wp14:editId="6504FED1">
-                    <wp:simplePos x="0" y="0"/>
-                    <wp:positionH relativeFrom="rightMargin">
-                      <wp:align>center</wp:align>
-                    </wp:positionH>
-                    <wp:positionV relativeFrom="page">
-                      <wp:align>center</wp:align>
-                    </wp:positionV>
-                    <wp:extent cx="90805" cy="10556240"/>
-                    <wp:effectExtent l="0" t="0" r="4445" b="5080"/>
-                    <wp:wrapNone/>
-                    <wp:docPr id="9" name="Rectangle 4"/>
-                    <wp:cNvGraphicFramePr>
-                      <a:graphicFrameLocks xmlns:a="http://schemas.openxmlformats.org/drawingml/2006/main"/>
-                    </wp:cNvGraphicFramePr>
-                    <a:graphic xmlns:a="http://schemas.openxmlformats.org/drawingml/2006/main">
-                      <a:graphicData uri="http://schemas.microsoft.com/office/word/2010/wordprocessingShape">
-                        <wps:wsp>
-                          <wps:cNvSpPr>
-                            <a:spLocks noChangeArrowheads="1"/>
-                          </wps:cNvSpPr>
-                          <wps:spPr bwMode="auto">
-                            <a:xfrm>
-                              <a:off x="0" y="0"/>
-                              <a:ext cx="90805" cy="10556240"/>
-                            </a:xfrm>
-                            <a:prstGeom prst="rect">
-                              <a:avLst/>
-                            </a:prstGeom>
-                            <a:solidFill>
-                              <a:srgbClr val="FFFFFF"/>
-                            </a:solidFill>
-                            <a:ln w="9525">
-                              <a:solidFill>
-                                <a:schemeClr val="accent1"/>
-                              </a:solidFill>
-                              <a:miter lim="800000"/>
-                              <a:headEnd/>
-                              <a:tailEnd/>
-                            </a:ln>
-                          </wps:spPr>
-                          <wps:bodyPr rot="0" vert="horz" wrap="square" lIns="91440" tIns="45720" rIns="91440" bIns="45720" anchor="t" anchorCtr="0" upright="1">
-                            <a:noAutofit/>
-                          </wps:bodyPr>
-                        </wps:wsp>
-                      </a:graphicData>
-                    </a:graphic>
-                    <wp14:sizeRelH relativeFrom="page">
-                      <wp14:pctWidth>0</wp14:pctWidth>
-                    </wp14:sizeRelH>
-                    <wp14:sizeRelV relativeFrom="page">
-                      <wp14:pctHeight>105000</wp14:pctHeight>
-                    </wp14:sizeRelV>
-                  </wp:anchor>
-                </w:drawing>
-              </mc:Choice>
-              <mc:Fallback>
-                <w:pict>
-                  <v:rect id="Rectangle 4" o:spid="_x0000_s1026" style="position:absolute;margin-left:0;margin-top:0;width:7.15pt;height:831.2pt;z-index:251661312;visibility:visible;mso-wrap-style:square;mso-width-percent:0;mso-height-percent:1050;mso-wrap-distance-left:9pt;mso-wrap-distance-top:0;mso-wrap-distance-right:9pt;mso-wrap-distance-bottom:0;mso-position-horizontal:center;mso-position-horizontal-relative:right-margin-area;mso-position-vertical:center;mso-position-vertical-relative:page;mso-width-percent:0;mso-height-percent:1050;mso-width-relative:page;mso-height-relative:page;v-text-anchor:top" o:gfxdata="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" o:allowincell="f" strokecolor="#4f81bd [3204]">
-                    <w10:wrap anchorx="margin" anchory="page"/>
-                  </v:rect>
-                </w:pict>
-              </mc:Fallback>
-            </mc:AlternateContent>
-          </w:r>
-          <w:r>
-            <w:rPr>
-              <w:noProof/>
-            </w:rPr>
-            <mc:AlternateContent>
-              <mc:Choice Requires="wps">
-                <w:drawing>
-                  <wp:anchor distT="0" distB="0" distL="114300" distR="114300" simplePos="0" relativeHeight="251660288" behindDoc="0" locked="0" layoutInCell="0" allowOverlap="1" wp14:anchorId="0BB07D9B" wp14:editId="0CCF6972">
-                    <wp:simplePos x="0" y="0"/>
-                    <wp:positionH relativeFrom="page">
-                      <wp:align>center</wp:align>
-                    </wp:positionH>
-                    <wp:positionV relativeFrom="topMargin">
-                      <wp:align>top</wp:align>
-                    </wp:positionV>
-                    <wp:extent cx="8161020" cy="822960"/>
-                    <wp:effectExtent l="0" t="0" r="0" b="0"/>
-                    <wp:wrapNone/>
-                    <wp:docPr id="10" name="Rectangle 3"/>
-                    <wp:cNvGraphicFramePr>
-                      <a:graphicFrameLocks xmlns:a="http://schemas.openxmlformats.org/drawingml/2006/main"/>
-                    </wp:cNvGraphicFramePr>
-                    <a:graphic xmlns:a="http://schemas.openxmlformats.org/drawingml/2006/main">
-                      <a:graphicData uri="http://schemas.microsoft.com/office/word/2010/wordprocessingShape">
-                        <wps:wsp>
-                          <wps:cNvSpPr>
-                            <a:spLocks noChangeArrowheads="1"/>
-                          </wps:cNvSpPr>
-                          <wps:spPr bwMode="auto">
-                            <a:xfrm>
-                              <a:off x="0" y="0"/>
-                              <a:ext cx="8161020" cy="822960"/>
-                            </a:xfrm>
-                            <a:prstGeom prst="rect">
-                              <a:avLst/>
-                            </a:prstGeom>
-                            <a:solidFill>
-                              <a:schemeClr val="accent5"/>
-                            </a:solidFill>
-                            <a:ln w="9525">
-                              <a:solidFill>
-                                <a:schemeClr val="accent1"/>
-                              </a:solidFill>
-                              <a:miter lim="800000"/>
-                              <a:headEnd/>
-                              <a:tailEnd/>
-                            </a:ln>
-                          </wps:spPr>
-                          <wps:bodyPr rot="0" vert="horz" wrap="square" lIns="91440" tIns="45720" rIns="91440" bIns="45720" anchor="t" anchorCtr="0" upright="1">
-                            <a:noAutofit/>
-                          </wps:bodyPr>
-                        </wps:wsp>
-                      </a:graphicData>
-                    </a:graphic>
-                    <wp14:sizeRelH relativeFrom="page">
-                      <wp14:pctWidth>105000</wp14:pctWidth>
-                    </wp14:sizeRelH>
-                    <wp14:sizeRelV relativeFrom="topMargin">
-                      <wp14:pctHeight>90000</wp14:pctHeight>
-                    </wp14:sizeRelV>
-                  </wp:anchor>
-                </w:drawing>
-              </mc:Choice>
-              <mc:Fallback>
-                <w:pict>
-                  <v:rect id="Rectangle 3" o:spid="_x0000_s1026" style="position:absolute;margin-left:0;margin-top:0;width:642.6pt;height:64.8pt;z-index:251660288;visibility:visible;mso-wrap-style:square;mso-width-percent:1050;mso-height-percent:900;mso-wrap-distance-left:9pt;mso-wrap-distance-top:0;mso-wrap-distance-right:9pt;mso-wrap-distance-bottom:0;mso-position-horizontal:center;mso-position-horizontal-relative:page;mso-position-vertical:top;mso-position-vertical-relative:top-margin-area;mso-width-percent:1050;mso-height-percent:900;mso-width-relative:page;mso-height-relative:top-margin-area;v-text-anchor:top" o:gfxdata="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" o:allowincell="f" fillcolor="#4bacc6 [3208]" strokecolor="#4f81bd [3204]">
-                    <w10:wrap anchorx="page" anchory="margin"/>
-                  </v:rect>
-                </w:pict>
-              </mc:Fallback>
-            </mc:AlternateContent>
-          </w:r>
         </w:p>
-        <w:sdt>
-          <w:sdtPr>
-            <w:rPr>
-              <w:rFonts w:asciiTheme="majorHAnsi" w:eastAsiaTheme="majorEastAsia" w:hAnsiTheme="majorHAnsi" w:cstheme="majorBidi"/>
-              <w:sz w:val="72"/>
-              <w:szCs w:val="72"/>
-            </w:rPr>
-            <w:alias w:val="Title"/>
-            <w:id w:val="14700071"/>
-            <w:placeholder>
-              <w:docPart w:val="DD5E3CB0B06E4B289BC712A258D9E0BF"/>
-            </w:placeholder>
-            <w:dataBinding w:prefixMappings="xmlns:ns0='http://schemas.openxmlformats.org/package/2006/metadata/core-properties' xmlns:ns1='http://purl.org/dc/elements/1.1/'" w:xpath="/ns0:coreProperties[1]/ns1:title[1]" w:storeItemID="{6C3C8BC8-F283-45AE-878A-BAB7291924A1}"/>
-            <w:text/>
-          </w:sdtPr>
-          <w:sdtContent>
-            <w:p>
-              <w:pPr>
-                <w:pStyle w:val="NoSpacing"/>
-                <w:rPr>
-                  <w:rFonts w:asciiTheme="majorHAnsi" w:eastAsiaTheme="majorEastAsia" w:hAnsiTheme="majorHAnsi" w:cstheme="majorBidi"/>
-                  <w:sz w:val="72"/>
-                  <w:szCs w:val="72"/>
-                </w:rPr>
-              </w:pPr>
-              <w:r>
-                <w:rPr>
-                  <w:rFonts w:asciiTheme="majorHAnsi" w:eastAsiaTheme="majorEastAsia" w:hAnsiTheme="majorHAnsi" w:cstheme="majorBidi"/>
-                  <w:sz w:val="72"/>
-                  <w:szCs w:val="72"/>
-                </w:rPr>
-                <w:t>Preventing Buffer Overflows</w:t>
-              </w:r>
-            </w:p>
-          </w:sdtContent>
-        </w:sdt>
-        <w:p>
-          <w:pPr>
-            <w:pStyle w:val="NoSpacing"/>
-            <w:rPr>
-              <w:rFonts w:asciiTheme="majorHAnsi" w:eastAsiaTheme="majorEastAsia" w:hAnsiTheme="majorHAnsi" w:cstheme="majorBidi"/>
-              <w:sz w:val="36"/>
-              <w:szCs w:val="36"/>
-            </w:rPr>
-          </w:pPr>
-        </w:p>
-        <w:p>
-          <w:pPr>
-            <w:pStyle w:val="NoSpacing"/>
-            <w:rPr>
-              <w:rFonts w:asciiTheme="majorHAnsi" w:eastAsiaTheme="majorEastAsia" w:hAnsiTheme="majorHAnsi" w:cstheme="majorBidi"/>
-              <w:sz w:val="36"/>
-              <w:szCs w:val="36"/>
-            </w:rPr>
-          </w:pPr>
-        </w:p>
-        <w:p>
-          <w:pPr>
-            <w:pStyle w:val="NoSpacing"/>
-            <w:rPr>
-              <w:rFonts w:asciiTheme="majorHAnsi" w:eastAsiaTheme="majorEastAsia" w:hAnsiTheme="majorHAnsi" w:cstheme="majorBidi"/>
-              <w:sz w:val="36"/>
-              <w:szCs w:val="36"/>
-            </w:rPr>
-          </w:pPr>
-        </w:p>
-        <w:sdt>
-          <w:sdtPr>
-            <w:alias w:val="Date"/>
-            <w:id w:val="14700083"/>
-            <w:placeholder>
-              <w:docPart w:val="C9C10B444692464D83BB915592EFB1CD"/>
-            </w:placeholder>
-            <w:dataBinding w:prefixMappings="xmlns:ns0='http://schemas.microsoft.com/office/2006/coverPageProps'" w:xpath="/ns0:CoverPageProperties[1]/ns0:PublishDate[1]" w:storeItemID="{55AF091B-3C7A-41E3-B477-F2FDAA23CFDA}"/>
-            <w:date w:fullDate="2014-04-01T00:00:00Z">
-              <w:dateFormat w:val="M/d/yyyy"/>
-              <w:lid w:val="en-US"/>
-              <w:storeMappedDataAs w:val="dateTime"/>
-              <w:calendar w:val="gregorian"/>
-            </w:date>
-          </w:sdtPr>
-          <w:sdtContent>
-            <w:p>
-              <w:pPr>
-                <w:pStyle w:val="NoSpacing"/>
-              </w:pPr>
-              <w:r>
-                <w:t>4/1/2014</w:t>
-              </w:r>
-            </w:p>
-          </w:sdtContent>
-        </w:sdt>
-        <w:p>
-          <w:pPr>
-            <w:pStyle w:val="NoSpacing"/>
-          </w:pPr>
-        </w:p>
-        <w:sdt>
-          <w:sdtPr>
-            <w:alias w:val="Author"/>
-            <w:id w:val="14700094"/>
-            <w:placeholder>
-              <w:docPart w:val="53436EAD172B4B19A1A698CB099407F0"/>
-            </w:placeholder>
-            <w:dataBinding w:prefixMappings="xmlns:ns0='http://schemas.openxmlformats.org/package/2006/metadata/core-properties' xmlns:ns1='http://purl.org/dc/elements/1.1/'" w:xpath="/ns0:coreProperties[1]/ns1:creator[1]" w:storeItemID="{6C3C8BC8-F283-45AE-878A-BAB7291924A1}"/>
-            <w:text/>
-          </w:sdtPr>
-          <w:sdtContent>
-            <w:p>
-              <w:pPr>
-                <w:pStyle w:val="NoSpacing"/>
-              </w:pPr>
-              <w:r>
-                <w:t>Addison Babcock</w:t>
-              </w:r>
-            </w:p>
-          </w:sdtContent>
-        </w:sdt>
         <w:p/>
         <w:p>
           <w:pPr>
             <w:spacing w:line="276" w:lineRule="auto"/>
             <w:rPr>
-              <w:rFonts w:asciiTheme="majorHAnsi" w:eastAsiaTheme="majorEastAsia" w:hAnsiTheme="majorHAnsi" w:cstheme="majorBidi"/>
-              <w:color w:val="17365D" w:themeColor="text2" w:themeShade="BF"/>
-              <w:spacing w:val="5"/>
-              <w:kern w:val="28"/>
-              <w:sz w:val="52"/>
-              <w:szCs w:val="52"/>
+              <w:noProof/>
             </w:rPr>
           </w:pPr>
           <w:r>
+            <w:rPr>
+              <w:noProof/>
+            </w:rPr>
             <w:br w:type="page"/>
           </w:r>
         </w:p>
+        <w:bookmarkStart w:id="0" w:name="_GoBack" w:displacedByCustomXml="next"/>
+        <w:bookmarkEnd w:id="0" w:displacedByCustomXml="next"/>
       </w:sdtContent>
     </w:sdt>
     <w:p>
@@ -480,6 +497,14 @@
     </w:p>
     <w:sdt>
       <w:sdtPr>
+        <w:rPr>
+          <w:rFonts w:asciiTheme="minorHAnsi" w:eastAsiaTheme="minorEastAsia" w:hAnsiTheme="minorHAnsi" w:cstheme="minorBidi"/>
+          <w:b w:val="0"/>
+          <w:bCs w:val="0"/>
+          <w:color w:val="auto"/>
+          <w:sz w:val="22"/>
+          <w:szCs w:val="22"/>
+        </w:rPr>
         <w:id w:val="914370635"/>
         <w:docPartObj>
           <w:docPartGallery w:val="Table of Contents"/>
@@ -488,11 +513,7 @@
       </w:sdtPr>
       <w:sdtEndPr>
         <w:rPr>
-          <w:rFonts w:asciiTheme="minorHAnsi" w:eastAsiaTheme="minorEastAsia" w:hAnsiTheme="minorHAnsi" w:cstheme="minorBidi"/>
           <w:noProof/>
-          <w:color w:val="auto"/>
-          <w:sz w:val="22"/>
-          <w:szCs w:val="22"/>
         </w:rPr>
       </w:sdtEndPr>
       <w:sdtContent>
@@ -1702,12 +1723,12 @@
       <w:pPr>
         <w:pStyle w:val="Heading1"/>
       </w:pPr>
-      <w:bookmarkStart w:id="0" w:name="_Toc384144703"/>
+      <w:bookmarkStart w:id="1" w:name="_Toc384144703"/>
       <w:r>
         <w:lastRenderedPageBreak/>
         <w:t>Introduction</w:t>
       </w:r>
-      <w:bookmarkEnd w:id="0"/>
+      <w:bookmarkEnd w:id="1"/>
     </w:p>
     <w:p>
       <w:r>
@@ -1800,7 +1821,7 @@
       <w:pPr>
         <w:pStyle w:val="Heading1"/>
       </w:pPr>
-      <w:bookmarkStart w:id="1" w:name="_Toc384144704"/>
+      <w:bookmarkStart w:id="2" w:name="_Toc384144704"/>
       <w:r>
         <w:t xml:space="preserve">Code </w:t>
       </w:r>
@@ -1813,7 +1834,7 @@
       <w:r>
         <w:t>Protection</w:t>
       </w:r>
-      <w:bookmarkEnd w:id="1"/>
+      <w:bookmarkEnd w:id="2"/>
     </w:p>
     <w:p>
       <w:r>
@@ -1824,14 +1845,14 @@
       <w:pPr>
         <w:pStyle w:val="Heading2"/>
       </w:pPr>
-      <w:bookmarkStart w:id="2" w:name="_Toc384144705"/>
+      <w:bookmarkStart w:id="3" w:name="_Toc384144705"/>
       <w:r>
         <w:t>Programming Language</w:t>
       </w:r>
       <w:r>
         <w:t xml:space="preserve"> Selection</w:t>
       </w:r>
-      <w:bookmarkEnd w:id="2"/>
+      <w:bookmarkEnd w:id="3"/>
     </w:p>
     <w:p>
       <w:r>
@@ -1900,7 +1921,7 @@
           <w:numId w:val="1"/>
         </w:numPr>
       </w:pPr>
-      <w:commentRangeStart w:id="3"/>
+      <w:commentRangeStart w:id="4"/>
       <w:r>
         <w:t>Exploit prevention techniques are often not part of the standard and will vary from platform to platform and compiler to compiler.</w:t>
       </w:r>
@@ -1910,12 +1931,12 @@
       <w:r>
         <w:t xml:space="preserve"> </w:t>
       </w:r>
-      <w:commentRangeEnd w:id="3"/>
+      <w:commentRangeEnd w:id="4"/>
       <w:r>
         <w:rPr>
           <w:rStyle w:val="CommentReference"/>
         </w:rPr>
-        <w:commentReference w:id="3"/>
+        <w:commentReference w:id="4"/>
       </w:r>
     </w:p>
     <w:p>
@@ -1998,11 +2019,11 @@
       <w:pPr>
         <w:pStyle w:val="Heading2"/>
       </w:pPr>
-      <w:bookmarkStart w:id="4" w:name="_Toc384144706"/>
+      <w:bookmarkStart w:id="5" w:name="_Toc384144706"/>
       <w:r>
         <w:t>Bounds Checking</w:t>
       </w:r>
-      <w:bookmarkEnd w:id="4"/>
+      <w:bookmarkEnd w:id="5"/>
     </w:p>
     <w:p>
       <w:r>
@@ -2024,7 +2045,7 @@
       </w:r>
     </w:p>
     <w:p>
-      <w:commentRangeStart w:id="5"/>
+      <w:commentRangeStart w:id="6"/>
       <w:r>
         <w:t>It is also important to ensure that C-style null terminated strings are in fact null-terminated. It’s easy to read in some character data that isn’t null-terminated and assume that it is. For example:</w:t>
       </w:r>
@@ -2168,25 +2189,25 @@
       <w:r>
         <w:t xml:space="preserve">. </w:t>
       </w:r>
-      <w:commentRangeEnd w:id="5"/>
+      <w:commentRangeEnd w:id="6"/>
       <w:r>
         <w:rPr>
           <w:rStyle w:val="CommentReference"/>
         </w:rPr>
-        <w:commentReference w:id="5"/>
+        <w:commentReference w:id="6"/>
       </w:r>
     </w:p>
     <w:p>
       <w:pPr>
         <w:pStyle w:val="Heading2"/>
       </w:pPr>
-      <w:bookmarkStart w:id="6" w:name="_Toc384144707"/>
-      <w:commentRangeStart w:id="7"/>
+      <w:bookmarkStart w:id="7" w:name="_Toc384144707"/>
+      <w:commentRangeStart w:id="8"/>
       <w:r>
         <w:lastRenderedPageBreak/>
         <w:t>Safe Libraries</w:t>
       </w:r>
-      <w:commentRangeEnd w:id="7"/>
+      <w:commentRangeEnd w:id="8"/>
       <w:r>
         <w:rPr>
           <w:rStyle w:val="CommentReference"/>
@@ -2195,20 +2216,20 @@
           <w:bCs w:val="0"/>
           <w:color w:val="auto"/>
         </w:rPr>
-        <w:commentReference w:id="7"/>
-      </w:r>
-      <w:bookmarkEnd w:id="6"/>
+        <w:commentReference w:id="8"/>
+      </w:r>
+      <w:bookmarkEnd w:id="7"/>
     </w:p>
     <w:p/>
     <w:p>
       <w:pPr>
         <w:pStyle w:val="Heading3"/>
       </w:pPr>
-      <w:bookmarkStart w:id="8" w:name="_Toc384144708"/>
+      <w:bookmarkStart w:id="9" w:name="_Toc384144708"/>
       <w:r>
         <w:t>Format String Vulnerabilities</w:t>
       </w:r>
-      <w:bookmarkEnd w:id="8"/>
+      <w:bookmarkEnd w:id="9"/>
     </w:p>
     <w:p>
       <w:r>
@@ -2263,7 +2284,7 @@
           <w:color w:val="FF0000"/>
         </w:rPr>
       </w:pPr>
-      <w:commentRangeStart w:id="9"/>
+      <w:commentRangeStart w:id="10"/>
       <w:r>
         <w:rPr>
           <w:color w:val="FF0000"/>
@@ -2307,14 +2328,14 @@
         <w:tab/>
         <w:t>//Working fine</w:t>
       </w:r>
-      <w:commentRangeEnd w:id="9"/>
+      <w:commentRangeEnd w:id="10"/>
       <w:r>
         <w:rPr>
           <w:rStyle w:val="CommentReference"/>
           <w:rFonts w:asciiTheme="minorHAnsi" w:hAnsiTheme="minorHAnsi"/>
           <w:noProof w:val="0"/>
         </w:rPr>
-        <w:commentReference w:id="9"/>
+        <w:commentReference w:id="10"/>
       </w:r>
     </w:p>
     <w:p>
@@ -2347,7 +2368,7 @@
       <w:pPr>
         <w:pStyle w:val="Code"/>
       </w:pPr>
-      <w:commentRangeStart w:id="10"/>
+      <w:commentRangeStart w:id="11"/>
       <w:r>
         <w:t>int characters;</w:t>
       </w:r>
@@ -2408,14 +2429,14 @@
       <w:r>
         <w:t>}</w:t>
       </w:r>
-      <w:commentRangeEnd w:id="10"/>
+      <w:commentRangeEnd w:id="11"/>
       <w:r>
         <w:rPr>
           <w:rStyle w:val="CommentReference"/>
           <w:rFonts w:asciiTheme="minorHAnsi" w:hAnsiTheme="minorHAnsi"/>
           <w:noProof w:val="0"/>
         </w:rPr>
-        <w:commentReference w:id="10"/>
+        <w:commentReference w:id="11"/>
       </w:r>
     </w:p>
     <w:p>
@@ -2587,8 +2608,6 @@
       <w:r>
         <w:t xml:space="preserve"> functions</w:t>
       </w:r>
-      <w:bookmarkStart w:id="11" w:name="_GoBack"/>
-      <w:bookmarkEnd w:id="11"/>
       <w:r>
         <w:t xml:space="preserve"> and as such </w:t>
       </w:r>
@@ -2729,7 +2748,15 @@
     </w:p>
     <w:p>
       <w:r>
-        <w:t xml:space="preserve">The string manipulation libraries built in to libc are very difficult to use correctly. Even experienced developers will make mistakes using them, and often those mistakes can appear to work correctly. </w:t>
+        <w:t xml:space="preserve">The string manipulation libraries built in to </w:t>
+      </w:r>
+      <w:proofErr w:type="spellStart"/>
+      <w:r>
+        <w:t>libc</w:t>
+      </w:r>
+      <w:proofErr w:type="spellEnd"/>
+      <w:r>
+        <w:t xml:space="preserve"> are very difficult to use correctly. Even experienced developers will make mistakes using them, and often those mistakes can appear to work correctly. </w:t>
       </w:r>
     </w:p>
     <w:p>
@@ -2937,6 +2964,7 @@
           <w:id w:val="1359852349"/>
           <w:citation/>
         </w:sdtPr>
+        <w:sdtEndPr/>
         <w:sdtContent>
           <w:r>
             <w:fldChar w:fldCharType="begin"/>
@@ -2990,7 +3018,21 @@
         <w:rPr>
           <w:lang w:val="en"/>
         </w:rPr>
-        <w:t xml:space="preserve">Visual C++ 2005 and newer ship with non-standard replacements for the libc string manipulation functions. The functions prevent exploits by also taking the size of the buffer being modified as an argument. For example, the </w:t>
+        <w:t xml:space="preserve">Visual C++ 2005 and newer ship with non-standard replacements for the </w:t>
+      </w:r>
+      <w:proofErr w:type="spellStart"/>
+      <w:r>
+        <w:rPr>
+          <w:lang w:val="en"/>
+        </w:rPr>
+        <w:t>libc</w:t>
+      </w:r>
+      <w:proofErr w:type="spellEnd"/>
+      <w:r>
+        <w:rPr>
+          <w:lang w:val="en"/>
+        </w:rPr>
+        <w:t xml:space="preserve"> string manipulation functions. The functions prevent exploits by also taking the size of the buffer being modified as an argument. For example, the </w:t>
       </w:r>
       <w:r>
         <w:rPr>
@@ -3343,6 +3385,7 @@
           <w:id w:val="233128600"/>
           <w:citation/>
         </w:sdtPr>
+        <w:sdtEndPr/>
         <w:sdtContent>
           <w:r>
             <w:rPr>
@@ -3489,7 +3532,15 @@
         </w:sdtContent>
       </w:sdt>
       <w:r>
-        <w:t xml:space="preserve"> project does just that by integrating cppcheck with an Eclipse project.</w:t>
+        <w:t xml:space="preserve"> project does just that by integrating </w:t>
+      </w:r>
+      <w:proofErr w:type="spellStart"/>
+      <w:r>
+        <w:t>cppcheck</w:t>
+      </w:r>
+      <w:proofErr w:type="spellEnd"/>
+      <w:r>
+        <w:t xml:space="preserve"> with an Eclipse project.</w:t>
       </w:r>
     </w:p>
     <w:p>
@@ -3591,8 +3642,29 @@
       <w:bookmarkEnd w:id="22"/>
     </w:p>
     <w:p>
-      <w:r>
-        <w:t xml:space="preserve">Vtable is still exploitable in C++. Can cause the program to execute arbitrary memory. Can mask bad code. </w:t>
+      <w:proofErr w:type="spellStart"/>
+      <w:r>
+        <w:t>Vtable</w:t>
+      </w:r>
+      <w:proofErr w:type="spellEnd"/>
+      <w:r>
+        <w:t xml:space="preserve"> is still exploitable in C++. </w:t>
+      </w:r>
+      <w:proofErr w:type="gramStart"/>
+      <w:r>
+        <w:t>Can cause the program to execute arbitrary memory.</w:t>
+      </w:r>
+      <w:proofErr w:type="gramEnd"/>
+      <w:r>
+        <w:t xml:space="preserve"> </w:t>
+      </w:r>
+      <w:proofErr w:type="gramStart"/>
+      <w:r>
+        <w:t>Can mask bad code.</w:t>
+      </w:r>
+      <w:proofErr w:type="gramEnd"/>
+      <w:r>
+        <w:t xml:space="preserve"> </w:t>
       </w:r>
     </w:p>
     <w:p>
@@ -3670,6 +3742,7 @@
           <w:id w:val="731123055"/>
           <w:citation/>
         </w:sdtPr>
+        <w:sdtEndPr/>
         <w:sdtContent>
           <w:r>
             <w:fldChar w:fldCharType="begin"/>
@@ -3718,7 +3791,31 @@
     </w:p>
     <w:p>
       <w:r>
-        <w:t xml:space="preserve">For example, an attacker who wants to execute code in libc would first have to find where libc is located in memory. The location of the libc code will no longer be the same every time the program is executed. Buffers allocated by the program will also change address </w:t>
+        <w:t xml:space="preserve">For example, an attacker who wants to execute code in </w:t>
+      </w:r>
+      <w:proofErr w:type="spellStart"/>
+      <w:r>
+        <w:t>libc</w:t>
+      </w:r>
+      <w:proofErr w:type="spellEnd"/>
+      <w:r>
+        <w:t xml:space="preserve"> would first have to find where </w:t>
+      </w:r>
+      <w:proofErr w:type="spellStart"/>
+      <w:r>
+        <w:t>libc</w:t>
+      </w:r>
+      <w:proofErr w:type="spellEnd"/>
+      <w:r>
+        <w:t xml:space="preserve"> is located in memory. The location of the </w:t>
+      </w:r>
+      <w:proofErr w:type="spellStart"/>
+      <w:r>
+        <w:t>libc</w:t>
+      </w:r>
+      <w:proofErr w:type="spellEnd"/>
+      <w:r>
+        <w:t xml:space="preserve"> code will no longer be the same every time the program is executed. Buffers allocated by the program will also change address </w:t>
       </w:r>
       <w:r>
         <w:t xml:space="preserve">with every execution. </w:t>
@@ -3744,7 +3841,15 @@
         <w:t>printf</w:t>
       </w:r>
       <w:r>
-        <w:t xml:space="preserve"> function. Once a hacker has this address they can use the address to offset into the libc library and ASLR has effectively been defeated. </w:t>
+        <w:t xml:space="preserve"> function. Once a hacker has this address they can use the address to offset into the </w:t>
+      </w:r>
+      <w:proofErr w:type="spellStart"/>
+      <w:r>
+        <w:t>libc</w:t>
+      </w:r>
+      <w:proofErr w:type="spellEnd"/>
+      <w:r>
+        <w:t xml:space="preserve"> library and ASLR has effectively been defeated. </w:t>
       </w:r>
     </w:p>
     <w:p>
@@ -3774,6 +3879,7 @@
           <w:id w:val="2138604490"/>
           <w:citation/>
         </w:sdtPr>
+        <w:sdtEndPr/>
         <w:sdtContent>
           <w:r>
             <w:fldChar w:fldCharType="begin"/>
@@ -3809,6 +3915,7 @@
           <w:id w:val="-1960558365"/>
           <w:citation/>
         </w:sdtPr>
+        <w:sdtEndPr/>
         <w:sdtContent>
           <w:r>
             <w:fldChar w:fldCharType="begin"/>
@@ -4184,7 +4291,7 @@
 
 <file path=word/comments.xml><?xml version="1.0" encoding="utf-8"?>
 <w:comments xmlns:wpc="http://schemas.microsoft.com/office/word/2010/wordprocessingCanvas" xmlns:mc="http://schemas.openxmlformats.org/markup-compatibility/2006" xmlns:o="urn:schemas-microsoft-com:office:office" xmlns:r="http://schemas.openxmlformats.org/officeDocument/2006/relationships" xmlns:m="http://schemas.openxmlformats.org/officeDocument/2006/math" xmlns:v="urn:schemas-microsoft-com:vml" xmlns:wp14="http://schemas.microsoft.com/office/word/2010/wordprocessingDrawing" xmlns:wp="http://schemas.openxmlformats.org/drawingml/2006/wordprocessingDrawing" xmlns:w10="urn:schemas-microsoft-com:office:word" xmlns:w="http://schemas.openxmlformats.org/wordprocessingml/2006/main" xmlns:w14="http://schemas.microsoft.com/office/word/2010/wordml" xmlns:wpg="http://schemas.microsoft.com/office/word/2010/wordprocessingGroup" xmlns:wpi="http://schemas.microsoft.com/office/word/2010/wordprocessingInk" xmlns:wne="http://schemas.microsoft.com/office/word/2006/wordml" xmlns:wps="http://schemas.microsoft.com/office/word/2010/wordprocessingShape" mc:Ignorable="w14 wp14">
-  <w:comment w:id="3" w:author="Administrator" w:date="2014-04-01T19:27:00Z" w:initials="A">
+  <w:comment w:id="4" w:author="Administrator" w:date="2014-04-01T19:27:00Z" w:initials="A">
     <w:p>
       <w:pPr>
         <w:pStyle w:val="CommentText"/>
@@ -4200,7 +4307,7 @@
       </w:r>
     </w:p>
   </w:comment>
-  <w:comment w:id="5" w:author="Administrator" w:date="2014-04-01T19:26:00Z" w:initials="A">
+  <w:comment w:id="6" w:author="Administrator" w:date="2014-04-01T19:26:00Z" w:initials="A">
     <w:p>
       <w:pPr>
         <w:pStyle w:val="CommentText"/>
@@ -4216,7 +4323,7 @@
       </w:r>
     </w:p>
   </w:comment>
-  <w:comment w:id="7" w:author="Administrator" w:date="2014-04-01T19:42:00Z" w:initials="A">
+  <w:comment w:id="8" w:author="Administrator" w:date="2014-04-01T19:42:00Z" w:initials="A">
     <w:p>
       <w:pPr>
         <w:pStyle w:val="CommentText"/>
@@ -4229,26 +4336,26 @@
       </w:r>
       <w:r>
         <w:t>Add some text in to give a general idea on what this section is about</w:t>
-      </w:r>
-    </w:p>
-  </w:comment>
-  <w:comment w:id="9" w:author="Administrator" w:date="2014-04-01T19:28:00Z" w:initials="A">
-    <w:p>
-      <w:pPr>
-        <w:pStyle w:val="CommentText"/>
-      </w:pPr>
-      <w:r>
-        <w:rPr>
-          <w:rStyle w:val="CommentReference"/>
-        </w:rPr>
-        <w:annotationRef/>
-      </w:r>
-      <w:r>
-        <w:t>Add syntax highlighting</w:t>
       </w:r>
     </w:p>
   </w:comment>
   <w:comment w:id="10" w:author="Administrator" w:date="2014-04-01T19:28:00Z" w:initials="A">
+    <w:p>
+      <w:pPr>
+        <w:pStyle w:val="CommentText"/>
+      </w:pPr>
+      <w:r>
+        <w:rPr>
+          <w:rStyle w:val="CommentReference"/>
+        </w:rPr>
+        <w:annotationRef/>
+      </w:r>
+      <w:r>
+        <w:t>Add syntax highlighting</w:t>
+      </w:r>
+    </w:p>
+  </w:comment>
+  <w:comment w:id="11" w:author="Administrator" w:date="2014-04-01T19:28:00Z" w:initials="A">
     <w:p>
       <w:pPr>
         <w:pStyle w:val="CommentText"/>
@@ -4441,7 +4548,7 @@
           <w:rPr>
             <w:noProof/>
           </w:rPr>
-          <w:t>4</w:t>
+          <w:t>1</w:t>
         </w:r>
         <w:r>
           <w:rPr>
@@ -5050,6 +5157,7 @@
   <w:style w:type="character" w:default="1" w:styleId="DefaultParagraphFont">
     <w:name w:val="Default Paragraph Font"/>
     <w:uiPriority w:val="1"/>
+    <w:semiHidden/>
     <w:unhideWhenUsed/>
   </w:style>
   <w:style w:type="table" w:default="1" w:styleId="TableNormal">
@@ -5773,6 +5881,16 @@
       <w:sz w:val="20"/>
       <w:szCs w:val="20"/>
     </w:rPr>
+  </w:style>
+  <w:style w:type="paragraph" w:styleId="Revision">
+    <w:name w:val="Revision"/>
+    <w:hidden/>
+    <w:uiPriority w:val="99"/>
+    <w:semiHidden/>
+    <w:rsid w:val="00E5379C"/>
+    <w:pPr>
+      <w:spacing w:after="0" w:line="240" w:lineRule="auto"/>
+    </w:pPr>
   </w:style>
 </w:styles>
 </file>
@@ -6153,6 +6271,7 @@
   <w:style w:type="character" w:default="1" w:styleId="DefaultParagraphFont">
     <w:name w:val="Default Paragraph Font"/>
     <w:uiPriority w:val="1"/>
+    <w:semiHidden/>
     <w:unhideWhenUsed/>
   </w:style>
   <w:style w:type="table" w:default="1" w:styleId="TableNormal">
@@ -6877,97 +6996,21 @@
       <w:szCs w:val="20"/>
     </w:rPr>
   </w:style>
+  <w:style w:type="paragraph" w:styleId="Revision">
+    <w:name w:val="Revision"/>
+    <w:hidden/>
+    <w:uiPriority w:val="99"/>
+    <w:semiHidden/>
+    <w:rsid w:val="00E5379C"/>
+    <w:pPr>
+      <w:spacing w:after="0" w:line="240" w:lineRule="auto"/>
+    </w:pPr>
+  </w:style>
 </w:styles>
 </file>
 
 <file path=word/glossary/document.xml><?xml version="1.0" encoding="utf-8"?>
-<w:glossaryDocument xmlns:wpc="http://schemas.microsoft.com/office/word/2010/wordprocessingCanvas" xmlns:mc="http://schemas.openxmlformats.org/markup-compatibility/2006" xmlns:o="urn:schemas-microsoft-com:office:office" xmlns:r="http://schemas.openxmlformats.org/officeDocument/2006/relationships" xmlns:m="http://schemas.openxmlformats.org/officeDocument/2006/math" xmlns:v="urn:schemas-microsoft-com:vml" xmlns:wp14="http://schemas.microsoft.com/office/word/2010/wordprocessingDrawing" xmlns:wp="http://schemas.openxmlformats.org/drawingml/2006/wordprocessingDrawing" xmlns:w10="urn:schemas-microsoft-com:office:word" xmlns:w="http://schemas.openxmlformats.org/wordprocessingml/2006/main" xmlns:w14="http://schemas.microsoft.com/office/word/2010/wordml" xmlns:wpg="http://schemas.microsoft.com/office/word/2010/wordprocessingGroup" xmlns:wpi="http://schemas.microsoft.com/office/word/2010/wordprocessingInk" xmlns:wne="http://schemas.microsoft.com/office/word/2006/wordml" xmlns:wps="http://schemas.microsoft.com/office/word/2010/wordprocessingShape" mc:Ignorable="w14 wp14">
-  <w:docParts>
-    <w:docPart>
-      <w:docPartPr>
-        <w:name w:val="DD5E3CB0B06E4B289BC712A258D9E0BF"/>
-        <w:category>
-          <w:name w:val="General"/>
-          <w:gallery w:val="placeholder"/>
-        </w:category>
-        <w:types>
-          <w:type w:val="bbPlcHdr"/>
-        </w:types>
-        <w:behaviors>
-          <w:behavior w:val="content"/>
-        </w:behaviors>
-        <w:guid w:val="{F832BD03-0BFB-4A57-8881-5164830B66E4}"/>
-      </w:docPartPr>
-      <w:docPartBody>
-        <w:p>
-          <w:pPr>
-            <w:pStyle w:val="DD5E3CB0B06E4B289BC712A258D9E0BF"/>
-          </w:pPr>
-          <w:r>
-            <w:rPr>
-              <w:rFonts w:asciiTheme="majorHAnsi" w:eastAsiaTheme="majorEastAsia" w:hAnsiTheme="majorHAnsi" w:cstheme="majorBidi"/>
-              <w:sz w:val="72"/>
-              <w:szCs w:val="72"/>
-            </w:rPr>
-            <w:t>[Type the document title]</w:t>
-          </w:r>
-        </w:p>
-      </w:docPartBody>
-    </w:docPart>
-    <w:docPart>
-      <w:docPartPr>
-        <w:name w:val="C9C10B444692464D83BB915592EFB1CD"/>
-        <w:category>
-          <w:name w:val="General"/>
-          <w:gallery w:val="placeholder"/>
-        </w:category>
-        <w:types>
-          <w:type w:val="bbPlcHdr"/>
-        </w:types>
-        <w:behaviors>
-          <w:behavior w:val="content"/>
-        </w:behaviors>
-        <w:guid w:val="{D1C7DCCD-78E5-435A-8E4C-1B5F5B1E8C38}"/>
-      </w:docPartPr>
-      <w:docPartBody>
-        <w:p>
-          <w:pPr>
-            <w:pStyle w:val="C9C10B444692464D83BB915592EFB1CD"/>
-          </w:pPr>
-          <w:r>
-            <w:t>[Pick the date]</w:t>
-          </w:r>
-        </w:p>
-      </w:docPartBody>
-    </w:docPart>
-    <w:docPart>
-      <w:docPartPr>
-        <w:name w:val="53436EAD172B4B19A1A698CB099407F0"/>
-        <w:category>
-          <w:name w:val="General"/>
-          <w:gallery w:val="placeholder"/>
-        </w:category>
-        <w:types>
-          <w:type w:val="bbPlcHdr"/>
-        </w:types>
-        <w:behaviors>
-          <w:behavior w:val="content"/>
-        </w:behaviors>
-        <w:guid w:val="{CD71DC8C-43F9-43CA-AA11-E848EF097240}"/>
-      </w:docPartPr>
-      <w:docPartBody>
-        <w:p>
-          <w:pPr>
-            <w:pStyle w:val="53436EAD172B4B19A1A698CB099407F0"/>
-          </w:pPr>
-          <w:r>
-            <w:t>[Type the author name]</w:t>
-          </w:r>
-        </w:p>
-      </w:docPartBody>
-    </w:docPart>
-  </w:docParts>
-</w:glossaryDocument>
+<w:glossaryDocument xmlns:wpc="http://schemas.microsoft.com/office/word/2010/wordprocessingCanvas" xmlns:mc="http://schemas.openxmlformats.org/markup-compatibility/2006" xmlns:o="urn:schemas-microsoft-com:office:office" xmlns:r="http://schemas.openxmlformats.org/officeDocument/2006/relationships" xmlns:m="http://schemas.openxmlformats.org/officeDocument/2006/math" xmlns:v="urn:schemas-microsoft-com:vml" xmlns:wp14="http://schemas.microsoft.com/office/word/2010/wordprocessingDrawing" xmlns:wp="http://schemas.openxmlformats.org/drawingml/2006/wordprocessingDrawing" xmlns:w10="urn:schemas-microsoft-com:office:word" xmlns:w="http://schemas.openxmlformats.org/wordprocessingml/2006/main" xmlns:w14="http://schemas.microsoft.com/office/word/2010/wordml" xmlns:wpg="http://schemas.microsoft.com/office/word/2010/wordprocessingGroup" xmlns:wpi="http://schemas.microsoft.com/office/word/2010/wordprocessingInk" xmlns:wne="http://schemas.microsoft.com/office/word/2006/wordml" xmlns:wps="http://schemas.microsoft.com/office/word/2010/wordprocessingShape" mc:Ignorable="w14 wp14"/>
 </file>
 
 <file path=word/glossary/fontTable.xml><?xml version="1.0" encoding="utf-8"?>
@@ -7032,8 +7075,10 @@
   <w:rsids>
     <w:rsidRoot w:val="005B5D39"/>
     <w:rsid w:val="003912C2"/>
+    <w:rsid w:val="005556B4"/>
     <w:rsid w:val="005B5D39"/>
     <w:rsid w:val="00700D52"/>
+    <w:rsid w:val="00CC54DE"/>
     <w:rsid w:val="00F957F7"/>
   </w:rsids>
   <m:mathPr>
@@ -7327,6 +7372,26 @@
     <w:name w:val="F779ABDDDEF54BB8967C318B06AA120F"/>
     <w:rsid w:val="00700D52"/>
   </w:style>
+  <w:style w:type="paragraph" w:customStyle="1" w:styleId="F4D400C8754B46448A32C6FE647E99C6">
+    <w:name w:val="F4D400C8754B46448A32C6FE647E99C6"/>
+    <w:rsid w:val="00CC54DE"/>
+  </w:style>
+  <w:style w:type="paragraph" w:customStyle="1" w:styleId="D421A04A93F64EC1A9D802E4E3C359B7">
+    <w:name w:val="D421A04A93F64EC1A9D802E4E3C359B7"/>
+    <w:rsid w:val="00CC54DE"/>
+  </w:style>
+  <w:style w:type="paragraph" w:customStyle="1" w:styleId="528B2F19C92C4FCD8D846DA4AA0298B3">
+    <w:name w:val="528B2F19C92C4FCD8D846DA4AA0298B3"/>
+    <w:rsid w:val="00CC54DE"/>
+  </w:style>
+  <w:style w:type="paragraph" w:customStyle="1" w:styleId="6D9496FA8BC24DD08F8C22EA6F5C3681">
+    <w:name w:val="6D9496FA8BC24DD08F8C22EA6F5C3681"/>
+    <w:rsid w:val="00CC54DE"/>
+  </w:style>
+  <w:style w:type="paragraph" w:customStyle="1" w:styleId="E40678A9A829467CBAEFFC993A5C50AA">
+    <w:name w:val="E40678A9A829467CBAEFFC993A5C50AA"/>
+    <w:rsid w:val="00CC54DE"/>
+  </w:style>
 </w:styles>
 </file>
 
@@ -7600,6 +7665,26 @@
   <w:style w:type="paragraph" w:customStyle="1" w:styleId="F779ABDDDEF54BB8967C318B06AA120F">
     <w:name w:val="F779ABDDDEF54BB8967C318B06AA120F"/>
     <w:rsid w:val="00700D52"/>
+  </w:style>
+  <w:style w:type="paragraph" w:customStyle="1" w:styleId="F4D400C8754B46448A32C6FE647E99C6">
+    <w:name w:val="F4D400C8754B46448A32C6FE647E99C6"/>
+    <w:rsid w:val="00CC54DE"/>
+  </w:style>
+  <w:style w:type="paragraph" w:customStyle="1" w:styleId="D421A04A93F64EC1A9D802E4E3C359B7">
+    <w:name w:val="D421A04A93F64EC1A9D802E4E3C359B7"/>
+    <w:rsid w:val="00CC54DE"/>
+  </w:style>
+  <w:style w:type="paragraph" w:customStyle="1" w:styleId="528B2F19C92C4FCD8D846DA4AA0298B3">
+    <w:name w:val="528B2F19C92C4FCD8D846DA4AA0298B3"/>
+    <w:rsid w:val="00CC54DE"/>
+  </w:style>
+  <w:style w:type="paragraph" w:customStyle="1" w:styleId="6D9496FA8BC24DD08F8C22EA6F5C3681">
+    <w:name w:val="6D9496FA8BC24DD08F8C22EA6F5C3681"/>
+    <w:rsid w:val="00CC54DE"/>
+  </w:style>
+  <w:style w:type="paragraph" w:customStyle="1" w:styleId="E40678A9A829467CBAEFFC993A5C50AA">
+    <w:name w:val="E40678A9A829467CBAEFFC993A5C50AA"/>
+    <w:rsid w:val="00CC54DE"/>
   </w:style>
 </w:styles>
 </file>
@@ -8121,7 +8206,7 @@
 </file>
 
 <file path=customXml/itemProps2.xml><?xml version="1.0" encoding="utf-8"?>
-<ds:datastoreItem xmlns:ds="http://schemas.openxmlformats.org/officeDocument/2006/customXml" ds:itemID="{1E31596B-B447-4253-A3ED-FAA5161F29C6}">
+<ds:datastoreItem xmlns:ds="http://schemas.openxmlformats.org/officeDocument/2006/customXml" ds:itemID="{01830993-41B7-48CD-9B60-15D47DC74FF1}">
   <ds:schemaRefs>
     <ds:schemaRef ds:uri="http://schemas.openxmlformats.org/officeDocument/2006/bibliography"/>
   </ds:schemaRefs>

</xml_diff>

<commit_message>
Finished my paper. Small change to the assignment.
</commit_message>
<xml_diff>
--- a/BAIST/BAIS3110/Buffer Overflows.docx
+++ b/BAIST/BAIS3110/Buffer Overflows.docx
@@ -106,6 +106,7 @@
                                   <w:dataBinding w:prefixMappings="xmlns:ns0='http://schemas.openxmlformats.org/package/2006/metadata/core-properties' xmlns:ns1='http://purl.org/dc/elements/1.1/'" w:xpath="/ns0:coreProperties[1]/ns1:title[1]" w:storeItemID="{6C3C8BC8-F283-45AE-878A-BAB7291924A1}"/>
                                   <w:text/>
                                 </w:sdtPr>
+                                <w:sdtEndPr/>
                                 <w:sdtContent>
                                   <w:p>
                                     <w:pPr>
@@ -156,6 +157,7 @@
                                   <w:dataBinding w:prefixMappings="xmlns:ns0='http://schemas.microsoft.com/office/2006/coverPageProps'" w:xpath="/ns0:CoverPageProperties[1]/ns0:Abstract[1]" w:storeItemID="{55AF091B-3C7A-41E3-B477-F2FDAA23CFDA}"/>
                                   <w:text/>
                                 </w:sdtPr>
+                                <w:sdtEndPr/>
                                 <w:sdtContent>
                                   <w:p>
                                     <w:pPr>
@@ -216,6 +218,7 @@
                             <w:dataBinding w:prefixMappings="xmlns:ns0='http://schemas.openxmlformats.org/package/2006/metadata/core-properties' xmlns:ns1='http://purl.org/dc/elements/1.1/'" w:xpath="/ns0:coreProperties[1]/ns1:title[1]" w:storeItemID="{6C3C8BC8-F283-45AE-878A-BAB7291924A1}"/>
                             <w:text/>
                           </w:sdtPr>
+                          <w:sdtEndPr/>
                           <w:sdtContent>
                             <w:p>
                               <w:pPr>
@@ -266,6 +269,7 @@
                             <w:dataBinding w:prefixMappings="xmlns:ns0='http://schemas.microsoft.com/office/2006/coverPageProps'" w:xpath="/ns0:CoverPageProperties[1]/ns0:Abstract[1]" w:storeItemID="{55AF091B-3C7A-41E3-B477-F2FDAA23CFDA}"/>
                             <w:text/>
                           </w:sdtPr>
+                          <w:sdtEndPr/>
                           <w:sdtContent>
                             <w:p>
                               <w:pPr>
@@ -376,6 +380,7 @@
                                   <w:dataBinding w:prefixMappings="xmlns:ns0='http://schemas.openxmlformats.org/package/2006/metadata/core-properties' xmlns:ns1='http://purl.org/dc/elements/1.1/'" w:xpath="/ns0:coreProperties[1]/ns1:subject[1]" w:storeItemID="{6C3C8BC8-F283-45AE-878A-BAB7291924A1}"/>
                                   <w:text/>
                                 </w:sdtPr>
+                                <w:sdtEndPr/>
                                 <w:sdtContent>
                                   <w:p>
                                     <w:pPr>
@@ -430,6 +435,7 @@
                             <w:dataBinding w:prefixMappings="xmlns:ns0='http://schemas.openxmlformats.org/package/2006/metadata/core-properties' xmlns:ns1='http://purl.org/dc/elements/1.1/'" w:xpath="/ns0:coreProperties[1]/ns1:subject[1]" w:storeItemID="{6C3C8BC8-F283-45AE-878A-BAB7291924A1}"/>
                             <w:text/>
                           </w:sdtPr>
+                          <w:sdtEndPr/>
                           <w:sdtContent>
                             <w:p>
                               <w:pPr>
@@ -542,13 +548,128 @@
           <w:r>
             <w:fldChar w:fldCharType="separate"/>
           </w:r>
-          <w:hyperlink w:anchor="_Toc384740887" w:history="1">
+          <w:bookmarkStart w:id="0" w:name="_GoBack"/>
+          <w:bookmarkEnd w:id="0"/>
+          <w:r>
+            <w:rPr>
+              <w:rStyle w:val="Hyperlink"/>
+              <w:noProof/>
+            </w:rPr>
+            <w:fldChar w:fldCharType="begin"/>
+          </w:r>
+          <w:r>
+            <w:rPr>
+              <w:rStyle w:val="Hyperlink"/>
+              <w:noProof/>
+            </w:rPr>
+            <w:instrText xml:space="preserve"> </w:instrText>
+          </w:r>
+          <w:r>
+            <w:rPr>
+              <w:noProof/>
+            </w:rPr>
+            <w:instrText>HYPERLINK \l "_Toc384921934"</w:instrText>
+          </w:r>
+          <w:r>
+            <w:rPr>
+              <w:rStyle w:val="Hyperlink"/>
+              <w:noProof/>
+            </w:rPr>
+            <w:instrText xml:space="preserve"> </w:instrText>
+          </w:r>
+          <w:r>
+            <w:rPr>
+              <w:rStyle w:val="Hyperlink"/>
+              <w:noProof/>
+            </w:rPr>
+          </w:r>
+          <w:r>
+            <w:rPr>
+              <w:rStyle w:val="Hyperlink"/>
+              <w:noProof/>
+            </w:rPr>
+            <w:fldChar w:fldCharType="separate"/>
+          </w:r>
+          <w:r>
+            <w:rPr>
+              <w:rStyle w:val="Hyperlink"/>
+              <w:noProof/>
+            </w:rPr>
+            <w:t>Introduction</w:t>
+          </w:r>
+          <w:r>
+            <w:rPr>
+              <w:noProof/>
+              <w:webHidden/>
+            </w:rPr>
+            <w:tab/>
+          </w:r>
+          <w:r>
+            <w:rPr>
+              <w:noProof/>
+              <w:webHidden/>
+            </w:rPr>
+            <w:fldChar w:fldCharType="begin"/>
+          </w:r>
+          <w:r>
+            <w:rPr>
+              <w:noProof/>
+              <w:webHidden/>
+            </w:rPr>
+            <w:instrText xml:space="preserve"> PAGEREF _Toc384921934 \h </w:instrText>
+          </w:r>
+          <w:r>
+            <w:rPr>
+              <w:noProof/>
+              <w:webHidden/>
+            </w:rPr>
+          </w:r>
+          <w:r>
+            <w:rPr>
+              <w:noProof/>
+              <w:webHidden/>
+            </w:rPr>
+            <w:fldChar w:fldCharType="separate"/>
+          </w:r>
+          <w:r>
+            <w:rPr>
+              <w:noProof/>
+              <w:webHidden/>
+            </w:rPr>
+            <w:t>2</w:t>
+          </w:r>
+          <w:r>
+            <w:rPr>
+              <w:noProof/>
+              <w:webHidden/>
+            </w:rPr>
+            <w:fldChar w:fldCharType="end"/>
+          </w:r>
+          <w:r>
+            <w:rPr>
+              <w:rStyle w:val="Hyperlink"/>
+              <w:noProof/>
+            </w:rPr>
+            <w:fldChar w:fldCharType="end"/>
+          </w:r>
+        </w:p>
+        <w:p>
+          <w:pPr>
+            <w:pStyle w:val="TOC1"/>
+            <w:tabs>
+              <w:tab w:val="right" w:leader="dot" w:pos="9350"/>
+            </w:tabs>
+            <w:rPr>
+              <w:noProof/>
+            </w:rPr>
+          </w:pPr>
+          <w:hyperlink w:anchor="_Toc384921935" w:history="1">
             <w:r>
               <w:rPr>
                 <w:rStyle w:val="Hyperlink"/>
                 <w:noProof/>
               </w:rPr>
-              <w:t>Introduction</w:t>
+              <w:t>Code Level Protection</w:t>
             </w:r>
             <w:r>
               <w:rPr>
@@ -569,7 +690,7 @@
                 <w:noProof/>
                 <w:webHidden/>
               </w:rPr>
-              <w:instrText xml:space="preserve"> PAGEREF _Toc384740887 \h </w:instrText>
+              <w:instrText xml:space="preserve"> PAGEREF _Toc384921935 \h </w:instrText>
             </w:r>
             <w:r>
               <w:rPr>
@@ -590,6 +711,619 @@
                 <w:webHidden/>
               </w:rPr>
               <w:t>2</w:t>
+            </w:r>
+            <w:r>
+              <w:rPr>
+                <w:noProof/>
+                <w:webHidden/>
+              </w:rPr>
+              <w:fldChar w:fldCharType="end"/>
+            </w:r>
+          </w:hyperlink>
+        </w:p>
+        <w:p>
+          <w:pPr>
+            <w:pStyle w:val="TOC2"/>
+            <w:tabs>
+              <w:tab w:val="right" w:leader="dot" w:pos="9350"/>
+            </w:tabs>
+            <w:rPr>
+              <w:noProof/>
+            </w:rPr>
+          </w:pPr>
+          <w:hyperlink w:anchor="_Toc384921936" w:history="1">
+            <w:r>
+              <w:rPr>
+                <w:rStyle w:val="Hyperlink"/>
+                <w:noProof/>
+              </w:rPr>
+              <w:t>Programming Language Selection</w:t>
+            </w:r>
+            <w:r>
+              <w:rPr>
+                <w:noProof/>
+                <w:webHidden/>
+              </w:rPr>
+              <w:tab/>
+            </w:r>
+            <w:r>
+              <w:rPr>
+                <w:noProof/>
+                <w:webHidden/>
+              </w:rPr>
+              <w:fldChar w:fldCharType="begin"/>
+            </w:r>
+            <w:r>
+              <w:rPr>
+                <w:noProof/>
+                <w:webHidden/>
+              </w:rPr>
+              <w:instrText xml:space="preserve"> PAGEREF _Toc384921936 \h </w:instrText>
+            </w:r>
+            <w:r>
+              <w:rPr>
+                <w:noProof/>
+                <w:webHidden/>
+              </w:rPr>
+            </w:r>
+            <w:r>
+              <w:rPr>
+                <w:noProof/>
+                <w:webHidden/>
+              </w:rPr>
+              <w:fldChar w:fldCharType="separate"/>
+            </w:r>
+            <w:r>
+              <w:rPr>
+                <w:noProof/>
+                <w:webHidden/>
+              </w:rPr>
+              <w:t>2</w:t>
+            </w:r>
+            <w:r>
+              <w:rPr>
+                <w:noProof/>
+                <w:webHidden/>
+              </w:rPr>
+              <w:fldChar w:fldCharType="end"/>
+            </w:r>
+          </w:hyperlink>
+        </w:p>
+        <w:p>
+          <w:pPr>
+            <w:pStyle w:val="TOC2"/>
+            <w:tabs>
+              <w:tab w:val="right" w:leader="dot" w:pos="9350"/>
+            </w:tabs>
+            <w:rPr>
+              <w:noProof/>
+            </w:rPr>
+          </w:pPr>
+          <w:hyperlink w:anchor="_Toc384921937" w:history="1">
+            <w:r>
+              <w:rPr>
+                <w:rStyle w:val="Hyperlink"/>
+                <w:noProof/>
+              </w:rPr>
+              <w:t>Bounds Checking</w:t>
+            </w:r>
+            <w:r>
+              <w:rPr>
+                <w:noProof/>
+                <w:webHidden/>
+              </w:rPr>
+              <w:tab/>
+            </w:r>
+            <w:r>
+              <w:rPr>
+                <w:noProof/>
+                <w:webHidden/>
+              </w:rPr>
+              <w:fldChar w:fldCharType="begin"/>
+            </w:r>
+            <w:r>
+              <w:rPr>
+                <w:noProof/>
+                <w:webHidden/>
+              </w:rPr>
+              <w:instrText xml:space="preserve"> PAGEREF _Toc384921937 \h </w:instrText>
+            </w:r>
+            <w:r>
+              <w:rPr>
+                <w:noProof/>
+                <w:webHidden/>
+              </w:rPr>
+            </w:r>
+            <w:r>
+              <w:rPr>
+                <w:noProof/>
+                <w:webHidden/>
+              </w:rPr>
+              <w:fldChar w:fldCharType="separate"/>
+            </w:r>
+            <w:r>
+              <w:rPr>
+                <w:noProof/>
+                <w:webHidden/>
+              </w:rPr>
+              <w:t>3</w:t>
+            </w:r>
+            <w:r>
+              <w:rPr>
+                <w:noProof/>
+                <w:webHidden/>
+              </w:rPr>
+              <w:fldChar w:fldCharType="end"/>
+            </w:r>
+          </w:hyperlink>
+        </w:p>
+        <w:p>
+          <w:pPr>
+            <w:pStyle w:val="TOC2"/>
+            <w:tabs>
+              <w:tab w:val="right" w:leader="dot" w:pos="9350"/>
+            </w:tabs>
+            <w:rPr>
+              <w:noProof/>
+            </w:rPr>
+          </w:pPr>
+          <w:hyperlink w:anchor="_Toc384921938" w:history="1">
+            <w:r>
+              <w:rPr>
+                <w:rStyle w:val="Hyperlink"/>
+                <w:noProof/>
+              </w:rPr>
+              <w:t>Safe Libraries</w:t>
+            </w:r>
+            <w:r>
+              <w:rPr>
+                <w:noProof/>
+                <w:webHidden/>
+              </w:rPr>
+              <w:tab/>
+            </w:r>
+            <w:r>
+              <w:rPr>
+                <w:noProof/>
+                <w:webHidden/>
+              </w:rPr>
+              <w:fldChar w:fldCharType="begin"/>
+            </w:r>
+            <w:r>
+              <w:rPr>
+                <w:noProof/>
+                <w:webHidden/>
+              </w:rPr>
+              <w:instrText xml:space="preserve"> PAGEREF _Toc384921938 \h </w:instrText>
+            </w:r>
+            <w:r>
+              <w:rPr>
+                <w:noProof/>
+                <w:webHidden/>
+              </w:rPr>
+            </w:r>
+            <w:r>
+              <w:rPr>
+                <w:noProof/>
+                <w:webHidden/>
+              </w:rPr>
+              <w:fldChar w:fldCharType="separate"/>
+            </w:r>
+            <w:r>
+              <w:rPr>
+                <w:noProof/>
+                <w:webHidden/>
+              </w:rPr>
+              <w:t>4</w:t>
+            </w:r>
+            <w:r>
+              <w:rPr>
+                <w:noProof/>
+                <w:webHidden/>
+              </w:rPr>
+              <w:fldChar w:fldCharType="end"/>
+            </w:r>
+          </w:hyperlink>
+        </w:p>
+        <w:p>
+          <w:pPr>
+            <w:pStyle w:val="TOC3"/>
+            <w:tabs>
+              <w:tab w:val="right" w:leader="dot" w:pos="9350"/>
+            </w:tabs>
+            <w:rPr>
+              <w:noProof/>
+            </w:rPr>
+          </w:pPr>
+          <w:hyperlink w:anchor="_Toc384921939" w:history="1">
+            <w:r>
+              <w:rPr>
+                <w:rStyle w:val="Hyperlink"/>
+                <w:noProof/>
+              </w:rPr>
+              <w:t>Format String Vulnerabilities</w:t>
+            </w:r>
+            <w:r>
+              <w:rPr>
+                <w:noProof/>
+                <w:webHidden/>
+              </w:rPr>
+              <w:tab/>
+            </w:r>
+            <w:r>
+              <w:rPr>
+                <w:noProof/>
+                <w:webHidden/>
+              </w:rPr>
+              <w:fldChar w:fldCharType="begin"/>
+            </w:r>
+            <w:r>
+              <w:rPr>
+                <w:noProof/>
+                <w:webHidden/>
+              </w:rPr>
+              <w:instrText xml:space="preserve"> PAGEREF _Toc384921939 \h </w:instrText>
+            </w:r>
+            <w:r>
+              <w:rPr>
+                <w:noProof/>
+                <w:webHidden/>
+              </w:rPr>
+            </w:r>
+            <w:r>
+              <w:rPr>
+                <w:noProof/>
+                <w:webHidden/>
+              </w:rPr>
+              <w:fldChar w:fldCharType="separate"/>
+            </w:r>
+            <w:r>
+              <w:rPr>
+                <w:noProof/>
+                <w:webHidden/>
+              </w:rPr>
+              <w:t>4</w:t>
+            </w:r>
+            <w:r>
+              <w:rPr>
+                <w:noProof/>
+                <w:webHidden/>
+              </w:rPr>
+              <w:fldChar w:fldCharType="end"/>
+            </w:r>
+          </w:hyperlink>
+        </w:p>
+        <w:p>
+          <w:pPr>
+            <w:pStyle w:val="TOC3"/>
+            <w:tabs>
+              <w:tab w:val="right" w:leader="dot" w:pos="9350"/>
+            </w:tabs>
+            <w:rPr>
+              <w:noProof/>
+            </w:rPr>
+          </w:pPr>
+          <w:hyperlink w:anchor="_Toc384921940" w:history="1">
+            <w:r>
+              <w:rPr>
+                <w:rStyle w:val="Hyperlink"/>
+                <w:noProof/>
+              </w:rPr>
+              <w:t>Examples of Format String Vulnerabilities</w:t>
+            </w:r>
+            <w:r>
+              <w:rPr>
+                <w:noProof/>
+                <w:webHidden/>
+              </w:rPr>
+              <w:tab/>
+            </w:r>
+            <w:r>
+              <w:rPr>
+                <w:noProof/>
+                <w:webHidden/>
+              </w:rPr>
+              <w:fldChar w:fldCharType="begin"/>
+            </w:r>
+            <w:r>
+              <w:rPr>
+                <w:noProof/>
+                <w:webHidden/>
+              </w:rPr>
+              <w:instrText xml:space="preserve"> PAGEREF _Toc384921940 \h </w:instrText>
+            </w:r>
+            <w:r>
+              <w:rPr>
+                <w:noProof/>
+                <w:webHidden/>
+              </w:rPr>
+            </w:r>
+            <w:r>
+              <w:rPr>
+                <w:noProof/>
+                <w:webHidden/>
+              </w:rPr>
+              <w:fldChar w:fldCharType="separate"/>
+            </w:r>
+            <w:r>
+              <w:rPr>
+                <w:noProof/>
+                <w:webHidden/>
+              </w:rPr>
+              <w:t>5</w:t>
+            </w:r>
+            <w:r>
+              <w:rPr>
+                <w:noProof/>
+                <w:webHidden/>
+              </w:rPr>
+              <w:fldChar w:fldCharType="end"/>
+            </w:r>
+          </w:hyperlink>
+        </w:p>
+        <w:p>
+          <w:pPr>
+            <w:pStyle w:val="TOC3"/>
+            <w:tabs>
+              <w:tab w:val="right" w:leader="dot" w:pos="9350"/>
+            </w:tabs>
+            <w:rPr>
+              <w:noProof/>
+            </w:rPr>
+          </w:pPr>
+          <w:hyperlink w:anchor="_Toc384921941" w:history="1">
+            <w:r>
+              <w:rPr>
+                <w:rStyle w:val="Hyperlink"/>
+                <w:noProof/>
+              </w:rPr>
+              <w:t>String Manipulation</w:t>
+            </w:r>
+            <w:r>
+              <w:rPr>
+                <w:noProof/>
+                <w:webHidden/>
+              </w:rPr>
+              <w:tab/>
+            </w:r>
+            <w:r>
+              <w:rPr>
+                <w:noProof/>
+                <w:webHidden/>
+              </w:rPr>
+              <w:fldChar w:fldCharType="begin"/>
+            </w:r>
+            <w:r>
+              <w:rPr>
+                <w:noProof/>
+                <w:webHidden/>
+              </w:rPr>
+              <w:instrText xml:space="preserve"> PAGEREF _Toc384921941 \h </w:instrText>
+            </w:r>
+            <w:r>
+              <w:rPr>
+                <w:noProof/>
+                <w:webHidden/>
+              </w:rPr>
+            </w:r>
+            <w:r>
+              <w:rPr>
+                <w:noProof/>
+                <w:webHidden/>
+              </w:rPr>
+              <w:fldChar w:fldCharType="separate"/>
+            </w:r>
+            <w:r>
+              <w:rPr>
+                <w:noProof/>
+                <w:webHidden/>
+              </w:rPr>
+              <w:t>5</w:t>
+            </w:r>
+            <w:r>
+              <w:rPr>
+                <w:noProof/>
+                <w:webHidden/>
+              </w:rPr>
+              <w:fldChar w:fldCharType="end"/>
+            </w:r>
+          </w:hyperlink>
+        </w:p>
+        <w:p>
+          <w:pPr>
+            <w:pStyle w:val="TOC3"/>
+            <w:tabs>
+              <w:tab w:val="right" w:leader="dot" w:pos="9350"/>
+            </w:tabs>
+            <w:rPr>
+              <w:noProof/>
+            </w:rPr>
+          </w:pPr>
+          <w:hyperlink w:anchor="_Toc384921942" w:history="1">
+            <w:r>
+              <w:rPr>
+                <w:rStyle w:val="Hyperlink"/>
+                <w:noProof/>
+                <w:lang w:val="en"/>
+              </w:rPr>
+              <w:t>Secure Function Overloads</w:t>
+            </w:r>
+            <w:r>
+              <w:rPr>
+                <w:noProof/>
+                <w:webHidden/>
+              </w:rPr>
+              <w:tab/>
+            </w:r>
+            <w:r>
+              <w:rPr>
+                <w:noProof/>
+                <w:webHidden/>
+              </w:rPr>
+              <w:fldChar w:fldCharType="begin"/>
+            </w:r>
+            <w:r>
+              <w:rPr>
+                <w:noProof/>
+                <w:webHidden/>
+              </w:rPr>
+              <w:instrText xml:space="preserve"> PAGEREF _Toc384921942 \h </w:instrText>
+            </w:r>
+            <w:r>
+              <w:rPr>
+                <w:noProof/>
+                <w:webHidden/>
+              </w:rPr>
+            </w:r>
+            <w:r>
+              <w:rPr>
+                <w:noProof/>
+                <w:webHidden/>
+              </w:rPr>
+              <w:fldChar w:fldCharType="separate"/>
+            </w:r>
+            <w:r>
+              <w:rPr>
+                <w:noProof/>
+                <w:webHidden/>
+              </w:rPr>
+              <w:t>6</w:t>
+            </w:r>
+            <w:r>
+              <w:rPr>
+                <w:noProof/>
+                <w:webHidden/>
+              </w:rPr>
+              <w:fldChar w:fldCharType="end"/>
+            </w:r>
+          </w:hyperlink>
+        </w:p>
+        <w:p>
+          <w:pPr>
+            <w:pStyle w:val="TOC2"/>
+            <w:tabs>
+              <w:tab w:val="right" w:leader="dot" w:pos="9350"/>
+            </w:tabs>
+            <w:rPr>
+              <w:noProof/>
+            </w:rPr>
+          </w:pPr>
+          <w:hyperlink w:anchor="_Toc384921943" w:history="1">
+            <w:r>
+              <w:rPr>
+                <w:rStyle w:val="Hyperlink"/>
+                <w:noProof/>
+              </w:rPr>
+              <w:t>Static Code Analysis</w:t>
+            </w:r>
+            <w:r>
+              <w:rPr>
+                <w:noProof/>
+                <w:webHidden/>
+              </w:rPr>
+              <w:tab/>
+            </w:r>
+            <w:r>
+              <w:rPr>
+                <w:noProof/>
+                <w:webHidden/>
+              </w:rPr>
+              <w:fldChar w:fldCharType="begin"/>
+            </w:r>
+            <w:r>
+              <w:rPr>
+                <w:noProof/>
+                <w:webHidden/>
+              </w:rPr>
+              <w:instrText xml:space="preserve"> PAGEREF _Toc384921943 \h </w:instrText>
+            </w:r>
+            <w:r>
+              <w:rPr>
+                <w:noProof/>
+                <w:webHidden/>
+              </w:rPr>
+            </w:r>
+            <w:r>
+              <w:rPr>
+                <w:noProof/>
+                <w:webHidden/>
+              </w:rPr>
+              <w:fldChar w:fldCharType="separate"/>
+            </w:r>
+            <w:r>
+              <w:rPr>
+                <w:noProof/>
+                <w:webHidden/>
+              </w:rPr>
+              <w:t>7</w:t>
+            </w:r>
+            <w:r>
+              <w:rPr>
+                <w:noProof/>
+                <w:webHidden/>
+              </w:rPr>
+              <w:fldChar w:fldCharType="end"/>
+            </w:r>
+          </w:hyperlink>
+        </w:p>
+        <w:p>
+          <w:pPr>
+            <w:pStyle w:val="TOC2"/>
+            <w:tabs>
+              <w:tab w:val="right" w:leader="dot" w:pos="9350"/>
+            </w:tabs>
+            <w:rPr>
+              <w:noProof/>
+            </w:rPr>
+          </w:pPr>
+          <w:hyperlink w:anchor="_Toc384921944" w:history="1">
+            <w:r>
+              <w:rPr>
+                <w:rStyle w:val="Hyperlink"/>
+                <w:noProof/>
+              </w:rPr>
+              <w:t>Canaries</w:t>
+            </w:r>
+            <w:r>
+              <w:rPr>
+                <w:noProof/>
+                <w:webHidden/>
+              </w:rPr>
+              <w:tab/>
+            </w:r>
+            <w:r>
+              <w:rPr>
+                <w:noProof/>
+                <w:webHidden/>
+              </w:rPr>
+              <w:fldChar w:fldCharType="begin"/>
+            </w:r>
+            <w:r>
+              <w:rPr>
+                <w:noProof/>
+                <w:webHidden/>
+              </w:rPr>
+              <w:instrText xml:space="preserve"> PAGEREF _Toc384921944 \h </w:instrText>
+            </w:r>
+            <w:r>
+              <w:rPr>
+                <w:noProof/>
+                <w:webHidden/>
+              </w:rPr>
+            </w:r>
+            <w:r>
+              <w:rPr>
+                <w:noProof/>
+                <w:webHidden/>
+              </w:rPr>
+              <w:fldChar w:fldCharType="separate"/>
+            </w:r>
+            <w:r>
+              <w:rPr>
+                <w:noProof/>
+                <w:webHidden/>
+              </w:rPr>
+              <w:t>7</w:t>
             </w:r>
             <w:r>
               <w:rPr>
@@ -610,13 +1344,13 @@
               <w:noProof/>
             </w:rPr>
           </w:pPr>
-          <w:hyperlink w:anchor="_Toc384740888" w:history="1">
+          <w:hyperlink w:anchor="_Toc384921945" w:history="1">
             <w:r>
               <w:rPr>
                 <w:rStyle w:val="Hyperlink"/>
                 <w:noProof/>
               </w:rPr>
-              <w:t>Code Level Protection</w:t>
+              <w:t>System Level Protection</w:t>
             </w:r>
             <w:r>
               <w:rPr>
@@ -637,7 +1371,7 @@
                 <w:noProof/>
                 <w:webHidden/>
               </w:rPr>
-              <w:instrText xml:space="preserve"> PAGEREF _Toc384740888 \h </w:instrText>
+              <w:instrText xml:space="preserve"> PAGEREF _Toc384921945 \h </w:instrText>
             </w:r>
             <w:r>
               <w:rPr>
@@ -657,7 +1391,7 @@
                 <w:noProof/>
                 <w:webHidden/>
               </w:rPr>
-              <w:t>2</w:t>
+              <w:t>8</w:t>
             </w:r>
             <w:r>
               <w:rPr>
@@ -678,13 +1412,13 @@
               <w:noProof/>
             </w:rPr>
           </w:pPr>
-          <w:hyperlink w:anchor="_Toc384740889" w:history="1">
+          <w:hyperlink w:anchor="_Toc384921946" w:history="1">
             <w:r>
               <w:rPr>
                 <w:rStyle w:val="Hyperlink"/>
                 <w:noProof/>
               </w:rPr>
-              <w:t>Programming Language Selection</w:t>
+              <w:t>No Execute Bit</w:t>
             </w:r>
             <w:r>
               <w:rPr>
@@ -705,7 +1439,7 @@
                 <w:noProof/>
                 <w:webHidden/>
               </w:rPr>
-              <w:instrText xml:space="preserve"> PAGEREF _Toc384740889 \h </w:instrText>
+              <w:instrText xml:space="preserve"> PAGEREF _Toc384921946 \h </w:instrText>
             </w:r>
             <w:r>
               <w:rPr>
@@ -725,7 +1459,7 @@
                 <w:noProof/>
                 <w:webHidden/>
               </w:rPr>
-              <w:t>2</w:t>
+              <w:t>8</w:t>
             </w:r>
             <w:r>
               <w:rPr>
@@ -746,13 +1480,13 @@
               <w:noProof/>
             </w:rPr>
           </w:pPr>
-          <w:hyperlink w:anchor="_Toc384740890" w:history="1">
+          <w:hyperlink w:anchor="_Toc384921947" w:history="1">
             <w:r>
               <w:rPr>
                 <w:rStyle w:val="Hyperlink"/>
                 <w:noProof/>
               </w:rPr>
-              <w:t>Bounds Checking</w:t>
+              <w:t>Address Space Layout Randomization</w:t>
             </w:r>
             <w:r>
               <w:rPr>
@@ -773,7 +1507,7 @@
                 <w:noProof/>
                 <w:webHidden/>
               </w:rPr>
-              <w:instrText xml:space="preserve"> PAGEREF _Toc384740890 \h </w:instrText>
+              <w:instrText xml:space="preserve"> PAGEREF _Toc384921947 \h </w:instrText>
             </w:r>
             <w:r>
               <w:rPr>
@@ -793,552 +1527,7 @@
                 <w:noProof/>
                 <w:webHidden/>
               </w:rPr>
-              <w:t>3</w:t>
-            </w:r>
-            <w:r>
-              <w:rPr>
-                <w:noProof/>
-                <w:webHidden/>
-              </w:rPr>
-              <w:fldChar w:fldCharType="end"/>
-            </w:r>
-          </w:hyperlink>
-        </w:p>
-        <w:p>
-          <w:pPr>
-            <w:pStyle w:val="TOC2"/>
-            <w:tabs>
-              <w:tab w:val="right" w:leader="dot" w:pos="9350"/>
-            </w:tabs>
-            <w:rPr>
-              <w:noProof/>
-            </w:rPr>
-          </w:pPr>
-          <w:hyperlink w:anchor="_Toc384740891" w:history="1">
-            <w:r>
-              <w:rPr>
-                <w:rStyle w:val="Hyperlink"/>
-                <w:noProof/>
-              </w:rPr>
-              <w:t>Safe Libraries</w:t>
-            </w:r>
-            <w:r>
-              <w:rPr>
-                <w:noProof/>
-                <w:webHidden/>
-              </w:rPr>
-              <w:tab/>
-            </w:r>
-            <w:r>
-              <w:rPr>
-                <w:noProof/>
-                <w:webHidden/>
-              </w:rPr>
-              <w:fldChar w:fldCharType="begin"/>
-            </w:r>
-            <w:r>
-              <w:rPr>
-                <w:noProof/>
-                <w:webHidden/>
-              </w:rPr>
-              <w:instrText xml:space="preserve"> PAGEREF _Toc384740891 \h </w:instrText>
-            </w:r>
-            <w:r>
-              <w:rPr>
-                <w:noProof/>
-                <w:webHidden/>
-              </w:rPr>
-            </w:r>
-            <w:r>
-              <w:rPr>
-                <w:noProof/>
-                <w:webHidden/>
-              </w:rPr>
-              <w:fldChar w:fldCharType="separate"/>
-            </w:r>
-            <w:r>
-              <w:rPr>
-                <w:noProof/>
-                <w:webHidden/>
-              </w:rPr>
-              <w:t>4</w:t>
-            </w:r>
-            <w:r>
-              <w:rPr>
-                <w:noProof/>
-                <w:webHidden/>
-              </w:rPr>
-              <w:fldChar w:fldCharType="end"/>
-            </w:r>
-          </w:hyperlink>
-        </w:p>
-        <w:p>
-          <w:pPr>
-            <w:pStyle w:val="TOC3"/>
-            <w:tabs>
-              <w:tab w:val="right" w:leader="dot" w:pos="9350"/>
-            </w:tabs>
-            <w:rPr>
-              <w:noProof/>
-            </w:rPr>
-          </w:pPr>
-          <w:hyperlink w:anchor="_Toc384740892" w:history="1">
-            <w:r>
-              <w:rPr>
-                <w:rStyle w:val="Hyperlink"/>
-                <w:noProof/>
-              </w:rPr>
-              <w:t>Format String Vulnerabilities</w:t>
-            </w:r>
-            <w:r>
-              <w:rPr>
-                <w:noProof/>
-                <w:webHidden/>
-              </w:rPr>
-              <w:tab/>
-            </w:r>
-            <w:r>
-              <w:rPr>
-                <w:noProof/>
-                <w:webHidden/>
-              </w:rPr>
-              <w:fldChar w:fldCharType="begin"/>
-            </w:r>
-            <w:r>
-              <w:rPr>
-                <w:noProof/>
-                <w:webHidden/>
-              </w:rPr>
-              <w:instrText xml:space="preserve"> PAGEREF _Toc384740892 \h </w:instrText>
-            </w:r>
-            <w:r>
-              <w:rPr>
-                <w:noProof/>
-                <w:webHidden/>
-              </w:rPr>
-            </w:r>
-            <w:r>
-              <w:rPr>
-                <w:noProof/>
-                <w:webHidden/>
-              </w:rPr>
-              <w:fldChar w:fldCharType="separate"/>
-            </w:r>
-            <w:r>
-              <w:rPr>
-                <w:noProof/>
-                <w:webHidden/>
-              </w:rPr>
-              <w:t>4</w:t>
-            </w:r>
-            <w:r>
-              <w:rPr>
-                <w:noProof/>
-                <w:webHidden/>
-              </w:rPr>
-              <w:fldChar w:fldCharType="end"/>
-            </w:r>
-          </w:hyperlink>
-        </w:p>
-        <w:p>
-          <w:pPr>
-            <w:pStyle w:val="TOC3"/>
-            <w:tabs>
-              <w:tab w:val="right" w:leader="dot" w:pos="9350"/>
-            </w:tabs>
-            <w:rPr>
-              <w:noProof/>
-            </w:rPr>
-          </w:pPr>
-          <w:hyperlink w:anchor="_Toc384740893" w:history="1">
-            <w:r>
-              <w:rPr>
-                <w:rStyle w:val="Hyperlink"/>
-                <w:noProof/>
-              </w:rPr>
-              <w:t>Examples of Format String Vulnerabilities</w:t>
-            </w:r>
-            <w:r>
-              <w:rPr>
-                <w:noProof/>
-                <w:webHidden/>
-              </w:rPr>
-              <w:tab/>
-            </w:r>
-            <w:r>
-              <w:rPr>
-                <w:noProof/>
-                <w:webHidden/>
-              </w:rPr>
-              <w:fldChar w:fldCharType="begin"/>
-            </w:r>
-            <w:r>
-              <w:rPr>
-                <w:noProof/>
-                <w:webHidden/>
-              </w:rPr>
-              <w:instrText xml:space="preserve"> PAGEREF _Toc384740893 \h </w:instrText>
-            </w:r>
-            <w:r>
-              <w:rPr>
-                <w:noProof/>
-                <w:webHidden/>
-              </w:rPr>
-            </w:r>
-            <w:r>
-              <w:rPr>
-                <w:noProof/>
-                <w:webHidden/>
-              </w:rPr>
-              <w:fldChar w:fldCharType="separate"/>
-            </w:r>
-            <w:r>
-              <w:rPr>
-                <w:noProof/>
-                <w:webHidden/>
-              </w:rPr>
-              <w:t>5</w:t>
-            </w:r>
-            <w:r>
-              <w:rPr>
-                <w:noProof/>
-                <w:webHidden/>
-              </w:rPr>
-              <w:fldChar w:fldCharType="end"/>
-            </w:r>
-          </w:hyperlink>
-        </w:p>
-        <w:p>
-          <w:pPr>
-            <w:pStyle w:val="TOC3"/>
-            <w:tabs>
-              <w:tab w:val="right" w:leader="dot" w:pos="9350"/>
-            </w:tabs>
-            <w:rPr>
-              <w:noProof/>
-            </w:rPr>
-          </w:pPr>
-          <w:hyperlink w:anchor="_Toc384740894" w:history="1">
-            <w:r>
-              <w:rPr>
-                <w:rStyle w:val="Hyperlink"/>
-                <w:noProof/>
-              </w:rPr>
-              <w:t>String Manipulation</w:t>
-            </w:r>
-            <w:r>
-              <w:rPr>
-                <w:noProof/>
-                <w:webHidden/>
-              </w:rPr>
-              <w:tab/>
-            </w:r>
-            <w:r>
-              <w:rPr>
-                <w:noProof/>
-                <w:webHidden/>
-              </w:rPr>
-              <w:fldChar w:fldCharType="begin"/>
-            </w:r>
-            <w:r>
-              <w:rPr>
-                <w:noProof/>
-                <w:webHidden/>
-              </w:rPr>
-              <w:instrText xml:space="preserve"> PAGEREF _Toc384740894 \h </w:instrText>
-            </w:r>
-            <w:r>
-              <w:rPr>
-                <w:noProof/>
-                <w:webHidden/>
-              </w:rPr>
-            </w:r>
-            <w:r>
-              <w:rPr>
-                <w:noProof/>
-                <w:webHidden/>
-              </w:rPr>
-              <w:fldChar w:fldCharType="separate"/>
-            </w:r>
-            <w:r>
-              <w:rPr>
-                <w:noProof/>
-                <w:webHidden/>
-              </w:rPr>
-              <w:t>5</w:t>
-            </w:r>
-            <w:r>
-              <w:rPr>
-                <w:noProof/>
-                <w:webHidden/>
-              </w:rPr>
-              <w:fldChar w:fldCharType="end"/>
-            </w:r>
-          </w:hyperlink>
-        </w:p>
-        <w:p>
-          <w:pPr>
-            <w:pStyle w:val="TOC3"/>
-            <w:tabs>
-              <w:tab w:val="right" w:leader="dot" w:pos="9350"/>
-            </w:tabs>
-            <w:rPr>
-              <w:noProof/>
-            </w:rPr>
-          </w:pPr>
-          <w:hyperlink w:anchor="_Toc384740895" w:history="1">
-            <w:r>
-              <w:rPr>
-                <w:rStyle w:val="Hyperlink"/>
-                <w:noProof/>
-                <w:lang w:val="en"/>
-              </w:rPr>
-              <w:t>Secure Function Overloads</w:t>
-            </w:r>
-            <w:r>
-              <w:rPr>
-                <w:noProof/>
-                <w:webHidden/>
-              </w:rPr>
-              <w:tab/>
-            </w:r>
-            <w:r>
-              <w:rPr>
-                <w:noProof/>
-                <w:webHidden/>
-              </w:rPr>
-              <w:fldChar w:fldCharType="begin"/>
-            </w:r>
-            <w:r>
-              <w:rPr>
-                <w:noProof/>
-                <w:webHidden/>
-              </w:rPr>
-              <w:instrText xml:space="preserve"> PAGEREF _Toc384740895 \h </w:instrText>
-            </w:r>
-            <w:r>
-              <w:rPr>
-                <w:noProof/>
-                <w:webHidden/>
-              </w:rPr>
-            </w:r>
-            <w:r>
-              <w:rPr>
-                <w:noProof/>
-                <w:webHidden/>
-              </w:rPr>
-              <w:fldChar w:fldCharType="separate"/>
-            </w:r>
-            <w:r>
-              <w:rPr>
-                <w:noProof/>
-                <w:webHidden/>
-              </w:rPr>
-              <w:t>6</w:t>
-            </w:r>
-            <w:r>
-              <w:rPr>
-                <w:noProof/>
-                <w:webHidden/>
-              </w:rPr>
-              <w:fldChar w:fldCharType="end"/>
-            </w:r>
-          </w:hyperlink>
-        </w:p>
-        <w:p>
-          <w:pPr>
-            <w:pStyle w:val="TOC2"/>
-            <w:tabs>
-              <w:tab w:val="right" w:leader="dot" w:pos="9350"/>
-            </w:tabs>
-            <w:rPr>
-              <w:noProof/>
-            </w:rPr>
-          </w:pPr>
-          <w:hyperlink w:anchor="_Toc384740896" w:history="1">
-            <w:r>
-              <w:rPr>
-                <w:rStyle w:val="Hyperlink"/>
-                <w:noProof/>
-              </w:rPr>
-              <w:t>Static Code Analysis</w:t>
-            </w:r>
-            <w:r>
-              <w:rPr>
-                <w:noProof/>
-                <w:webHidden/>
-              </w:rPr>
-              <w:tab/>
-            </w:r>
-            <w:r>
-              <w:rPr>
-                <w:noProof/>
-                <w:webHidden/>
-              </w:rPr>
-              <w:fldChar w:fldCharType="begin"/>
-            </w:r>
-            <w:r>
-              <w:rPr>
-                <w:noProof/>
-                <w:webHidden/>
-              </w:rPr>
-              <w:instrText xml:space="preserve"> PAGEREF _Toc384740896 \h </w:instrText>
-            </w:r>
-            <w:r>
-              <w:rPr>
-                <w:noProof/>
-                <w:webHidden/>
-              </w:rPr>
-            </w:r>
-            <w:r>
-              <w:rPr>
-                <w:noProof/>
-                <w:webHidden/>
-              </w:rPr>
-              <w:fldChar w:fldCharType="separate"/>
-            </w:r>
-            <w:r>
-              <w:rPr>
-                <w:noProof/>
-                <w:webHidden/>
-              </w:rPr>
-              <w:t>6</w:t>
-            </w:r>
-            <w:r>
-              <w:rPr>
-                <w:noProof/>
-                <w:webHidden/>
-              </w:rPr>
-              <w:fldChar w:fldCharType="end"/>
-            </w:r>
-          </w:hyperlink>
-        </w:p>
-        <w:p>
-          <w:pPr>
-            <w:pStyle w:val="TOC2"/>
-            <w:tabs>
-              <w:tab w:val="right" w:leader="dot" w:pos="9350"/>
-            </w:tabs>
-            <w:rPr>
-              <w:noProof/>
-            </w:rPr>
-          </w:pPr>
-          <w:hyperlink w:anchor="_Toc384740897" w:history="1">
-            <w:r>
-              <w:rPr>
-                <w:rStyle w:val="Hyperlink"/>
-                <w:noProof/>
-              </w:rPr>
-              <w:t>Canaries</w:t>
-            </w:r>
-            <w:r>
-              <w:rPr>
-                <w:noProof/>
-                <w:webHidden/>
-              </w:rPr>
-              <w:tab/>
-            </w:r>
-            <w:r>
-              <w:rPr>
-                <w:noProof/>
-                <w:webHidden/>
-              </w:rPr>
-              <w:fldChar w:fldCharType="begin"/>
-            </w:r>
-            <w:r>
-              <w:rPr>
-                <w:noProof/>
-                <w:webHidden/>
-              </w:rPr>
-              <w:instrText xml:space="preserve"> PAGEREF _Toc384740897 \h </w:instrText>
-            </w:r>
-            <w:r>
-              <w:rPr>
-                <w:noProof/>
-                <w:webHidden/>
-              </w:rPr>
-            </w:r>
-            <w:r>
-              <w:rPr>
-                <w:noProof/>
-                <w:webHidden/>
-              </w:rPr>
-              <w:fldChar w:fldCharType="separate"/>
-            </w:r>
-            <w:r>
-              <w:rPr>
-                <w:noProof/>
-                <w:webHidden/>
-              </w:rPr>
-              <w:t>7</w:t>
-            </w:r>
-            <w:r>
-              <w:rPr>
-                <w:noProof/>
-                <w:webHidden/>
-              </w:rPr>
-              <w:fldChar w:fldCharType="end"/>
-            </w:r>
-          </w:hyperlink>
-        </w:p>
-        <w:p>
-          <w:pPr>
-            <w:pStyle w:val="TOC3"/>
-            <w:tabs>
-              <w:tab w:val="right" w:leader="dot" w:pos="9350"/>
-            </w:tabs>
-            <w:rPr>
-              <w:noProof/>
-            </w:rPr>
-          </w:pPr>
-          <w:hyperlink w:anchor="_Toc384740898" w:history="1">
-            <w:r>
-              <w:rPr>
-                <w:rStyle w:val="Hyperlink"/>
-                <w:noProof/>
-              </w:rPr>
-              <w:t>/GS Compiler Option</w:t>
-            </w:r>
-            <w:r>
-              <w:rPr>
-                <w:noProof/>
-                <w:webHidden/>
-              </w:rPr>
-              <w:tab/>
-            </w:r>
-            <w:r>
-              <w:rPr>
-                <w:noProof/>
-                <w:webHidden/>
-              </w:rPr>
-              <w:fldChar w:fldCharType="begin"/>
-            </w:r>
-            <w:r>
-              <w:rPr>
-                <w:noProof/>
-                <w:webHidden/>
-              </w:rPr>
-              <w:instrText xml:space="preserve"> PAGEREF _Toc384740898 \h </w:instrText>
-            </w:r>
-            <w:r>
-              <w:rPr>
-                <w:noProof/>
-                <w:webHidden/>
-              </w:rPr>
-            </w:r>
-            <w:r>
-              <w:rPr>
-                <w:noProof/>
-                <w:webHidden/>
-              </w:rPr>
-              <w:fldChar w:fldCharType="separate"/>
-            </w:r>
-            <w:r>
-              <w:rPr>
-                <w:noProof/>
-                <w:webHidden/>
-              </w:rPr>
-              <w:t>7</w:t>
+              <w:t>9</w:t>
             </w:r>
             <w:r>
               <w:rPr>
@@ -1359,13 +1548,13 @@
               <w:noProof/>
             </w:rPr>
           </w:pPr>
-          <w:hyperlink w:anchor="_Toc384740899" w:history="1">
+          <w:hyperlink w:anchor="_Toc384921948" w:history="1">
             <w:r>
               <w:rPr>
                 <w:rStyle w:val="Hyperlink"/>
                 <w:noProof/>
               </w:rPr>
-              <w:t>System Level Protection</w:t>
+              <w:t>Summary</w:t>
             </w:r>
             <w:r>
               <w:rPr>
@@ -1386,7 +1575,7 @@
                 <w:noProof/>
                 <w:webHidden/>
               </w:rPr>
-              <w:instrText xml:space="preserve"> PAGEREF _Toc384740899 \h </w:instrText>
+              <w:instrText xml:space="preserve"> PAGEREF _Toc384921948 \h </w:instrText>
             </w:r>
             <w:r>
               <w:rPr>
@@ -1406,143 +1595,7 @@
                 <w:noProof/>
                 <w:webHidden/>
               </w:rPr>
-              <w:t>7</w:t>
-            </w:r>
-            <w:r>
-              <w:rPr>
-                <w:noProof/>
-                <w:webHidden/>
-              </w:rPr>
-              <w:fldChar w:fldCharType="end"/>
-            </w:r>
-          </w:hyperlink>
-        </w:p>
-        <w:p>
-          <w:pPr>
-            <w:pStyle w:val="TOC2"/>
-            <w:tabs>
-              <w:tab w:val="right" w:leader="dot" w:pos="9350"/>
-            </w:tabs>
-            <w:rPr>
-              <w:noProof/>
-            </w:rPr>
-          </w:pPr>
-          <w:hyperlink w:anchor="_Toc384740900" w:history="1">
-            <w:r>
-              <w:rPr>
-                <w:rStyle w:val="Hyperlink"/>
-                <w:noProof/>
-              </w:rPr>
-              <w:t>No Execute Bit</w:t>
-            </w:r>
-            <w:r>
-              <w:rPr>
-                <w:noProof/>
-                <w:webHidden/>
-              </w:rPr>
-              <w:tab/>
-            </w:r>
-            <w:r>
-              <w:rPr>
-                <w:noProof/>
-                <w:webHidden/>
-              </w:rPr>
-              <w:fldChar w:fldCharType="begin"/>
-            </w:r>
-            <w:r>
-              <w:rPr>
-                <w:noProof/>
-                <w:webHidden/>
-              </w:rPr>
-              <w:instrText xml:space="preserve"> PAGEREF _Toc384740900 \h </w:instrText>
-            </w:r>
-            <w:r>
-              <w:rPr>
-                <w:noProof/>
-                <w:webHidden/>
-              </w:rPr>
-            </w:r>
-            <w:r>
-              <w:rPr>
-                <w:noProof/>
-                <w:webHidden/>
-              </w:rPr>
-              <w:fldChar w:fldCharType="separate"/>
-            </w:r>
-            <w:r>
-              <w:rPr>
-                <w:noProof/>
-                <w:webHidden/>
-              </w:rPr>
-              <w:t>8</w:t>
-            </w:r>
-            <w:r>
-              <w:rPr>
-                <w:noProof/>
-                <w:webHidden/>
-              </w:rPr>
-              <w:fldChar w:fldCharType="end"/>
-            </w:r>
-          </w:hyperlink>
-        </w:p>
-        <w:p>
-          <w:pPr>
-            <w:pStyle w:val="TOC2"/>
-            <w:tabs>
-              <w:tab w:val="right" w:leader="dot" w:pos="9350"/>
-            </w:tabs>
-            <w:rPr>
-              <w:noProof/>
-            </w:rPr>
-          </w:pPr>
-          <w:hyperlink w:anchor="_Toc384740901" w:history="1">
-            <w:r>
-              <w:rPr>
-                <w:rStyle w:val="Hyperlink"/>
-                <w:noProof/>
-              </w:rPr>
-              <w:t>Address Space Layout Randomization</w:t>
-            </w:r>
-            <w:r>
-              <w:rPr>
-                <w:noProof/>
-                <w:webHidden/>
-              </w:rPr>
-              <w:tab/>
-            </w:r>
-            <w:r>
-              <w:rPr>
-                <w:noProof/>
-                <w:webHidden/>
-              </w:rPr>
-              <w:fldChar w:fldCharType="begin"/>
-            </w:r>
-            <w:r>
-              <w:rPr>
-                <w:noProof/>
-                <w:webHidden/>
-              </w:rPr>
-              <w:instrText xml:space="preserve"> PAGEREF _Toc384740901 \h </w:instrText>
-            </w:r>
-            <w:r>
-              <w:rPr>
-                <w:noProof/>
-                <w:webHidden/>
-              </w:rPr>
-            </w:r>
-            <w:r>
-              <w:rPr>
-                <w:noProof/>
-                <w:webHidden/>
-              </w:rPr>
-              <w:fldChar w:fldCharType="separate"/>
-            </w:r>
-            <w:r>
-              <w:rPr>
-                <w:noProof/>
-                <w:webHidden/>
-              </w:rPr>
-              <w:t>8</w:t>
+              <w:t>9</w:t>
             </w:r>
             <w:r>
               <w:rPr>
@@ -1563,13 +1616,13 @@
               <w:noProof/>
             </w:rPr>
           </w:pPr>
-          <w:hyperlink w:anchor="_Toc384740902" w:history="1">
+          <w:hyperlink w:anchor="_Toc384921949" w:history="1">
             <w:r>
               <w:rPr>
                 <w:rStyle w:val="Hyperlink"/>
                 <w:noProof/>
               </w:rPr>
-              <w:t>Summary</w:t>
+              <w:t>Works Cited</w:t>
             </w:r>
             <w:r>
               <w:rPr>
@@ -1590,7 +1643,7 @@
                 <w:noProof/>
                 <w:webHidden/>
               </w:rPr>
-              <w:instrText xml:space="preserve"> PAGEREF _Toc384740902 \h </w:instrText>
+              <w:instrText xml:space="preserve"> PAGEREF _Toc384921949 \h </w:instrText>
             </w:r>
             <w:r>
               <w:rPr>
@@ -1610,75 +1663,7 @@
                 <w:noProof/>
                 <w:webHidden/>
               </w:rPr>
-              <w:t>9</w:t>
-            </w:r>
-            <w:r>
-              <w:rPr>
-                <w:noProof/>
-                <w:webHidden/>
-              </w:rPr>
-              <w:fldChar w:fldCharType="end"/>
-            </w:r>
-          </w:hyperlink>
-        </w:p>
-        <w:p>
-          <w:pPr>
-            <w:pStyle w:val="TOC1"/>
-            <w:tabs>
-              <w:tab w:val="right" w:leader="dot" w:pos="9350"/>
-            </w:tabs>
-            <w:rPr>
-              <w:noProof/>
-            </w:rPr>
-          </w:pPr>
-          <w:hyperlink w:anchor="_Toc384740903" w:history="1">
-            <w:r>
-              <w:rPr>
-                <w:rStyle w:val="Hyperlink"/>
-                <w:noProof/>
-              </w:rPr>
-              <w:t>Works Cited</w:t>
-            </w:r>
-            <w:r>
-              <w:rPr>
-                <w:noProof/>
-                <w:webHidden/>
-              </w:rPr>
-              <w:tab/>
-            </w:r>
-            <w:r>
-              <w:rPr>
-                <w:noProof/>
-                <w:webHidden/>
-              </w:rPr>
-              <w:fldChar w:fldCharType="begin"/>
-            </w:r>
-            <w:r>
-              <w:rPr>
-                <w:noProof/>
-                <w:webHidden/>
-              </w:rPr>
-              <w:instrText xml:space="preserve"> PAGEREF _Toc384740903 \h </w:instrText>
-            </w:r>
-            <w:r>
-              <w:rPr>
-                <w:noProof/>
-                <w:webHidden/>
-              </w:rPr>
-            </w:r>
-            <w:r>
-              <w:rPr>
-                <w:noProof/>
-                <w:webHidden/>
-              </w:rPr>
-              <w:fldChar w:fldCharType="separate"/>
-            </w:r>
-            <w:r>
-              <w:rPr>
-                <w:noProof/>
-                <w:webHidden/>
-              </w:rPr>
-              <w:t>9</w:t>
+              <w:t>10</w:t>
             </w:r>
             <w:r>
               <w:rPr>
@@ -1721,12 +1706,12 @@
       <w:pPr>
         <w:pStyle w:val="Heading1"/>
       </w:pPr>
-      <w:bookmarkStart w:id="0" w:name="_Toc384740887"/>
+      <w:bookmarkStart w:id="1" w:name="_Toc384921934"/>
       <w:r>
         <w:lastRenderedPageBreak/>
         <w:t>Introduction</w:t>
       </w:r>
-      <w:bookmarkEnd w:id="0"/>
+      <w:bookmarkEnd w:id="1"/>
     </w:p>
     <w:p>
       <w:r>
@@ -1819,7 +1804,7 @@
       <w:pPr>
         <w:pStyle w:val="Heading1"/>
       </w:pPr>
-      <w:bookmarkStart w:id="1" w:name="_Toc384740888"/>
+      <w:bookmarkStart w:id="2" w:name="_Toc384921935"/>
       <w:r>
         <w:t xml:space="preserve">Code </w:t>
       </w:r>
@@ -1832,7 +1817,7 @@
       <w:r>
         <w:t>Protection</w:t>
       </w:r>
-      <w:bookmarkEnd w:id="1"/>
+      <w:bookmarkEnd w:id="2"/>
     </w:p>
     <w:p>
       <w:r>
@@ -1843,14 +1828,14 @@
       <w:pPr>
         <w:pStyle w:val="Heading2"/>
       </w:pPr>
-      <w:bookmarkStart w:id="2" w:name="_Toc384740889"/>
+      <w:bookmarkStart w:id="3" w:name="_Toc384921936"/>
       <w:r>
         <w:t>Programming Language</w:t>
       </w:r>
       <w:r>
         <w:t xml:space="preserve"> Selection</w:t>
       </w:r>
-      <w:bookmarkEnd w:id="2"/>
+      <w:bookmarkEnd w:id="3"/>
     </w:p>
     <w:p>
       <w:r>
@@ -1919,22 +1904,20 @@
           <w:numId w:val="1"/>
         </w:numPr>
       </w:pPr>
-      <w:commentRangeStart w:id="3"/>
       <w:r>
         <w:t>Exploit prevention techniques are often not part of the standard and will vary from platform to platform and compiler to compiler.</w:t>
       </w:r>
       <w:r>
-        <w:t xml:space="preserve"> Code which is safe on one platform might be dangerous on another.</w:t>
+        <w:t xml:space="preserve"> Code which is safe on one </w:t>
+      </w:r>
+      <w:r>
+        <w:t>compiler and operating system</w:t>
+      </w:r>
+      <w:r>
+        <w:t xml:space="preserve"> might be dangerous on another.</w:t>
       </w:r>
       <w:r>
         <w:t xml:space="preserve"> </w:t>
-      </w:r>
-      <w:commentRangeEnd w:id="3"/>
-      <w:r>
-        <w:rPr>
-          <w:rStyle w:val="CommentReference"/>
-        </w:rPr>
-        <w:commentReference w:id="3"/>
       </w:r>
     </w:p>
     <w:p>
@@ -2017,7 +2000,7 @@
       <w:pPr>
         <w:pStyle w:val="Heading2"/>
       </w:pPr>
-      <w:bookmarkStart w:id="4" w:name="_Toc384740890"/>
+      <w:bookmarkStart w:id="4" w:name="_Toc384921937"/>
       <w:r>
         <w:t>Bounds Checking</w:t>
       </w:r>
@@ -2043,251 +2026,267 @@
       </w:r>
     </w:p>
     <w:p>
-      <w:commentRangeStart w:id="5"/>
-      <w:r>
-        <w:t>It is also important to ensure that C-style null terminat</w:t>
-      </w:r>
-      <w:bookmarkStart w:id="6" w:name="_GoBack"/>
+      <w:r>
+        <w:t>It is also important to ensure that C-style null terminated strings are in fact null-terminated. It’s easy to read in some character data that isn’t null-terminated and assume that it is. For example:</w:t>
+      </w:r>
+    </w:p>
+    <w:p>
+      <w:pPr>
+        <w:pStyle w:val="Code"/>
+      </w:pPr>
+      <w:r>
+        <w:t xml:space="preserve">FILE* file = </w:t>
+      </w:r>
+      <w:r>
+        <w:t>fopen</w:t>
+      </w:r>
+      <w:r>
+        <w:t xml:space="preserve"> (</w:t>
+      </w:r>
+      <w:r>
+        <w:rPr>
+          <w:color w:val="A31515"/>
+        </w:rPr>
+        <w:t>"E:\\hello.txt"</w:t>
+      </w:r>
+      <w:r>
+        <w:t xml:space="preserve">, </w:t>
+      </w:r>
+      <w:r>
+        <w:rPr>
+          <w:color w:val="A31515"/>
+        </w:rPr>
+        <w:t>"r"</w:t>
+      </w:r>
+      <w:r>
+        <w:t>);</w:t>
+      </w:r>
+    </w:p>
+    <w:p>
+      <w:pPr>
+        <w:pStyle w:val="Code"/>
+      </w:pPr>
+      <w:r>
+        <w:rPr>
+          <w:color w:val="0000FF"/>
+        </w:rPr>
+        <w:t>char</w:t>
+      </w:r>
+      <w:r>
+        <w:t xml:space="preserve"> hello</w:t>
+      </w:r>
+      <w:r>
+        <w:t>_string</w:t>
+      </w:r>
+      <w:r>
+        <w:t>[6];</w:t>
+      </w:r>
+      <w:r>
+        <w:tab/>
+      </w:r>
+      <w:r>
+        <w:rPr>
+          <w:color w:val="008000"/>
+        </w:rPr>
+        <w:t>//</w:t>
+      </w:r>
+      <w:r>
+        <w:rPr>
+          <w:color w:val="008000"/>
+        </w:rPr>
+        <w:t>Uninitialized!</w:t>
+      </w:r>
+      <w:r>
+        <w:rPr>
+          <w:color w:val="008000"/>
+        </w:rPr>
+        <w:t xml:space="preserve"> </w:t>
+      </w:r>
+    </w:p>
+    <w:p>
+      <w:pPr>
+        <w:pStyle w:val="Code"/>
+      </w:pPr>
+      <w:r>
+        <w:t>fread (hello</w:t>
+      </w:r>
+      <w:r>
+        <w:t>_string</w:t>
+      </w:r>
+      <w:r>
+        <w:t xml:space="preserve">, </w:t>
+      </w:r>
+      <w:r>
+        <w:rPr>
+          <w:color w:val="0000FF"/>
+        </w:rPr>
+        <w:t>sizeof</w:t>
+      </w:r>
+      <w:r>
+        <w:rPr>
+          <w:color w:val="0000FF"/>
+        </w:rPr>
+        <w:t xml:space="preserve"> </w:t>
+      </w:r>
+      <w:r>
+        <w:t>(</w:t>
+      </w:r>
+      <w:r>
+        <w:rPr>
+          <w:color w:val="0000FF"/>
+        </w:rPr>
+        <w:t>char</w:t>
+      </w:r>
+      <w:r>
+        <w:t>), 5, file);</w:t>
+      </w:r>
+    </w:p>
+    <w:p>
+      <w:pPr>
+        <w:pStyle w:val="Code"/>
+      </w:pPr>
+      <w:r>
+        <w:t>printf (</w:t>
+      </w:r>
+      <w:r>
+        <w:rPr>
+          <w:color w:val="A31515"/>
+        </w:rPr>
+        <w:t>"%s"</w:t>
+      </w:r>
+      <w:r>
+        <w:t>, hello</w:t>
+      </w:r>
+      <w:r>
+        <w:t>_string</w:t>
+      </w:r>
+      <w:r>
+        <w:t>);</w:t>
+      </w:r>
+    </w:p>
+    <w:p>
+      <w:r>
+        <w:t xml:space="preserve">The content of hello.txt is simply “Hello”. The problem with this example is that </w:t>
+      </w:r>
+      <w:r>
+        <w:t xml:space="preserve">the null terminator is missing from the end of </w:t>
+      </w:r>
+      <w:r>
+        <w:rPr>
+          <w:rStyle w:val="CodeChar"/>
+        </w:rPr>
+        <w:t>hello_string</w:t>
+      </w:r>
+      <w:r>
+        <w:t>.</w:t>
+      </w:r>
+      <w:r>
+        <w:t xml:space="preserve"> </w:t>
+      </w:r>
+      <w:r>
+        <w:t xml:space="preserve">The </w:t>
+      </w:r>
+      <w:r>
+        <w:rPr>
+          <w:rStyle w:val="CodeChar"/>
+        </w:rPr>
+        <w:t>printf</w:t>
+      </w:r>
+      <w:r>
+        <w:t xml:space="preserve"> function </w:t>
+      </w:r>
+      <w:r>
+        <w:t xml:space="preserve">will not know when to stop and could read far past the intended end of the string. </w:t>
+      </w:r>
+      <w:r>
+        <w:t xml:space="preserve">Because this is only a problem due to the uninitialized value, the </w:t>
+      </w:r>
+      <w:r>
+        <w:lastRenderedPageBreak/>
+        <w:t xml:space="preserve">bug will only show up intermittently. The bug might not show up until years later when someone makes a seemingly unrelated change and the compiler tweaks the layout of the resulting executable just enough. These are the worst kinds of bugs to find. </w:t>
+      </w:r>
+    </w:p>
+    <w:p>
+      <w:pPr>
+        <w:pStyle w:val="Heading2"/>
+      </w:pPr>
+      <w:bookmarkStart w:id="5" w:name="_Toc384921938"/>
+      <w:r>
+        <w:t>Safe Libraries</w:t>
+      </w:r>
+      <w:bookmarkEnd w:id="5"/>
+    </w:p>
+    <w:p>
+      <w:r>
+        <w:t xml:space="preserve">Rewriting existing code to use safe libraries can be a daunting task, but the results are worth it. The ways in which old libraries can be exploited are numerous and often not obvious. </w:t>
+      </w:r>
+      <w:r>
+        <w:t xml:space="preserve">The newer libraries have been designed with buffer security in mind, and are much harder to exploit. </w:t>
+      </w:r>
+    </w:p>
+    <w:p>
+      <w:pPr>
+        <w:pStyle w:val="Heading3"/>
+      </w:pPr>
+      <w:bookmarkStart w:id="6" w:name="_Toc384921939"/>
+      <w:r>
+        <w:t>Format String Vulnerabilities</w:t>
+      </w:r>
       <w:bookmarkEnd w:id="6"/>
-      <w:r>
-        <w:t>ed strings are in fact null-terminated. It’s easy to read in some character data that isn’t null-terminated and assume that it is. For example:</w:t>
+    </w:p>
+    <w:p>
+      <w:r>
+        <w:t>Bounds checking will usually only get you so far. Your lead developers can preach bounds checking until they are blue in the face and still not cover all possible buffer overflows.</w:t>
+      </w:r>
+    </w:p>
+    <w:p>
+      <w:r>
+        <w:t xml:space="preserve">Consider the C function </w:t>
+      </w:r>
+      <w:r>
+        <w:rPr>
+          <w:rStyle w:val="CodeChar"/>
+        </w:rPr>
+        <w:t>printf</w:t>
+      </w:r>
+      <w:r>
+        <w:t xml:space="preserve">. </w:t>
+      </w:r>
+      <w:r>
+        <w:rPr>
+          <w:rStyle w:val="CodeChar"/>
+        </w:rPr>
+        <w:t>p</w:t>
+      </w:r>
+      <w:r>
+        <w:rPr>
+          <w:rStyle w:val="CodeChar"/>
+        </w:rPr>
+        <w:t>rintf</w:t>
+      </w:r>
+      <w:r>
+        <w:t xml:space="preserve"> </w:t>
+      </w:r>
+      <w:r>
+        <w:t xml:space="preserve">takes an arbitrary number of arguments, the first being a format string and every argument after that is parsed using the format string. The </w:t>
+      </w:r>
+      <w:r>
+        <w:rPr>
+          <w:rStyle w:val="CodeChar"/>
+        </w:rPr>
+        <w:t>printf</w:t>
+      </w:r>
+      <w:r>
+        <w:t xml:space="preserve"> function will then take those arguments, format them into a string in the manner specified by the programmer and output them to the console. However it is all too easy for a programmer to make the following mistake:</w:t>
       </w:r>
     </w:p>
     <w:p>
       <w:pPr>
         <w:pStyle w:val="Code"/>
-      </w:pPr>
-      <w:r>
-        <w:t xml:space="preserve">FILE* file = </w:t>
-      </w:r>
-      <w:r>
-        <w:t>fopen</w:t>
-      </w:r>
-      <w:r>
-        <w:t xml:space="preserve"> (</w:t>
-      </w:r>
-      <w:r>
-        <w:rPr>
-          <w:color w:val="A31515"/>
-        </w:rPr>
-        <w:t>"E:\\hello.txt"</w:t>
-      </w:r>
-      <w:r>
-        <w:t xml:space="preserve">, </w:t>
-      </w:r>
-      <w:r>
-        <w:rPr>
-          <w:color w:val="A31515"/>
-        </w:rPr>
-        <w:t>"r"</w:t>
-      </w:r>
-      <w:r>
-        <w:t>);</w:t>
-      </w:r>
-    </w:p>
-    <w:p>
-      <w:pPr>
-        <w:pStyle w:val="Code"/>
-      </w:pPr>
-      <w:r>
-        <w:rPr>
-          <w:color w:val="0000FF"/>
-        </w:rPr>
-        <w:t>char</w:t>
-      </w:r>
-      <w:r>
-        <w:t xml:space="preserve"> hello</w:t>
-      </w:r>
-      <w:r>
-        <w:t>_string</w:t>
-      </w:r>
-      <w:r>
-        <w:t>[6];</w:t>
-      </w:r>
-      <w:r>
-        <w:tab/>
-        <w:t>//Unin</w:t>
-      </w:r>
-      <w:r>
-        <w:t>i</w:t>
-      </w:r>
-      <w:r>
-        <w:t>tialized!</w:t>
-      </w:r>
-    </w:p>
-    <w:p>
-      <w:pPr>
-        <w:pStyle w:val="Code"/>
-      </w:pPr>
-      <w:r>
-        <w:t>fread (hello</w:t>
-      </w:r>
-      <w:r>
-        <w:t>_string</w:t>
-      </w:r>
-      <w:r>
-        <w:t xml:space="preserve">, </w:t>
-      </w:r>
-      <w:r>
-        <w:rPr>
-          <w:color w:val="0000FF"/>
-        </w:rPr>
-        <w:t>sizeof</w:t>
-      </w:r>
-      <w:r>
-        <w:rPr>
-          <w:color w:val="0000FF"/>
-        </w:rPr>
-        <w:t xml:space="preserve"> </w:t>
-      </w:r>
-      <w:r>
-        <w:t>(</w:t>
-      </w:r>
-      <w:r>
-        <w:rPr>
-          <w:color w:val="0000FF"/>
-        </w:rPr>
-        <w:t>char</w:t>
-      </w:r>
-      <w:r>
-        <w:t>), 5, file);</w:t>
-      </w:r>
-    </w:p>
-    <w:p>
-      <w:pPr>
-        <w:pStyle w:val="Code"/>
-      </w:pPr>
-      <w:r>
-        <w:t>printf (</w:t>
-      </w:r>
-      <w:r>
-        <w:rPr>
-          <w:color w:val="A31515"/>
-        </w:rPr>
-        <w:t>"%s"</w:t>
-      </w:r>
-      <w:r>
-        <w:t>, hello</w:t>
-      </w:r>
-      <w:r>
-        <w:t>_string</w:t>
-      </w:r>
-      <w:r>
-        <w:t>);</w:t>
-      </w:r>
-    </w:p>
-    <w:p>
-      <w:r>
-        <w:t xml:space="preserve">The content of hello.txt is simply “Hello”. The problem with this example is that </w:t>
-      </w:r>
-      <w:r>
-        <w:t xml:space="preserve">the null terminator is missing from the end of </w:t>
-      </w:r>
-      <w:r>
-        <w:rPr>
-          <w:rStyle w:val="CodeChar"/>
-        </w:rPr>
-        <w:t>hello_string</w:t>
-      </w:r>
-      <w:r>
-        <w:t xml:space="preserve">. </w:t>
-      </w:r>
-      <w:commentRangeEnd w:id="5"/>
-      <w:r>
-        <w:rPr>
-          <w:rStyle w:val="CommentReference"/>
-        </w:rPr>
-        <w:commentReference w:id="5"/>
-      </w:r>
-    </w:p>
-    <w:p>
-      <w:pPr>
-        <w:pStyle w:val="Heading2"/>
-      </w:pPr>
-      <w:bookmarkStart w:id="7" w:name="_Toc384740891"/>
-      <w:commentRangeStart w:id="8"/>
-      <w:r>
-        <w:lastRenderedPageBreak/>
-        <w:t>Safe Libraries</w:t>
-      </w:r>
-      <w:commentRangeEnd w:id="8"/>
-      <w:r>
-        <w:rPr>
-          <w:rStyle w:val="CommentReference"/>
-          <w:rFonts w:asciiTheme="minorHAnsi" w:eastAsiaTheme="minorEastAsia" w:hAnsiTheme="minorHAnsi" w:cstheme="minorBidi"/>
-          <w:b w:val="0"/>
-          <w:bCs w:val="0"/>
-          <w:color w:val="auto"/>
-        </w:rPr>
-        <w:commentReference w:id="8"/>
-      </w:r>
-      <w:bookmarkEnd w:id="7"/>
-    </w:p>
-    <w:p/>
-    <w:p>
-      <w:pPr>
-        <w:pStyle w:val="Heading3"/>
-      </w:pPr>
-      <w:bookmarkStart w:id="9" w:name="_Toc384740892"/>
-      <w:r>
-        <w:t>Format String Vulnerabilities</w:t>
-      </w:r>
-      <w:bookmarkEnd w:id="9"/>
-    </w:p>
-    <w:p>
-      <w:r>
-        <w:t>Bounds checking will usually only get you so far. Your lead developers can preach bounds checking until they are blue in the face and still not cover all possible buffer overflows.</w:t>
-      </w:r>
-    </w:p>
-    <w:p>
-      <w:r>
-        <w:t xml:space="preserve">Consider the C function </w:t>
-      </w:r>
-      <w:r>
-        <w:rPr>
-          <w:rStyle w:val="CodeChar"/>
-        </w:rPr>
-        <w:t>printf</w:t>
-      </w:r>
-      <w:r>
-        <w:t xml:space="preserve">. </w:t>
-      </w:r>
-      <w:r>
-        <w:rPr>
-          <w:rStyle w:val="CodeChar"/>
-        </w:rPr>
-        <w:t>p</w:t>
-      </w:r>
-      <w:r>
-        <w:rPr>
-          <w:rStyle w:val="CodeChar"/>
-        </w:rPr>
-        <w:t>rintf</w:t>
-      </w:r>
-      <w:r>
-        <w:t xml:space="preserve"> </w:t>
-      </w:r>
-      <w:r>
-        <w:t xml:space="preserve">takes an arbitrary number of arguments, the first being a format string and every argument after that is parsed using the format string. The </w:t>
-      </w:r>
-      <w:r>
-        <w:rPr>
-          <w:rStyle w:val="CodeChar"/>
-        </w:rPr>
-        <w:t>printf</w:t>
-      </w:r>
-      <w:r>
-        <w:t xml:space="preserve"> function will then take those arguments, format them into a string in the manner specified by the programmer and output them to the console. However it is all too easy for a programmer to make the following mistake:</w:t>
-      </w:r>
-    </w:p>
-    <w:p>
-      <w:pPr>
-        <w:pStyle w:val="Code"/>
         <w:rPr>
           <w:color w:val="FF0000"/>
         </w:rPr>
       </w:pPr>
-      <w:commentRangeStart w:id="10"/>
       <w:r>
         <w:rPr>
           <w:color w:val="FF0000"/>
@@ -2316,30 +2315,23 @@
         <w:t>printf (</w:t>
       </w:r>
       <w:r>
-        <w:t>"</w:t>
-      </w:r>
-      <w:r>
-        <w:t>%s</w:t>
-      </w:r>
-      <w:r>
-        <w:t>"</w:t>
+        <w:rPr>
+          <w:color w:val="A31515"/>
+        </w:rPr>
+        <w:t>"%s"</w:t>
       </w:r>
       <w:r>
         <w:t>, somestring);</w:t>
       </w:r>
       <w:r>
         <w:tab/>
+      </w:r>
+      <w:r>
+        <w:rPr>
+          <w:color w:val="008000"/>
+        </w:rPr>
         <w:t>//Working fine</w:t>
       </w:r>
-      <w:commentRangeEnd w:id="10"/>
-      <w:r>
-        <w:rPr>
-          <w:rStyle w:val="CommentReference"/>
-          <w:rFonts w:asciiTheme="minorHAnsi" w:hAnsiTheme="minorHAnsi"/>
-          <w:noProof w:val="0"/>
-        </w:rPr>
-        <w:commentReference w:id="10"/>
-      </w:r>
     </w:p>
     <w:p>
       <w:r>
@@ -2371,9 +2363,14 @@
       <w:pPr>
         <w:pStyle w:val="Code"/>
       </w:pPr>
-      <w:commentRangeStart w:id="11"/>
-      <w:r>
-        <w:t>int characters;</w:t>
+      <w:r>
+        <w:rPr>
+          <w:color w:val="0000FF"/>
+        </w:rPr>
+        <w:t>int</w:t>
+      </w:r>
+      <w:r>
+        <w:t xml:space="preserve"> characters;</w:t>
       </w:r>
     </w:p>
     <w:p>
@@ -2384,13 +2381,10 @@
         <w:t>printf (</w:t>
       </w:r>
       <w:r>
-        <w:t>"</w:t>
-      </w:r>
-      <w:r>
-        <w:t>Hello%n</w:t>
-      </w:r>
-      <w:r>
-        <w:t>"</w:t>
+        <w:rPr>
+          <w:color w:val="A31515"/>
+        </w:rPr>
+        <w:t>"Hello%n"</w:t>
       </w:r>
       <w:r>
         <w:t>, &amp;characters);</w:t>
@@ -2401,7 +2395,13 @@
         <w:pStyle w:val="Code"/>
       </w:pPr>
       <w:r>
-        <w:t>if (characters == 5) {</w:t>
+        <w:rPr>
+          <w:color w:val="0000FF"/>
+        </w:rPr>
+        <w:t>if</w:t>
+      </w:r>
+      <w:r>
+        <w:t xml:space="preserve"> (characters == 5) {</w:t>
       </w:r>
     </w:p>
     <w:p>
@@ -2409,17 +2409,13 @@
         <w:pStyle w:val="Code"/>
       </w:pPr>
       <w:r>
-        <w:tab/>
         <w:t>printf (</w:t>
       </w:r>
       <w:r>
-        <w:t>"</w:t>
-      </w:r>
-      <w:r>
-        <w:t xml:space="preserve"> world\n</w:t>
-      </w:r>
-      <w:r>
-        <w:t>"</w:t>
+        <w:rPr>
+          <w:color w:val="A31515"/>
+        </w:rPr>
+        <w:t>" world\n"</w:t>
       </w:r>
       <w:r>
         <w:t>);</w:t>
@@ -2432,15 +2428,6 @@
       <w:r>
         <w:t>}</w:t>
       </w:r>
-      <w:commentRangeEnd w:id="11"/>
-      <w:r>
-        <w:rPr>
-          <w:rStyle w:val="CommentReference"/>
-          <w:rFonts w:asciiTheme="minorHAnsi" w:hAnsiTheme="minorHAnsi"/>
-          <w:noProof w:val="0"/>
-        </w:rPr>
-        <w:commentReference w:id="11"/>
-      </w:r>
     </w:p>
     <w:p>
       <w:r>
@@ -2487,6 +2474,7 @@
     </w:p>
     <w:p>
       <w:r>
+        <w:lastRenderedPageBreak/>
         <w:t xml:space="preserve">It’s not just </w:t>
       </w:r>
       <w:r>
@@ -2625,30 +2613,28 @@
       <w:pPr>
         <w:pStyle w:val="Code"/>
       </w:pPr>
-      <w:commentRangeStart w:id="12"/>
-      <w:r>
-        <w:t>std::cout &lt;&lt; “Some value: “ &lt;&lt; value &lt;&lt; std::endl;</w:t>
-      </w:r>
-      <w:commentRangeEnd w:id="12"/>
-      <w:r>
-        <w:rPr>
-          <w:rStyle w:val="CommentReference"/>
-          <w:rFonts w:asciiTheme="minorHAnsi" w:hAnsiTheme="minorHAnsi"/>
-          <w:noProof w:val="0"/>
-        </w:rPr>
-        <w:commentReference w:id="12"/>
+      <w:r>
+        <w:t xml:space="preserve">std::cout &lt;&lt; </w:t>
+      </w:r>
+      <w:r>
+        <w:rPr>
+          <w:color w:val="A31515"/>
+        </w:rPr>
+        <w:t>"Some value: "</w:t>
+      </w:r>
+      <w:r>
+        <w:t xml:space="preserve"> &lt;&lt; value &lt;&lt; std::endl;</w:t>
       </w:r>
     </w:p>
     <w:p>
       <w:pPr>
         <w:pStyle w:val="Heading3"/>
       </w:pPr>
-      <w:bookmarkStart w:id="13" w:name="_Toc384740893"/>
-      <w:r>
-        <w:lastRenderedPageBreak/>
+      <w:bookmarkStart w:id="7" w:name="_Toc384921940"/>
+      <w:r>
         <w:t>Examples of Format String Vulnerabilities</w:t>
       </w:r>
-      <w:bookmarkEnd w:id="13"/>
+      <w:bookmarkEnd w:id="7"/>
     </w:p>
     <w:p>
       <w:r>
@@ -2743,32 +2729,38 @@
       <w:pPr>
         <w:pStyle w:val="Heading3"/>
       </w:pPr>
-      <w:bookmarkStart w:id="14" w:name="_Toc384740894"/>
+      <w:bookmarkStart w:id="8" w:name="_Toc384921941"/>
       <w:r>
         <w:t>String Manipulation</w:t>
       </w:r>
-      <w:bookmarkEnd w:id="14"/>
-    </w:p>
-    <w:p>
-      <w:r>
-        <w:t xml:space="preserve">The string manipulation libraries built in to </w:t>
-      </w:r>
-      <w:proofErr w:type="spellStart"/>
-      <w:r>
-        <w:t>libc</w:t>
-      </w:r>
-      <w:proofErr w:type="spellEnd"/>
-      <w:r>
-        <w:t xml:space="preserve"> are very difficult to use correctly. Even experienced developers will make mistakes using them, and often those mistakes can appear to work correctly. </w:t>
+      <w:bookmarkEnd w:id="8"/>
+    </w:p>
+    <w:p>
+      <w:r>
+        <w:t xml:space="preserve">The string manipulation libraries built in to libc are very difficult to use correctly. Even experienced developers will make mistakes using them, and often those mistakes can appear to work correctly. </w:t>
       </w:r>
     </w:p>
     <w:p>
       <w:pPr>
         <w:pStyle w:val="Code"/>
       </w:pPr>
-      <w:commentRangeStart w:id="15"/>
-      <w:r>
-        <w:t>void getStuff (char* someBuffer)</w:t>
+      <w:r>
+        <w:rPr>
+          <w:color w:val="0000FF"/>
+        </w:rPr>
+        <w:t>void</w:t>
+      </w:r>
+      <w:r>
+        <w:t xml:space="preserve"> getStuff (</w:t>
+      </w:r>
+      <w:r>
+        <w:rPr>
+          <w:color w:val="0000FF"/>
+        </w:rPr>
+        <w:t>char</w:t>
+      </w:r>
+      <w:r>
+        <w:t>* someBuffer)</w:t>
       </w:r>
     </w:p>
     <w:p>
@@ -2785,13 +2777,33 @@
       </w:pPr>
       <w:r>
         <w:tab/>
-        <w:t>strcpy (someBuffer, “lengthy stuff.”);</w:t>
+        <w:t>strc</w:t>
+      </w:r>
+      <w:r>
+        <w:t>at</w:t>
+      </w:r>
+      <w:r>
+        <w:t xml:space="preserve"> (someBuffer, </w:t>
+      </w:r>
+      <w:r>
+        <w:rPr>
+          <w:color w:val="A31515"/>
+        </w:rPr>
+        <w:t>"lengthy stuff."</w:t>
+      </w:r>
+      <w:r>
+        <w:t>);</w:t>
       </w:r>
       <w:r>
         <w:tab/>
       </w:r>
       <w:r>
         <w:tab/>
+      </w:r>
+      <w:r>
+        <w:rPr>
+          <w:color w:val="008000"/>
+        </w:rPr>
         <w:t>//dangerous</w:t>
       </w:r>
     </w:p>
@@ -2802,15 +2814,6 @@
       <w:r>
         <w:t>}</w:t>
       </w:r>
-      <w:commentRangeEnd w:id="15"/>
-      <w:r>
-        <w:rPr>
-          <w:rStyle w:val="CommentReference"/>
-          <w:rFonts w:asciiTheme="minorHAnsi" w:hAnsiTheme="minorHAnsi"/>
-          <w:noProof w:val="0"/>
-        </w:rPr>
-        <w:commentReference w:id="15"/>
-      </w:r>
     </w:p>
     <w:p>
       <w:r>
@@ -2877,9 +2880,14 @@
       <w:pPr>
         <w:pStyle w:val="Code"/>
       </w:pPr>
-      <w:commentRangeStart w:id="16"/>
-      <w:r>
-        <w:t>void getStuff (std::string&amp; someString)</w:t>
+      <w:r>
+        <w:rPr>
+          <w:color w:val="0000FF"/>
+        </w:rPr>
+        <w:t>void</w:t>
+      </w:r>
+      <w:r>
+        <w:t xml:space="preserve"> getStuff (std::string&amp; someString)</w:t>
       </w:r>
     </w:p>
     <w:p>
@@ -2896,13 +2904,33 @@
       </w:pPr>
       <w:r>
         <w:tab/>
-        <w:t>someString += “lengthy stuff.”;</w:t>
+        <w:t xml:space="preserve">someString += </w:t>
+      </w:r>
+      <w:r>
+        <w:rPr>
+          <w:color w:val="A31515"/>
+        </w:rPr>
+        <w:t>"lengthy stuff."</w:t>
+      </w:r>
+      <w:r>
+        <w:t>;</w:t>
       </w:r>
       <w:r>
         <w:tab/>
       </w:r>
       <w:r>
         <w:tab/>
+      </w:r>
+      <w:r>
+        <w:tab/>
+      </w:r>
+      <w:r>
+        <w:tab/>
+      </w:r>
+      <w:r>
+        <w:rPr>
+          <w:color w:val="008000"/>
+        </w:rPr>
         <w:t>//safe</w:t>
       </w:r>
     </w:p>
@@ -2911,20 +2939,12 @@
         <w:pStyle w:val="Code"/>
       </w:pPr>
       <w:r>
-        <w:t>}</w:t>
-      </w:r>
-      <w:commentRangeEnd w:id="16"/>
-      <w:r>
-        <w:rPr>
-          <w:rStyle w:val="CommentReference"/>
-          <w:rFonts w:asciiTheme="minorHAnsi" w:hAnsiTheme="minorHAnsi"/>
-          <w:noProof w:val="0"/>
-        </w:rPr>
-        <w:commentReference w:id="16"/>
-      </w:r>
-    </w:p>
-    <w:p>
-      <w:r>
+        <w:t xml:space="preserve">} </w:t>
+      </w:r>
+    </w:p>
+    <w:p>
+      <w:r>
+        <w:lastRenderedPageBreak/>
         <w:t xml:space="preserve">The </w:t>
       </w:r>
       <w:r>
@@ -2942,7 +2962,7 @@
     </w:p>
     <w:p>
       <w:pPr>
-        <w:pStyle w:val="Quote"/>
+        <w:pStyle w:val="IntenseQuote"/>
       </w:pPr>
       <w:r>
         <w:rPr>
@@ -2973,10 +2993,6 @@
             <w:fldChar w:fldCharType="begin"/>
           </w:r>
           <w:r>
-            <w:rPr>
-              <w:b/>
-              <w:bCs/>
-            </w:rPr>
             <w:instrText xml:space="preserve">CITATION Pro14 \l 1033 </w:instrText>
           </w:r>
           <w:r>
@@ -3001,15 +3017,14 @@
           <w:lang w:val="en"/>
         </w:rPr>
       </w:pPr>
-      <w:bookmarkStart w:id="17" w:name="_Toc384740895"/>
+      <w:bookmarkStart w:id="9" w:name="_Toc384921942"/>
       <w:r>
         <w:rPr>
           <w:lang w:val="en"/>
         </w:rPr>
-        <w:lastRenderedPageBreak/>
         <w:t>Secure Function Overloads</w:t>
       </w:r>
-      <w:bookmarkEnd w:id="17"/>
+      <w:bookmarkEnd w:id="9"/>
     </w:p>
     <w:p>
       <w:pPr>
@@ -3021,21 +3036,7 @@
         <w:rPr>
           <w:lang w:val="en"/>
         </w:rPr>
-        <w:t xml:space="preserve">Visual C++ 2005 and newer ship with non-standard replacements for the </w:t>
-      </w:r>
-      <w:proofErr w:type="spellStart"/>
-      <w:r>
-        <w:rPr>
-          <w:lang w:val="en"/>
-        </w:rPr>
-        <w:t>libc</w:t>
-      </w:r>
-      <w:proofErr w:type="spellEnd"/>
-      <w:r>
-        <w:rPr>
-          <w:lang w:val="en"/>
-        </w:rPr>
-        <w:t xml:space="preserve"> string manipulation functions. The functions prevent exploits by also taking the size of the buffer being modified as an argument. For example, the </w:t>
+        <w:t xml:space="preserve">Visual C++ 2005 and newer ship with non-standard replacements for the libc string manipulation functions. The functions prevent exploits by also taking the size of the buffer being modified as an argument. For example, the </w:t>
       </w:r>
       <w:r>
         <w:rPr>
@@ -3291,76 +3292,71 @@
     <w:p>
       <w:pPr>
         <w:pStyle w:val="Code"/>
-        <w:rPr>
-          <w:rStyle w:val="code0"/>
+      </w:pPr>
+      <w:r>
+        <w:rPr>
+          <w:color w:val="0000FF"/>
+        </w:rPr>
+        <w:t>#define</w:t>
+      </w:r>
+      <w:r>
+        <w:t xml:space="preserve"> _CRT_SECURE_CPP_OVERLOAD_STANDARD_NAMES 1</w:t>
+      </w:r>
+    </w:p>
+    <w:p>
+      <w:pPr>
+        <w:rPr>
           <w:lang w:val="en"/>
         </w:rPr>
       </w:pPr>
-      <w:commentRangeStart w:id="18"/>
-      <w:r>
-        <w:rPr>
-          <w:rStyle w:val="code0"/>
+      <w:r>
+        <w:rPr>
           <w:lang w:val="en"/>
         </w:rPr>
-        <w:t>#define _CRT_SECURE_CPP_OVERLOAD_STANDARD_NAMES 1</w:t>
-      </w:r>
-      <w:commentRangeEnd w:id="18"/>
-      <w:r>
-        <w:rPr>
-          <w:rStyle w:val="CommentReference"/>
-          <w:rFonts w:asciiTheme="minorHAnsi" w:hAnsiTheme="minorHAnsi"/>
-          <w:noProof w:val="0"/>
-        </w:rPr>
-        <w:commentReference w:id="18"/>
-      </w:r>
-    </w:p>
-    <w:p>
-      <w:pPr>
+        <w:t xml:space="preserve">Code that uses the </w:t>
+      </w:r>
+      <w:r>
+        <w:rPr>
+          <w:rStyle w:val="CodeChar"/>
+        </w:rPr>
+        <w:t>strcpy</w:t>
+      </w:r>
+      <w:r>
         <w:rPr>
           <w:lang w:val="en"/>
         </w:rPr>
-      </w:pPr>
+        <w:t xml:space="preserve"> function will automatically be transformed to use the </w:t>
+      </w:r>
+      <w:r>
+        <w:rPr>
+          <w:rStyle w:val="CodeChar"/>
+        </w:rPr>
+        <w:t>strcpy_s</w:t>
+      </w:r>
       <w:r>
         <w:rPr>
           <w:lang w:val="en"/>
         </w:rPr>
-        <w:t xml:space="preserve">Code that uses the </w:t>
-      </w:r>
-      <w:r>
-        <w:rPr>
-          <w:rStyle w:val="CodeChar"/>
-        </w:rPr>
-        <w:t>strcpy</w:t>
+        <w:t xml:space="preserve"> function wherever the compiler can deduce the size of the buffer. </w:t>
       </w:r>
       <w:r>
         <w:rPr>
           <w:lang w:val="en"/>
         </w:rPr>
-        <w:t xml:space="preserve"> function will automatically be transformed to use the </w:t>
-      </w:r>
-      <w:r>
-        <w:rPr>
-          <w:rStyle w:val="CodeChar"/>
-        </w:rPr>
-        <w:t>strcpy_s</w:t>
+        <w:t>That code will continue to be potentially vulnerable on other platforms, so the code should still be fixed properly. The abo</w:t>
       </w:r>
       <w:r>
         <w:rPr>
           <w:lang w:val="en"/>
         </w:rPr>
-        <w:t xml:space="preserve"> function wherever the compiler can deduce the size of the buffer. </w:t>
+        <w:t xml:space="preserve">ve macro should be </w:t>
       </w:r>
       <w:r>
         <w:rPr>
           <w:lang w:val="en"/>
         </w:rPr>
-        <w:t>That code will continue to be potentially vulnerable on other platforms, so the code should still be fixed properly. The abo</w:t>
-      </w:r>
-      <w:r>
-        <w:rPr>
-          <w:lang w:val="en"/>
-        </w:rPr>
-        <w:t xml:space="preserve">ve macro should be considered an easy </w:t>
+        <w:lastRenderedPageBreak/>
+        <w:t xml:space="preserve">considered an easy </w:t>
       </w:r>
       <w:r>
         <w:rPr>
@@ -3424,11 +3420,11 @@
       <w:pPr>
         <w:pStyle w:val="Heading2"/>
       </w:pPr>
-      <w:bookmarkStart w:id="19" w:name="_Toc384740896"/>
+      <w:bookmarkStart w:id="10" w:name="_Toc384921943"/>
       <w:r>
         <w:t>Static Code Analysis</w:t>
       </w:r>
-      <w:bookmarkEnd w:id="19"/>
+      <w:bookmarkEnd w:id="10"/>
     </w:p>
     <w:p>
       <w:r>
@@ -3437,11 +3433,7 @@
     </w:p>
     <w:p>
       <w:r>
-        <w:t xml:space="preserve">These days it is becoming more and more common for static code analysis tools to be built into integrated development environments like Visual Studio. The code analysis tools are usually presented as separate options in the IDE since code analysis tools only need to be run occasionally. Visual C++ 2012 </w:t>
-      </w:r>
-      <w:r>
-        <w:lastRenderedPageBreak/>
-        <w:t>includes a quite good code analysis tool for C++ that can catch a numbe</w:t>
+        <w:t>These days it is becoming more and more common for static code analysis tools to be built into integrated development environments like Visual Studio. The code analysis tools are usually presented as separate options in the IDE since code analysis tools only need to be run occasionally. Visual C++ 2012 includes a quite good code analysis tool for C++ that can catch a numbe</w:t>
       </w:r>
       <w:r>
         <w:t xml:space="preserve">r of potential buffer overflows, </w:t>
@@ -3535,15 +3527,7 @@
         </w:sdtContent>
       </w:sdt>
       <w:r>
-        <w:t xml:space="preserve"> project does just that by integrating </w:t>
-      </w:r>
-      <w:proofErr w:type="spellStart"/>
-      <w:r>
-        <w:t>cppcheck</w:t>
-      </w:r>
-      <w:proofErr w:type="spellEnd"/>
-      <w:r>
-        <w:t xml:space="preserve"> with an Eclipse project.</w:t>
+        <w:t xml:space="preserve"> project does just that by integrating cppcheck with an Eclipse project.</w:t>
       </w:r>
     </w:p>
     <w:p>
@@ -3587,23 +3571,11 @@
       <w:pPr>
         <w:pStyle w:val="Heading2"/>
       </w:pPr>
-      <w:bookmarkStart w:id="20" w:name="_Toc384740897"/>
-      <w:commentRangeStart w:id="21"/>
+      <w:bookmarkStart w:id="11" w:name="_Toc384921944"/>
       <w:r>
         <w:t>Canaries</w:t>
       </w:r>
-      <w:commentRangeEnd w:id="21"/>
-      <w:r>
-        <w:rPr>
-          <w:rStyle w:val="CommentReference"/>
-          <w:rFonts w:asciiTheme="minorHAnsi" w:eastAsiaTheme="minorEastAsia" w:hAnsiTheme="minorHAnsi" w:cstheme="minorBidi"/>
-          <w:b w:val="0"/>
-          <w:bCs w:val="0"/>
-          <w:color w:val="auto"/>
-        </w:rPr>
-        <w:commentReference w:id="21"/>
-      </w:r>
-      <w:bookmarkEnd w:id="20"/>
+      <w:bookmarkEnd w:id="11"/>
     </w:p>
     <w:p>
       <w:r>
@@ -3615,125 +3587,129 @@
       <w:r>
         <w:t xml:space="preserve"> </w:t>
       </w:r>
-    </w:p>
-    <w:p>
-      <w:pPr>
-        <w:pStyle w:val="Heading3"/>
-      </w:pPr>
-      <w:bookmarkStart w:id="22" w:name="_Toc384740898"/>
-      <w:commentRangeStart w:id="23"/>
-      <w:r>
-        <w:t xml:space="preserve">/GS Compiler </w:t>
-      </w:r>
-      <w:r>
-        <w:t>O</w:t>
-      </w:r>
-      <w:r>
-        <w:t>ption</w:t>
-      </w:r>
-      <w:commentRangeEnd w:id="23"/>
-      <w:r>
-        <w:rPr>
-          <w:rStyle w:val="CommentReference"/>
-          <w:rFonts w:asciiTheme="minorHAnsi" w:eastAsiaTheme="minorEastAsia" w:hAnsiTheme="minorHAnsi" w:cstheme="minorBidi"/>
-          <w:b w:val="0"/>
-          <w:bCs w:val="0"/>
-          <w:color w:val="auto"/>
-        </w:rPr>
-        <w:commentReference w:id="23"/>
-      </w:r>
-      <w:bookmarkEnd w:id="22"/>
-    </w:p>
-    <w:p>
-      <w:proofErr w:type="spellStart"/>
-      <w:r>
-        <w:t>Vtable</w:t>
-      </w:r>
-      <w:proofErr w:type="spellEnd"/>
-      <w:r>
-        <w:t xml:space="preserve"> is still exploitable in C++. </w:t>
+      <w:r>
+        <w:t xml:space="preserve">The name canary references the canaries that were placed in coal mines to provide early warning of poisonous gases for the miners. </w:t>
+      </w:r>
+    </w:p>
+    <w:p>
+      <w:r>
+        <w:lastRenderedPageBreak/>
+        <w:t xml:space="preserve">For example: if the code places a number of buffers on the stack the compiler might pad the buffers with 16 bytes (or some quantity) of a value that is unlikely to be used by the application. Common values for a canary include 0xDEADBEEF, 0x0BADF00D and 0x55555555. The application’s run time environment will then monitor the canaries </w:t>
+      </w:r>
+      <w:r>
+        <w:t xml:space="preserve">for changes by the application. Because the canary is not memory that should be manipulated by user code a change in the canary will trigger the runtime to halt the program. </w:t>
+      </w:r>
+    </w:p>
+    <w:p>
+      <w:r>
+        <w:t xml:space="preserve">The /GS compiler switch controls the implementation of canaries in the Visual Studio compiler </w:t>
+      </w:r>
+      <w:sdt>
+        <w:sdtPr>
+          <w:id w:val="-509058208"/>
+          <w:citation/>
+        </w:sdtPr>
+        <w:sdtContent>
+          <w:r>
+            <w:fldChar w:fldCharType="begin"/>
+          </w:r>
+          <w:r>
+            <w:instrText xml:space="preserve"> CITATION GSB14 \l 1033 </w:instrText>
+          </w:r>
+          <w:r>
+            <w:fldChar w:fldCharType="separate"/>
+          </w:r>
+          <w:r>
+            <w:rPr>
+              <w:noProof/>
+            </w:rPr>
+            <w:t>(/GS (Buffer Security Check))</w:t>
+          </w:r>
+          <w:r>
+            <w:fldChar w:fldCharType="end"/>
+          </w:r>
+        </w:sdtContent>
+      </w:sdt>
+      <w:r>
+        <w:t xml:space="preserve">. Turning the switch on will cause the Visual C++ compiler to use a canary (called a security token in the documentation) to detect when a buffer has exceeded its allocated size. </w:t>
+      </w:r>
+    </w:p>
+    <w:p>
+      <w:r>
+        <w:t>This can sometimes help programmers discover bad code before it becomes a problem. Not every buffer overflow is caused by a hacker, sometimes they are caused by sloppy coding. Because of this the /GS option should be turned on whenever possible.</w:t>
+      </w:r>
+    </w:p>
+    <w:p>
+      <w:r>
+        <w:t xml:space="preserve">However the /GS option is not without limitations. Objects which are placed on the stack are not protected, which can allow a malicious user to manipulate data. This sounds pretty scary and it is; but </w:t>
       </w:r>
       <w:proofErr w:type="gramStart"/>
       <w:r>
-        <w:t>Can cause the program to execute arbitrary memory.</w:t>
+        <w:t>consider</w:t>
       </w:r>
       <w:proofErr w:type="gramEnd"/>
       <w:r>
-        <w:t xml:space="preserve"> </w:t>
-      </w:r>
-      <w:proofErr w:type="gramStart"/>
-      <w:r>
-        <w:t>Can mask bad code.</w:t>
-      </w:r>
-      <w:proofErr w:type="gramEnd"/>
-      <w:r>
-        <w:t xml:space="preserve"> </w:t>
-      </w:r>
-    </w:p>
-    <w:p>
-      <w:r>
-        <w:t>Should probably be a part of the Canaries section.</w:t>
-      </w:r>
-    </w:p>
-    <w:p>
-      <w:hyperlink r:id="rId11" w:history="1">
-        <w:r>
-          <w:rPr>
-            <w:rStyle w:val="Hyperlink"/>
-          </w:rPr>
-          <w:t>http://msdn.microsoft.com/en-us/library/8dbf701c.aspx</w:t>
-        </w:r>
-      </w:hyperlink>
+        <w:t xml:space="preserve"> what happens when a C++ virtual object is placed on the stack. Every virtual object in C++ keeps a vtable next to its data members. </w:t>
+      </w:r>
+      <w:r>
+        <w:t xml:space="preserve">The vtable is responsible for holding the location of the virtual methods that can be used with an object. Because the vtable is not protected a malicious user can manipulate the vtable to point to arbitrary code. </w:t>
+      </w:r>
+      <w:r>
+        <w:t xml:space="preserve">At that point it’s back to standard exploit techniques to get the hackers code to execute. </w:t>
+      </w:r>
+      <w:r>
+        <w:t xml:space="preserve">The /GS compiler switch does not guarantee immunity against insecure code. </w:t>
+      </w:r>
     </w:p>
     <w:p>
       <w:pPr>
         <w:pStyle w:val="Heading1"/>
       </w:pPr>
-      <w:bookmarkStart w:id="24" w:name="_Toc384740899"/>
+      <w:bookmarkStart w:id="12" w:name="_Toc384921945"/>
       <w:r>
         <w:t>System Level Protection</w:t>
       </w:r>
-      <w:bookmarkEnd w:id="24"/>
-    </w:p>
-    <w:p>
-      <w:r>
-        <w:t xml:space="preserve">System level protection is not the preferred way to fight buffer overflow exploits. Because the protection comes from the operating system or hardware and not from the program, system level protection cannot be relied on. A user can turn the protection off, or the system might not support a </w:t>
+      <w:bookmarkEnd w:id="12"/>
+    </w:p>
+    <w:p>
+      <w:r>
+        <w:t xml:space="preserve">System level protection is not the preferred way to fight buffer overflow exploits. Because the protection comes from the operating system or hardware and not from the program, system level protection cannot be relied on. A user can turn the protection off, or the system might not support a protection mechanism. </w:t>
+      </w:r>
+      <w:r>
+        <w:t xml:space="preserve">In some cases system level protection cannot be used because of legacy code that does not support or expect the protection mechanism. </w:t>
+      </w:r>
+      <w:r>
+        <w:t xml:space="preserve">They are very useful as an added layer of security however. </w:t>
+      </w:r>
+    </w:p>
+    <w:p>
+      <w:pPr>
+        <w:pStyle w:val="Heading2"/>
+      </w:pPr>
+      <w:bookmarkStart w:id="13" w:name="_Toc384921946"/>
+      <w:r>
+        <w:t>No Execute Bit</w:t>
+      </w:r>
+      <w:bookmarkEnd w:id="13"/>
+    </w:p>
+    <w:p>
+      <w:r>
+        <w:t xml:space="preserve">The no execute bit (often referred to as the NX bit) is a feature present on most desktop CPUs built in the last decade or so and supported by most platforms. It allows the operating system to mark an area of memory as not being non-executable. This effectively segregates data and code in memory, which goes a long way to preventing exploits. </w:t>
+      </w:r>
+    </w:p>
+    <w:p>
+      <w:r>
+        <w:t>Think of the NX bit like removing</w:t>
+      </w:r>
+      <w:r>
+        <w:t xml:space="preserve"> the execute privilege</w:t>
+      </w:r>
+      <w:r>
+        <w:t xml:space="preserve"> from the users documents folder. The user can still trash the documents folder, but they won’t be able to bring in arbitrary executable files. Similarly, a </w:t>
       </w:r>
       <w:r>
         <w:lastRenderedPageBreak/>
-        <w:t xml:space="preserve">protection mechanism. </w:t>
-      </w:r>
-      <w:r>
-        <w:t xml:space="preserve">In some cases system level protection cannot be used because of legacy code that does not support or expect the protection mechanism. </w:t>
-      </w:r>
-      <w:r>
-        <w:t xml:space="preserve">They are very useful as an added layer of security however. </w:t>
-      </w:r>
-    </w:p>
-    <w:p>
-      <w:pPr>
-        <w:pStyle w:val="Heading2"/>
-      </w:pPr>
-      <w:bookmarkStart w:id="25" w:name="_Toc384740900"/>
-      <w:r>
-        <w:t>No Execute Bit</w:t>
-      </w:r>
-      <w:bookmarkEnd w:id="25"/>
-    </w:p>
-    <w:p>
-      <w:r>
-        <w:t xml:space="preserve">The no execute bit (often referred to as the NX bit) is a feature present on most desktop CPUs built in the last decade or so and supported by most platforms. It allows the operating system to mark an area of memory as not being non-executable. This effectively segregates data and code in memory, which goes a long way to preventing exploits. </w:t>
-      </w:r>
-    </w:p>
-    <w:p>
-      <w:r>
-        <w:t>Think of the NX bit like removing</w:t>
-      </w:r>
-      <w:r>
-        <w:t xml:space="preserve"> the execute privilege</w:t>
-      </w:r>
-      <w:r>
-        <w:t xml:space="preserve"> from the users documents folder. The user can still trash the documents folder, but they won’t be able to bring in arbitrary executable files. Similarly, a hacker will be able to trash the stack and overwrite memory but the hacker will not be able to execute arbitrary code. </w:t>
+        <w:t xml:space="preserve">hacker will be able to trash the stack and overwrite memory but the hacker will not be able to execute arbitrary code. </w:t>
       </w:r>
     </w:p>
     <w:p>
@@ -3778,11 +3754,11 @@
       <w:pPr>
         <w:pStyle w:val="Heading2"/>
       </w:pPr>
-      <w:bookmarkStart w:id="26" w:name="_Toc384740901"/>
+      <w:bookmarkStart w:id="14" w:name="_Toc384921947"/>
       <w:r>
         <w:t>Address Space Layout Randomization</w:t>
       </w:r>
-      <w:bookmarkEnd w:id="26"/>
+      <w:bookmarkEnd w:id="14"/>
     </w:p>
     <w:p>
       <w:r>
@@ -3794,31 +3770,7 @@
     </w:p>
     <w:p>
       <w:r>
-        <w:t xml:space="preserve">For example, an attacker who wants to execute code in </w:t>
-      </w:r>
-      <w:proofErr w:type="spellStart"/>
-      <w:r>
-        <w:t>libc</w:t>
-      </w:r>
-      <w:proofErr w:type="spellEnd"/>
-      <w:r>
-        <w:t xml:space="preserve"> would first have to find where </w:t>
-      </w:r>
-      <w:proofErr w:type="spellStart"/>
-      <w:r>
-        <w:t>libc</w:t>
-      </w:r>
-      <w:proofErr w:type="spellEnd"/>
-      <w:r>
-        <w:t xml:space="preserve"> is located in memory. The location of the </w:t>
-      </w:r>
-      <w:proofErr w:type="spellStart"/>
-      <w:r>
-        <w:t>libc</w:t>
-      </w:r>
-      <w:proofErr w:type="spellEnd"/>
-      <w:r>
-        <w:t xml:space="preserve"> code will no longer be the same every time the program is executed. Buffers allocated by the program will also change address </w:t>
+        <w:t xml:space="preserve">For example, an attacker who wants to execute code in libc would first have to find where libc is located in memory. The location of the libc code will no longer be the same every time the program is executed. Buffers allocated by the program will also change address </w:t>
       </w:r>
       <w:r>
         <w:t xml:space="preserve">with every execution. </w:t>
@@ -3844,15 +3796,7 @@
         <w:t>printf</w:t>
       </w:r>
       <w:r>
-        <w:t xml:space="preserve"> function. Once a hacker has this address they can use the address to offset into the </w:t>
-      </w:r>
-      <w:proofErr w:type="spellStart"/>
-      <w:r>
-        <w:t>libc</w:t>
-      </w:r>
-      <w:proofErr w:type="spellEnd"/>
-      <w:r>
-        <w:t xml:space="preserve"> library and ASLR has effectively been defeated. </w:t>
+        <w:t xml:space="preserve"> function. Once a hacker has this address they can use the address to offset into the libc library and ASLR has effectively been defeated. </w:t>
       </w:r>
     </w:p>
     <w:p>
@@ -3910,7 +3854,6 @@
     </w:p>
     <w:p>
       <w:r>
-        <w:lastRenderedPageBreak/>
         <w:t xml:space="preserve">That ASLR is frequently disabled can sometimes come as a surprise to developers. Even popular internet facing applications can be shipped with ASLR disabled. In 2013, blogger Graham Sutherland discovered that ASLR is disabled on a Firefox plugin shipped by Dropbox. Because the plugin DLL did not have ASLR enabled, in effect Firefox was slightly easier to exploit. Thankfully the issue has since been resolved. </w:t>
       </w:r>
       <w:sdt>
@@ -3945,26 +3888,18 @@
       <w:pPr>
         <w:pStyle w:val="Heading1"/>
       </w:pPr>
-      <w:bookmarkStart w:id="27" w:name="_Toc384740902"/>
-      <w:commentRangeStart w:id="28"/>
+      <w:bookmarkStart w:id="15" w:name="_Toc384921948"/>
       <w:r>
         <w:t>Summary</w:t>
       </w:r>
-      <w:commentRangeEnd w:id="28"/>
-      <w:r>
-        <w:rPr>
-          <w:rStyle w:val="CommentReference"/>
-          <w:rFonts w:asciiTheme="minorHAnsi" w:eastAsiaTheme="minorEastAsia" w:hAnsiTheme="minorHAnsi" w:cstheme="minorBidi"/>
-          <w:b w:val="0"/>
-          <w:bCs w:val="0"/>
-          <w:color w:val="auto"/>
-        </w:rPr>
-        <w:commentReference w:id="28"/>
-      </w:r>
-      <w:bookmarkEnd w:id="27"/>
-    </w:p>
-    <w:p/>
-    <w:bookmarkStart w:id="29" w:name="_Toc384740903" w:displacedByCustomXml="next"/>
+      <w:bookmarkEnd w:id="15"/>
+    </w:p>
+    <w:p>
+      <w:r>
+        <w:t>The number of ways that unguarded buffers can be exploited is surprising. The easiest way to avoid an exploit is to simply write secure code. Check your buffer lengths, use sane modern libraries, run static code analysis regularly, use your tools and platform to help protect you. An understanding of where your security ends is required to fully understand whether or not your code is protected.</w:t>
+      </w:r>
+    </w:p>
+    <w:bookmarkStart w:id="16" w:name="_Toc384921949" w:displacedByCustomXml="next"/>
     <w:sdt>
       <w:sdtPr>
         <w:rPr>
@@ -3990,7 +3925,7 @@
           <w:r>
             <w:t>Works Cited</w:t>
           </w:r>
-          <w:bookmarkEnd w:id="29"/>
+          <w:bookmarkEnd w:id="16"/>
         </w:p>
         <w:p>
           <w:pPr>
@@ -4015,13 +3950,13 @@
               <w:iCs/>
               <w:noProof/>
             </w:rPr>
-            <w:t>cppcheclipse</w:t>
-          </w:r>
-          <w:r>
-            <w:rPr>
-              <w:noProof/>
-            </w:rPr>
-            <w:t>. 29 February 2014. 18 March 2014. &lt;https://code.google.com/a/eclipselabs.org/p/cppcheclipse/?redir=1&gt;.</w:t>
+            <w:t>/GS (Buffer Security Check)</w:t>
+          </w:r>
+          <w:r>
+            <w:rPr>
+              <w:noProof/>
+            </w:rPr>
+            <w:t>. 2014. 10 April 2014. &lt;http://msdn.microsoft.com/en-us/library/8dbf701c.aspx&gt;.</w:t>
           </w:r>
         </w:p>
         <w:p>
@@ -4034,23 +3969,17 @@
           </w:pPr>
           <w:r>
             <w:rPr>
-              <w:noProof/>
-            </w:rPr>
-            <w:t xml:space="preserve">Fan, Xiang. </w:t>
-          </w:r>
-          <w:r>
-            <w:rPr>
               <w:i/>
               <w:iCs/>
               <w:noProof/>
             </w:rPr>
-            <w:t>/DYNAMICBASE and /NXCOMPAT</w:t>
-          </w:r>
-          <w:r>
-            <w:rPr>
-              <w:noProof/>
-            </w:rPr>
-            <w:t>. 21 May 2009. 1 April 2014. &lt;http://blogs.msdn.com/b/vcblog/archive/2009/05/21/dynamicbase-and-nxcompat.aspx&gt;.</w:t>
+            <w:t>cppcheclipse</w:t>
+          </w:r>
+          <w:r>
+            <w:rPr>
+              <w:noProof/>
+            </w:rPr>
+            <w:t>. 29 February 2014. 18 March 2014. &lt;https://code.google.com/a/eclipselabs.org/p/cppcheclipse/?redir=1&gt;.</w:t>
           </w:r>
         </w:p>
         <w:p>
@@ -4063,17 +3992,23 @@
           </w:pPr>
           <w:r>
             <w:rPr>
+              <w:noProof/>
+            </w:rPr>
+            <w:t xml:space="preserve">Fan, Xiang. </w:t>
+          </w:r>
+          <w:r>
+            <w:rPr>
               <w:i/>
               <w:iCs/>
               <w:noProof/>
             </w:rPr>
-            <w:t>Implementing a web server in a single printf() call</w:t>
-          </w:r>
-          <w:r>
-            <w:rPr>
-              <w:noProof/>
-            </w:rPr>
-            <w:t>. 12 March 2014. 13 March 2014. &lt;http://tinyhack.com/2014/03/12/implementing-a-web-server-in-a-single-printf-call/&gt;.</w:t>
+            <w:t>/DYNAMICBASE and /NXCOMPAT</w:t>
+          </w:r>
+          <w:r>
+            <w:rPr>
+              <w:noProof/>
+            </w:rPr>
+            <w:t>. 21 May 2009. 1 April 2014. &lt;http://blogs.msdn.com/b/vcblog/archive/2009/05/21/dynamicbase-and-nxcompat.aspx&gt;.</w:t>
           </w:r>
         </w:p>
         <w:p>
@@ -4086,23 +4021,17 @@
           </w:pPr>
           <w:r>
             <w:rPr>
-              <w:noProof/>
-            </w:rPr>
-            <w:t xml:space="preserve">Knuth, Donald. </w:t>
-          </w:r>
-          <w:r>
-            <w:rPr>
               <w:i/>
               <w:iCs/>
               <w:noProof/>
             </w:rPr>
-            <w:t>Program optimization</w:t>
-          </w:r>
-          <w:r>
-            <w:rPr>
-              <w:noProof/>
-            </w:rPr>
-            <w:t>. 2 February 2014. 1 April 2014. &lt;http://en.wikipedia.org/w/index.php?title=Program_optimization&amp;oldid=593530416&gt;.</w:t>
+            <w:t>Implementing a web server in a single printf() call</w:t>
+          </w:r>
+          <w:r>
+            <w:rPr>
+              <w:noProof/>
+            </w:rPr>
+            <w:t>. 12 March 2014. 13 March 2014. &lt;http://tinyhack.com/2014/03/12/implementing-a-web-server-in-a-single-printf-call/&gt;.</w:t>
           </w:r>
         </w:p>
         <w:p>
@@ -4117,7 +4046,7 @@
             <w:rPr>
               <w:noProof/>
             </w:rPr>
-            <w:t xml:space="preserve">MSDN. </w:t>
+            <w:t xml:space="preserve">Knuth, Donald. </w:t>
           </w:r>
           <w:r>
             <w:rPr>
@@ -4125,13 +4054,13 @@
               <w:iCs/>
               <w:noProof/>
             </w:rPr>
-            <w:t>Code Analysis for C/C++ Warnings</w:t>
-          </w:r>
-          <w:r>
-            <w:rPr>
-              <w:noProof/>
-            </w:rPr>
-            <w:t>. 18 March 2014. 18 March 2014. &lt;http://msdn.microsoft.com/en-us/library/vstudio/a5b9aa09(v=vs.110).aspx&gt;.</w:t>
+            <w:t>Program optimization</w:t>
+          </w:r>
+          <w:r>
+            <w:rPr>
+              <w:noProof/>
+            </w:rPr>
+            <w:t>. 2 February 2014. 1 April 2014. &lt;http://en.wikipedia.org/w/index.php?title=Program_optimization&amp;oldid=593530416&gt;.</w:t>
           </w:r>
         </w:p>
         <w:p>
@@ -4144,17 +4073,23 @@
           </w:pPr>
           <w:r>
             <w:rPr>
+              <w:noProof/>
+            </w:rPr>
+            <w:t xml:space="preserve">MSDN. </w:t>
+          </w:r>
+          <w:r>
+            <w:rPr>
               <w:i/>
               <w:iCs/>
               <w:noProof/>
             </w:rPr>
-            <w:t>NX Bit</w:t>
-          </w:r>
-          <w:r>
-            <w:rPr>
-              <w:noProof/>
-            </w:rPr>
-            <w:t>. 24 March 2014. 1 April 2014. &lt;http://en.wikipedia.org/w/index.php?title=NX_bit&amp;oldid=601000671#Microsoft_Windows&gt;.</w:t>
+            <w:t>Code Analysis for C/C++ Warnings</w:t>
+          </w:r>
+          <w:r>
+            <w:rPr>
+              <w:noProof/>
+            </w:rPr>
+            <w:t>. 18 March 2014. 18 March 2014. &lt;http://msdn.microsoft.com/en-us/library/vstudio/a5b9aa09(v=vs.110).aspx&gt;.</w:t>
           </w:r>
         </w:p>
         <w:p>
@@ -4171,13 +4106,13 @@
               <w:iCs/>
               <w:noProof/>
             </w:rPr>
-            <w:t>Secure Template Overloads</w:t>
-          </w:r>
-          <w:r>
-            <w:rPr>
-              <w:noProof/>
-            </w:rPr>
-            <w:t>. Vers. Visual Studio 2013. 2013. 1 April 2014. &lt;http://msdn.microsoft.com/en-us/library/ms175759.aspx&gt;.</w:t>
+            <w:t>NX Bit</w:t>
+          </w:r>
+          <w:r>
+            <w:rPr>
+              <w:noProof/>
+            </w:rPr>
+            <w:t>. 24 March 2014. 1 April 2014. &lt;http://en.wikipedia.org/w/index.php?title=NX_bit&amp;oldid=601000671#Microsoft_Windows&gt;.</w:t>
           </w:r>
         </w:p>
         <w:p>
@@ -4190,23 +4125,17 @@
           </w:pPr>
           <w:r>
             <w:rPr>
-              <w:noProof/>
-            </w:rPr>
-            <w:t xml:space="preserve">Sutherland, Graham. </w:t>
-          </w:r>
-          <w:r>
-            <w:rPr>
               <w:i/>
               <w:iCs/>
               <w:noProof/>
             </w:rPr>
-            <w:t>Installing Dropbox? Prepare to lose ASLR</w:t>
-          </w:r>
-          <w:r>
-            <w:rPr>
-              <w:noProof/>
-            </w:rPr>
-            <w:t>. 9 September 2013. 1 April 2014. &lt;http://codeinsecurity.wordpress.com/2013/09/09/installing-dropbox-prepare-to-lose-aslr/&gt;.</w:t>
+            <w:t>Secure Template Overloads</w:t>
+          </w:r>
+          <w:r>
+            <w:rPr>
+              <w:noProof/>
+            </w:rPr>
+            <w:t>. Vers. Visual Studio 2013. 2013. 1 April 2014. &lt;http://msdn.microsoft.com/en-us/library/ms175759.aspx&gt;.</w:t>
           </w:r>
         </w:p>
         <w:p>
@@ -4221,7 +4150,7 @@
             <w:rPr>
               <w:noProof/>
             </w:rPr>
-            <w:t xml:space="preserve">Vieque. </w:t>
+            <w:t xml:space="preserve">Sutherland, Graham. </w:t>
           </w:r>
           <w:r>
             <w:rPr>
@@ -4229,13 +4158,13 @@
               <w:iCs/>
               <w:noProof/>
             </w:rPr>
-            <w:t>Dynamic Program Analysis</w:t>
-          </w:r>
-          <w:r>
-            <w:rPr>
-              <w:noProof/>
-            </w:rPr>
-            <w:t>. 2 February 2014. 27 February 2014. &lt;http://en.wikipedia.org/wiki/Dynamic_code_analysis&gt;.</w:t>
+            <w:t>Installing Dropbox? Prepare to lose ASLR</w:t>
+          </w:r>
+          <w:r>
+            <w:rPr>
+              <w:noProof/>
+            </w:rPr>
+            <w:t>. 9 September 2013. 1 April 2014. &lt;http://codeinsecurity.wordpress.com/2013/09/09/installing-dropbox-prepare-to-lose-aslr/&gt;.</w:t>
           </w:r>
         </w:p>
         <w:p>
@@ -4250,6 +4179,35 @@
             <w:rPr>
               <w:noProof/>
             </w:rPr>
+            <w:t xml:space="preserve">Vieque. </w:t>
+          </w:r>
+          <w:r>
+            <w:rPr>
+              <w:i/>
+              <w:iCs/>
+              <w:noProof/>
+            </w:rPr>
+            <w:t>Dynamic Program Analysis</w:t>
+          </w:r>
+          <w:r>
+            <w:rPr>
+              <w:noProof/>
+            </w:rPr>
+            <w:t>. 2 February 2014. 27 February 2014. &lt;http://en.wikipedia.org/wiki/Dynamic_code_analysis&gt;.</w:t>
+          </w:r>
+        </w:p>
+        <w:p>
+          <w:pPr>
+            <w:pStyle w:val="Bibliography"/>
+            <w:ind w:left="720" w:hanging="720"/>
+            <w:rPr>
+              <w:noProof/>
+            </w:rPr>
+          </w:pPr>
+          <w:r>
+            <w:rPr>
+              <w:noProof/>
+            </w:rPr>
             <w:t xml:space="preserve">Wikipedia. </w:t>
           </w:r>
           <w:r>
@@ -4280,7 +4238,7 @@
     </w:sdt>
     <w:p/>
     <w:sectPr>
-      <w:footerReference w:type="default" r:id="rId12"/>
+      <w:footerReference w:type="default" r:id="rId10"/>
       <w:pgSz w:w="12240" w:h="15840"/>
       <w:pgMar w:top="1440" w:right="1440" w:bottom="1440" w:left="1440" w:header="720" w:footer="720" w:gutter="0"/>
       <w:pgNumType w:start="0"/>
@@ -4290,206 +4248,6 @@
     </w:sectPr>
   </w:body>
 </w:document>
-</file>
-
-<file path=word/comments.xml><?xml version="1.0" encoding="utf-8"?>
-<w:comments xmlns:wpc="http://schemas.microsoft.com/office/word/2010/wordprocessingCanvas" xmlns:mc="http://schemas.openxmlformats.org/markup-compatibility/2006" xmlns:o="urn:schemas-microsoft-com:office:office" xmlns:r="http://schemas.openxmlformats.org/officeDocument/2006/relationships" xmlns:m="http://schemas.openxmlformats.org/officeDocument/2006/math" xmlns:v="urn:schemas-microsoft-com:vml" xmlns:wp14="http://schemas.microsoft.com/office/word/2010/wordprocessingDrawing" xmlns:wp="http://schemas.openxmlformats.org/drawingml/2006/wordprocessingDrawing" xmlns:w10="urn:schemas-microsoft-com:office:word" xmlns:w="http://schemas.openxmlformats.org/wordprocessingml/2006/main" xmlns:w14="http://schemas.microsoft.com/office/word/2010/wordml" xmlns:wpg="http://schemas.microsoft.com/office/word/2010/wordprocessingGroup" xmlns:wpi="http://schemas.microsoft.com/office/word/2010/wordprocessingInk" xmlns:wne="http://schemas.microsoft.com/office/word/2006/wordml" xmlns:wps="http://schemas.microsoft.com/office/word/2010/wordprocessingShape" mc:Ignorable="w14 wp14">
-  <w:comment w:id="3" w:author="Administrator" w:date="2014-04-01T19:27:00Z" w:initials="A">
-    <w:p>
-      <w:pPr>
-        <w:pStyle w:val="CommentText"/>
-      </w:pPr>
-      <w:r>
-        <w:rPr>
-          <w:rStyle w:val="CommentReference"/>
-        </w:rPr>
-        <w:annotationRef/>
-      </w:r>
-      <w:r>
-        <w:t>Hmmm… I don’t like this phrasing.</w:t>
-      </w:r>
-    </w:p>
-  </w:comment>
-  <w:comment w:id="5" w:author="Administrator" w:date="2014-04-01T19:26:00Z" w:initials="A">
-    <w:p>
-      <w:pPr>
-        <w:pStyle w:val="CommentText"/>
-      </w:pPr>
-      <w:r>
-        <w:rPr>
-          <w:rStyle w:val="CommentReference"/>
-        </w:rPr>
-        <w:annotationRef/>
-      </w:r>
-      <w:r>
-        <w:t>Elaborate on this</w:t>
-      </w:r>
-    </w:p>
-  </w:comment>
-  <w:comment w:id="8" w:author="Administrator" w:date="2014-04-01T19:42:00Z" w:initials="A">
-    <w:p>
-      <w:pPr>
-        <w:pStyle w:val="CommentText"/>
-      </w:pPr>
-      <w:r>
-        <w:rPr>
-          <w:rStyle w:val="CommentReference"/>
-        </w:rPr>
-        <w:annotationRef/>
-      </w:r>
-      <w:r>
-        <w:t>Add some text in to give a general idea on what this section is about</w:t>
-      </w:r>
-    </w:p>
-  </w:comment>
-  <w:comment w:id="10" w:author="Administrator" w:date="2014-04-01T19:28:00Z" w:initials="A">
-    <w:p>
-      <w:pPr>
-        <w:pStyle w:val="CommentText"/>
-      </w:pPr>
-      <w:r>
-        <w:rPr>
-          <w:rStyle w:val="CommentReference"/>
-        </w:rPr>
-        <w:annotationRef/>
-      </w:r>
-      <w:r>
-        <w:t>Add syntax highlighting</w:t>
-      </w:r>
-    </w:p>
-  </w:comment>
-  <w:comment w:id="11" w:author="Administrator" w:date="2014-04-01T19:28:00Z" w:initials="A">
-    <w:p>
-      <w:pPr>
-        <w:pStyle w:val="CommentText"/>
-      </w:pPr>
-      <w:r>
-        <w:rPr>
-          <w:rStyle w:val="CommentReference"/>
-        </w:rPr>
-        <w:annotationRef/>
-      </w:r>
-      <w:r>
-        <w:t>Add syntax highlighting</w:t>
-      </w:r>
-    </w:p>
-  </w:comment>
-  <w:comment w:id="12" w:author="Administrator" w:date="2014-04-01T19:56:00Z" w:initials="A">
-    <w:p>
-      <w:pPr>
-        <w:pStyle w:val="CommentText"/>
-      </w:pPr>
-      <w:r>
-        <w:rPr>
-          <w:rStyle w:val="CommentReference"/>
-        </w:rPr>
-        <w:annotationRef/>
-      </w:r>
-      <w:r>
-        <w:t>Syntax highlighting</w:t>
-      </w:r>
-      <w:r>
-        <w:t>, explain why stream libraries are harder to exploit.</w:t>
-      </w:r>
-    </w:p>
-  </w:comment>
-  <w:comment w:id="15" w:author="Administrator" w:date="2014-04-01T19:28:00Z" w:initials="A">
-    <w:p>
-      <w:pPr>
-        <w:pStyle w:val="CommentText"/>
-      </w:pPr>
-      <w:r>
-        <w:rPr>
-          <w:rStyle w:val="CommentReference"/>
-        </w:rPr>
-        <w:annotationRef/>
-      </w:r>
-      <w:r>
-        <w:t>Syntax highlighting</w:t>
-      </w:r>
-    </w:p>
-  </w:comment>
-  <w:comment w:id="16" w:author="Administrator" w:date="2014-04-01T19:29:00Z" w:initials="A">
-    <w:p>
-      <w:pPr>
-        <w:pStyle w:val="CommentText"/>
-      </w:pPr>
-      <w:r>
-        <w:rPr>
-          <w:rStyle w:val="CommentReference"/>
-        </w:rPr>
-        <w:annotationRef/>
-      </w:r>
-      <w:r>
-        <w:t>Syntax highlighting</w:t>
-      </w:r>
-    </w:p>
-  </w:comment>
-  <w:comment w:id="18" w:author="Administrator" w:date="2014-04-01T19:29:00Z" w:initials="A">
-    <w:p>
-      <w:pPr>
-        <w:pStyle w:val="CommentText"/>
-      </w:pPr>
-      <w:r>
-        <w:rPr>
-          <w:rStyle w:val="CommentReference"/>
-        </w:rPr>
-        <w:annotationRef/>
-      </w:r>
-      <w:r>
-        <w:t>Syntax highlighting</w:t>
-      </w:r>
-    </w:p>
-  </w:comment>
-  <w:comment w:id="21" w:author="Administrator" w:date="2014-04-01T19:26:00Z" w:initials="A">
-    <w:p>
-      <w:pPr>
-        <w:pStyle w:val="CommentText"/>
-      </w:pPr>
-      <w:r>
-        <w:rPr>
-          <w:rStyle w:val="CommentReference"/>
-        </w:rPr>
-        <w:annotationRef/>
-      </w:r>
-      <w:r>
-        <w:t>Add this section</w:t>
-      </w:r>
-    </w:p>
-  </w:comment>
-  <w:comment w:id="23" w:author="Administrator" w:date="2014-04-01T19:26:00Z" w:initials="A">
-    <w:p>
-      <w:pPr>
-        <w:pStyle w:val="CommentText"/>
-      </w:pPr>
-      <w:r>
-        <w:rPr>
-          <w:rStyle w:val="CommentReference"/>
-        </w:rPr>
-        <w:annotationRef/>
-      </w:r>
-      <w:r>
-        <w:t>Add this section</w:t>
-      </w:r>
-    </w:p>
-  </w:comment>
-  <w:comment w:id="28" w:author="Administrator" w:date="2014-04-01T19:30:00Z" w:initials="A">
-    <w:p>
-      <w:pPr>
-        <w:pStyle w:val="CommentText"/>
-      </w:pPr>
-      <w:r>
-        <w:rPr>
-          <w:rStyle w:val="CommentReference"/>
-        </w:rPr>
-        <w:annotationRef/>
-      </w:r>
-      <w:r>
-        <w:t>Add this section</w:t>
-      </w:r>
-    </w:p>
-  </w:comment>
-</w:comments>
 </file>
 
 <file path=word/endnotes.xml><?xml version="1.0" encoding="utf-8"?>
@@ -4551,7 +4309,7 @@
           <w:rPr>
             <w:noProof/>
           </w:rPr>
-          <w:t>3</w:t>
+          <w:t>1</w:t>
         </w:r>
         <w:r>
           <w:rPr>
@@ -5023,7 +4781,6 @@
     <w:next w:val="Normal"/>
     <w:link w:val="Heading4Char"/>
     <w:uiPriority w:val="9"/>
-    <w:semiHidden/>
     <w:unhideWhenUsed/>
     <w:qFormat/>
     <w:rsid w:val="000A3786"/>
@@ -5160,7 +4917,6 @@
   <w:style w:type="character" w:default="1" w:styleId="DefaultParagraphFont">
     <w:name w:val="Default Paragraph Font"/>
     <w:uiPriority w:val="1"/>
-    <w:semiHidden/>
     <w:unhideWhenUsed/>
   </w:style>
   <w:style w:type="table" w:default="1" w:styleId="TableNormal">
@@ -5362,8 +5118,14 @@
     <w:basedOn w:val="NoSpacing"/>
     <w:link w:val="CodeChar"/>
     <w:qFormat/>
-    <w:rsid w:val="00EB7013"/>
+    <w:rsid w:val="003453CC"/>
     <w:pPr>
+      <w:pBdr>
+        <w:top w:val="dashSmallGap" w:sz="4" w:space="1" w:color="4BACC6" w:themeColor="accent5"/>
+        <w:left w:val="dashSmallGap" w:sz="4" w:space="4" w:color="4BACC6" w:themeColor="accent5"/>
+        <w:bottom w:val="dashSmallGap" w:sz="4" w:space="1" w:color="4BACC6" w:themeColor="accent5"/>
+        <w:right w:val="dashSmallGap" w:sz="4" w:space="4" w:color="4BACC6" w:themeColor="accent5"/>
+      </w:pBdr>
       <w:spacing w:after="240"/>
       <w:contextualSpacing/>
     </w:pPr>
@@ -5395,7 +5157,7 @@
     <w:name w:val="Code Char"/>
     <w:basedOn w:val="NoSpacingChar"/>
     <w:link w:val="Code"/>
-    <w:rsid w:val="00EB7013"/>
+    <w:rsid w:val="003453CC"/>
     <w:rPr>
       <w:rFonts w:ascii="Consolas" w:hAnsi="Consolas"/>
       <w:noProof/>
@@ -5521,7 +5283,6 @@
     <w:basedOn w:val="DefaultParagraphFont"/>
     <w:link w:val="Heading4"/>
     <w:uiPriority w:val="9"/>
-    <w:semiHidden/>
     <w:rsid w:val="000A3786"/>
     <w:rPr>
       <w:rFonts w:asciiTheme="majorHAnsi" w:eastAsiaTheme="majorEastAsia" w:hAnsiTheme="majorHAnsi" w:cstheme="majorBidi"/>
@@ -6137,7 +5898,6 @@
     <w:next w:val="Normal"/>
     <w:link w:val="Heading4Char"/>
     <w:uiPriority w:val="9"/>
-    <w:semiHidden/>
     <w:unhideWhenUsed/>
     <w:qFormat/>
     <w:rsid w:val="000A3786"/>
@@ -6274,7 +6034,6 @@
   <w:style w:type="character" w:default="1" w:styleId="DefaultParagraphFont">
     <w:name w:val="Default Paragraph Font"/>
     <w:uiPriority w:val="1"/>
-    <w:semiHidden/>
     <w:unhideWhenUsed/>
   </w:style>
   <w:style w:type="table" w:default="1" w:styleId="TableNormal">
@@ -6476,8 +6235,14 @@
     <w:basedOn w:val="NoSpacing"/>
     <w:link w:val="CodeChar"/>
     <w:qFormat/>
-    <w:rsid w:val="00EB7013"/>
+    <w:rsid w:val="003453CC"/>
     <w:pPr>
+      <w:pBdr>
+        <w:top w:val="dashSmallGap" w:sz="4" w:space="1" w:color="4BACC6" w:themeColor="accent5"/>
+        <w:left w:val="dashSmallGap" w:sz="4" w:space="4" w:color="4BACC6" w:themeColor="accent5"/>
+        <w:bottom w:val="dashSmallGap" w:sz="4" w:space="1" w:color="4BACC6" w:themeColor="accent5"/>
+        <w:right w:val="dashSmallGap" w:sz="4" w:space="4" w:color="4BACC6" w:themeColor="accent5"/>
+      </w:pBdr>
       <w:spacing w:after="240"/>
       <w:contextualSpacing/>
     </w:pPr>
@@ -6509,7 +6274,7 @@
     <w:name w:val="Code Char"/>
     <w:basedOn w:val="NoSpacingChar"/>
     <w:link w:val="Code"/>
-    <w:rsid w:val="00EB7013"/>
+    <w:rsid w:val="003453CC"/>
     <w:rPr>
       <w:rFonts w:ascii="Consolas" w:hAnsi="Consolas"/>
       <w:noProof/>
@@ -6635,7 +6400,6 @@
     <w:basedOn w:val="DefaultParagraphFont"/>
     <w:link w:val="Heading4"/>
     <w:uiPriority w:val="9"/>
-    <w:semiHidden/>
     <w:rsid w:val="000A3786"/>
     <w:rPr>
       <w:rFonts w:asciiTheme="majorHAnsi" w:eastAsiaTheme="majorEastAsia" w:hAnsiTheme="majorHAnsi" w:cstheme="majorBidi"/>
@@ -7010,693 +6774,6 @@
     </w:pPr>
   </w:style>
 </w:styles>
-</file>
-
-<file path=word/glossary/document.xml><?xml version="1.0" encoding="utf-8"?>
-<w:glossaryDocument xmlns:wpc="http://schemas.microsoft.com/office/word/2010/wordprocessingCanvas" xmlns:mc="http://schemas.openxmlformats.org/markup-compatibility/2006" xmlns:o="urn:schemas-microsoft-com:office:office" xmlns:r="http://schemas.openxmlformats.org/officeDocument/2006/relationships" xmlns:m="http://schemas.openxmlformats.org/officeDocument/2006/math" xmlns:v="urn:schemas-microsoft-com:vml" xmlns:wp14="http://schemas.microsoft.com/office/word/2010/wordprocessingDrawing" xmlns:wp="http://schemas.openxmlformats.org/drawingml/2006/wordprocessingDrawing" xmlns:w10="urn:schemas-microsoft-com:office:word" xmlns:w="http://schemas.openxmlformats.org/wordprocessingml/2006/main" xmlns:w14="http://schemas.microsoft.com/office/word/2010/wordml" xmlns:wpg="http://schemas.microsoft.com/office/word/2010/wordprocessingGroup" xmlns:wpi="http://schemas.microsoft.com/office/word/2010/wordprocessingInk" xmlns:wne="http://schemas.microsoft.com/office/word/2006/wordml" xmlns:wps="http://schemas.microsoft.com/office/word/2010/wordprocessingShape" mc:Ignorable="w14 wp14"/>
-</file>
-
-<file path=word/glossary/fontTable.xml><?xml version="1.0" encoding="utf-8"?>
-<w:fonts xmlns:mc="http://schemas.openxmlformats.org/markup-compatibility/2006" xmlns:r="http://schemas.openxmlformats.org/officeDocument/2006/relationships" xmlns:w="http://schemas.openxmlformats.org/wordprocessingml/2006/main" xmlns:w14="http://schemas.microsoft.com/office/word/2010/wordml" mc:Ignorable="w14">
-  <w:font w:name="Symbol">
-    <w:panose1 w:val="05050102010706020507"/>
-    <w:charset w:val="02"/>
-    <w:family w:val="roman"/>
-    <w:pitch w:val="variable"/>
-    <w:sig w:usb0="00000000" w:usb1="10000000" w:usb2="00000000" w:usb3="00000000" w:csb0="80000000" w:csb1="00000000"/>
-  </w:font>
-  <w:font w:name="Times New Roman">
-    <w:panose1 w:val="02020603050405020304"/>
-    <w:charset w:val="00"/>
-    <w:family w:val="roman"/>
-    <w:pitch w:val="variable"/>
-    <w:sig w:usb0="E0002AFF" w:usb1="C0007841" w:usb2="00000009" w:usb3="00000000" w:csb0="000001FF" w:csb1="00000000"/>
-  </w:font>
-  <w:font w:name="Calibri">
-    <w:panose1 w:val="020F0502020204030204"/>
-    <w:charset w:val="00"/>
-    <w:family w:val="swiss"/>
-    <w:pitch w:val="variable"/>
-    <w:sig w:usb0="E00002FF" w:usb1="4000ACFF" w:usb2="00000001" w:usb3="00000000" w:csb0="0000019F" w:csb1="00000000"/>
-  </w:font>
-  <w:font w:name="Cambria">
-    <w:panose1 w:val="02040503050406030204"/>
-    <w:charset w:val="00"/>
-    <w:family w:val="roman"/>
-    <w:pitch w:val="variable"/>
-    <w:sig w:usb0="E00002FF" w:usb1="400004FF" w:usb2="00000000" w:usb3="00000000" w:csb0="0000019F" w:csb1="00000000"/>
-  </w:font>
-  <w:font w:name="Tahoma">
-    <w:panose1 w:val="020B0604030504040204"/>
-    <w:charset w:val="00"/>
-    <w:family w:val="swiss"/>
-    <w:pitch w:val="variable"/>
-    <w:sig w:usb0="E1002EFF" w:usb1="C000605B" w:usb2="00000029" w:usb3="00000000" w:csb0="000101FF" w:csb1="00000000"/>
-  </w:font>
-  <w:font w:name="Consolas">
-    <w:panose1 w:val="020B0609020204030204"/>
-    <w:charset w:val="00"/>
-    <w:family w:val="modern"/>
-    <w:pitch w:val="fixed"/>
-    <w:sig w:usb0="E10002FF" w:usb1="4000FCFF" w:usb2="00000009" w:usb3="00000000" w:csb0="0000019F" w:csb1="00000000"/>
-  </w:font>
-</w:fonts>
-</file>
-
-<file path=word/glossary/settings.xml><?xml version="1.0" encoding="utf-8"?>
-<w:settings xmlns:mc="http://schemas.openxmlformats.org/markup-compatibility/2006" xmlns:o="urn:schemas-microsoft-com:office:office" xmlns:r="http://schemas.openxmlformats.org/officeDocument/2006/relationships" xmlns:m="http://schemas.openxmlformats.org/officeDocument/2006/math" xmlns:v="urn:schemas-microsoft-com:vml" xmlns:w10="urn:schemas-microsoft-com:office:word" xmlns:w="http://schemas.openxmlformats.org/wordprocessingml/2006/main" xmlns:w14="http://schemas.microsoft.com/office/word/2010/wordml" xmlns:sl="http://schemas.openxmlformats.org/schemaLibrary/2006/main" mc:Ignorable="w14">
-  <w:view w:val="normal"/>
-  <w:defaultTabStop w:val="720"/>
-  <w:characterSpacingControl w:val="doNotCompress"/>
-  <w:compat>
-    <w:useFELayout/>
-    <w:compatSetting w:name="compatibilityMode" w:uri="http://schemas.microsoft.com/office/word" w:val="14"/>
-    <w:compatSetting w:name="overrideTableStyleFontSizeAndJustification" w:uri="http://schemas.microsoft.com/office/word" w:val="1"/>
-    <w:compatSetting w:name="enableOpenTypeFeatures" w:uri="http://schemas.microsoft.com/office/word" w:val="1"/>
-    <w:compatSetting w:name="doNotFlipMirrorIndents" w:uri="http://schemas.microsoft.com/office/word" w:val="1"/>
-  </w:compat>
-  <w:rsids>
-    <w:rsidRoot w:val="005B5D39"/>
-    <w:rsid w:val="003912C2"/>
-    <w:rsid w:val="005B5D39"/>
-    <w:rsid w:val="006769DB"/>
-    <w:rsid w:val="00700D52"/>
-    <w:rsid w:val="00CC54DE"/>
-    <w:rsid w:val="00F957F7"/>
-  </w:rsids>
-  <m:mathPr>
-    <m:mathFont m:val="Cambria Math"/>
-    <m:brkBin m:val="before"/>
-    <m:brkBinSub m:val="--"/>
-    <m:smallFrac m:val="0"/>
-    <m:dispDef/>
-    <m:lMargin m:val="0"/>
-    <m:rMargin m:val="0"/>
-    <m:defJc m:val="centerGroup"/>
-    <m:wrapIndent m:val="1440"/>
-    <m:intLim m:val="subSup"/>
-    <m:naryLim m:val="undOvr"/>
-  </m:mathPr>
-  <w:themeFontLang w:val="en-US"/>
-  <w:clrSchemeMapping w:bg1="light1" w:t1="dark1" w:bg2="light2" w:t2="dark2" w:accent1="accent1" w:accent2="accent2" w:accent3="accent3" w:accent4="accent4" w:accent5="accent5" w:accent6="accent6" w:hyperlink="hyperlink" w:followedHyperlink="followedHyperlink"/>
-  <w:decimalSymbol w:val="."/>
-  <w:listSeparator w:val=","/>
-</w:settings>
-</file>
-
-<file path=word/glossary/styles.xml><?xml version="1.0" encoding="utf-8"?>
-<w:styles xmlns:mc="http://schemas.openxmlformats.org/markup-compatibility/2006" xmlns:r="http://schemas.openxmlformats.org/officeDocument/2006/relationships" xmlns:w="http://schemas.openxmlformats.org/wordprocessingml/2006/main" xmlns:w14="http://schemas.microsoft.com/office/word/2010/wordml" mc:Ignorable="w14">
-  <w:docDefaults>
-    <w:rPrDefault>
-      <w:rPr>
-        <w:rFonts w:asciiTheme="minorHAnsi" w:eastAsiaTheme="minorEastAsia" w:hAnsiTheme="minorHAnsi" w:cstheme="minorBidi"/>
-        <w:sz w:val="22"/>
-        <w:szCs w:val="22"/>
-        <w:lang w:val="en-US" w:eastAsia="en-US" w:bidi="ar-SA"/>
-      </w:rPr>
-    </w:rPrDefault>
-    <w:pPrDefault>
-      <w:pPr>
-        <w:spacing w:after="200" w:line="276" w:lineRule="auto"/>
-      </w:pPr>
-    </w:pPrDefault>
-  </w:docDefaults>
-  <w:latentStyles w:defLockedState="0" w:defUIPriority="99" w:defSemiHidden="1" w:defUnhideWhenUsed="1" w:defQFormat="0" w:count="267">
-    <w:lsdException w:name="Normal" w:semiHidden="0" w:uiPriority="0" w:unhideWhenUsed="0" w:qFormat="1"/>
-    <w:lsdException w:name="heading 1" w:semiHidden="0" w:uiPriority="9" w:unhideWhenUsed="0" w:qFormat="1"/>
-    <w:lsdException w:name="heading 2" w:uiPriority="9" w:qFormat="1"/>
-    <w:lsdException w:name="heading 3" w:uiPriority="9" w:qFormat="1"/>
-    <w:lsdException w:name="heading 4" w:uiPriority="9" w:qFormat="1"/>
-    <w:lsdException w:name="heading 5" w:uiPriority="9" w:qFormat="1"/>
-    <w:lsdException w:name="heading 6" w:uiPriority="9" w:qFormat="1"/>
-    <w:lsdException w:name="heading 7" w:uiPriority="9" w:qFormat="1"/>
-    <w:lsdException w:name="heading 8" w:uiPriority="9" w:qFormat="1"/>
-    <w:lsdException w:name="heading 9" w:uiPriority="9" w:qFormat="1"/>
-    <w:lsdException w:name="toc 1" w:uiPriority="39"/>
-    <w:lsdException w:name="toc 2" w:uiPriority="39"/>
-    <w:lsdException w:name="toc 3" w:uiPriority="39"/>
-    <w:lsdException w:name="toc 4" w:uiPriority="39"/>
-    <w:lsdException w:name="toc 5" w:uiPriority="39"/>
-    <w:lsdException w:name="toc 6" w:uiPriority="39"/>
-    <w:lsdException w:name="toc 7" w:uiPriority="39"/>
-    <w:lsdException w:name="toc 8" w:uiPriority="39"/>
-    <w:lsdException w:name="toc 9" w:uiPriority="39"/>
-    <w:lsdException w:name="caption" w:uiPriority="35" w:qFormat="1"/>
-    <w:lsdException w:name="Title" w:semiHidden="0" w:uiPriority="10" w:unhideWhenUsed="0" w:qFormat="1"/>
-    <w:lsdException w:name="Default Paragraph Font" w:uiPriority="1"/>
-    <w:lsdException w:name="Subtitle" w:semiHidden="0" w:uiPriority="11" w:unhideWhenUsed="0" w:qFormat="1"/>
-    <w:lsdException w:name="Strong" w:semiHidden="0" w:uiPriority="22" w:unhideWhenUsed="0" w:qFormat="1"/>
-    <w:lsdException w:name="Emphasis" w:semiHidden="0" w:uiPriority="20" w:unhideWhenUsed="0" w:qFormat="1"/>
-    <w:lsdException w:name="Table Grid" w:semiHidden="0" w:uiPriority="59" w:unhideWhenUsed="0"/>
-    <w:lsdException w:name="Placeholder Text" w:unhideWhenUsed="0"/>
-    <w:lsdException w:name="No Spacing" w:semiHidden="0" w:uiPriority="1" w:unhideWhenUsed="0" w:qFormat="1"/>
-    <w:lsdException w:name="Light Shading" w:semiHidden="0" w:uiPriority="60" w:unhideWhenUsed="0"/>
-    <w:lsdException w:name="Light List" w:semiHidden="0" w:uiPriority="61" w:unhideWhenUsed="0"/>
-    <w:lsdException w:name="Light Grid" w:semiHidden="0" w:uiPriority="62" w:unhideWhenUsed="0"/>
-    <w:lsdException w:name="Medium Shading 1" w:semiHidden="0" w:uiPriority="63" w:unhideWhenUsed="0"/>
-    <w:lsdException w:name="Medium Shading 2" w:semiHidden="0" w:uiPriority="64" w:unhideWhenUsed="0"/>
-    <w:lsdException w:name="Medium List 1" w:semiHidden="0" w:uiPriority="65" w:unhideWhenUsed="0"/>
-    <w:lsdException w:name="Medium List 2" w:semiHidden="0" w:uiPriority="66" w:unhideWhenUsed="0"/>
-    <w:lsdException w:name="Medium Grid 1" w:semiHidden="0" w:uiPriority="67" w:unhideWhenUsed="0"/>
-    <w:lsdException w:name="Medium Grid 2" w:semiHidden="0" w:uiPriority="68" w:unhideWhenUsed="0"/>
-    <w:lsdException w:name="Medium Grid 3" w:semiHidden="0" w:uiPriority="69" w:unhideWhenUsed="0"/>
-    <w:lsdException w:name="Dark List" w:semiHidden="0" w:uiPriority="70" w:unhideWhenUsed="0"/>
-    <w:lsdException w:name="Colorful Shading" w:semiHidden="0" w:uiPriority="71" w:unhideWhenUsed="0"/>
-    <w:lsdException w:name="Colorful List" w:semiHidden="0" w:uiPriority="72" w:unhideWhenUsed="0"/>
-    <w:lsdException w:name="Colorful Grid" w:semiHidden="0" w:uiPriority="73" w:unhideWhenUsed="0"/>
-    <w:lsdException w:name="Light Shading Accent 1" w:semiHidden="0" w:uiPriority="60" w:unhideWhenUsed="0"/>
-    <w:lsdException w:name="Light List Accent 1" w:semiHidden="0" w:uiPriority="61" w:unhideWhenUsed="0"/>
-    <w:lsdException w:name="Light Grid Accent 1" w:semiHidden="0" w:uiPriority="62" w:unhideWhenUsed="0"/>
-    <w:lsdException w:name="Medium Shading 1 Accent 1" w:semiHidden="0" w:uiPriority="63" w:unhideWhenUsed="0"/>
-    <w:lsdException w:name="Medium Shading 2 Accent 1" w:semiHidden="0" w:uiPriority="64" w:unhideWhenUsed="0"/>
-    <w:lsdException w:name="Medium List 1 Accent 1" w:semiHidden="0" w:uiPriority="65" w:unhideWhenUsed="0"/>
-    <w:lsdException w:name="Revision" w:unhideWhenUsed="0"/>
-    <w:lsdException w:name="List Paragraph" w:semiHidden="0" w:uiPriority="34" w:unhideWhenUsed="0" w:qFormat="1"/>
-    <w:lsdException w:name="Quote" w:semiHidden="0" w:uiPriority="29" w:unhideWhenUsed="0" w:qFormat="1"/>
-    <w:lsdException w:name="Intense Quote" w:semiHidden="0" w:uiPriority="30" w:unhideWhenUsed="0" w:qFormat="1"/>
-    <w:lsdException w:name="Medium List 2 Accent 1" w:semiHidden="0" w:uiPriority="66" w:unhideWhenUsed="0"/>
-    <w:lsdException w:name="Medium Grid 1 Accent 1" w:semiHidden="0" w:uiPriority="67" w:unhideWhenUsed="0"/>
-    <w:lsdException w:name="Medium Grid 2 Accent 1" w:semiHidden="0" w:uiPriority="68" w:unhideWhenUsed="0"/>
-    <w:lsdException w:name="Medium Grid 3 Accent 1" w:semiHidden="0" w:uiPriority="69" w:unhideWhenUsed="0"/>
-    <w:lsdException w:name="Dark List Accent 1" w:semiHidden="0" w:uiPriority="70" w:unhideWhenUsed="0"/>
-    <w:lsdException w:name="Colorful Shading Accent 1" w:semiHidden="0" w:uiPriority="71" w:unhideWhenUsed="0"/>
-    <w:lsdException w:name="Colorful List Accent 1" w:semiHidden="0" w:uiPriority="72" w:unhideWhenUsed="0"/>
-    <w:lsdException w:name="Colorful Grid Accent 1" w:semiHidden="0" w:uiPriority="73" w:unhideWhenUsed="0"/>
-    <w:lsdException w:name="Light Shading Accent 2" w:semiHidden="0" w:uiPriority="60" w:unhideWhenUsed="0"/>
-    <w:lsdException w:name="Light List Accent 2" w:semiHidden="0" w:uiPriority="61" w:unhideWhenUsed="0"/>
-    <w:lsdException w:name="Light Grid Accent 2" w:semiHidden="0" w:uiPriority="62" w:unhideWhenUsed="0"/>
-    <w:lsdException w:name="Medium Shading 1 Accent 2" w:semiHidden="0" w:uiPriority="63" w:unhideWhenUsed="0"/>
-    <w:lsdException w:name="Medium Shading 2 Accent 2" w:semiHidden="0" w:uiPriority="64" w:unhideWhenUsed="0"/>
-    <w:lsdException w:name="Medium List 1 Accent 2" w:semiHidden="0" w:uiPriority="65" w:unhideWhenUsed="0"/>
-    <w:lsdException w:name="Medium List 2 Accent 2" w:semiHidden="0" w:uiPriority="66" w:unhideWhenUsed="0"/>
-    <w:lsdException w:name="Medium Grid 1 Accent 2" w:semiHidden="0" w:uiPriority="67" w:unhideWhenUsed="0"/>
-    <w:lsdException w:name="Medium Grid 2 Accent 2" w:semiHidden="0" w:uiPriority="68" w:unhideWhenUsed="0"/>
-    <w:lsdException w:name="Medium Grid 3 Accent 2" w:semiHidden="0" w:uiPriority="69" w:unhideWhenUsed="0"/>
-    <w:lsdException w:name="Dark List Accent 2" w:semiHidden="0" w:uiPriority="70" w:unhideWhenUsed="0"/>
-    <w:lsdException w:name="Colorful Shading Accent 2" w:semiHidden="0" w:uiPriority="71" w:unhideWhenUsed="0"/>
-    <w:lsdException w:name="Colorful List Accent 2" w:semiHidden="0" w:uiPriority="72" w:unhideWhenUsed="0"/>
-    <w:lsdException w:name="Colorful Grid Accent 2" w:semiHidden="0" w:uiPriority="73" w:unhideWhenUsed="0"/>
-    <w:lsdException w:name="Light Shading Accent 3" w:semiHidden="0" w:uiPriority="60" w:unhideWhenUsed="0"/>
-    <w:lsdException w:name="Light List Accent 3" w:semiHidden="0" w:uiPriority="61" w:unhideWhenUsed="0"/>
-    <w:lsdException w:name="Light Grid Accent 3" w:semiHidden="0" w:uiPriority="62" w:unhideWhenUsed="0"/>
-    <w:lsdException w:name="Medium Shading 1 Accent 3" w:semiHidden="0" w:uiPriority="63" w:unhideWhenUsed="0"/>
-    <w:lsdException w:name="Medium Shading 2 Accent 3" w:semiHidden="0" w:uiPriority="64" w:unhideWhenUsed="0"/>
-    <w:lsdException w:name="Medium List 1 Accent 3" w:semiHidden="0" w:uiPriority="65" w:unhideWhenUsed="0"/>
-    <w:lsdException w:name="Medium List 2 Accent 3" w:semiHidden="0" w:uiPriority="66" w:unhideWhenUsed="0"/>
-    <w:lsdException w:name="Medium Grid 1 Accent 3" w:semiHidden="0" w:uiPriority="67" w:unhideWhenUsed="0"/>
-    <w:lsdException w:name="Medium Grid 2 Accent 3" w:semiHidden="0" w:uiPriority="68" w:unhideWhenUsed="0"/>
-    <w:lsdException w:name="Medium Grid 3 Accent 3" w:semiHidden="0" w:uiPriority="69" w:unhideWhenUsed="0"/>
-    <w:lsdException w:name="Dark List Accent 3" w:semiHidden="0" w:uiPriority="70" w:unhideWhenUsed="0"/>
-    <w:lsdException w:name="Colorful Shading Accent 3" w:semiHidden="0" w:uiPriority="71" w:unhideWhenUsed="0"/>
-    <w:lsdException w:name="Colorful List Accent 3" w:semiHidden="0" w:uiPriority="72" w:unhideWhenUsed="0"/>
-    <w:lsdException w:name="Colorful Grid Accent 3" w:semiHidden="0" w:uiPriority="73" w:unhideWhenUsed="0"/>
-    <w:lsdException w:name="Light Shading Accent 4" w:semiHidden="0" w:uiPriority="60" w:unhideWhenUsed="0"/>
-    <w:lsdException w:name="Light List Accent 4" w:semiHidden="0" w:uiPriority="61" w:unhideWhenUsed="0"/>
-    <w:lsdException w:name="Light Grid Accent 4" w:semiHidden="0" w:uiPriority="62" w:unhideWhenUsed="0"/>
-    <w:lsdException w:name="Medium Shading 1 Accent 4" w:semiHidden="0" w:uiPriority="63" w:unhideWhenUsed="0"/>
-    <w:lsdException w:name="Medium Shading 2 Accent 4" w:semiHidden="0" w:uiPriority="64" w:unhideWhenUsed="0"/>
-    <w:lsdException w:name="Medium List 1 Accent 4" w:semiHidden="0" w:uiPriority="65" w:unhideWhenUsed="0"/>
-    <w:lsdException w:name="Medium List 2 Accent 4" w:semiHidden="0" w:uiPriority="66" w:unhideWhenUsed="0"/>
-    <w:lsdException w:name="Medium Grid 1 Accent 4" w:semiHidden="0" w:uiPriority="67" w:unhideWhenUsed="0"/>
-    <w:lsdException w:name="Medium Grid 2 Accent 4" w:semiHidden="0" w:uiPriority="68" w:unhideWhenUsed="0"/>
-    <w:lsdException w:name="Medium Grid 3 Accent 4" w:semiHidden="0" w:uiPriority="69" w:unhideWhenUsed="0"/>
-    <w:lsdException w:name="Dark List Accent 4" w:semiHidden="0" w:uiPriority="70" w:unhideWhenUsed="0"/>
-    <w:lsdException w:name="Colorful Shading Accent 4" w:semiHidden="0" w:uiPriority="71" w:unhideWhenUsed="0"/>
-    <w:lsdException w:name="Colorful List Accent 4" w:semiHidden="0" w:uiPriority="72" w:unhideWhenUsed="0"/>
-    <w:lsdException w:name="Colorful Grid Accent 4" w:semiHidden="0" w:uiPriority="73" w:unhideWhenUsed="0"/>
-    <w:lsdException w:name="Light Shading Accent 5" w:semiHidden="0" w:uiPriority="60" w:unhideWhenUsed="0"/>
-    <w:lsdException w:name="Light List Accent 5" w:semiHidden="0" w:uiPriority="61" w:unhideWhenUsed="0"/>
-    <w:lsdException w:name="Light Grid Accent 5" w:semiHidden="0" w:uiPriority="62" w:unhideWhenUsed="0"/>
-    <w:lsdException w:name="Medium Shading 1 Accent 5" w:semiHidden="0" w:uiPriority="63" w:unhideWhenUsed="0"/>
-    <w:lsdException w:name="Medium Shading 2 Accent 5" w:semiHidden="0" w:uiPriority="64" w:unhideWhenUsed="0"/>
-    <w:lsdException w:name="Medium List 1 Accent 5" w:semiHidden="0" w:uiPriority="65" w:unhideWhenUsed="0"/>
-    <w:lsdException w:name="Medium List 2 Accent 5" w:semiHidden="0" w:uiPriority="66" w:unhideWhenUsed="0"/>
-    <w:lsdException w:name="Medium Grid 1 Accent 5" w:semiHidden="0" w:uiPriority="67" w:unhideWhenUsed="0"/>
-    <w:lsdException w:name="Medium Grid 2 Accent 5" w:semiHidden="0" w:uiPriority="68" w:unhideWhenUsed="0"/>
-    <w:lsdException w:name="Medium Grid 3 Accent 5" w:semiHidden="0" w:uiPriority="69" w:unhideWhenUsed="0"/>
-    <w:lsdException w:name="Dark List Accent 5" w:semiHidden="0" w:uiPriority="70" w:unhideWhenUsed="0"/>
-    <w:lsdException w:name="Colorful Shading Accent 5" w:semiHidden="0" w:uiPriority="71" w:unhideWhenUsed="0"/>
-    <w:lsdException w:name="Colorful List Accent 5" w:semiHidden="0" w:uiPriority="72" w:unhideWhenUsed="0"/>
-    <w:lsdException w:name="Colorful Grid Accent 5" w:semiHidden="0" w:uiPriority="73" w:unhideWhenUsed="0"/>
-    <w:lsdException w:name="Light Shading Accent 6" w:semiHidden="0" w:uiPriority="60" w:unhideWhenUsed="0"/>
-    <w:lsdException w:name="Light List Accent 6" w:semiHidden="0" w:uiPriority="61" w:unhideWhenUsed="0"/>
-    <w:lsdException w:name="Light Grid Accent 6" w:semiHidden="0" w:uiPriority="62" w:unhideWhenUsed="0"/>
-    <w:lsdException w:name="Medium Shading 1 Accent 6" w:semiHidden="0" w:uiPriority="63" w:unhideWhenUsed="0"/>
-    <w:lsdException w:name="Medium Shading 2 Accent 6" w:semiHidden="0" w:uiPriority="64" w:unhideWhenUsed="0"/>
-    <w:lsdException w:name="Medium List 1 Accent 6" w:semiHidden="0" w:uiPriority="65" w:unhideWhenUsed="0"/>
-    <w:lsdException w:name="Medium List 2 Accent 6" w:semiHidden="0" w:uiPriority="66" w:unhideWhenUsed="0"/>
-    <w:lsdException w:name="Medium Grid 1 Accent 6" w:semiHidden="0" w:uiPriority="67" w:unhideWhenUsed="0"/>
-    <w:lsdException w:name="Medium Grid 2 Accent 6" w:semiHidden="0" w:uiPriority="68" w:unhideWhenUsed="0"/>
-    <w:lsdException w:name="Medium Grid 3 Accent 6" w:semiHidden="0" w:uiPriority="69" w:unhideWhenUsed="0"/>
-    <w:lsdException w:name="Dark List Accent 6" w:semiHidden="0" w:uiPriority="70" w:unhideWhenUsed="0"/>
-    <w:lsdException w:name="Colorful Shading Accent 6" w:semiHidden="0" w:uiPriority="71" w:unhideWhenUsed="0"/>
-    <w:lsdException w:name="Colorful List Accent 6" w:semiHidden="0" w:uiPriority="72" w:unhideWhenUsed="0"/>
-    <w:lsdException w:name="Colorful Grid Accent 6" w:semiHidden="0" w:uiPriority="73" w:unhideWhenUsed="0"/>
-    <w:lsdException w:name="Subtle Emphasis" w:semiHidden="0" w:uiPriority="19" w:unhideWhenUsed="0" w:qFormat="1"/>
-    <w:lsdException w:name="Intense Emphasis" w:semiHidden="0" w:uiPriority="21" w:unhideWhenUsed="0" w:qFormat="1"/>
-    <w:lsdException w:name="Subtle Reference" w:semiHidden="0" w:uiPriority="31" w:unhideWhenUsed="0" w:qFormat="1"/>
-    <w:lsdException w:name="Intense Reference" w:semiHidden="0" w:uiPriority="32" w:unhideWhenUsed="0" w:qFormat="1"/>
-    <w:lsdException w:name="Book Title" w:semiHidden="0" w:uiPriority="33" w:unhideWhenUsed="0" w:qFormat="1"/>
-    <w:lsdException w:name="Bibliography" w:uiPriority="37"/>
-    <w:lsdException w:name="TOC Heading" w:uiPriority="39" w:qFormat="1"/>
-  </w:latentStyles>
-  <w:style w:type="paragraph" w:default="1" w:styleId="Normal">
-    <w:name w:val="Normal"/>
-    <w:qFormat/>
-  </w:style>
-  <w:style w:type="character" w:default="1" w:styleId="DefaultParagraphFont">
-    <w:name w:val="Default Paragraph Font"/>
-    <w:uiPriority w:val="1"/>
-    <w:semiHidden/>
-    <w:unhideWhenUsed/>
-  </w:style>
-  <w:style w:type="table" w:default="1" w:styleId="TableNormal">
-    <w:name w:val="Normal Table"/>
-    <w:uiPriority w:val="99"/>
-    <w:semiHidden/>
-    <w:unhideWhenUsed/>
-    <w:tblPr>
-      <w:tblInd w:w="0" w:type="dxa"/>
-      <w:tblCellMar>
-        <w:top w:w="0" w:type="dxa"/>
-        <w:left w:w="108" w:type="dxa"/>
-        <w:bottom w:w="0" w:type="dxa"/>
-        <w:right w:w="108" w:type="dxa"/>
-      </w:tblCellMar>
-    </w:tblPr>
-  </w:style>
-  <w:style w:type="numbering" w:default="1" w:styleId="NoList">
-    <w:name w:val="No List"/>
-    <w:uiPriority w:val="99"/>
-    <w:semiHidden/>
-    <w:unhideWhenUsed/>
-  </w:style>
-  <w:style w:type="paragraph" w:customStyle="1" w:styleId="4A888DB6868947EA837A29234D8E929F">
-    <w:name w:val="4A888DB6868947EA837A29234D8E929F"/>
-    <w:rsid w:val="005B5D39"/>
-  </w:style>
-  <w:style w:type="paragraph" w:customStyle="1" w:styleId="3A46E77C744B4E57B08767E86ECBDF85">
-    <w:name w:val="3A46E77C744B4E57B08767E86ECBDF85"/>
-    <w:rsid w:val="005B5D39"/>
-  </w:style>
-  <w:style w:type="paragraph" w:customStyle="1" w:styleId="2CFF6AE7690A45AEB9796EEC8880E97A">
-    <w:name w:val="2CFF6AE7690A45AEB9796EEC8880E97A"/>
-    <w:rsid w:val="005B5D39"/>
-  </w:style>
-  <w:style w:type="paragraph" w:customStyle="1" w:styleId="77C4AEC5509641BBAE9C97A1FF278F9E">
-    <w:name w:val="77C4AEC5509641BBAE9C97A1FF278F9E"/>
-    <w:rsid w:val="005B5D39"/>
-  </w:style>
-  <w:style w:type="paragraph" w:customStyle="1" w:styleId="EDB98845EA0D4E698AD78272029D9E32">
-    <w:name w:val="EDB98845EA0D4E698AD78272029D9E32"/>
-    <w:rsid w:val="005B5D39"/>
-  </w:style>
-  <w:style w:type="paragraph" w:customStyle="1" w:styleId="4AB3C55AAB39415287106F4C88272AEF">
-    <w:name w:val="4AB3C55AAB39415287106F4C88272AEF"/>
-    <w:rsid w:val="005B5D39"/>
-  </w:style>
-  <w:style w:type="paragraph" w:customStyle="1" w:styleId="7EDC3A0DED25470DBB088C5318B48F1E">
-    <w:name w:val="7EDC3A0DED25470DBB088C5318B48F1E"/>
-    <w:rsid w:val="005B5D39"/>
-  </w:style>
-  <w:style w:type="paragraph" w:customStyle="1" w:styleId="DD5E3CB0B06E4B289BC712A258D9E0BF">
-    <w:name w:val="DD5E3CB0B06E4B289BC712A258D9E0BF"/>
-    <w:rsid w:val="00700D52"/>
-  </w:style>
-  <w:style w:type="paragraph" w:customStyle="1" w:styleId="E2BE2A78ED2A4361817DDA1979D23120">
-    <w:name w:val="E2BE2A78ED2A4361817DDA1979D23120"/>
-    <w:rsid w:val="00700D52"/>
-  </w:style>
-  <w:style w:type="paragraph" w:customStyle="1" w:styleId="C9C10B444692464D83BB915592EFB1CD">
-    <w:name w:val="C9C10B444692464D83BB915592EFB1CD"/>
-    <w:rsid w:val="00700D52"/>
-  </w:style>
-  <w:style w:type="paragraph" w:customStyle="1" w:styleId="3D755355CF7741F09A02491F0E2336E3">
-    <w:name w:val="3D755355CF7741F09A02491F0E2336E3"/>
-    <w:rsid w:val="00700D52"/>
-  </w:style>
-  <w:style w:type="paragraph" w:customStyle="1" w:styleId="53436EAD172B4B19A1A698CB099407F0">
-    <w:name w:val="53436EAD172B4B19A1A698CB099407F0"/>
-    <w:rsid w:val="00700D52"/>
-  </w:style>
-  <w:style w:type="paragraph" w:customStyle="1" w:styleId="4319D604A2324EC299E4A3E2F7C9F5D4">
-    <w:name w:val="4319D604A2324EC299E4A3E2F7C9F5D4"/>
-    <w:rsid w:val="00700D52"/>
-  </w:style>
-  <w:style w:type="paragraph" w:customStyle="1" w:styleId="E188264602CD4F399B34AAF1E2AB757D">
-    <w:name w:val="E188264602CD4F399B34AAF1E2AB757D"/>
-    <w:rsid w:val="00700D52"/>
-  </w:style>
-  <w:style w:type="paragraph" w:customStyle="1" w:styleId="89C17AAFA4CB4FE2B4025C26AD0599B5">
-    <w:name w:val="89C17AAFA4CB4FE2B4025C26AD0599B5"/>
-    <w:rsid w:val="00700D52"/>
-  </w:style>
-  <w:style w:type="paragraph" w:customStyle="1" w:styleId="4006214D52F945128C06DA06BAD8B94A">
-    <w:name w:val="4006214D52F945128C06DA06BAD8B94A"/>
-    <w:rsid w:val="00700D52"/>
-  </w:style>
-  <w:style w:type="paragraph" w:customStyle="1" w:styleId="EAD7086C720547DDA44B775C6A6F327D">
-    <w:name w:val="EAD7086C720547DDA44B775C6A6F327D"/>
-    <w:rsid w:val="00700D52"/>
-  </w:style>
-  <w:style w:type="paragraph" w:customStyle="1" w:styleId="B3D72FB38D4747D6A4EA2E5C55DD1E14">
-    <w:name w:val="B3D72FB38D4747D6A4EA2E5C55DD1E14"/>
-    <w:rsid w:val="00700D52"/>
-  </w:style>
-  <w:style w:type="paragraph" w:customStyle="1" w:styleId="BCC20D6A2BD442D5A4DAE135DD89ADF4">
-    <w:name w:val="BCC20D6A2BD442D5A4DAE135DD89ADF4"/>
-    <w:rsid w:val="00700D52"/>
-  </w:style>
-  <w:style w:type="paragraph" w:customStyle="1" w:styleId="E296F7B9DBBC428F9AF80228E815F319">
-    <w:name w:val="E296F7B9DBBC428F9AF80228E815F319"/>
-    <w:rsid w:val="00700D52"/>
-  </w:style>
-  <w:style w:type="paragraph" w:customStyle="1" w:styleId="F779ABDDDEF54BB8967C318B06AA120F">
-    <w:name w:val="F779ABDDDEF54BB8967C318B06AA120F"/>
-    <w:rsid w:val="00700D52"/>
-  </w:style>
-  <w:style w:type="paragraph" w:customStyle="1" w:styleId="F4D400C8754B46448A32C6FE647E99C6">
-    <w:name w:val="F4D400C8754B46448A32C6FE647E99C6"/>
-    <w:rsid w:val="00CC54DE"/>
-  </w:style>
-  <w:style w:type="paragraph" w:customStyle="1" w:styleId="D421A04A93F64EC1A9D802E4E3C359B7">
-    <w:name w:val="D421A04A93F64EC1A9D802E4E3C359B7"/>
-    <w:rsid w:val="00CC54DE"/>
-  </w:style>
-  <w:style w:type="paragraph" w:customStyle="1" w:styleId="528B2F19C92C4FCD8D846DA4AA0298B3">
-    <w:name w:val="528B2F19C92C4FCD8D846DA4AA0298B3"/>
-    <w:rsid w:val="00CC54DE"/>
-  </w:style>
-  <w:style w:type="paragraph" w:customStyle="1" w:styleId="6D9496FA8BC24DD08F8C22EA6F5C3681">
-    <w:name w:val="6D9496FA8BC24DD08F8C22EA6F5C3681"/>
-    <w:rsid w:val="00CC54DE"/>
-  </w:style>
-  <w:style w:type="paragraph" w:customStyle="1" w:styleId="E40678A9A829467CBAEFFC993A5C50AA">
-    <w:name w:val="E40678A9A829467CBAEFFC993A5C50AA"/>
-    <w:rsid w:val="00CC54DE"/>
-  </w:style>
-</w:styles>
-</file>
-
-<file path=word/glossary/stylesWithEffects.xml><?xml version="1.0" encoding="utf-8"?>
-<w:styles xmlns:wpc="http://schemas.microsoft.com/office/word/2010/wordprocessingCanvas" xmlns:mc="http://schemas.openxmlformats.org/markup-compatibility/2006" xmlns:o="urn:schemas-microsoft-com:office:office" xmlns:r="http://schemas.openxmlformats.org/officeDocument/2006/relationships" xmlns:m="http://schemas.openxmlformats.org/officeDocument/2006/math" xmlns:v="urn:schemas-microsoft-com:vml" xmlns:wp14="http://schemas.microsoft.com/office/word/2010/wordprocessingDrawing" xmlns:wp="http://schemas.openxmlformats.org/drawingml/2006/wordprocessingDrawing" xmlns:w10="urn:schemas-microsoft-com:office:word" xmlns:w="http://schemas.openxmlformats.org/wordprocessingml/2006/main" xmlns:w14="http://schemas.microsoft.com/office/word/2010/wordml" xmlns:wpg="http://schemas.microsoft.com/office/word/2010/wordprocessingGroup" xmlns:wpi="http://schemas.microsoft.com/office/word/2010/wordprocessingInk" xmlns:wne="http://schemas.microsoft.com/office/word/2006/wordml" xmlns:wps="http://schemas.microsoft.com/office/word/2010/wordprocessingShape" mc:Ignorable="w14 wp14">
-  <w:docDefaults>
-    <w:rPrDefault>
-      <w:rPr>
-        <w:rFonts w:asciiTheme="minorHAnsi" w:eastAsiaTheme="minorEastAsia" w:hAnsiTheme="minorHAnsi" w:cstheme="minorBidi"/>
-        <w:sz w:val="22"/>
-        <w:szCs w:val="22"/>
-        <w:lang w:val="en-US" w:eastAsia="en-US" w:bidi="ar-SA"/>
-      </w:rPr>
-    </w:rPrDefault>
-    <w:pPrDefault>
-      <w:pPr>
-        <w:spacing w:after="200" w:line="276" w:lineRule="auto"/>
-      </w:pPr>
-    </w:pPrDefault>
-  </w:docDefaults>
-  <w:latentStyles w:defLockedState="0" w:defUIPriority="99" w:defSemiHidden="1" w:defUnhideWhenUsed="1" w:defQFormat="0" w:count="267">
-    <w:lsdException w:name="Normal" w:semiHidden="0" w:uiPriority="0" w:unhideWhenUsed="0" w:qFormat="1"/>
-    <w:lsdException w:name="heading 1" w:semiHidden="0" w:uiPriority="9" w:unhideWhenUsed="0" w:qFormat="1"/>
-    <w:lsdException w:name="heading 2" w:uiPriority="9" w:qFormat="1"/>
-    <w:lsdException w:name="heading 3" w:uiPriority="9" w:qFormat="1"/>
-    <w:lsdException w:name="heading 4" w:uiPriority="9" w:qFormat="1"/>
-    <w:lsdException w:name="heading 5" w:uiPriority="9" w:qFormat="1"/>
-    <w:lsdException w:name="heading 6" w:uiPriority="9" w:qFormat="1"/>
-    <w:lsdException w:name="heading 7" w:uiPriority="9" w:qFormat="1"/>
-    <w:lsdException w:name="heading 8" w:uiPriority="9" w:qFormat="1"/>
-    <w:lsdException w:name="heading 9" w:uiPriority="9" w:qFormat="1"/>
-    <w:lsdException w:name="toc 1" w:uiPriority="39"/>
-    <w:lsdException w:name="toc 2" w:uiPriority="39"/>
-    <w:lsdException w:name="toc 3" w:uiPriority="39"/>
-    <w:lsdException w:name="toc 4" w:uiPriority="39"/>
-    <w:lsdException w:name="toc 5" w:uiPriority="39"/>
-    <w:lsdException w:name="toc 6" w:uiPriority="39"/>
-    <w:lsdException w:name="toc 7" w:uiPriority="39"/>
-    <w:lsdException w:name="toc 8" w:uiPriority="39"/>
-    <w:lsdException w:name="toc 9" w:uiPriority="39"/>
-    <w:lsdException w:name="caption" w:uiPriority="35" w:qFormat="1"/>
-    <w:lsdException w:name="Title" w:semiHidden="0" w:uiPriority="10" w:unhideWhenUsed="0" w:qFormat="1"/>
-    <w:lsdException w:name="Default Paragraph Font" w:uiPriority="1"/>
-    <w:lsdException w:name="Subtitle" w:semiHidden="0" w:uiPriority="11" w:unhideWhenUsed="0" w:qFormat="1"/>
-    <w:lsdException w:name="Strong" w:semiHidden="0" w:uiPriority="22" w:unhideWhenUsed="0" w:qFormat="1"/>
-    <w:lsdException w:name="Emphasis" w:semiHidden="0" w:uiPriority="20" w:unhideWhenUsed="0" w:qFormat="1"/>
-    <w:lsdException w:name="Table Grid" w:semiHidden="0" w:uiPriority="59" w:unhideWhenUsed="0"/>
-    <w:lsdException w:name="Placeholder Text" w:unhideWhenUsed="0"/>
-    <w:lsdException w:name="No Spacing" w:semiHidden="0" w:uiPriority="1" w:unhideWhenUsed="0" w:qFormat="1"/>
-    <w:lsdException w:name="Light Shading" w:semiHidden="0" w:uiPriority="60" w:unhideWhenUsed="0"/>
-    <w:lsdException w:name="Light List" w:semiHidden="0" w:uiPriority="61" w:unhideWhenUsed="0"/>
-    <w:lsdException w:name="Light Grid" w:semiHidden="0" w:uiPriority="62" w:unhideWhenUsed="0"/>
-    <w:lsdException w:name="Medium Shading 1" w:semiHidden="0" w:uiPriority="63" w:unhideWhenUsed="0"/>
-    <w:lsdException w:name="Medium Shading 2" w:semiHidden="0" w:uiPriority="64" w:unhideWhenUsed="0"/>
-    <w:lsdException w:name="Medium List 1" w:semiHidden="0" w:uiPriority="65" w:unhideWhenUsed="0"/>
-    <w:lsdException w:name="Medium List 2" w:semiHidden="0" w:uiPriority="66" w:unhideWhenUsed="0"/>
-    <w:lsdException w:name="Medium Grid 1" w:semiHidden="0" w:uiPriority="67" w:unhideWhenUsed="0"/>
-    <w:lsdException w:name="Medium Grid 2" w:semiHidden="0" w:uiPriority="68" w:unhideWhenUsed="0"/>
-    <w:lsdException w:name="Medium Grid 3" w:semiHidden="0" w:uiPriority="69" w:unhideWhenUsed="0"/>
-    <w:lsdException w:name="Dark List" w:semiHidden="0" w:uiPriority="70" w:unhideWhenUsed="0"/>
-    <w:lsdException w:name="Colorful Shading" w:semiHidden="0" w:uiPriority="71" w:unhideWhenUsed="0"/>
-    <w:lsdException w:name="Colorful List" w:semiHidden="0" w:uiPriority="72" w:unhideWhenUsed="0"/>
-    <w:lsdException w:name="Colorful Grid" w:semiHidden="0" w:uiPriority="73" w:unhideWhenUsed="0"/>
-    <w:lsdException w:name="Light Shading Accent 1" w:semiHidden="0" w:uiPriority="60" w:unhideWhenUsed="0"/>
-    <w:lsdException w:name="Light List Accent 1" w:semiHidden="0" w:uiPriority="61" w:unhideWhenUsed="0"/>
-    <w:lsdException w:name="Light Grid Accent 1" w:semiHidden="0" w:uiPriority="62" w:unhideWhenUsed="0"/>
-    <w:lsdException w:name="Medium Shading 1 Accent 1" w:semiHidden="0" w:uiPriority="63" w:unhideWhenUsed="0"/>
-    <w:lsdException w:name="Medium Shading 2 Accent 1" w:semiHidden="0" w:uiPriority="64" w:unhideWhenUsed="0"/>
-    <w:lsdException w:name="Medium List 1 Accent 1" w:semiHidden="0" w:uiPriority="65" w:unhideWhenUsed="0"/>
-    <w:lsdException w:name="Revision" w:unhideWhenUsed="0"/>
-    <w:lsdException w:name="List Paragraph" w:semiHidden="0" w:uiPriority="34" w:unhideWhenUsed="0" w:qFormat="1"/>
-    <w:lsdException w:name="Quote" w:semiHidden="0" w:uiPriority="29" w:unhideWhenUsed="0" w:qFormat="1"/>
-    <w:lsdException w:name="Intense Quote" w:semiHidden="0" w:uiPriority="30" w:unhideWhenUsed="0" w:qFormat="1"/>
-    <w:lsdException w:name="Medium List 2 Accent 1" w:semiHidden="0" w:uiPriority="66" w:unhideWhenUsed="0"/>
-    <w:lsdException w:name="Medium Grid 1 Accent 1" w:semiHidden="0" w:uiPriority="67" w:unhideWhenUsed="0"/>
-    <w:lsdException w:name="Medium Grid 2 Accent 1" w:semiHidden="0" w:uiPriority="68" w:unhideWhenUsed="0"/>
-    <w:lsdException w:name="Medium Grid 3 Accent 1" w:semiHidden="0" w:uiPriority="69" w:unhideWhenUsed="0"/>
-    <w:lsdException w:name="Dark List Accent 1" w:semiHidden="0" w:uiPriority="70" w:unhideWhenUsed="0"/>
-    <w:lsdException w:name="Colorful Shading Accent 1" w:semiHidden="0" w:uiPriority="71" w:unhideWhenUsed="0"/>
-    <w:lsdException w:name="Colorful List Accent 1" w:semiHidden="0" w:uiPriority="72" w:unhideWhenUsed="0"/>
-    <w:lsdException w:name="Colorful Grid Accent 1" w:semiHidden="0" w:uiPriority="73" w:unhideWhenUsed="0"/>
-    <w:lsdException w:name="Light Shading Accent 2" w:semiHidden="0" w:uiPriority="60" w:unhideWhenUsed="0"/>
-    <w:lsdException w:name="Light List Accent 2" w:semiHidden="0" w:uiPriority="61" w:unhideWhenUsed="0"/>
-    <w:lsdException w:name="Light Grid Accent 2" w:semiHidden="0" w:uiPriority="62" w:unhideWhenUsed="0"/>
-    <w:lsdException w:name="Medium Shading 1 Accent 2" w:semiHidden="0" w:uiPriority="63" w:unhideWhenUsed="0"/>
-    <w:lsdException w:name="Medium Shading 2 Accent 2" w:semiHidden="0" w:uiPriority="64" w:unhideWhenUsed="0"/>
-    <w:lsdException w:name="Medium List 1 Accent 2" w:semiHidden="0" w:uiPriority="65" w:unhideWhenUsed="0"/>
-    <w:lsdException w:name="Medium List 2 Accent 2" w:semiHidden="0" w:uiPriority="66" w:unhideWhenUsed="0"/>
-    <w:lsdException w:name="Medium Grid 1 Accent 2" w:semiHidden="0" w:uiPriority="67" w:unhideWhenUsed="0"/>
-    <w:lsdException w:name="Medium Grid 2 Accent 2" w:semiHidden="0" w:uiPriority="68" w:unhideWhenUsed="0"/>
-    <w:lsdException w:name="Medium Grid 3 Accent 2" w:semiHidden="0" w:uiPriority="69" w:unhideWhenUsed="0"/>
-    <w:lsdException w:name="Dark List Accent 2" w:semiHidden="0" w:uiPriority="70" w:unhideWhenUsed="0"/>
-    <w:lsdException w:name="Colorful Shading Accent 2" w:semiHidden="0" w:uiPriority="71" w:unhideWhenUsed="0"/>
-    <w:lsdException w:name="Colorful List Accent 2" w:semiHidden="0" w:uiPriority="72" w:unhideWhenUsed="0"/>
-    <w:lsdException w:name="Colorful Grid Accent 2" w:semiHidden="0" w:uiPriority="73" w:unhideWhenUsed="0"/>
-    <w:lsdException w:name="Light Shading Accent 3" w:semiHidden="0" w:uiPriority="60" w:unhideWhenUsed="0"/>
-    <w:lsdException w:name="Light List Accent 3" w:semiHidden="0" w:uiPriority="61" w:unhideWhenUsed="0"/>
-    <w:lsdException w:name="Light Grid Accent 3" w:semiHidden="0" w:uiPriority="62" w:unhideWhenUsed="0"/>
-    <w:lsdException w:name="Medium Shading 1 Accent 3" w:semiHidden="0" w:uiPriority="63" w:unhideWhenUsed="0"/>
-    <w:lsdException w:name="Medium Shading 2 Accent 3" w:semiHidden="0" w:uiPriority="64" w:unhideWhenUsed="0"/>
-    <w:lsdException w:name="Medium List 1 Accent 3" w:semiHidden="0" w:uiPriority="65" w:unhideWhenUsed="0"/>
-    <w:lsdException w:name="Medium List 2 Accent 3" w:semiHidden="0" w:uiPriority="66" w:unhideWhenUsed="0"/>
-    <w:lsdException w:name="Medium Grid 1 Accent 3" w:semiHidden="0" w:uiPriority="67" w:unhideWhenUsed="0"/>
-    <w:lsdException w:name="Medium Grid 2 Accent 3" w:semiHidden="0" w:uiPriority="68" w:unhideWhenUsed="0"/>
-    <w:lsdException w:name="Medium Grid 3 Accent 3" w:semiHidden="0" w:uiPriority="69" w:unhideWhenUsed="0"/>
-    <w:lsdException w:name="Dark List Accent 3" w:semiHidden="0" w:uiPriority="70" w:unhideWhenUsed="0"/>
-    <w:lsdException w:name="Colorful Shading Accent 3" w:semiHidden="0" w:uiPriority="71" w:unhideWhenUsed="0"/>
-    <w:lsdException w:name="Colorful List Accent 3" w:semiHidden="0" w:uiPriority="72" w:unhideWhenUsed="0"/>
-    <w:lsdException w:name="Colorful Grid Accent 3" w:semiHidden="0" w:uiPriority="73" w:unhideWhenUsed="0"/>
-    <w:lsdException w:name="Light Shading Accent 4" w:semiHidden="0" w:uiPriority="60" w:unhideWhenUsed="0"/>
-    <w:lsdException w:name="Light List Accent 4" w:semiHidden="0" w:uiPriority="61" w:unhideWhenUsed="0"/>
-    <w:lsdException w:name="Light Grid Accent 4" w:semiHidden="0" w:uiPriority="62" w:unhideWhenUsed="0"/>
-    <w:lsdException w:name="Medium Shading 1 Accent 4" w:semiHidden="0" w:uiPriority="63" w:unhideWhenUsed="0"/>
-    <w:lsdException w:name="Medium Shading 2 Accent 4" w:semiHidden="0" w:uiPriority="64" w:unhideWhenUsed="0"/>
-    <w:lsdException w:name="Medium List 1 Accent 4" w:semiHidden="0" w:uiPriority="65" w:unhideWhenUsed="0"/>
-    <w:lsdException w:name="Medium List 2 Accent 4" w:semiHidden="0" w:uiPriority="66" w:unhideWhenUsed="0"/>
-    <w:lsdException w:name="Medium Grid 1 Accent 4" w:semiHidden="0" w:uiPriority="67" w:unhideWhenUsed="0"/>
-    <w:lsdException w:name="Medium Grid 2 Accent 4" w:semiHidden="0" w:uiPriority="68" w:unhideWhenUsed="0"/>
-    <w:lsdException w:name="Medium Grid 3 Accent 4" w:semiHidden="0" w:uiPriority="69" w:unhideWhenUsed="0"/>
-    <w:lsdException w:name="Dark List Accent 4" w:semiHidden="0" w:uiPriority="70" w:unhideWhenUsed="0"/>
-    <w:lsdException w:name="Colorful Shading Accent 4" w:semiHidden="0" w:uiPriority="71" w:unhideWhenUsed="0"/>
-    <w:lsdException w:name="Colorful List Accent 4" w:semiHidden="0" w:uiPriority="72" w:unhideWhenUsed="0"/>
-    <w:lsdException w:name="Colorful Grid Accent 4" w:semiHidden="0" w:uiPriority="73" w:unhideWhenUsed="0"/>
-    <w:lsdException w:name="Light Shading Accent 5" w:semiHidden="0" w:uiPriority="60" w:unhideWhenUsed="0"/>
-    <w:lsdException w:name="Light List Accent 5" w:semiHidden="0" w:uiPriority="61" w:unhideWhenUsed="0"/>
-    <w:lsdException w:name="Light Grid Accent 5" w:semiHidden="0" w:uiPriority="62" w:unhideWhenUsed="0"/>
-    <w:lsdException w:name="Medium Shading 1 Accent 5" w:semiHidden="0" w:uiPriority="63" w:unhideWhenUsed="0"/>
-    <w:lsdException w:name="Medium Shading 2 Accent 5" w:semiHidden="0" w:uiPriority="64" w:unhideWhenUsed="0"/>
-    <w:lsdException w:name="Medium List 1 Accent 5" w:semiHidden="0" w:uiPriority="65" w:unhideWhenUsed="0"/>
-    <w:lsdException w:name="Medium List 2 Accent 5" w:semiHidden="0" w:uiPriority="66" w:unhideWhenUsed="0"/>
-    <w:lsdException w:name="Medium Grid 1 Accent 5" w:semiHidden="0" w:uiPriority="67" w:unhideWhenUsed="0"/>
-    <w:lsdException w:name="Medium Grid 2 Accent 5" w:semiHidden="0" w:uiPriority="68" w:unhideWhenUsed="0"/>
-    <w:lsdException w:name="Medium Grid 3 Accent 5" w:semiHidden="0" w:uiPriority="69" w:unhideWhenUsed="0"/>
-    <w:lsdException w:name="Dark List Accent 5" w:semiHidden="0" w:uiPriority="70" w:unhideWhenUsed="0"/>
-    <w:lsdException w:name="Colorful Shading Accent 5" w:semiHidden="0" w:uiPriority="71" w:unhideWhenUsed="0"/>
-    <w:lsdException w:name="Colorful List Accent 5" w:semiHidden="0" w:uiPriority="72" w:unhideWhenUsed="0"/>
-    <w:lsdException w:name="Colorful Grid Accent 5" w:semiHidden="0" w:uiPriority="73" w:unhideWhenUsed="0"/>
-    <w:lsdException w:name="Light Shading Accent 6" w:semiHidden="0" w:uiPriority="60" w:unhideWhenUsed="0"/>
-    <w:lsdException w:name="Light List Accent 6" w:semiHidden="0" w:uiPriority="61" w:unhideWhenUsed="0"/>
-    <w:lsdException w:name="Light Grid Accent 6" w:semiHidden="0" w:uiPriority="62" w:unhideWhenUsed="0"/>
-    <w:lsdException w:name="Medium Shading 1 Accent 6" w:semiHidden="0" w:uiPriority="63" w:unhideWhenUsed="0"/>
-    <w:lsdException w:name="Medium Shading 2 Accent 6" w:semiHidden="0" w:uiPriority="64" w:unhideWhenUsed="0"/>
-    <w:lsdException w:name="Medium List 1 Accent 6" w:semiHidden="0" w:uiPriority="65" w:unhideWhenUsed="0"/>
-    <w:lsdException w:name="Medium List 2 Accent 6" w:semiHidden="0" w:uiPriority="66" w:unhideWhenUsed="0"/>
-    <w:lsdException w:name="Medium Grid 1 Accent 6" w:semiHidden="0" w:uiPriority="67" w:unhideWhenUsed="0"/>
-    <w:lsdException w:name="Medium Grid 2 Accent 6" w:semiHidden="0" w:uiPriority="68" w:unhideWhenUsed="0"/>
-    <w:lsdException w:name="Medium Grid 3 Accent 6" w:semiHidden="0" w:uiPriority="69" w:unhideWhenUsed="0"/>
-    <w:lsdException w:name="Dark List Accent 6" w:semiHidden="0" w:uiPriority="70" w:unhideWhenUsed="0"/>
-    <w:lsdException w:name="Colorful Shading Accent 6" w:semiHidden="0" w:uiPriority="71" w:unhideWhenUsed="0"/>
-    <w:lsdException w:name="Colorful List Accent 6" w:semiHidden="0" w:uiPriority="72" w:unhideWhenUsed="0"/>
-    <w:lsdException w:name="Colorful Grid Accent 6" w:semiHidden="0" w:uiPriority="73" w:unhideWhenUsed="0"/>
-    <w:lsdException w:name="Subtle Emphasis" w:semiHidden="0" w:uiPriority="19" w:unhideWhenUsed="0" w:qFormat="1"/>
-    <w:lsdException w:name="Intense Emphasis" w:semiHidden="0" w:uiPriority="21" w:unhideWhenUsed="0" w:qFormat="1"/>
-    <w:lsdException w:name="Subtle Reference" w:semiHidden="0" w:uiPriority="31" w:unhideWhenUsed="0" w:qFormat="1"/>
-    <w:lsdException w:name="Intense Reference" w:semiHidden="0" w:uiPriority="32" w:unhideWhenUsed="0" w:qFormat="1"/>
-    <w:lsdException w:name="Book Title" w:semiHidden="0" w:uiPriority="33" w:unhideWhenUsed="0" w:qFormat="1"/>
-    <w:lsdException w:name="Bibliography" w:uiPriority="37"/>
-    <w:lsdException w:name="TOC Heading" w:uiPriority="39" w:qFormat="1"/>
-  </w:latentStyles>
-  <w:style w:type="paragraph" w:default="1" w:styleId="Normal">
-    <w:name w:val="Normal"/>
-    <w:qFormat/>
-  </w:style>
-  <w:style w:type="character" w:default="1" w:styleId="DefaultParagraphFont">
-    <w:name w:val="Default Paragraph Font"/>
-    <w:uiPriority w:val="1"/>
-    <w:semiHidden/>
-    <w:unhideWhenUsed/>
-  </w:style>
-  <w:style w:type="table" w:default="1" w:styleId="TableNormal">
-    <w:name w:val="Normal Table"/>
-    <w:uiPriority w:val="99"/>
-    <w:semiHidden/>
-    <w:unhideWhenUsed/>
-    <w:tblPr>
-      <w:tblInd w:w="0" w:type="dxa"/>
-      <w:tblCellMar>
-        <w:top w:w="0" w:type="dxa"/>
-        <w:left w:w="108" w:type="dxa"/>
-        <w:bottom w:w="0" w:type="dxa"/>
-        <w:right w:w="108" w:type="dxa"/>
-      </w:tblCellMar>
-    </w:tblPr>
-  </w:style>
-  <w:style w:type="numbering" w:default="1" w:styleId="NoList">
-    <w:name w:val="No List"/>
-    <w:uiPriority w:val="99"/>
-    <w:semiHidden/>
-    <w:unhideWhenUsed/>
-  </w:style>
-  <w:style w:type="paragraph" w:customStyle="1" w:styleId="4A888DB6868947EA837A29234D8E929F">
-    <w:name w:val="4A888DB6868947EA837A29234D8E929F"/>
-    <w:rsid w:val="005B5D39"/>
-  </w:style>
-  <w:style w:type="paragraph" w:customStyle="1" w:styleId="3A46E77C744B4E57B08767E86ECBDF85">
-    <w:name w:val="3A46E77C744B4E57B08767E86ECBDF85"/>
-    <w:rsid w:val="005B5D39"/>
-  </w:style>
-  <w:style w:type="paragraph" w:customStyle="1" w:styleId="2CFF6AE7690A45AEB9796EEC8880E97A">
-    <w:name w:val="2CFF6AE7690A45AEB9796EEC8880E97A"/>
-    <w:rsid w:val="005B5D39"/>
-  </w:style>
-  <w:style w:type="paragraph" w:customStyle="1" w:styleId="77C4AEC5509641BBAE9C97A1FF278F9E">
-    <w:name w:val="77C4AEC5509641BBAE9C97A1FF278F9E"/>
-    <w:rsid w:val="005B5D39"/>
-  </w:style>
-  <w:style w:type="paragraph" w:customStyle="1" w:styleId="EDB98845EA0D4E698AD78272029D9E32">
-    <w:name w:val="EDB98845EA0D4E698AD78272029D9E32"/>
-    <w:rsid w:val="005B5D39"/>
-  </w:style>
-  <w:style w:type="paragraph" w:customStyle="1" w:styleId="4AB3C55AAB39415287106F4C88272AEF">
-    <w:name w:val="4AB3C55AAB39415287106F4C88272AEF"/>
-    <w:rsid w:val="005B5D39"/>
-  </w:style>
-  <w:style w:type="paragraph" w:customStyle="1" w:styleId="7EDC3A0DED25470DBB088C5318B48F1E">
-    <w:name w:val="7EDC3A0DED25470DBB088C5318B48F1E"/>
-    <w:rsid w:val="005B5D39"/>
-  </w:style>
-  <w:style w:type="paragraph" w:customStyle="1" w:styleId="DD5E3CB0B06E4B289BC712A258D9E0BF">
-    <w:name w:val="DD5E3CB0B06E4B289BC712A258D9E0BF"/>
-    <w:rsid w:val="00700D52"/>
-  </w:style>
-  <w:style w:type="paragraph" w:customStyle="1" w:styleId="E2BE2A78ED2A4361817DDA1979D23120">
-    <w:name w:val="E2BE2A78ED2A4361817DDA1979D23120"/>
-    <w:rsid w:val="00700D52"/>
-  </w:style>
-  <w:style w:type="paragraph" w:customStyle="1" w:styleId="C9C10B444692464D83BB915592EFB1CD">
-    <w:name w:val="C9C10B444692464D83BB915592EFB1CD"/>
-    <w:rsid w:val="00700D52"/>
-  </w:style>
-  <w:style w:type="paragraph" w:customStyle="1" w:styleId="3D755355CF7741F09A02491F0E2336E3">
-    <w:name w:val="3D755355CF7741F09A02491F0E2336E3"/>
-    <w:rsid w:val="00700D52"/>
-  </w:style>
-  <w:style w:type="paragraph" w:customStyle="1" w:styleId="53436EAD172B4B19A1A698CB099407F0">
-    <w:name w:val="53436EAD172B4B19A1A698CB099407F0"/>
-    <w:rsid w:val="00700D52"/>
-  </w:style>
-  <w:style w:type="paragraph" w:customStyle="1" w:styleId="4319D604A2324EC299E4A3E2F7C9F5D4">
-    <w:name w:val="4319D604A2324EC299E4A3E2F7C9F5D4"/>
-    <w:rsid w:val="00700D52"/>
-  </w:style>
-  <w:style w:type="paragraph" w:customStyle="1" w:styleId="E188264602CD4F399B34AAF1E2AB757D">
-    <w:name w:val="E188264602CD4F399B34AAF1E2AB757D"/>
-    <w:rsid w:val="00700D52"/>
-  </w:style>
-  <w:style w:type="paragraph" w:customStyle="1" w:styleId="89C17AAFA4CB4FE2B4025C26AD0599B5">
-    <w:name w:val="89C17AAFA4CB4FE2B4025C26AD0599B5"/>
-    <w:rsid w:val="00700D52"/>
-  </w:style>
-  <w:style w:type="paragraph" w:customStyle="1" w:styleId="4006214D52F945128C06DA06BAD8B94A">
-    <w:name w:val="4006214D52F945128C06DA06BAD8B94A"/>
-    <w:rsid w:val="00700D52"/>
-  </w:style>
-  <w:style w:type="paragraph" w:customStyle="1" w:styleId="EAD7086C720547DDA44B775C6A6F327D">
-    <w:name w:val="EAD7086C720547DDA44B775C6A6F327D"/>
-    <w:rsid w:val="00700D52"/>
-  </w:style>
-  <w:style w:type="paragraph" w:customStyle="1" w:styleId="B3D72FB38D4747D6A4EA2E5C55DD1E14">
-    <w:name w:val="B3D72FB38D4747D6A4EA2E5C55DD1E14"/>
-    <w:rsid w:val="00700D52"/>
-  </w:style>
-  <w:style w:type="paragraph" w:customStyle="1" w:styleId="BCC20D6A2BD442D5A4DAE135DD89ADF4">
-    <w:name w:val="BCC20D6A2BD442D5A4DAE135DD89ADF4"/>
-    <w:rsid w:val="00700D52"/>
-  </w:style>
-  <w:style w:type="paragraph" w:customStyle="1" w:styleId="E296F7B9DBBC428F9AF80228E815F319">
-    <w:name w:val="E296F7B9DBBC428F9AF80228E815F319"/>
-    <w:rsid w:val="00700D52"/>
-  </w:style>
-  <w:style w:type="paragraph" w:customStyle="1" w:styleId="F779ABDDDEF54BB8967C318B06AA120F">
-    <w:name w:val="F779ABDDDEF54BB8967C318B06AA120F"/>
-    <w:rsid w:val="00700D52"/>
-  </w:style>
-  <w:style w:type="paragraph" w:customStyle="1" w:styleId="F4D400C8754B46448A32C6FE647E99C6">
-    <w:name w:val="F4D400C8754B46448A32C6FE647E99C6"/>
-    <w:rsid w:val="00CC54DE"/>
-  </w:style>
-  <w:style w:type="paragraph" w:customStyle="1" w:styleId="D421A04A93F64EC1A9D802E4E3C359B7">
-    <w:name w:val="D421A04A93F64EC1A9D802E4E3C359B7"/>
-    <w:rsid w:val="00CC54DE"/>
-  </w:style>
-  <w:style w:type="paragraph" w:customStyle="1" w:styleId="528B2F19C92C4FCD8D846DA4AA0298B3">
-    <w:name w:val="528B2F19C92C4FCD8D846DA4AA0298B3"/>
-    <w:rsid w:val="00CC54DE"/>
-  </w:style>
-  <w:style w:type="paragraph" w:customStyle="1" w:styleId="6D9496FA8BC24DD08F8C22EA6F5C3681">
-    <w:name w:val="6D9496FA8BC24DD08F8C22EA6F5C3681"/>
-    <w:rsid w:val="00CC54DE"/>
-  </w:style>
-  <w:style w:type="paragraph" w:customStyle="1" w:styleId="E40678A9A829467CBAEFFC993A5C50AA">
-    <w:name w:val="E40678A9A829467CBAEFFC993A5C50AA"/>
-    <w:rsid w:val="00CC54DE"/>
-  </w:style>
-</w:styles>
-</file>
-
-<file path=word/glossary/webSettings.xml><?xml version="1.0" encoding="utf-8"?>
-<w:webSettings xmlns:mc="http://schemas.openxmlformats.org/markup-compatibility/2006" xmlns:r="http://schemas.openxmlformats.org/officeDocument/2006/relationships" xmlns:w="http://schemas.openxmlformats.org/wordprocessingml/2006/main" xmlns:w14="http://schemas.microsoft.com/office/word/2010/wordml" mc:Ignorable="w14">
-  <w:optimizeForBrowser/>
-  <w:allowPNG/>
-</w:webSettings>
 </file>
 
 <file path=word/theme/theme1.xml><?xml version="1.0" encoding="utf-8"?>
@@ -8019,7 +7096,7 @@
     <b:MonthAccessed>February</b:MonthAccessed>
     <b:DayAccessed>27</b:DayAccessed>
     <b:URL>http://en.wikipedia.org/wiki/Dynamic_code_analysis</b:URL>
-    <b:RefOrder>10</b:RefOrder>
+    <b:RefOrder>11</b:RefOrder>
   </b:Source>
   <b:Source>
     <b:Tag>cpp14</b:Tag>
@@ -8131,7 +7208,7 @@
     <b:DayAccessed>1</b:DayAccessed>
     <b:InternetSiteTitle>Wikipedia</b:InternetSiteTitle>
     <b:URL>http://en.wikipedia.org/w/index.php?title=NX_bit&amp;oldid=601000671#Microsoft_Windows</b:URL>
-    <b:RefOrder>7</b:RefOrder>
+    <b:RefOrder>8</b:RefOrder>
   </b:Source>
   <b:Source>
     <b:Tag>Sut13</b:Tag>
@@ -8156,7 +7233,7 @@
     <b:DayAccessed>1</b:DayAccessed>
     <b:InternetSiteTitle>codeinsecurity</b:InternetSiteTitle>
     <b:URL>http://codeinsecurity.wordpress.com/2013/09/09/installing-dropbox-prepare-to-lose-aslr/</b:URL>
-    <b:RefOrder>9</b:RefOrder>
+    <b:RefOrder>10</b:RefOrder>
   </b:Source>
   <b:Source>
     <b:Tag>Fan09</b:Tag>
@@ -8181,7 +7258,7 @@
     <b:DayAccessed>1</b:DayAccessed>
     <b:InternetSiteTitle>Visual C++ Team Blog</b:InternetSiteTitle>
     <b:URL>http://blogs.msdn.com/b/vcblog/archive/2009/05/21/dynamicbase-and-nxcompat.aspx</b:URL>
-    <b:RefOrder>8</b:RefOrder>
+    <b:RefOrder>9</b:RefOrder>
   </b:Source>
   <b:Source>
     <b:Tag>Sec13</b:Tag>
@@ -8197,6 +7274,19 @@
     <b:Version>Visual Studio 2013</b:Version>
     <b:RefOrder>4</b:RefOrder>
   </b:Source>
+  <b:Source>
+    <b:Tag>GSB14</b:Tag>
+    <b:SourceType>InternetSite</b:SourceType>
+    <b:Guid>{F4FC6FF4-6D1F-4CD4-848B-21B8EBED4352}</b:Guid>
+    <b:Title>/GS (Buffer Security Check)</b:Title>
+    <b:Year>2014</b:Year>
+    <b:YearAccessed>2014</b:YearAccessed>
+    <b:MonthAccessed>April</b:MonthAccessed>
+    <b:DayAccessed>10</b:DayAccessed>
+    <b:InternetSiteTitle>MSDN</b:InternetSiteTitle>
+    <b:URL>http://msdn.microsoft.com/en-us/library/8dbf701c.aspx</b:URL>
+    <b:RefOrder>7</b:RefOrder>
+  </b:Source>
 </b:Sources>
 </file>
 
@@ -8209,7 +7299,7 @@
 </file>
 
 <file path=customXml/itemProps2.xml><?xml version="1.0" encoding="utf-8"?>
-<ds:datastoreItem xmlns:ds="http://schemas.openxmlformats.org/officeDocument/2006/customXml" ds:itemID="{797461E1-4BBD-440D-AA52-37AAB7597AC8}">
+<ds:datastoreItem xmlns:ds="http://schemas.openxmlformats.org/officeDocument/2006/customXml" ds:itemID="{38499A6A-49C8-424C-84C9-E6DD335AD3A2}">
   <ds:schemaRefs>
     <ds:schemaRef ds:uri="http://schemas.openxmlformats.org/officeDocument/2006/bibliography"/>
   </ds:schemaRefs>

</xml_diff>